<commit_message>
Update Business Statement - ver3.docx
</commit_message>
<xml_diff>
--- a/reports/business statement/Business Statement - ver3.docx
+++ b/reports/business statement/Business Statement - ver3.docx
@@ -1,6 +1,6 @@
 
 <file path=word/document.xml><?xml version="1.0" encoding="utf-8"?>
-<w:document xmlns:wpc="http://schemas.microsoft.com/office/word/2010/wordprocessingCanvas" xmlns:cx="http://schemas.microsoft.com/office/drawing/2014/chartex" xmlns:cx1="http://schemas.microsoft.com/office/drawing/2015/9/8/chartex" xmlns:cx2="http://schemas.microsoft.com/office/drawing/2015/10/21/chartex" xmlns:cx3="http://schemas.microsoft.com/office/drawing/2016/5/9/chartex" xmlns:cx4="http://schemas.microsoft.com/office/drawing/2016/5/10/chartex" xmlns:cx5="http://schemas.microsoft.com/office/drawing/2016/5/11/chartex" xmlns:cx6="http://schemas.microsoft.com/office/drawing/2016/5/12/chartex" xmlns:cx7="http://schemas.microsoft.com/office/drawing/2016/5/13/chartex" xmlns:cx8="http://schemas.microsoft.com/office/drawing/2016/5/14/chartex" xmlns:mc="http://schemas.openxmlformats.org/markup-compatibility/2006" xmlns:aink="http://schemas.microsoft.com/office/drawing/2016/ink" xmlns:am3d="http://schemas.microsoft.com/office/drawing/2017/model3d" xmlns:o="urn:schemas-microsoft-com:office:office" xmlns:r="http://schemas.openxmlformats.org/officeDocument/2006/relationships" xmlns:m="http://schemas.openxmlformats.org/officeDocument/2006/math" xmlns:v="urn:schemas-microsoft-com:vml" xmlns:wp14="http://schemas.microsoft.com/office/word/2010/wordprocessingDrawing" xmlns:wp="http://schemas.openxmlformats.org/drawingml/2006/wordprocessingDrawing" xmlns:w10="urn:schemas-microsoft-com:office:word" xmlns:w="http://schemas.openxmlformats.org/wordprocessingml/2006/main" xmlns:w14="http://schemas.microsoft.com/office/word/2010/wordml" xmlns:w15="http://schemas.microsoft.com/office/word/2012/wordml" xmlns:w16cid="http://schemas.microsoft.com/office/word/2016/wordml/cid" xmlns:w16se="http://schemas.microsoft.com/office/word/2015/wordml/symex" xmlns:wpg="http://schemas.microsoft.com/office/word/2010/wordprocessingGroup" xmlns:wpi="http://schemas.microsoft.com/office/word/2010/wordprocessingInk" xmlns:wne="http://schemas.microsoft.com/office/word/2006/wordml" xmlns:wps="http://schemas.microsoft.com/office/word/2010/wordprocessingShape" mc:Ignorable="w14 w15 w16se w16cid wp14">
+<w:document xmlns:wpc="http://schemas.microsoft.com/office/word/2010/wordprocessingCanvas" xmlns:mc="http://schemas.openxmlformats.org/markup-compatibility/2006" xmlns:o="urn:schemas-microsoft-com:office:office" xmlns:r="http://schemas.openxmlformats.org/officeDocument/2006/relationships" xmlns:m="http://schemas.openxmlformats.org/officeDocument/2006/math" xmlns:v="urn:schemas-microsoft-com:vml" xmlns:wp14="http://schemas.microsoft.com/office/word/2010/wordprocessingDrawing" xmlns:wp="http://schemas.openxmlformats.org/drawingml/2006/wordprocessingDrawing" xmlns:w10="urn:schemas-microsoft-com:office:word" xmlns:w="http://schemas.openxmlformats.org/wordprocessingml/2006/main" xmlns:w14="http://schemas.microsoft.com/office/word/2010/wordml" xmlns:w15="http://schemas.microsoft.com/office/word/2012/wordml" xmlns:wpg="http://schemas.microsoft.com/office/word/2010/wordprocessingGroup" xmlns:wpi="http://schemas.microsoft.com/office/word/2010/wordprocessingInk" xmlns:wne="http://schemas.microsoft.com/office/word/2006/wordml" xmlns:wps="http://schemas.microsoft.com/office/word/2010/wordprocessingShape" mc:Ignorable="w14 w15 wp14">
   <w:body>
     <w:p>
       <w:pPr>
@@ -14,7 +14,7 @@
       <w:r>
         <w:rPr>
           <w:noProof/>
-          <w:lang w:val="tr-TR"/>
+          <w:lang w:val="tr-TR" w:eastAsia="tr-TR"/>
         </w:rPr>
         <w:drawing>
           <wp:inline distT="0" distB="0" distL="0" distR="0" wp14:anchorId="514231C8" wp14:editId="040CB587">
@@ -148,7 +148,7 @@
       <w:r>
         <w:rPr>
           <w:noProof/>
-          <w:lang w:val="tr-TR"/>
+          <w:lang w:val="tr-TR" w:eastAsia="tr-TR"/>
         </w:rPr>
         <w:drawing>
           <wp:anchor distT="0" distB="0" distL="114300" distR="114300" simplePos="0" relativeHeight="251659264" behindDoc="0" locked="0" layoutInCell="1" allowOverlap="1" wp14:anchorId="2441551C" wp14:editId="2BE96CFF">
@@ -221,7 +221,7 @@
           <w:noProof/>
           <w:sz w:val="48"/>
           <w:szCs w:val="48"/>
-          <w:lang w:val="tr-TR"/>
+          <w:lang w:val="tr-TR" w:eastAsia="tr-TR"/>
         </w:rPr>
         <w:drawing>
           <wp:anchor distT="0" distB="0" distL="114300" distR="114300" simplePos="0" relativeHeight="251658240" behindDoc="0" locked="0" layoutInCell="1" allowOverlap="1" wp14:anchorId="0027C502" wp14:editId="00EBCC51">
@@ -291,7 +291,7 @@
           <w:noProof/>
           <w:sz w:val="28"/>
           <w:szCs w:val="28"/>
-          <w:lang w:val="tr-TR"/>
+          <w:lang w:val="tr-TR" w:eastAsia="tr-TR"/>
         </w:rPr>
         <w:drawing>
           <wp:anchor distT="0" distB="0" distL="114300" distR="114300" simplePos="0" relativeHeight="251660288" behindDoc="0" locked="0" layoutInCell="1" allowOverlap="1" wp14:anchorId="1C6E3FA1" wp14:editId="660DD436">
@@ -412,7 +412,7 @@
       <w:r>
         <w:rPr>
           <w:noProof/>
-          <w:lang w:val="tr-TR"/>
+          <w:lang w:val="tr-TR" w:eastAsia="tr-TR"/>
         </w:rPr>
         <w:drawing>
           <wp:anchor distT="0" distB="0" distL="114300" distR="114300" simplePos="0" relativeHeight="251661312" behindDoc="0" locked="0" layoutInCell="1" allowOverlap="1" wp14:anchorId="7EF50193" wp14:editId="4D7B0510">
@@ -586,7 +586,7 @@
     </w:p>
     <w:p>
       <w:pPr>
-        <w:pStyle w:val="Title"/>
+        <w:pStyle w:val="KonuBal"/>
         <w:jc w:val="center"/>
         <w:rPr>
           <w:rFonts w:ascii="Times New Roman" w:hAnsi="Times New Roman" w:cs="Times New Roman"/>
@@ -596,7 +596,7 @@
       <w:r>
         <w:rPr>
           <w:noProof/>
-          <w:lang w:val="tr-TR"/>
+          <w:lang w:val="tr-TR" w:eastAsia="tr-TR"/>
         </w:rPr>
         <w:drawing>
           <wp:anchor distT="0" distB="0" distL="114300" distR="114300" simplePos="0" relativeHeight="251662336" behindDoc="0" locked="0" layoutInCell="1" allowOverlap="1" wp14:anchorId="667D737E" wp14:editId="4E8E4EC9">
@@ -872,7 +872,7 @@
       <w:sdtContent>
         <w:p>
           <w:pPr>
-            <w:pStyle w:val="TOCHeading"/>
+            <w:pStyle w:val="TBal"/>
           </w:pPr>
           <w:r>
             <w:t>Table of Contents</w:t>
@@ -881,7 +881,7 @@
         <w:p/>
         <w:p>
           <w:pPr>
-            <w:pStyle w:val="TOC1"/>
+            <w:pStyle w:val="T1"/>
             <w:tabs>
               <w:tab w:val="right" w:leader="dot" w:pos="9019"/>
             </w:tabs>
@@ -905,7 +905,7 @@
           <w:hyperlink w:anchor="_Toc21360890" w:history="1">
             <w:r>
               <w:rPr>
-                <w:rStyle w:val="Hyperlink"/>
+                <w:rStyle w:val="Kpr"/>
                 <w:noProof/>
               </w:rPr>
               <w:t>INTRODUCTION</w:t>
@@ -962,7 +962,7 @@
         </w:p>
         <w:p>
           <w:pPr>
-            <w:pStyle w:val="TOC1"/>
+            <w:pStyle w:val="T1"/>
             <w:tabs>
               <w:tab w:val="right" w:leader="dot" w:pos="9019"/>
             </w:tabs>
@@ -977,7 +977,7 @@
           <w:hyperlink w:anchor="_Toc21360891" w:history="1">
             <w:r>
               <w:rPr>
-                <w:rStyle w:val="Hyperlink"/>
+                <w:rStyle w:val="Kpr"/>
                 <w:noProof/>
               </w:rPr>
               <w:t>VISION</w:t>
@@ -1034,7 +1034,7 @@
         </w:p>
         <w:p>
           <w:pPr>
-            <w:pStyle w:val="TOC1"/>
+            <w:pStyle w:val="T1"/>
             <w:tabs>
               <w:tab w:val="right" w:leader="dot" w:pos="9019"/>
             </w:tabs>
@@ -1049,7 +1049,7 @@
           <w:hyperlink w:anchor="_Toc21360892" w:history="1">
             <w:r>
               <w:rPr>
-                <w:rStyle w:val="Hyperlink"/>
+                <w:rStyle w:val="Kpr"/>
                 <w:noProof/>
               </w:rPr>
               <w:t>MISSION</w:t>
@@ -1106,7 +1106,7 @@
         </w:p>
         <w:p>
           <w:pPr>
-            <w:pStyle w:val="TOC1"/>
+            <w:pStyle w:val="T1"/>
             <w:tabs>
               <w:tab w:val="right" w:leader="dot" w:pos="9019"/>
             </w:tabs>
@@ -1121,7 +1121,7 @@
           <w:hyperlink w:anchor="_Toc21360893" w:history="1">
             <w:r>
               <w:rPr>
-                <w:rStyle w:val="Hyperlink"/>
+                <w:rStyle w:val="Kpr"/>
                 <w:noProof/>
               </w:rPr>
               <w:t>HUMAN RESOURCES</w:t>
@@ -1178,7 +1178,7 @@
         </w:p>
         <w:p>
           <w:pPr>
-            <w:pStyle w:val="TOC1"/>
+            <w:pStyle w:val="T1"/>
             <w:tabs>
               <w:tab w:val="right" w:leader="dot" w:pos="9019"/>
             </w:tabs>
@@ -1193,7 +1193,7 @@
           <w:hyperlink w:anchor="_Toc21360894" w:history="1">
             <w:r>
               <w:rPr>
-                <w:rStyle w:val="Hyperlink"/>
+                <w:rStyle w:val="Kpr"/>
                 <w:noProof/>
               </w:rPr>
               <w:t>PROJECTS</w:t>
@@ -1250,7 +1250,7 @@
         </w:p>
         <w:p>
           <w:pPr>
-            <w:pStyle w:val="TOC2"/>
+            <w:pStyle w:val="T2"/>
             <w:tabs>
               <w:tab w:val="right" w:leader="dot" w:pos="9019"/>
             </w:tabs>
@@ -1265,7 +1265,7 @@
           <w:hyperlink w:anchor="_Toc21360895" w:history="1">
             <w:r>
               <w:rPr>
-                <w:rStyle w:val="Hyperlink"/>
+                <w:rStyle w:val="Kpr"/>
                 <w:noProof/>
               </w:rPr>
               <w:t>CAT FEEDING</w:t>
@@ -1322,7 +1322,7 @@
         </w:p>
         <w:p>
           <w:pPr>
-            <w:pStyle w:val="TOC2"/>
+            <w:pStyle w:val="T2"/>
             <w:tabs>
               <w:tab w:val="right" w:leader="dot" w:pos="9019"/>
             </w:tabs>
@@ -1337,7 +1337,7 @@
           <w:hyperlink w:anchor="_Toc21360896" w:history="1">
             <w:r>
               <w:rPr>
-                <w:rStyle w:val="Hyperlink"/>
+                <w:rStyle w:val="Kpr"/>
                 <w:noProof/>
               </w:rPr>
               <w:t>VALE PARKING</w:t>
@@ -1394,7 +1394,7 @@
         </w:p>
         <w:p>
           <w:pPr>
-            <w:pStyle w:val="TOC2"/>
+            <w:pStyle w:val="T2"/>
             <w:tabs>
               <w:tab w:val="right" w:leader="dot" w:pos="9019"/>
             </w:tabs>
@@ -1409,7 +1409,7 @@
           <w:hyperlink w:anchor="_Toc21360897" w:history="1">
             <w:r>
               <w:rPr>
-                <w:rStyle w:val="Hyperlink"/>
+                <w:rStyle w:val="Kpr"/>
                 <w:noProof/>
               </w:rPr>
               <w:t>GIMME FAST</w:t>
@@ -1466,7 +1466,7 @@
         </w:p>
         <w:p>
           <w:pPr>
-            <w:pStyle w:val="TOC2"/>
+            <w:pStyle w:val="T2"/>
             <w:tabs>
               <w:tab w:val="right" w:leader="dot" w:pos="9019"/>
             </w:tabs>
@@ -1481,7 +1481,7 @@
           <w:hyperlink w:anchor="_Toc21360898" w:history="1">
             <w:r>
               <w:rPr>
-                <w:rStyle w:val="Hyperlink"/>
+                <w:rStyle w:val="Kpr"/>
                 <w:noProof/>
               </w:rPr>
               <w:t>WHERE AM I?</w:t>
@@ -1538,7 +1538,7 @@
         </w:p>
         <w:p>
           <w:pPr>
-            <w:pStyle w:val="TOC1"/>
+            <w:pStyle w:val="T1"/>
             <w:tabs>
               <w:tab w:val="right" w:leader="dot" w:pos="9019"/>
             </w:tabs>
@@ -1553,7 +1553,7 @@
           <w:hyperlink w:anchor="_Toc21360899" w:history="1">
             <w:r>
               <w:rPr>
-                <w:rStyle w:val="Hyperlink"/>
+                <w:rStyle w:val="Kpr"/>
                 <w:noProof/>
               </w:rPr>
               <w:t>CONCLUSION</w:t>
@@ -1610,7 +1610,7 @@
         </w:p>
         <w:p>
           <w:pPr>
-            <w:pStyle w:val="TOC1"/>
+            <w:pStyle w:val="T1"/>
             <w:tabs>
               <w:tab w:val="right" w:leader="dot" w:pos="9019"/>
             </w:tabs>
@@ -1625,7 +1625,7 @@
           <w:hyperlink w:anchor="_Toc21360900" w:history="1">
             <w:r>
               <w:rPr>
-                <w:rStyle w:val="Hyperlink"/>
+                <w:rStyle w:val="Kpr"/>
                 <w:noProof/>
               </w:rPr>
               <w:t>APPENDICES</w:t>
@@ -1859,7 +1859,7 @@
     </w:p>
     <w:p>
       <w:pPr>
-        <w:pStyle w:val="Heading1"/>
+        <w:pStyle w:val="Balk1"/>
       </w:pPr>
       <w:bookmarkStart w:id="0" w:name="_Toc21360890"/>
       <w:r>
@@ -1922,7 +1922,7 @@
     </w:p>
     <w:p>
       <w:pPr>
-        <w:pStyle w:val="Heading1"/>
+        <w:pStyle w:val="Balk1"/>
         <w:rPr>
           <w:lang w:val="en-GB"/>
         </w:rPr>
@@ -1937,6 +1937,7 @@
       <w:pPr>
         <w:spacing w:line="360" w:lineRule="auto"/>
         <w:ind w:firstLine="720"/>
+        <w:jc w:val="both"/>
       </w:pPr>
       <w:r>
         <w:t>Following the guiding mind and science, our aim is to be an innovative and environmental-friendly technology company for a sustainable and livable world.</w:t>
@@ -1944,7 +1945,7 @@
     </w:p>
     <w:p>
       <w:pPr>
-        <w:pStyle w:val="Heading1"/>
+        <w:pStyle w:val="Balk1"/>
       </w:pPr>
       <w:bookmarkStart w:id="2" w:name="_Toc21360892"/>
       <w:r>
@@ -1963,7 +1964,7 @@
     </w:p>
     <w:p>
       <w:pPr>
-        <w:pStyle w:val="Heading1"/>
+        <w:pStyle w:val="Balk1"/>
       </w:pPr>
       <w:bookmarkStart w:id="3" w:name="_Toc21360893"/>
       <w:r>
@@ -1984,21 +1985,8 @@
       <w:pPr>
         <w:spacing w:line="360" w:lineRule="auto"/>
       </w:pPr>
-      <w:proofErr w:type="spellStart"/>
-      <w:r>
-        <w:t>Elif</w:t>
-      </w:r>
-      <w:proofErr w:type="spellEnd"/>
-      <w:r>
-        <w:t xml:space="preserve"> </w:t>
-      </w:r>
-      <w:proofErr w:type="spellStart"/>
-      <w:r>
-        <w:t>Merve</w:t>
-      </w:r>
-      <w:proofErr w:type="spellEnd"/>
-      <w:r>
-        <w:t xml:space="preserve"> ÖZALP </w:t>
+      <w:r>
+        <w:t xml:space="preserve">Elif Merve ÖZALP </w:t>
       </w:r>
       <w:r>
         <w:t>–</w:t>
@@ -2110,7 +2098,7 @@
     </w:p>
     <w:p>
       <w:pPr>
-        <w:pStyle w:val="Heading1"/>
+        <w:pStyle w:val="Balk1"/>
       </w:pPr>
       <w:bookmarkStart w:id="4" w:name="_Toc21360894"/>
       <w:r>
@@ -2121,7 +2109,7 @@
     <w:p/>
     <w:p>
       <w:pPr>
-        <w:pStyle w:val="Heading2"/>
+        <w:pStyle w:val="Balk2"/>
       </w:pPr>
       <w:bookmarkStart w:id="5" w:name="_Toc21360895"/>
       <w:r>
@@ -2129,38 +2117,109 @@
       </w:r>
       <w:bookmarkEnd w:id="5"/>
     </w:p>
+    <w:p>
+      <w:pPr>
+        <w:ind w:firstLine="720"/>
+        <w:rPr>
+          <w:rFonts w:ascii="Segoe UI" w:hAnsi="Segoe UI" w:cs="Segoe UI"/>
+          <w:color w:val="24292E"/>
+          <w:sz w:val="21"/>
+          <w:szCs w:val="21"/>
+          <w:shd w:val="clear" w:color="auto" w:fill="FFFFFF"/>
+        </w:rPr>
+      </w:pPr>
+      <w:r>
+        <w:rPr>
+          <w:rFonts w:ascii="Segoe UI" w:hAnsi="Segoe UI" w:cs="Segoe UI"/>
+          <w:color w:val="24292E"/>
+          <w:sz w:val="21"/>
+          <w:szCs w:val="21"/>
+          <w:shd w:val="clear" w:color="auto" w:fill="FFFFFF"/>
+        </w:rPr>
+        <w:t>Smart connected cat feeding system is one of the projects that is assigned to EE493 students. The system must be autonomous, smart and refillable. The goal of the system is to overcome problems of manual feeding.</w:t>
+      </w:r>
+    </w:p>
+    <w:p>
+      <w:pPr>
+        <w:ind w:firstLine="720"/>
+        <w:rPr>
+          <w:rFonts w:ascii="Segoe UI" w:hAnsi="Segoe UI" w:cs="Segoe UI"/>
+          <w:color w:val="24292E"/>
+          <w:sz w:val="21"/>
+          <w:szCs w:val="21"/>
+          <w:shd w:val="clear" w:color="auto" w:fill="FFFFFF"/>
+        </w:rPr>
+      </w:pPr>
+      <w:r>
+        <w:rPr>
+          <w:rFonts w:ascii="Segoe UI" w:hAnsi="Segoe UI" w:cs="Segoe UI"/>
+          <w:color w:val="24292E"/>
+          <w:sz w:val="21"/>
+          <w:szCs w:val="21"/>
+          <w:shd w:val="clear" w:color="auto" w:fill="FFFFFF"/>
+        </w:rPr>
+        <w:t>First of all, the system should feed only cats. If there are dogs in the feeding area, the system should distinguish and deter them from the area. The system should have a database which is some kind of feeding log. Thus, newcomers to feeding should be identified and recognized later by the system. Cats must be classified according to their weights so that different feeding regimes can be applied to them. Nothing can be attached to the animals. Because the same system can be used in different areas. Status of food supply should be observable via the internet.</w:t>
+      </w:r>
+    </w:p>
+    <w:p>
+      <w:pPr>
+        <w:ind w:firstLine="720"/>
+      </w:pPr>
+      <w:r>
+        <w:rPr>
+          <w:rFonts w:ascii="Segoe UI" w:hAnsi="Segoe UI" w:cs="Segoe UI"/>
+          <w:color w:val="24292E"/>
+          <w:sz w:val="21"/>
+          <w:szCs w:val="21"/>
+          <w:shd w:val="clear" w:color="auto" w:fill="FFFFFF"/>
+        </w:rPr>
+        <w:t xml:space="preserve">The system is designed to make feeding easier. During the operation or charging, the </w:t>
+      </w:r>
+      <w:bookmarkStart w:id="6" w:name="_GoBack"/>
+      <w:bookmarkEnd w:id="6"/>
+      <w:r>
+        <w:rPr>
+          <w:rFonts w:ascii="Segoe UI" w:hAnsi="Segoe UI" w:cs="Segoe UI"/>
+          <w:color w:val="24292E"/>
+          <w:sz w:val="21"/>
+          <w:szCs w:val="21"/>
+          <w:shd w:val="clear" w:color="auto" w:fill="FFFFFF"/>
+        </w:rPr>
+        <w:t>battery level can be seen via the internet, too. So, it should be portable enough to be carried by a single person to charge it in case of a low battery. Battery should be non-removable and last for a minimum of 5 hours.</w:t>
+      </w:r>
+    </w:p>
     <w:p/>
     <w:p>
       <w:pPr>
-        <w:pStyle w:val="Heading2"/>
-      </w:pPr>
-      <w:bookmarkStart w:id="6" w:name="_Toc21360896"/>
+        <w:pStyle w:val="Balk2"/>
+      </w:pPr>
+      <w:bookmarkStart w:id="7" w:name="_Toc21360896"/>
       <w:r>
         <w:t>VALE PARKING</w:t>
       </w:r>
-      <w:bookmarkEnd w:id="6"/>
+      <w:bookmarkEnd w:id="7"/>
     </w:p>
     <w:p/>
     <w:p>
       <w:pPr>
-        <w:pStyle w:val="Heading2"/>
-      </w:pPr>
-      <w:bookmarkStart w:id="7" w:name="_Toc21360897"/>
+        <w:pStyle w:val="Balk2"/>
+      </w:pPr>
+      <w:bookmarkStart w:id="8" w:name="_Toc21360897"/>
       <w:r>
         <w:t>GIMME FAST</w:t>
       </w:r>
-      <w:bookmarkEnd w:id="7"/>
+      <w:bookmarkEnd w:id="8"/>
     </w:p>
     <w:p/>
     <w:p>
       <w:pPr>
-        <w:pStyle w:val="Heading2"/>
-      </w:pPr>
-      <w:bookmarkStart w:id="8" w:name="_Toc21360898"/>
+        <w:pStyle w:val="Balk2"/>
+      </w:pPr>
+      <w:bookmarkStart w:id="9" w:name="_Toc21360898"/>
       <w:r>
         <w:t>WHERE AM I?</w:t>
       </w:r>
-      <w:bookmarkEnd w:id="8"/>
+      <w:bookmarkEnd w:id="9"/>
     </w:p>
     <w:p>
       <w:pPr>
@@ -2171,10 +2230,7 @@
         <w:t xml:space="preserve">In this project, our aim is to design and implement a </w:t>
       </w:r>
       <w:r>
-        <w:t>remotely controlled vehicle</w:t>
-      </w:r>
-      <w:r>
-        <w:t xml:space="preserve"> that extracts </w:t>
+        <w:t xml:space="preserve">remotely controlled vehicle that extracts </w:t>
       </w:r>
       <w:r>
         <w:t xml:space="preserve">physical and magnetic map </w:t>
@@ -2195,7 +2251,11 @@
         <w:t>Afterward,</w:t>
       </w:r>
       <w:r>
-        <w:t xml:space="preserve"> the vehicle localizes itself and estimates the position </w:t>
+        <w:t xml:space="preserve"> the vehicle </w:t>
+      </w:r>
+      <w:r>
+        <w:lastRenderedPageBreak/>
+        <w:t xml:space="preserve">localizes itself and estimates the position </w:t>
       </w:r>
       <w:r>
         <w:t>based on the information of</w:t>
@@ -2239,20 +2299,13 @@
         <w:t>The physical landmarks, which are hidden identical rigids under the surface of game field and have hill-shape with maximum height of 5 cm and maximum diameter of 10 cm, will be detected by the sensors on vehicle. The surface material of the game field should be thin, plain and opaque sheet and allows landmarks to be detected. Whereas, the magnetic landmarks are different hidden cylindrical neodymium magnets under the surface.</w:t>
       </w:r>
       <w:r>
-        <w:t xml:space="preserve"> The game field has a rectangular shape with the size </w:t>
-      </w:r>
-      <w:r>
-        <w:lastRenderedPageBreak/>
-        <w:t>of 1.5m x 2.5m.</w:t>
+        <w:t xml:space="preserve"> The game field has a rectangular shape with the size of 1.5m x 2.5m.</w:t>
       </w:r>
       <w:r>
         <w:t xml:space="preserve"> </w:t>
       </w:r>
       <w:r>
-        <w:t xml:space="preserve">There should be total number of 10 magnetic and physical landmarks at most. </w:t>
-      </w:r>
-      <w:r>
-        <w:t xml:space="preserve">Computations for map-extracting should be done on the vehicle </w:t>
+        <w:t xml:space="preserve">There should be total number of 10 magnetic and physical landmarks at most. Computations for map-extracting should be done on the vehicle </w:t>
       </w:r>
     </w:p>
     <w:p>
@@ -2274,12 +2327,10 @@
       <w:r>
         <w:t xml:space="preserve">has an appropriate size which allows itself to fit inside a cylinder with a diameter of 20 cm. Localization operation needs to be carried out in minimum time with the highest accuracy. </w:t>
       </w:r>
-      <w:bookmarkStart w:id="9" w:name="_GoBack"/>
-      <w:bookmarkEnd w:id="9"/>
-    </w:p>
-    <w:p>
-      <w:pPr>
-        <w:pStyle w:val="Heading1"/>
+    </w:p>
+    <w:p>
+      <w:pPr>
+        <w:pStyle w:val="Balk1"/>
       </w:pPr>
       <w:bookmarkStart w:id="10" w:name="_Toc21360899"/>
       <w:r>
@@ -2324,7 +2375,11 @@
         <w:t>, we described our company composition</w:t>
       </w:r>
       <w:r>
-        <w:t xml:space="preserve"> and division of field among the members. Before the gathering of the five members of the team, we thought that it would be key to the success of the company to have five people with diverse fields of interest and ability. Hence, we formed our company with people who has relatively complementary skills and interests. In fact, we decided on the field division inside the company in the Human Resources part by taking the specialization areas of the members into account. Finally, we</w:t>
+        <w:t xml:space="preserve"> and division of field among the members. Before the gathering of the five members of the team, we thought that it would be key to the success of the company to have five people with diverse fields of interest and ability. </w:t>
+      </w:r>
+      <w:r>
+        <w:lastRenderedPageBreak/>
+        <w:t>Hence, we formed our company with people who has relatively complementary skills and interests. In fact, we decided on the field division inside the company in the Human Resources part by taking the specialization areas of the members into account. Finally, we</w:t>
       </w:r>
       <w:r>
         <w:t xml:space="preserve"> provided the brief descriptions of each of the four projects. We tried to answer the question</w:t>
@@ -2333,15 +2388,7 @@
         <w:t>s</w:t>
       </w:r>
       <w:r>
-        <w:t xml:space="preserve"> of what </w:t>
-      </w:r>
-      <w:proofErr w:type="gramStart"/>
-      <w:r>
-        <w:t>is the problem</w:t>
-      </w:r>
-      <w:proofErr w:type="gramEnd"/>
-      <w:r>
-        <w:t xml:space="preserve"> stated in each of these projects and what is expected from us. </w:t>
+        <w:t xml:space="preserve"> of what is the problem stated in each of these projects and what is expected from us. </w:t>
       </w:r>
       <w:r>
         <w:t>In response to these questions, w</w:t>
@@ -2352,7 +2399,7 @@
     </w:p>
     <w:p>
       <w:pPr>
-        <w:pStyle w:val="Heading1"/>
+        <w:pStyle w:val="Balk1"/>
       </w:pPr>
       <w:bookmarkStart w:id="11" w:name="_Toc21360900"/>
       <w:r>
@@ -2401,8 +2448,8 @@
 </file>
 
 <file path=word/numbering.xml><?xml version="1.0" encoding="utf-8"?>
-<w:numbering xmlns:wpc="http://schemas.microsoft.com/office/word/2010/wordprocessingCanvas" xmlns:cx="http://schemas.microsoft.com/office/drawing/2014/chartex" xmlns:cx1="http://schemas.microsoft.com/office/drawing/2015/9/8/chartex" xmlns:cx2="http://schemas.microsoft.com/office/drawing/2015/10/21/chartex" xmlns:cx3="http://schemas.microsoft.com/office/drawing/2016/5/9/chartex" xmlns:cx4="http://schemas.microsoft.com/office/drawing/2016/5/10/chartex" xmlns:cx5="http://schemas.microsoft.com/office/drawing/2016/5/11/chartex" xmlns:cx6="http://schemas.microsoft.com/office/drawing/2016/5/12/chartex" xmlns:cx7="http://schemas.microsoft.com/office/drawing/2016/5/13/chartex" xmlns:cx8="http://schemas.microsoft.com/office/drawing/2016/5/14/chartex" xmlns:mc="http://schemas.openxmlformats.org/markup-compatibility/2006" xmlns:aink="http://schemas.microsoft.com/office/drawing/2016/ink" xmlns:am3d="http://schemas.microsoft.com/office/drawing/2017/model3d" xmlns:o="urn:schemas-microsoft-com:office:office" xmlns:r="http://schemas.openxmlformats.org/officeDocument/2006/relationships" xmlns:m="http://schemas.openxmlformats.org/officeDocument/2006/math" xmlns:v="urn:schemas-microsoft-com:vml" xmlns:wp14="http://schemas.microsoft.com/office/word/2010/wordprocessingDrawing" xmlns:wp="http://schemas.openxmlformats.org/drawingml/2006/wordprocessingDrawing" xmlns:w10="urn:schemas-microsoft-com:office:word" xmlns:w="http://schemas.openxmlformats.org/wordprocessingml/2006/main" xmlns:w14="http://schemas.microsoft.com/office/word/2010/wordml" xmlns:w15="http://schemas.microsoft.com/office/word/2012/wordml" xmlns:w16cid="http://schemas.microsoft.com/office/word/2016/wordml/cid" xmlns:w16se="http://schemas.microsoft.com/office/word/2015/wordml/symex" xmlns:wpg="http://schemas.microsoft.com/office/word/2010/wordprocessingGroup" xmlns:wpi="http://schemas.microsoft.com/office/word/2010/wordprocessingInk" xmlns:wne="http://schemas.microsoft.com/office/word/2006/wordml" xmlns:wps="http://schemas.microsoft.com/office/word/2010/wordprocessingShape" mc:Ignorable="w14 w15 w16se w16cid wp14">
-  <w:abstractNum w:abstractNumId="0" w15:restartNumberingAfterBreak="0">
+<w:numbering xmlns:wpc="http://schemas.microsoft.com/office/word/2010/wordprocessingCanvas" xmlns:mc="http://schemas.openxmlformats.org/markup-compatibility/2006" xmlns:o="urn:schemas-microsoft-com:office:office" xmlns:r="http://schemas.openxmlformats.org/officeDocument/2006/relationships" xmlns:m="http://schemas.openxmlformats.org/officeDocument/2006/math" xmlns:v="urn:schemas-microsoft-com:vml" xmlns:wp14="http://schemas.microsoft.com/office/word/2010/wordprocessingDrawing" xmlns:wp="http://schemas.openxmlformats.org/drawingml/2006/wordprocessingDrawing" xmlns:w10="urn:schemas-microsoft-com:office:word" xmlns:w="http://schemas.openxmlformats.org/wordprocessingml/2006/main" xmlns:w14="http://schemas.microsoft.com/office/word/2010/wordml" xmlns:w15="http://schemas.microsoft.com/office/word/2012/wordml" xmlns:wpg="http://schemas.microsoft.com/office/word/2010/wordprocessingGroup" xmlns:wpi="http://schemas.microsoft.com/office/word/2010/wordprocessingInk" xmlns:wne="http://schemas.microsoft.com/office/word/2006/wordml" xmlns:wps="http://schemas.microsoft.com/office/word/2010/wordprocessingShape" mc:Ignorable="w14 w15 wp14">
+  <w:abstractNum w:abstractNumId="0">
     <w:nsid w:val="744E32B8"/>
     <w:multiLevelType w:val="hybridMultilevel"/>
     <w:tmpl w:val="84948C82"/>
@@ -2521,7 +2568,7 @@
 </file>
 
 <file path=word/styles.xml><?xml version="1.0" encoding="utf-8"?>
-<w:styles xmlns:mc="http://schemas.openxmlformats.org/markup-compatibility/2006" xmlns:r="http://schemas.openxmlformats.org/officeDocument/2006/relationships" xmlns:w="http://schemas.openxmlformats.org/wordprocessingml/2006/main" xmlns:w14="http://schemas.microsoft.com/office/word/2010/wordml" xmlns:w15="http://schemas.microsoft.com/office/word/2012/wordml" xmlns:w16cid="http://schemas.microsoft.com/office/word/2016/wordml/cid" xmlns:w16se="http://schemas.microsoft.com/office/word/2015/wordml/symex" mc:Ignorable="w14 w15 w16se w16cid">
+<w:styles xmlns:mc="http://schemas.openxmlformats.org/markup-compatibility/2006" xmlns:r="http://schemas.openxmlformats.org/officeDocument/2006/relationships" xmlns:w="http://schemas.openxmlformats.org/wordprocessingml/2006/main" xmlns:w14="http://schemas.microsoft.com/office/word/2010/wordml" xmlns:w15="http://schemas.microsoft.com/office/word/2012/wordml" mc:Ignorable="w14 w15">
   <w:docDefaults>
     <w:rPrDefault>
       <w:rPr>
@@ -2538,7 +2585,7 @@
       </w:pPr>
     </w:pPrDefault>
   </w:docDefaults>
-  <w:latentStyles w:defLockedState="0" w:defUIPriority="99" w:defSemiHidden="0" w:defUnhideWhenUsed="0" w:defQFormat="0" w:count="377">
+  <w:latentStyles w:defLockedState="0" w:defUIPriority="99" w:defSemiHidden="0" w:defUnhideWhenUsed="0" w:defQFormat="0" w:count="371">
     <w:lsdException w:name="Normal" w:uiPriority="0" w:qFormat="1"/>
     <w:lsdException w:name="heading 1" w:uiPriority="9" w:qFormat="1"/>
     <w:lsdException w:name="heading 2" w:semiHidden="1" w:uiPriority="9" w:unhideWhenUsed="1" w:qFormat="1"/>
@@ -2910,22 +2957,16 @@
     <w:lsdException w:name="List Table 5 Dark Accent 6" w:uiPriority="50"/>
     <w:lsdException w:name="List Table 6 Colorful Accent 6" w:uiPriority="51"/>
     <w:lsdException w:name="List Table 7 Colorful Accent 6" w:uiPriority="52"/>
-    <w:lsdException w:name="Mention" w:semiHidden="1" w:unhideWhenUsed="1"/>
-    <w:lsdException w:name="Smart Hyperlink" w:semiHidden="1" w:unhideWhenUsed="1"/>
-    <w:lsdException w:name="Hashtag" w:semiHidden="1" w:unhideWhenUsed="1"/>
-    <w:lsdException w:name="Unresolved Mention" w:semiHidden="1" w:unhideWhenUsed="1"/>
-    <w:lsdException w:name="Smart Link" w:semiHidden="1" w:unhideWhenUsed="1"/>
-    <w:lsdException w:name="Smart Link Error" w:semiHidden="1" w:unhideWhenUsed="1"/>
   </w:latentStyles>
   <w:style w:type="paragraph" w:default="1" w:styleId="Normal">
     <w:name w:val="Normal"/>
     <w:qFormat/>
   </w:style>
-  <w:style w:type="paragraph" w:styleId="Heading1">
+  <w:style w:type="paragraph" w:styleId="Balk1">
     <w:name w:val="heading 1"/>
     <w:basedOn w:val="Normal"/>
     <w:next w:val="Normal"/>
-    <w:link w:val="Heading1Char"/>
+    <w:link w:val="Balk1Char"/>
     <w:uiPriority w:val="9"/>
     <w:qFormat/>
     <w:rsid w:val="00F24F1A"/>
@@ -2942,11 +2983,11 @@
       <w:szCs w:val="32"/>
     </w:rPr>
   </w:style>
-  <w:style w:type="paragraph" w:styleId="Heading2">
+  <w:style w:type="paragraph" w:styleId="Balk2">
     <w:name w:val="heading 2"/>
     <w:basedOn w:val="Normal"/>
     <w:next w:val="Normal"/>
-    <w:link w:val="Heading2Char"/>
+    <w:link w:val="Balk2Char"/>
     <w:uiPriority w:val="9"/>
     <w:unhideWhenUsed/>
     <w:qFormat/>
@@ -2964,11 +3005,11 @@
       <w:szCs w:val="26"/>
     </w:rPr>
   </w:style>
-  <w:style w:type="paragraph" w:styleId="Heading3">
+  <w:style w:type="paragraph" w:styleId="Balk3">
     <w:name w:val="heading 3"/>
     <w:basedOn w:val="Normal"/>
     <w:next w:val="Normal"/>
-    <w:link w:val="Heading3Char"/>
+    <w:link w:val="Balk3Char"/>
     <w:uiPriority w:val="9"/>
     <w:unhideWhenUsed/>
     <w:qFormat/>
@@ -2985,13 +3026,13 @@
       <w:szCs w:val="24"/>
     </w:rPr>
   </w:style>
-  <w:style w:type="character" w:default="1" w:styleId="DefaultParagraphFont">
+  <w:style w:type="character" w:default="1" w:styleId="VarsaylanParagrafYazTipi">
     <w:name w:val="Default Paragraph Font"/>
     <w:uiPriority w:val="1"/>
     <w:semiHidden/>
     <w:unhideWhenUsed/>
   </w:style>
-  <w:style w:type="table" w:default="1" w:styleId="TableNormal">
+  <w:style w:type="table" w:default="1" w:styleId="NormalTablo">
     <w:name w:val="Normal Table"/>
     <w:uiPriority w:val="99"/>
     <w:semiHidden/>
@@ -3006,17 +3047,17 @@
       </w:tblCellMar>
     </w:tblPr>
   </w:style>
-  <w:style w:type="numbering" w:default="1" w:styleId="NoList">
+  <w:style w:type="numbering" w:default="1" w:styleId="ListeYok">
     <w:name w:val="No List"/>
     <w:uiPriority w:val="99"/>
     <w:semiHidden/>
     <w:unhideWhenUsed/>
   </w:style>
-  <w:style w:type="paragraph" w:styleId="Title">
+  <w:style w:type="paragraph" w:styleId="KonuBal">
     <w:name w:val="Title"/>
     <w:basedOn w:val="Normal"/>
     <w:next w:val="Normal"/>
-    <w:link w:val="TitleChar"/>
+    <w:link w:val="KonuBalChar"/>
     <w:uiPriority w:val="10"/>
     <w:qFormat/>
     <w:rsid w:val="00666ED8"/>
@@ -3028,10 +3069,10 @@
       <w:rFonts w:asciiTheme="majorHAnsi" w:eastAsiaTheme="majorEastAsia" w:hAnsiTheme="majorHAnsi" w:cstheme="majorBidi"/>
     </w:rPr>
   </w:style>
-  <w:style w:type="character" w:customStyle="1" w:styleId="TitleChar">
-    <w:name w:val="Title Char"/>
-    <w:basedOn w:val="DefaultParagraphFont"/>
-    <w:link w:val="Title"/>
+  <w:style w:type="character" w:customStyle="1" w:styleId="KonuBalChar">
+    <w:name w:val="Konu Başlığı Char"/>
+    <w:basedOn w:val="VarsaylanParagrafYazTipi"/>
+    <w:link w:val="KonuBal"/>
     <w:uiPriority w:val="10"/>
     <w:rsid w:val="00666ED8"/>
     <w:rPr>
@@ -3043,10 +3084,10 @@
       <w:szCs w:val="56"/>
     </w:rPr>
   </w:style>
-  <w:style w:type="character" w:customStyle="1" w:styleId="Heading1Char">
-    <w:name w:val="Heading 1 Char"/>
-    <w:basedOn w:val="DefaultParagraphFont"/>
-    <w:link w:val="Heading1"/>
+  <w:style w:type="character" w:customStyle="1" w:styleId="Balk1Char">
+    <w:name w:val="Başlık 1 Char"/>
+    <w:basedOn w:val="VarsaylanParagrafYazTipi"/>
+    <w:link w:val="Balk1"/>
     <w:uiPriority w:val="9"/>
     <w:rsid w:val="00F24F1A"/>
     <w:rPr>
@@ -3056,9 +3097,9 @@
       <w:szCs w:val="32"/>
     </w:rPr>
   </w:style>
-  <w:style w:type="paragraph" w:styleId="TOCHeading">
+  <w:style w:type="paragraph" w:styleId="TBal">
     <w:name w:val="TOC Heading"/>
-    <w:basedOn w:val="Heading1"/>
+    <w:basedOn w:val="Balk1"/>
     <w:next w:val="Normal"/>
     <w:uiPriority w:val="39"/>
     <w:unhideWhenUsed/>
@@ -3071,7 +3112,7 @@
       <w:kern w:val="0"/>
     </w:rPr>
   </w:style>
-  <w:style w:type="paragraph" w:styleId="TOC1">
+  <w:style w:type="paragraph" w:styleId="T1">
     <w:name w:val="toc 1"/>
     <w:basedOn w:val="Normal"/>
     <w:next w:val="Normal"/>
@@ -3083,9 +3124,9 @@
       <w:spacing w:after="100"/>
     </w:pPr>
   </w:style>
-  <w:style w:type="character" w:styleId="Hyperlink">
+  <w:style w:type="character" w:styleId="Kpr">
     <w:name w:val="Hyperlink"/>
-    <w:basedOn w:val="DefaultParagraphFont"/>
+    <w:basedOn w:val="VarsaylanParagrafYazTipi"/>
     <w:uiPriority w:val="99"/>
     <w:unhideWhenUsed/>
     <w:rsid w:val="00F24F1A"/>
@@ -3094,10 +3135,10 @@
       <w:u w:val="single"/>
     </w:rPr>
   </w:style>
-  <w:style w:type="character" w:customStyle="1" w:styleId="Heading2Char">
-    <w:name w:val="Heading 2 Char"/>
-    <w:basedOn w:val="DefaultParagraphFont"/>
-    <w:link w:val="Heading2"/>
+  <w:style w:type="character" w:customStyle="1" w:styleId="Balk2Char">
+    <w:name w:val="Başlık 2 Char"/>
+    <w:basedOn w:val="VarsaylanParagrafYazTipi"/>
+    <w:link w:val="Balk2"/>
     <w:uiPriority w:val="9"/>
     <w:rsid w:val="00F24F1A"/>
     <w:rPr>
@@ -3107,10 +3148,10 @@
       <w:szCs w:val="26"/>
     </w:rPr>
   </w:style>
-  <w:style w:type="character" w:customStyle="1" w:styleId="Heading3Char">
-    <w:name w:val="Heading 3 Char"/>
-    <w:basedOn w:val="DefaultParagraphFont"/>
-    <w:link w:val="Heading3"/>
+  <w:style w:type="character" w:customStyle="1" w:styleId="Balk3Char">
+    <w:name w:val="Başlık 3 Char"/>
+    <w:basedOn w:val="VarsaylanParagrafYazTipi"/>
+    <w:link w:val="Balk3"/>
     <w:uiPriority w:val="9"/>
     <w:rsid w:val="00F24F1A"/>
     <w:rPr>
@@ -3119,7 +3160,7 @@
       <w:szCs w:val="24"/>
     </w:rPr>
   </w:style>
-  <w:style w:type="paragraph" w:styleId="TOC2">
+  <w:style w:type="paragraph" w:styleId="T2">
     <w:name w:val="toc 2"/>
     <w:basedOn w:val="Normal"/>
     <w:next w:val="Normal"/>
@@ -3132,7 +3173,7 @@
       <w:ind w:left="240"/>
     </w:pPr>
   </w:style>
-  <w:style w:type="paragraph" w:styleId="NoSpacing">
+  <w:style w:type="paragraph" w:styleId="AralkYok">
     <w:name w:val="No Spacing"/>
     <w:uiPriority w:val="1"/>
     <w:qFormat/>
@@ -3141,7 +3182,7 @@
       <w:spacing w:after="0" w:line="240" w:lineRule="auto"/>
     </w:pPr>
   </w:style>
-  <w:style w:type="paragraph" w:styleId="ListParagraph">
+  <w:style w:type="paragraph" w:styleId="ListeParagraf">
     <w:name w:val="List Paragraph"/>
     <w:basedOn w:val="Normal"/>
     <w:uiPriority w:val="34"/>
@@ -3455,7 +3496,7 @@
 </file>
 
 <file path=customXml/itemProps1.xml><?xml version="1.0" encoding="utf-8"?>
-<ds:datastoreItem xmlns:ds="http://schemas.openxmlformats.org/officeDocument/2006/customXml" ds:itemID="{D803E7CB-1030-41C7-870F-2A05D669B65B}">
+<ds:datastoreItem xmlns:ds="http://schemas.openxmlformats.org/officeDocument/2006/customXml" ds:itemID="{3E83AEDC-37CD-4EBA-BEEC-9CB8294A8B47}">
   <ds:schemaRefs>
     <ds:schemaRef ds:uri="http://schemas.openxmlformats.org/officeDocument/2006/bibliography"/>
   </ds:schemaRefs>

</xml_diff>

<commit_message>
Emre Deniz Şenel - CV Eklendi. Lütfen CV'lerinizi soyad sırasına göre ekleyiniz.
</commit_message>
<xml_diff>
--- a/reports/business statement/Business Statement - ver3.docx
+++ b/reports/business statement/Business Statement - ver3.docx
@@ -1,6 +1,6 @@
 
 <file path=word/document.xml><?xml version="1.0" encoding="utf-8"?>
-<w:document xmlns:wpc="http://schemas.microsoft.com/office/word/2010/wordprocessingCanvas" xmlns:mc="http://schemas.openxmlformats.org/markup-compatibility/2006" xmlns:o="urn:schemas-microsoft-com:office:office" xmlns:r="http://schemas.openxmlformats.org/officeDocument/2006/relationships" xmlns:m="http://schemas.openxmlformats.org/officeDocument/2006/math" xmlns:v="urn:schemas-microsoft-com:vml" xmlns:wp14="http://schemas.microsoft.com/office/word/2010/wordprocessingDrawing" xmlns:wp="http://schemas.openxmlformats.org/drawingml/2006/wordprocessingDrawing" xmlns:w10="urn:schemas-microsoft-com:office:word" xmlns:w="http://schemas.openxmlformats.org/wordprocessingml/2006/main" xmlns:w14="http://schemas.microsoft.com/office/word/2010/wordml" xmlns:w15="http://schemas.microsoft.com/office/word/2012/wordml" xmlns:wpg="http://schemas.microsoft.com/office/word/2010/wordprocessingGroup" xmlns:wpi="http://schemas.microsoft.com/office/word/2010/wordprocessingInk" xmlns:wne="http://schemas.microsoft.com/office/word/2006/wordml" xmlns:wps="http://schemas.microsoft.com/office/word/2010/wordprocessingShape" mc:Ignorable="w14 w15 wp14">
+<w:document xmlns:wpc="http://schemas.microsoft.com/office/word/2010/wordprocessingCanvas" xmlns:cx="http://schemas.microsoft.com/office/drawing/2014/chartex" xmlns:cx1="http://schemas.microsoft.com/office/drawing/2015/9/8/chartex" xmlns:cx2="http://schemas.microsoft.com/office/drawing/2015/10/21/chartex" xmlns:cx3="http://schemas.microsoft.com/office/drawing/2016/5/9/chartex" xmlns:cx4="http://schemas.microsoft.com/office/drawing/2016/5/10/chartex" xmlns:cx5="http://schemas.microsoft.com/office/drawing/2016/5/11/chartex" xmlns:cx6="http://schemas.microsoft.com/office/drawing/2016/5/12/chartex" xmlns:cx7="http://schemas.microsoft.com/office/drawing/2016/5/13/chartex" xmlns:cx8="http://schemas.microsoft.com/office/drawing/2016/5/14/chartex" xmlns:mc="http://schemas.openxmlformats.org/markup-compatibility/2006" xmlns:aink="http://schemas.microsoft.com/office/drawing/2016/ink" xmlns:am3d="http://schemas.microsoft.com/office/drawing/2017/model3d" xmlns:o="urn:schemas-microsoft-com:office:office" xmlns:r="http://schemas.openxmlformats.org/officeDocument/2006/relationships" xmlns:m="http://schemas.openxmlformats.org/officeDocument/2006/math" xmlns:v="urn:schemas-microsoft-com:vml" xmlns:wp14="http://schemas.microsoft.com/office/word/2010/wordprocessingDrawing" xmlns:wp="http://schemas.openxmlformats.org/drawingml/2006/wordprocessingDrawing" xmlns:w10="urn:schemas-microsoft-com:office:word" xmlns:w="http://schemas.openxmlformats.org/wordprocessingml/2006/main" xmlns:w14="http://schemas.microsoft.com/office/word/2010/wordml" xmlns:w15="http://schemas.microsoft.com/office/word/2012/wordml" xmlns:w16cid="http://schemas.microsoft.com/office/word/2016/wordml/cid" xmlns:w16se="http://schemas.microsoft.com/office/word/2015/wordml/symex" xmlns:wpg="http://schemas.microsoft.com/office/word/2010/wordprocessingGroup" xmlns:wpi="http://schemas.microsoft.com/office/word/2010/wordprocessingInk" xmlns:wne="http://schemas.microsoft.com/office/word/2006/wordml" xmlns:wps="http://schemas.microsoft.com/office/word/2010/wordprocessingShape" mc:Ignorable="w14 w15 w16se w16cid wp14">
   <w:body>
     <w:p>
       <w:pPr>
@@ -586,7 +586,7 @@
     </w:p>
     <w:p>
       <w:pPr>
-        <w:pStyle w:val="KonuBal"/>
+        <w:pStyle w:val="Title"/>
         <w:jc w:val="center"/>
         <w:rPr>
           <w:rFonts w:ascii="Times New Roman" w:hAnsi="Times New Roman" w:cs="Times New Roman"/>
@@ -872,7 +872,7 @@
       <w:sdtContent>
         <w:p>
           <w:pPr>
-            <w:pStyle w:val="TBal"/>
+            <w:pStyle w:val="TOCHeading"/>
           </w:pPr>
           <w:r>
             <w:t>Table of Contents</w:t>
@@ -881,7 +881,7 @@
         <w:p/>
         <w:p>
           <w:pPr>
-            <w:pStyle w:val="T1"/>
+            <w:pStyle w:val="TOC1"/>
             <w:tabs>
               <w:tab w:val="right" w:leader="dot" w:pos="9019"/>
             </w:tabs>
@@ -905,7 +905,7 @@
           <w:hyperlink w:anchor="_Toc21360890" w:history="1">
             <w:r>
               <w:rPr>
-                <w:rStyle w:val="Kpr"/>
+                <w:rStyle w:val="Hyperlink"/>
                 <w:noProof/>
               </w:rPr>
               <w:t>INTRODUCTION</w:t>
@@ -962,7 +962,7 @@
         </w:p>
         <w:p>
           <w:pPr>
-            <w:pStyle w:val="T1"/>
+            <w:pStyle w:val="TOC1"/>
             <w:tabs>
               <w:tab w:val="right" w:leader="dot" w:pos="9019"/>
             </w:tabs>
@@ -977,7 +977,7 @@
           <w:hyperlink w:anchor="_Toc21360891" w:history="1">
             <w:r>
               <w:rPr>
-                <w:rStyle w:val="Kpr"/>
+                <w:rStyle w:val="Hyperlink"/>
                 <w:noProof/>
               </w:rPr>
               <w:t>VISION</w:t>
@@ -1034,7 +1034,7 @@
         </w:p>
         <w:p>
           <w:pPr>
-            <w:pStyle w:val="T1"/>
+            <w:pStyle w:val="TOC1"/>
             <w:tabs>
               <w:tab w:val="right" w:leader="dot" w:pos="9019"/>
             </w:tabs>
@@ -1049,7 +1049,7 @@
           <w:hyperlink w:anchor="_Toc21360892" w:history="1">
             <w:r>
               <w:rPr>
-                <w:rStyle w:val="Kpr"/>
+                <w:rStyle w:val="Hyperlink"/>
                 <w:noProof/>
               </w:rPr>
               <w:t>MISSION</w:t>
@@ -1106,7 +1106,7 @@
         </w:p>
         <w:p>
           <w:pPr>
-            <w:pStyle w:val="T1"/>
+            <w:pStyle w:val="TOC1"/>
             <w:tabs>
               <w:tab w:val="right" w:leader="dot" w:pos="9019"/>
             </w:tabs>
@@ -1121,7 +1121,7 @@
           <w:hyperlink w:anchor="_Toc21360893" w:history="1">
             <w:r>
               <w:rPr>
-                <w:rStyle w:val="Kpr"/>
+                <w:rStyle w:val="Hyperlink"/>
                 <w:noProof/>
               </w:rPr>
               <w:t>HUMAN RESOURCES</w:t>
@@ -1178,7 +1178,7 @@
         </w:p>
         <w:p>
           <w:pPr>
-            <w:pStyle w:val="T1"/>
+            <w:pStyle w:val="TOC1"/>
             <w:tabs>
               <w:tab w:val="right" w:leader="dot" w:pos="9019"/>
             </w:tabs>
@@ -1193,7 +1193,7 @@
           <w:hyperlink w:anchor="_Toc21360894" w:history="1">
             <w:r>
               <w:rPr>
-                <w:rStyle w:val="Kpr"/>
+                <w:rStyle w:val="Hyperlink"/>
                 <w:noProof/>
               </w:rPr>
               <w:t>PROJECTS</w:t>
@@ -1250,7 +1250,7 @@
         </w:p>
         <w:p>
           <w:pPr>
-            <w:pStyle w:val="T2"/>
+            <w:pStyle w:val="TOC2"/>
             <w:tabs>
               <w:tab w:val="right" w:leader="dot" w:pos="9019"/>
             </w:tabs>
@@ -1265,7 +1265,7 @@
           <w:hyperlink w:anchor="_Toc21360895" w:history="1">
             <w:r>
               <w:rPr>
-                <w:rStyle w:val="Kpr"/>
+                <w:rStyle w:val="Hyperlink"/>
                 <w:noProof/>
               </w:rPr>
               <w:t>CAT FEEDING</w:t>
@@ -1322,7 +1322,7 @@
         </w:p>
         <w:p>
           <w:pPr>
-            <w:pStyle w:val="T2"/>
+            <w:pStyle w:val="TOC2"/>
             <w:tabs>
               <w:tab w:val="right" w:leader="dot" w:pos="9019"/>
             </w:tabs>
@@ -1337,7 +1337,7 @@
           <w:hyperlink w:anchor="_Toc21360896" w:history="1">
             <w:r>
               <w:rPr>
-                <w:rStyle w:val="Kpr"/>
+                <w:rStyle w:val="Hyperlink"/>
                 <w:noProof/>
               </w:rPr>
               <w:t>VALE PARKING</w:t>
@@ -1394,7 +1394,7 @@
         </w:p>
         <w:p>
           <w:pPr>
-            <w:pStyle w:val="T2"/>
+            <w:pStyle w:val="TOC2"/>
             <w:tabs>
               <w:tab w:val="right" w:leader="dot" w:pos="9019"/>
             </w:tabs>
@@ -1409,7 +1409,7 @@
           <w:hyperlink w:anchor="_Toc21360897" w:history="1">
             <w:r>
               <w:rPr>
-                <w:rStyle w:val="Kpr"/>
+                <w:rStyle w:val="Hyperlink"/>
                 <w:noProof/>
               </w:rPr>
               <w:t>GIMME FAST</w:t>
@@ -1466,7 +1466,7 @@
         </w:p>
         <w:p>
           <w:pPr>
-            <w:pStyle w:val="T2"/>
+            <w:pStyle w:val="TOC2"/>
             <w:tabs>
               <w:tab w:val="right" w:leader="dot" w:pos="9019"/>
             </w:tabs>
@@ -1481,7 +1481,7 @@
           <w:hyperlink w:anchor="_Toc21360898" w:history="1">
             <w:r>
               <w:rPr>
-                <w:rStyle w:val="Kpr"/>
+                <w:rStyle w:val="Hyperlink"/>
                 <w:noProof/>
               </w:rPr>
               <w:t>WHERE AM I?</w:t>
@@ -1538,7 +1538,7 @@
         </w:p>
         <w:p>
           <w:pPr>
-            <w:pStyle w:val="T1"/>
+            <w:pStyle w:val="TOC1"/>
             <w:tabs>
               <w:tab w:val="right" w:leader="dot" w:pos="9019"/>
             </w:tabs>
@@ -1553,7 +1553,7 @@
           <w:hyperlink w:anchor="_Toc21360899" w:history="1">
             <w:r>
               <w:rPr>
-                <w:rStyle w:val="Kpr"/>
+                <w:rStyle w:val="Hyperlink"/>
                 <w:noProof/>
               </w:rPr>
               <w:t>CONCLUSION</w:t>
@@ -1610,7 +1610,7 @@
         </w:p>
         <w:p>
           <w:pPr>
-            <w:pStyle w:val="T1"/>
+            <w:pStyle w:val="TOC1"/>
             <w:tabs>
               <w:tab w:val="right" w:leader="dot" w:pos="9019"/>
             </w:tabs>
@@ -1625,7 +1625,7 @@
           <w:hyperlink w:anchor="_Toc21360900" w:history="1">
             <w:r>
               <w:rPr>
-                <w:rStyle w:val="Kpr"/>
+                <w:rStyle w:val="Hyperlink"/>
                 <w:noProof/>
               </w:rPr>
               <w:t>APPENDICES</w:t>
@@ -1859,7 +1859,7 @@
     </w:p>
     <w:p>
       <w:pPr>
-        <w:pStyle w:val="Balk1"/>
+        <w:pStyle w:val="Heading1"/>
       </w:pPr>
       <w:bookmarkStart w:id="0" w:name="_Toc21360890"/>
       <w:r>
@@ -1882,47 +1882,33 @@
         <w:rPr>
           <w:shd w:val="clear" w:color="auto" w:fill="FFFFFF"/>
         </w:rPr>
-        <w:t xml:space="preserve">IMPETUS Corporation was established in September 2019 by five electrical and electronics engineering students at Middle East Technical University. The very first meeting of the company members took place at </w:t>
-      </w:r>
-      <w:proofErr w:type="spellStart"/>
+        <w:t>IMPETUS Corporation was established in September 2019 by five electrical and electronics engineering students at Middle East Technical University. The very first meeting of the company members took place at Çatı Cafe. The goal which brings the company members together is to produce intelligent solutions to everyday problems.</w:t>
+      </w:r>
+      <w:r>
+        <w:t xml:space="preserve"> </w:t>
+      </w:r>
       <w:r>
         <w:rPr>
           <w:shd w:val="clear" w:color="auto" w:fill="FFFFFF"/>
         </w:rPr>
-        <w:t>Çatı</w:t>
-      </w:r>
-      <w:proofErr w:type="spellEnd"/>
+        <w:t xml:space="preserve">The company pays attention to collect people from different fields of electrical and electronics engineering. The main specializations of the members are electronics, power electronics, and control. This field division among the members </w:t>
+      </w:r>
       <w:r>
         <w:rPr>
           <w:shd w:val="clear" w:color="auto" w:fill="FFFFFF"/>
         </w:rPr>
-        <w:t xml:space="preserve"> Cafe. The goal which brings the company members together is to produce intelligent solutions to everyday problems.</w:t>
-      </w:r>
-      <w:r>
-        <w:t xml:space="preserve"> </w:t>
+        <w:t>is expected to help</w:t>
       </w:r>
       <w:r>
         <w:rPr>
           <w:shd w:val="clear" w:color="auto" w:fill="FFFFFF"/>
         </w:rPr>
-        <w:t xml:space="preserve">The company pays attention to collect people from different fields of electrical and electronics engineering. The main specializations of the members are electronics, power electronics, and control. This field division among the members </w:t>
-      </w:r>
-      <w:r>
-        <w:rPr>
-          <w:shd w:val="clear" w:color="auto" w:fill="FFFFFF"/>
-        </w:rPr>
-        <w:t>is expected to help</w:t>
-      </w:r>
-      <w:r>
-        <w:rPr>
-          <w:shd w:val="clear" w:color="auto" w:fill="FFFFFF"/>
-        </w:rPr>
         <w:t xml:space="preserve"> the company to come up with distinguished approaches to various problems, as well as to create an opportunity for the members to work on their area of specialization.</w:t>
       </w:r>
     </w:p>
     <w:p>
       <w:pPr>
-        <w:pStyle w:val="Balk1"/>
+        <w:pStyle w:val="Heading1"/>
         <w:rPr>
           <w:lang w:val="en-GB"/>
         </w:rPr>
@@ -1945,7 +1931,7 @@
     </w:p>
     <w:p>
       <w:pPr>
-        <w:pStyle w:val="Balk1"/>
+        <w:pStyle w:val="Heading1"/>
       </w:pPr>
       <w:bookmarkStart w:id="2" w:name="_Toc21360892"/>
       <w:r>
@@ -1964,7 +1950,7 @@
     </w:p>
     <w:p>
       <w:pPr>
-        <w:pStyle w:val="Balk1"/>
+        <w:pStyle w:val="Heading1"/>
       </w:pPr>
       <w:bookmarkStart w:id="3" w:name="_Toc21360893"/>
       <w:r>
@@ -2026,13 +2012,8 @@
       <w:pPr>
         <w:spacing w:line="360" w:lineRule="auto"/>
       </w:pPr>
-      <w:proofErr w:type="spellStart"/>
-      <w:r>
-        <w:t>Fahri</w:t>
-      </w:r>
-      <w:proofErr w:type="spellEnd"/>
-      <w:r>
-        <w:t xml:space="preserve"> TÜREDİ – Electromechanical Systems Specialist</w:t>
+      <w:r>
+        <w:t>Fahri TÜREDİ – Electromechanical Systems Specialist</w:t>
       </w:r>
     </w:p>
     <w:p>
@@ -2079,13 +2060,8 @@
       <w:pPr>
         <w:spacing w:line="360" w:lineRule="auto"/>
       </w:pPr>
-      <w:proofErr w:type="spellStart"/>
-      <w:r>
-        <w:t>Yunus</w:t>
-      </w:r>
-      <w:proofErr w:type="spellEnd"/>
-      <w:r>
-        <w:t xml:space="preserve"> YİLMAZ – Computer and Communication Specialist</w:t>
+      <w:r>
+        <w:t>Yunus YİLMAZ – Computer and Communication Specialist</w:t>
       </w:r>
     </w:p>
     <w:p>
@@ -2098,7 +2074,7 @@
     </w:p>
     <w:p>
       <w:pPr>
-        <w:pStyle w:val="Balk1"/>
+        <w:pStyle w:val="Heading1"/>
       </w:pPr>
       <w:bookmarkStart w:id="4" w:name="_Toc21360894"/>
       <w:r>
@@ -2106,13 +2082,10 @@
       </w:r>
       <w:bookmarkEnd w:id="4"/>
     </w:p>
-    <w:p>
-      <w:bookmarkStart w:id="5" w:name="_GoBack"/>
-      <w:bookmarkEnd w:id="5"/>
-    </w:p>
-    <w:p>
-      <w:pPr>
-        <w:pStyle w:val="Balk2"/>
+    <w:p/>
+    <w:p>
+      <w:pPr>
+        <w:pStyle w:val="Heading2"/>
       </w:pPr>
       <w:r>
         <w:t>SMART CONNECTED CAT FEEDING SYSTEM</w:t>
@@ -2147,13 +2120,41 @@
           <w:shd w:val="clear" w:color="auto" w:fill="FFFFFF"/>
         </w:rPr>
       </w:pPr>
+      <w:proofErr w:type="gramStart"/>
       <w:r>
         <w:rPr>
           <w:color w:val="24292E"/>
           <w:szCs w:val="24"/>
           <w:shd w:val="clear" w:color="auto" w:fill="FFFFFF"/>
         </w:rPr>
-        <w:t>First of all, the system should feed only cats. If there are dogs in the feeding area, the system should distinguish and deter them from the area. The system should have a database which is some kind of feeding log. Thus, newcomers to feeding should be identified and recognized later by the system. Cats must be classified according to their weights so that different feeding regimes can be applied to them. Nothing can be attached to the animals. Because the same system can be used in different areas. Status of food supply should be observable via the internet.</w:t>
+        <w:t>First of all</w:t>
+      </w:r>
+      <w:proofErr w:type="gramEnd"/>
+      <w:r>
+        <w:rPr>
+          <w:color w:val="24292E"/>
+          <w:szCs w:val="24"/>
+          <w:shd w:val="clear" w:color="auto" w:fill="FFFFFF"/>
+        </w:rPr>
+        <w:t xml:space="preserve">, the system should feed only cats. If there are dogs in the feeding area, the system should distinguish and deter them from the area. The system should have a database which is </w:t>
+      </w:r>
+      <w:proofErr w:type="gramStart"/>
+      <w:r>
+        <w:rPr>
+          <w:color w:val="24292E"/>
+          <w:szCs w:val="24"/>
+          <w:shd w:val="clear" w:color="auto" w:fill="FFFFFF"/>
+        </w:rPr>
+        <w:t>some kind of feeding</w:t>
+      </w:r>
+      <w:proofErr w:type="gramEnd"/>
+      <w:r>
+        <w:rPr>
+          <w:color w:val="24292E"/>
+          <w:szCs w:val="24"/>
+          <w:shd w:val="clear" w:color="auto" w:fill="FFFFFF"/>
+        </w:rPr>
+        <w:t xml:space="preserve"> log. Thus, newcomers to feeding should be identified and recognized later by the system. Cats must be classified according to their weights so that different feeding regimes can be applied to them. Nothing can be attached to the animals. Because the same system can be used in different areas. Status of food supply should be observable via the internet.</w:t>
       </w:r>
     </w:p>
     <w:p>
@@ -2176,36 +2177,36 @@
     <w:p/>
     <w:p>
       <w:pPr>
-        <w:pStyle w:val="Balk2"/>
-      </w:pPr>
-      <w:bookmarkStart w:id="6" w:name="_Toc21360896"/>
+        <w:pStyle w:val="Heading2"/>
+      </w:pPr>
+      <w:bookmarkStart w:id="5" w:name="_Toc21360896"/>
       <w:r>
         <w:t>VALE PARKING</w:t>
       </w:r>
+      <w:bookmarkEnd w:id="5"/>
+    </w:p>
+    <w:p/>
+    <w:p>
+      <w:pPr>
+        <w:pStyle w:val="Heading2"/>
+      </w:pPr>
+      <w:bookmarkStart w:id="6" w:name="_Toc21360897"/>
+      <w:r>
+        <w:t>GIMME FAST</w:t>
+      </w:r>
       <w:bookmarkEnd w:id="6"/>
     </w:p>
     <w:p/>
     <w:p>
       <w:pPr>
-        <w:pStyle w:val="Balk2"/>
-      </w:pPr>
-      <w:bookmarkStart w:id="7" w:name="_Toc21360897"/>
-      <w:r>
-        <w:t>GIMME FAST</w:t>
-      </w:r>
-      <w:bookmarkEnd w:id="7"/>
-    </w:p>
-    <w:p/>
-    <w:p>
-      <w:pPr>
-        <w:pStyle w:val="Balk2"/>
-      </w:pPr>
-      <w:bookmarkStart w:id="8" w:name="_Toc21360898"/>
+        <w:pStyle w:val="Heading2"/>
+      </w:pPr>
+      <w:bookmarkStart w:id="7" w:name="_Toc21360898"/>
       <w:r>
         <w:lastRenderedPageBreak/>
         <w:t>WHERE AM I?</w:t>
       </w:r>
-      <w:bookmarkEnd w:id="8"/>
+      <w:bookmarkEnd w:id="7"/>
     </w:p>
     <w:p>
       <w:pPr>
@@ -2312,13 +2313,13 @@
     </w:p>
     <w:p>
       <w:pPr>
-        <w:pStyle w:val="Balk1"/>
-      </w:pPr>
-      <w:bookmarkStart w:id="9" w:name="_Toc21360899"/>
+        <w:pStyle w:val="Heading1"/>
+      </w:pPr>
+      <w:bookmarkStart w:id="8" w:name="_Toc21360899"/>
       <w:r>
         <w:t>CONCLUSION</w:t>
       </w:r>
-      <w:bookmarkEnd w:id="9"/>
+      <w:bookmarkEnd w:id="8"/>
     </w:p>
     <w:p>
       <w:pPr>
@@ -2370,7 +2371,15 @@
         <w:t>s</w:t>
       </w:r>
       <w:r>
-        <w:t xml:space="preserve"> of what is the problem stated in each of these projects and what is expected from us. </w:t>
+        <w:t xml:space="preserve"> of what </w:t>
+      </w:r>
+      <w:proofErr w:type="gramStart"/>
+      <w:r>
+        <w:t>is the problem</w:t>
+      </w:r>
+      <w:proofErr w:type="gramEnd"/>
+      <w:r>
+        <w:t xml:space="preserve"> stated in each of these projects and what is expected from us. </w:t>
       </w:r>
       <w:r>
         <w:t>In response to these questions, w</w:t>
@@ -2381,44 +2390,1816 @@
     </w:p>
     <w:p>
       <w:pPr>
-        <w:pStyle w:val="Balk1"/>
-      </w:pPr>
-      <w:bookmarkStart w:id="10" w:name="_Toc21360900"/>
+        <w:pStyle w:val="Heading1"/>
+      </w:pPr>
+      <w:bookmarkStart w:id="9" w:name="_Toc21360900"/>
       <w:r>
         <w:t>APPENDICES</w:t>
       </w:r>
+      <w:bookmarkEnd w:id="9"/>
+    </w:p>
+    <w:p/>
+    <w:p/>
+    <w:p/>
+    <w:p/>
+    <w:p/>
+    <w:p/>
+    <w:p/>
+    <w:p/>
+    <w:p/>
+    <w:p/>
+    <w:p/>
+    <w:p/>
+    <w:p/>
+    <w:p/>
+    <w:p/>
+    <w:p/>
+    <w:p/>
+    <w:p/>
+    <w:p>
+      <w:pPr>
+        <w:widowControl w:val="0"/>
+        <w:autoSpaceDE w:val="0"/>
+        <w:autoSpaceDN w:val="0"/>
+        <w:adjustRightInd w:val="0"/>
+        <w:spacing w:after="100" w:line="240" w:lineRule="auto"/>
+        <w:rPr>
+          <w:rFonts w:asciiTheme="minorHAnsi" w:hAnsiTheme="minorHAnsi" w:cs="Arial"/>
+          <w:b/>
+          <w:bCs/>
+          <w:sz w:val="32"/>
+          <w:szCs w:val="32"/>
+        </w:rPr>
+      </w:pPr>
+    </w:p>
+    <w:p>
+      <w:pPr>
+        <w:widowControl w:val="0"/>
+        <w:autoSpaceDE w:val="0"/>
+        <w:autoSpaceDN w:val="0"/>
+        <w:adjustRightInd w:val="0"/>
+        <w:spacing w:after="100" w:line="240" w:lineRule="auto"/>
+        <w:jc w:val="right"/>
+        <w:rPr>
+          <w:b/>
+          <w:bCs/>
+          <w:sz w:val="32"/>
+          <w:szCs w:val="32"/>
+        </w:rPr>
+      </w:pPr>
+      <w:r>
+        <w:rPr>
+          <w:b/>
+          <w:bCs/>
+          <w:noProof/>
+          <w:sz w:val="32"/>
+          <w:szCs w:val="32"/>
+        </w:rPr>
+        <w:lastRenderedPageBreak/>
+        <w:drawing>
+          <wp:anchor distT="0" distB="0" distL="114300" distR="114300" simplePos="0" relativeHeight="251664384" behindDoc="0" locked="0" layoutInCell="1" allowOverlap="1" wp14:anchorId="0D780F36" wp14:editId="51EC4955">
+            <wp:simplePos x="0" y="0"/>
+            <wp:positionH relativeFrom="margin">
+              <wp:align>left</wp:align>
+            </wp:positionH>
+            <wp:positionV relativeFrom="paragraph">
+              <wp:posOffset>10795</wp:posOffset>
+            </wp:positionV>
+            <wp:extent cx="1457325" cy="1747520"/>
+            <wp:effectExtent l="0" t="0" r="9525" b="5080"/>
+            <wp:wrapSquare wrapText="bothSides"/>
+            <wp:docPr id="7" name="Picture 7"/>
+            <wp:cNvGraphicFramePr>
+              <a:graphicFrameLocks xmlns:a="http://schemas.openxmlformats.org/drawingml/2006/main" noChangeAspect="1"/>
+            </wp:cNvGraphicFramePr>
+            <a:graphic xmlns:a="http://schemas.openxmlformats.org/drawingml/2006/main">
+              <a:graphicData uri="http://schemas.openxmlformats.org/drawingml/2006/picture">
+                <pic:pic xmlns:pic="http://schemas.openxmlformats.org/drawingml/2006/picture">
+                  <pic:nvPicPr>
+                    <pic:cNvPr id="0" name="Picture 1"/>
+                    <pic:cNvPicPr>
+                      <a:picLocks noChangeAspect="1" noChangeArrowheads="1"/>
+                    </pic:cNvPicPr>
+                  </pic:nvPicPr>
+                  <pic:blipFill>
+                    <a:blip r:embed="rId12" cstate="print">
+                      <a:extLst>
+                        <a:ext uri="{28A0092B-C50C-407E-A947-70E740481C1C}">
+                          <a14:useLocalDpi xmlns:a14="http://schemas.microsoft.com/office/drawing/2010/main" val="0"/>
+                        </a:ext>
+                      </a:extLst>
+                    </a:blip>
+                    <a:srcRect/>
+                    <a:stretch>
+                      <a:fillRect/>
+                    </a:stretch>
+                  </pic:blipFill>
+                  <pic:spPr bwMode="auto">
+                    <a:xfrm>
+                      <a:off x="0" y="0"/>
+                      <a:ext cx="1457325" cy="1747520"/>
+                    </a:xfrm>
+                    <a:prstGeom prst="rect">
+                      <a:avLst/>
+                    </a:prstGeom>
+                    <a:noFill/>
+                    <a:ln>
+                      <a:noFill/>
+                    </a:ln>
+                  </pic:spPr>
+                </pic:pic>
+              </a:graphicData>
+            </a:graphic>
+            <wp14:sizeRelH relativeFrom="margin">
+              <wp14:pctWidth>0</wp14:pctWidth>
+            </wp14:sizeRelH>
+            <wp14:sizeRelV relativeFrom="margin">
+              <wp14:pctHeight>0</wp14:pctHeight>
+            </wp14:sizeRelV>
+          </wp:anchor>
+        </w:drawing>
+      </w:r>
+      <w:r>
+        <w:rPr>
+          <w:b/>
+          <w:bCs/>
+          <w:sz w:val="32"/>
+          <w:szCs w:val="32"/>
+        </w:rPr>
+        <w:t xml:space="preserve">Emre Deniz ŞENEL </w:t>
+      </w:r>
+    </w:p>
+    <w:p>
+      <w:pPr>
+        <w:widowControl w:val="0"/>
+        <w:autoSpaceDE w:val="0"/>
+        <w:autoSpaceDN w:val="0"/>
+        <w:adjustRightInd w:val="0"/>
+        <w:spacing w:after="100" w:line="240" w:lineRule="auto"/>
+        <w:jc w:val="right"/>
+        <w:rPr>
+          <w:szCs w:val="24"/>
+        </w:rPr>
+      </w:pPr>
+      <w:r>
+        <w:rPr>
+          <w:szCs w:val="24"/>
+        </w:rPr>
+        <w:t>Undergraduate Senior Student of Electrical &amp; Electronics Engineering of Middle East Technical University</w:t>
+      </w:r>
+    </w:p>
+    <w:p>
+      <w:pPr>
+        <w:widowControl w:val="0"/>
+        <w:autoSpaceDE w:val="0"/>
+        <w:autoSpaceDN w:val="0"/>
+        <w:adjustRightInd w:val="0"/>
+        <w:spacing w:after="0" w:line="240" w:lineRule="auto"/>
+        <w:jc w:val="right"/>
+        <w:rPr>
+          <w:szCs w:val="24"/>
+        </w:rPr>
+      </w:pPr>
+      <w:r>
+        <w:rPr>
+          <w:color w:val="999999"/>
+          <w:szCs w:val="24"/>
+        </w:rPr>
+        <w:t xml:space="preserve">Location: </w:t>
+      </w:r>
+      <w:r>
+        <w:rPr>
+          <w:szCs w:val="24"/>
+        </w:rPr>
+        <w:t>Ankara / Turkey</w:t>
+      </w:r>
+    </w:p>
+    <w:p>
+      <w:pPr>
+        <w:widowControl w:val="0"/>
+        <w:autoSpaceDE w:val="0"/>
+        <w:autoSpaceDN w:val="0"/>
+        <w:adjustRightInd w:val="0"/>
+        <w:spacing w:after="0" w:line="240" w:lineRule="auto"/>
+        <w:jc w:val="right"/>
+        <w:rPr>
+          <w:szCs w:val="24"/>
+        </w:rPr>
+      </w:pPr>
+      <w:r>
+        <w:rPr>
+          <w:color w:val="999999"/>
+          <w:szCs w:val="24"/>
+        </w:rPr>
+        <w:t xml:space="preserve">Telephone: </w:t>
+      </w:r>
+      <w:r>
+        <w:rPr>
+          <w:szCs w:val="24"/>
+        </w:rPr>
+        <w:t>+90 539 587 02 18</w:t>
+      </w:r>
+    </w:p>
+    <w:p>
+      <w:pPr>
+        <w:widowControl w:val="0"/>
+        <w:autoSpaceDE w:val="0"/>
+        <w:autoSpaceDN w:val="0"/>
+        <w:adjustRightInd w:val="0"/>
+        <w:spacing w:after="0" w:line="240" w:lineRule="auto"/>
+        <w:jc w:val="right"/>
+        <w:rPr>
+          <w:szCs w:val="24"/>
+        </w:rPr>
+      </w:pPr>
+      <w:r>
+        <w:rPr>
+          <w:color w:val="999999"/>
+          <w:szCs w:val="24"/>
+        </w:rPr>
+        <w:t xml:space="preserve">E-mail: </w:t>
+      </w:r>
+      <w:r>
+        <w:rPr>
+          <w:szCs w:val="24"/>
+        </w:rPr>
+        <w:t>emre.senel@metu.edu.tr</w:t>
+      </w:r>
+    </w:p>
+    <w:p>
+      <w:pPr>
+        <w:widowControl w:val="0"/>
+        <w:pBdr>
+          <w:bottom w:val="single" w:sz="4" w:space="0" w:color="auto"/>
+        </w:pBdr>
+        <w:autoSpaceDE w:val="0"/>
+        <w:autoSpaceDN w:val="0"/>
+        <w:adjustRightInd w:val="0"/>
+        <w:spacing w:before="180" w:after="120" w:line="240" w:lineRule="auto"/>
+        <w:jc w:val="both"/>
+        <w:rPr>
+          <w:szCs w:val="24"/>
+        </w:rPr>
+      </w:pPr>
+    </w:p>
+    <w:p>
+      <w:pPr>
+        <w:widowControl w:val="0"/>
+        <w:pBdr>
+          <w:bottom w:val="single" w:sz="4" w:space="0" w:color="auto"/>
+        </w:pBdr>
+        <w:autoSpaceDE w:val="0"/>
+        <w:autoSpaceDN w:val="0"/>
+        <w:adjustRightInd w:val="0"/>
+        <w:spacing w:before="180" w:after="120" w:line="240" w:lineRule="auto"/>
+        <w:jc w:val="both"/>
+        <w:rPr>
+          <w:szCs w:val="24"/>
+        </w:rPr>
+      </w:pPr>
+    </w:p>
+    <w:p>
+      <w:pPr>
+        <w:widowControl w:val="0"/>
+        <w:pBdr>
+          <w:bottom w:val="single" w:sz="4" w:space="0" w:color="auto"/>
+        </w:pBdr>
+        <w:autoSpaceDE w:val="0"/>
+        <w:autoSpaceDN w:val="0"/>
+        <w:adjustRightInd w:val="0"/>
+        <w:spacing w:before="180" w:after="120" w:line="240" w:lineRule="auto"/>
+        <w:jc w:val="both"/>
+        <w:rPr>
+          <w:szCs w:val="24"/>
+        </w:rPr>
+      </w:pPr>
+      <w:r>
+        <w:rPr>
+          <w:szCs w:val="24"/>
+        </w:rPr>
+        <w:t>Professional profile</w:t>
+      </w:r>
+    </w:p>
+    <w:p>
+      <w:pPr>
+        <w:widowControl w:val="0"/>
+        <w:autoSpaceDE w:val="0"/>
+        <w:autoSpaceDN w:val="0"/>
+        <w:adjustRightInd w:val="0"/>
+        <w:spacing w:after="0" w:line="240" w:lineRule="auto"/>
+        <w:jc w:val="both"/>
+        <w:rPr>
+          <w:szCs w:val="24"/>
+        </w:rPr>
+      </w:pPr>
+      <w:r>
+        <w:rPr>
+          <w:szCs w:val="24"/>
+        </w:rPr>
+        <w:t>After graduating from the high-school I became 749</w:t>
+      </w:r>
+      <w:r>
+        <w:rPr>
+          <w:szCs w:val="24"/>
+          <w:vertAlign w:val="superscript"/>
+        </w:rPr>
+        <w:t>th</w:t>
+      </w:r>
+      <w:r>
+        <w:rPr>
+          <w:szCs w:val="24"/>
+        </w:rPr>
+        <w:t xml:space="preserve"> in the university entrance exam (YGS-LYS) in Turkey in 2015. Currently, I am a senior student of Electrical &amp; Electronics Engineering in METU. My interests are power electronics, electric vehicles and autonomous systems. Current, I am conducting two STAR EE</w:t>
+      </w:r>
+      <w:bookmarkStart w:id="10" w:name="_GoBack"/>
       <w:bookmarkEnd w:id="10"/>
-    </w:p>
-    <w:p>
-      <w:r>
-        <w:t>--</w:t>
-      </w:r>
+      <w:r>
+        <w:rPr>
+          <w:szCs w:val="24"/>
+        </w:rPr>
+        <w:t>E Projects in my university on induction machines and autonomous driving systems. My goal is to establish my own electrical autonomous vehicle brand.</w:t>
+      </w:r>
+    </w:p>
+    <w:p>
+      <w:pPr>
+        <w:widowControl w:val="0"/>
+        <w:pBdr>
+          <w:bottom w:val="single" w:sz="4" w:space="0" w:color="auto"/>
+        </w:pBdr>
+        <w:autoSpaceDE w:val="0"/>
+        <w:autoSpaceDN w:val="0"/>
+        <w:adjustRightInd w:val="0"/>
+        <w:spacing w:before="180" w:after="120" w:line="240" w:lineRule="auto"/>
+        <w:jc w:val="both"/>
+        <w:rPr>
+          <w:szCs w:val="24"/>
+        </w:rPr>
+      </w:pPr>
+      <w:r>
+        <w:rPr>
+          <w:szCs w:val="24"/>
+        </w:rPr>
+        <w:t>Career Summary</w:t>
+      </w:r>
+    </w:p>
+    <w:p>
+      <w:pPr>
+        <w:widowControl w:val="0"/>
+        <w:autoSpaceDE w:val="0"/>
+        <w:autoSpaceDN w:val="0"/>
+        <w:adjustRightInd w:val="0"/>
+        <w:spacing w:after="0" w:line="240" w:lineRule="auto"/>
+        <w:jc w:val="both"/>
+        <w:rPr>
+          <w:b/>
+          <w:bCs/>
+          <w:szCs w:val="24"/>
+        </w:rPr>
+      </w:pPr>
+      <w:r>
+        <w:rPr>
+          <w:b/>
+          <w:bCs/>
+          <w:szCs w:val="24"/>
+        </w:rPr>
+        <w:t>June 2019 – July 2019</w:t>
+      </w:r>
+      <w:r>
+        <w:rPr>
+          <w:b/>
+          <w:bCs/>
+          <w:szCs w:val="24"/>
+        </w:rPr>
+        <w:tab/>
+      </w:r>
+      <w:r>
+        <w:rPr>
+          <w:b/>
+          <w:bCs/>
+          <w:szCs w:val="24"/>
+        </w:rPr>
+        <w:tab/>
+        <w:t>ASELSAN Electronics Inc., Ankara</w:t>
+      </w:r>
+    </w:p>
+    <w:p>
+      <w:pPr>
+        <w:widowControl w:val="0"/>
+        <w:autoSpaceDE w:val="0"/>
+        <w:autoSpaceDN w:val="0"/>
+        <w:adjustRightInd w:val="0"/>
+        <w:spacing w:after="0" w:line="240" w:lineRule="auto"/>
+        <w:jc w:val="both"/>
+        <w:rPr>
+          <w:b/>
+          <w:bCs/>
+          <w:szCs w:val="24"/>
+        </w:rPr>
+      </w:pPr>
+      <w:r>
+        <w:rPr>
+          <w:b/>
+          <w:szCs w:val="24"/>
+        </w:rPr>
+        <w:tab/>
+      </w:r>
+      <w:r>
+        <w:rPr>
+          <w:i/>
+          <w:szCs w:val="24"/>
+        </w:rPr>
+        <w:tab/>
+      </w:r>
+      <w:r>
+        <w:rPr>
+          <w:i/>
+          <w:szCs w:val="24"/>
+        </w:rPr>
+        <w:tab/>
+      </w:r>
+      <w:r>
+        <w:rPr>
+          <w:i/>
+          <w:szCs w:val="24"/>
+        </w:rPr>
+        <w:tab/>
+      </w:r>
+      <w:r>
+        <w:rPr>
+          <w:i/>
+          <w:szCs w:val="24"/>
+        </w:rPr>
+        <w:tab/>
+      </w:r>
+      <w:r>
+        <w:rPr>
+          <w:b/>
+          <w:bCs/>
+          <w:szCs w:val="24"/>
+        </w:rPr>
+        <w:t>Student Intern</w:t>
+      </w:r>
+    </w:p>
+    <w:p>
+      <w:pPr>
+        <w:widowControl w:val="0"/>
+        <w:autoSpaceDE w:val="0"/>
+        <w:autoSpaceDN w:val="0"/>
+        <w:adjustRightInd w:val="0"/>
+        <w:spacing w:after="0" w:line="240" w:lineRule="auto"/>
+        <w:jc w:val="both"/>
+        <w:rPr>
+          <w:i/>
+          <w:szCs w:val="24"/>
+        </w:rPr>
+      </w:pPr>
+      <w:r>
+        <w:rPr>
+          <w:i/>
+          <w:szCs w:val="24"/>
+        </w:rPr>
+        <w:t>Outline</w:t>
+      </w:r>
+    </w:p>
+    <w:p>
+      <w:pPr>
+        <w:widowControl w:val="0"/>
+        <w:autoSpaceDE w:val="0"/>
+        <w:autoSpaceDN w:val="0"/>
+        <w:adjustRightInd w:val="0"/>
+        <w:spacing w:after="0" w:line="240" w:lineRule="auto"/>
+        <w:jc w:val="both"/>
+        <w:rPr>
+          <w:szCs w:val="24"/>
+        </w:rPr>
+      </w:pPr>
+      <w:r>
+        <w:rPr>
+          <w:szCs w:val="24"/>
+        </w:rPr>
+        <w:t xml:space="preserve">As a summer intern, my goal was to observe </w:t>
+      </w:r>
+      <w:r>
+        <w:rPr>
+          <w:szCs w:val="24"/>
+        </w:rPr>
+        <w:t>defense</w:t>
+      </w:r>
+      <w:r>
+        <w:rPr>
+          <w:szCs w:val="24"/>
+        </w:rPr>
+        <w:t xml:space="preserve"> industry and experience practical implementations of my theoretical background.</w:t>
+      </w:r>
+    </w:p>
+    <w:p>
+      <w:pPr>
+        <w:widowControl w:val="0"/>
+        <w:autoSpaceDE w:val="0"/>
+        <w:autoSpaceDN w:val="0"/>
+        <w:adjustRightInd w:val="0"/>
+        <w:spacing w:after="0" w:line="240" w:lineRule="auto"/>
+        <w:jc w:val="both"/>
+        <w:rPr>
+          <w:szCs w:val="24"/>
+        </w:rPr>
+      </w:pPr>
+    </w:p>
+    <w:p>
+      <w:pPr>
+        <w:widowControl w:val="0"/>
+        <w:numPr>
+          <w:ilvl w:val="0"/>
+          <w:numId w:val="2"/>
+        </w:numPr>
+        <w:autoSpaceDE w:val="0"/>
+        <w:autoSpaceDN w:val="0"/>
+        <w:adjustRightInd w:val="0"/>
+        <w:spacing w:after="0" w:line="240" w:lineRule="auto"/>
+        <w:jc w:val="both"/>
+        <w:rPr>
+          <w:szCs w:val="24"/>
+        </w:rPr>
+      </w:pPr>
+      <w:r>
+        <w:rPr>
+          <w:szCs w:val="24"/>
+        </w:rPr>
+        <w:t>Designed interfaces using MATLAB and GUIDE software.</w:t>
+      </w:r>
+    </w:p>
+    <w:p>
+      <w:pPr>
+        <w:widowControl w:val="0"/>
+        <w:numPr>
+          <w:ilvl w:val="0"/>
+          <w:numId w:val="2"/>
+        </w:numPr>
+        <w:autoSpaceDE w:val="0"/>
+        <w:autoSpaceDN w:val="0"/>
+        <w:adjustRightInd w:val="0"/>
+        <w:spacing w:after="0" w:line="240" w:lineRule="auto"/>
+        <w:jc w:val="both"/>
+        <w:rPr>
+          <w:szCs w:val="24"/>
+        </w:rPr>
+      </w:pPr>
+      <w:r>
+        <w:rPr>
+          <w:szCs w:val="24"/>
+        </w:rPr>
+        <w:t>Analyzed</w:t>
+      </w:r>
+      <w:r>
+        <w:rPr>
+          <w:szCs w:val="24"/>
+        </w:rPr>
+        <w:t xml:space="preserve"> intrinsic and extrinsic parameters of cameras.</w:t>
+      </w:r>
+    </w:p>
+    <w:p>
+      <w:pPr>
+        <w:widowControl w:val="0"/>
+        <w:numPr>
+          <w:ilvl w:val="0"/>
+          <w:numId w:val="2"/>
+        </w:numPr>
+        <w:autoSpaceDE w:val="0"/>
+        <w:autoSpaceDN w:val="0"/>
+        <w:adjustRightInd w:val="0"/>
+        <w:spacing w:after="0" w:line="240" w:lineRule="auto"/>
+        <w:jc w:val="both"/>
+        <w:rPr>
+          <w:szCs w:val="24"/>
+        </w:rPr>
+      </w:pPr>
+      <w:r>
+        <w:rPr>
+          <w:szCs w:val="24"/>
+        </w:rPr>
+        <w:t>Implemented a simulation software of a camera.</w:t>
+      </w:r>
+    </w:p>
+    <w:p>
+      <w:pPr>
+        <w:widowControl w:val="0"/>
+        <w:numPr>
+          <w:ilvl w:val="0"/>
+          <w:numId w:val="2"/>
+        </w:numPr>
+        <w:autoSpaceDE w:val="0"/>
+        <w:autoSpaceDN w:val="0"/>
+        <w:adjustRightInd w:val="0"/>
+        <w:spacing w:after="0" w:line="240" w:lineRule="auto"/>
+        <w:jc w:val="both"/>
+        <w:rPr>
+          <w:szCs w:val="24"/>
+        </w:rPr>
+      </w:pPr>
+      <w:r>
+        <w:rPr>
+          <w:szCs w:val="24"/>
+        </w:rPr>
+        <w:t>Analyzed</w:t>
+      </w:r>
+      <w:r>
+        <w:rPr>
+          <w:szCs w:val="24"/>
+        </w:rPr>
+        <w:t xml:space="preserve"> different feature detection and feature extraction algorithms.</w:t>
+      </w:r>
+    </w:p>
+    <w:p>
+      <w:pPr>
+        <w:widowControl w:val="0"/>
+        <w:numPr>
+          <w:ilvl w:val="0"/>
+          <w:numId w:val="2"/>
+        </w:numPr>
+        <w:autoSpaceDE w:val="0"/>
+        <w:autoSpaceDN w:val="0"/>
+        <w:adjustRightInd w:val="0"/>
+        <w:spacing w:after="0" w:line="240" w:lineRule="auto"/>
+        <w:jc w:val="both"/>
+        <w:rPr>
+          <w:szCs w:val="24"/>
+        </w:rPr>
+      </w:pPr>
+      <w:r>
+        <w:rPr>
+          <w:szCs w:val="24"/>
+        </w:rPr>
+        <w:t>Tested runtimes of different matching algorithms.</w:t>
+      </w:r>
+    </w:p>
+    <w:p>
+      <w:pPr>
+        <w:widowControl w:val="0"/>
+        <w:autoSpaceDE w:val="0"/>
+        <w:autoSpaceDN w:val="0"/>
+        <w:adjustRightInd w:val="0"/>
+        <w:spacing w:after="0" w:line="240" w:lineRule="auto"/>
+        <w:jc w:val="both"/>
+        <w:rPr>
+          <w:szCs w:val="24"/>
+        </w:rPr>
+      </w:pPr>
+    </w:p>
+    <w:p>
+      <w:pPr>
+        <w:widowControl w:val="0"/>
+        <w:autoSpaceDE w:val="0"/>
+        <w:autoSpaceDN w:val="0"/>
+        <w:adjustRightInd w:val="0"/>
+        <w:spacing w:after="0" w:line="240" w:lineRule="auto"/>
+        <w:jc w:val="both"/>
+        <w:rPr>
+          <w:b/>
+          <w:bCs/>
+          <w:szCs w:val="24"/>
+        </w:rPr>
+      </w:pPr>
+      <w:r>
+        <w:rPr>
+          <w:b/>
+          <w:bCs/>
+          <w:szCs w:val="24"/>
+        </w:rPr>
+        <w:t xml:space="preserve">July 2018 – September 2018 </w:t>
+      </w:r>
+      <w:r>
+        <w:rPr>
+          <w:b/>
+          <w:bCs/>
+          <w:szCs w:val="24"/>
+        </w:rPr>
+        <w:tab/>
+        <w:t>TOYOTA Motor Manufacturing Turkey, Sakarya</w:t>
+      </w:r>
+    </w:p>
+    <w:p>
+      <w:pPr>
+        <w:widowControl w:val="0"/>
+        <w:autoSpaceDE w:val="0"/>
+        <w:autoSpaceDN w:val="0"/>
+        <w:adjustRightInd w:val="0"/>
+        <w:spacing w:after="0" w:line="240" w:lineRule="auto"/>
+        <w:jc w:val="both"/>
+        <w:rPr>
+          <w:b/>
+          <w:bCs/>
+          <w:szCs w:val="24"/>
+        </w:rPr>
+      </w:pPr>
+      <w:r>
+        <w:rPr>
+          <w:b/>
+          <w:szCs w:val="24"/>
+        </w:rPr>
+        <w:tab/>
+      </w:r>
+      <w:r>
+        <w:rPr>
+          <w:i/>
+          <w:szCs w:val="24"/>
+        </w:rPr>
+        <w:tab/>
+      </w:r>
+      <w:r>
+        <w:rPr>
+          <w:i/>
+          <w:szCs w:val="24"/>
+        </w:rPr>
+        <w:tab/>
+      </w:r>
+      <w:r>
+        <w:rPr>
+          <w:i/>
+          <w:szCs w:val="24"/>
+        </w:rPr>
+        <w:tab/>
+      </w:r>
+      <w:r>
+        <w:rPr>
+          <w:i/>
+          <w:szCs w:val="24"/>
+        </w:rPr>
+        <w:tab/>
+      </w:r>
+      <w:r>
+        <w:rPr>
+          <w:b/>
+          <w:bCs/>
+          <w:szCs w:val="24"/>
+        </w:rPr>
+        <w:t>Student Intern</w:t>
+      </w:r>
+    </w:p>
+    <w:p>
+      <w:pPr>
+        <w:widowControl w:val="0"/>
+        <w:autoSpaceDE w:val="0"/>
+        <w:autoSpaceDN w:val="0"/>
+        <w:adjustRightInd w:val="0"/>
+        <w:spacing w:after="0" w:line="240" w:lineRule="auto"/>
+        <w:jc w:val="both"/>
+        <w:rPr>
+          <w:i/>
+          <w:szCs w:val="24"/>
+        </w:rPr>
+      </w:pPr>
+      <w:r>
+        <w:rPr>
+          <w:i/>
+          <w:szCs w:val="24"/>
+        </w:rPr>
+        <w:t>Outline</w:t>
+      </w:r>
+    </w:p>
+    <w:p>
+      <w:pPr>
+        <w:widowControl w:val="0"/>
+        <w:autoSpaceDE w:val="0"/>
+        <w:autoSpaceDN w:val="0"/>
+        <w:adjustRightInd w:val="0"/>
+        <w:spacing w:after="0" w:line="240" w:lineRule="auto"/>
+        <w:jc w:val="both"/>
+        <w:rPr>
+          <w:szCs w:val="24"/>
+        </w:rPr>
+      </w:pPr>
+      <w:r>
+        <w:rPr>
+          <w:szCs w:val="24"/>
+        </w:rPr>
+        <w:t xml:space="preserve">TOYOTA’s manufacturing system is observed. </w:t>
+      </w:r>
+      <w:r>
+        <w:rPr>
+          <w:szCs w:val="24"/>
+        </w:rPr>
+        <w:t>Analyzed</w:t>
+      </w:r>
+      <w:r>
+        <w:rPr>
+          <w:szCs w:val="24"/>
+        </w:rPr>
+        <w:t xml:space="preserve"> assembly division problems and conducted a symptom management project in maintenance engineering department.</w:t>
+      </w:r>
+    </w:p>
+    <w:p>
+      <w:pPr>
+        <w:widowControl w:val="0"/>
+        <w:autoSpaceDE w:val="0"/>
+        <w:autoSpaceDN w:val="0"/>
+        <w:adjustRightInd w:val="0"/>
+        <w:spacing w:after="0" w:line="240" w:lineRule="auto"/>
+        <w:jc w:val="both"/>
+        <w:rPr>
+          <w:szCs w:val="24"/>
+        </w:rPr>
+      </w:pPr>
+    </w:p>
+    <w:p>
+      <w:pPr>
+        <w:widowControl w:val="0"/>
+        <w:numPr>
+          <w:ilvl w:val="0"/>
+          <w:numId w:val="2"/>
+        </w:numPr>
+        <w:autoSpaceDE w:val="0"/>
+        <w:autoSpaceDN w:val="0"/>
+        <w:adjustRightInd w:val="0"/>
+        <w:spacing w:after="0" w:line="240" w:lineRule="auto"/>
+        <w:jc w:val="both"/>
+        <w:rPr>
+          <w:szCs w:val="24"/>
+        </w:rPr>
+      </w:pPr>
+      <w:r>
+        <w:rPr>
+          <w:szCs w:val="24"/>
+        </w:rPr>
+        <w:t>Controlled and observed the manufacturing process of the TOYOTA assembly factory.</w:t>
+      </w:r>
+    </w:p>
+    <w:p>
+      <w:pPr>
+        <w:widowControl w:val="0"/>
+        <w:numPr>
+          <w:ilvl w:val="0"/>
+          <w:numId w:val="2"/>
+        </w:numPr>
+        <w:autoSpaceDE w:val="0"/>
+        <w:autoSpaceDN w:val="0"/>
+        <w:adjustRightInd w:val="0"/>
+        <w:spacing w:after="0" w:line="240" w:lineRule="auto"/>
+        <w:jc w:val="both"/>
+        <w:rPr>
+          <w:szCs w:val="24"/>
+        </w:rPr>
+      </w:pPr>
+      <w:r>
+        <w:rPr>
+          <w:szCs w:val="24"/>
+        </w:rPr>
+        <w:t>Joined to the meetings and observed how project management is done.</w:t>
+      </w:r>
+    </w:p>
+    <w:p>
+      <w:pPr>
+        <w:widowControl w:val="0"/>
+        <w:numPr>
+          <w:ilvl w:val="0"/>
+          <w:numId w:val="2"/>
+        </w:numPr>
+        <w:autoSpaceDE w:val="0"/>
+        <w:autoSpaceDN w:val="0"/>
+        <w:adjustRightInd w:val="0"/>
+        <w:spacing w:after="0" w:line="240" w:lineRule="auto"/>
+        <w:jc w:val="both"/>
+        <w:rPr>
+          <w:szCs w:val="24"/>
+        </w:rPr>
+      </w:pPr>
+      <w:r>
+        <w:rPr>
+          <w:szCs w:val="24"/>
+        </w:rPr>
+        <w:t>Conducted a symptom management project which is a dust sensor.</w:t>
+      </w:r>
+    </w:p>
+    <w:p>
+      <w:pPr>
+        <w:widowControl w:val="0"/>
+        <w:numPr>
+          <w:ilvl w:val="0"/>
+          <w:numId w:val="2"/>
+        </w:numPr>
+        <w:autoSpaceDE w:val="0"/>
+        <w:autoSpaceDN w:val="0"/>
+        <w:adjustRightInd w:val="0"/>
+        <w:spacing w:after="0" w:line="240" w:lineRule="auto"/>
+        <w:jc w:val="both"/>
+        <w:rPr>
+          <w:szCs w:val="24"/>
+        </w:rPr>
+      </w:pPr>
+      <w:r>
+        <w:rPr>
+          <w:szCs w:val="24"/>
+        </w:rPr>
+        <w:t>Joined Programmable Logic Controller tutorials and built a short-run code.</w:t>
+      </w:r>
+    </w:p>
+    <w:p>
+      <w:pPr>
+        <w:widowControl w:val="0"/>
+        <w:pBdr>
+          <w:bottom w:val="single" w:sz="4" w:space="0" w:color="auto"/>
+        </w:pBdr>
+        <w:autoSpaceDE w:val="0"/>
+        <w:autoSpaceDN w:val="0"/>
+        <w:adjustRightInd w:val="0"/>
+        <w:spacing w:before="180" w:after="120" w:line="240" w:lineRule="auto"/>
+        <w:jc w:val="both"/>
+        <w:rPr>
+          <w:color w:val="FF0000"/>
+          <w:szCs w:val="24"/>
+        </w:rPr>
+      </w:pPr>
+      <w:r>
+        <w:rPr>
+          <w:szCs w:val="24"/>
+        </w:rPr>
+        <w:t xml:space="preserve">Education and qualifications </w:t>
+      </w:r>
+    </w:p>
+    <w:p>
+      <w:pPr>
+        <w:widowControl w:val="0"/>
+        <w:numPr>
+          <w:ilvl w:val="0"/>
+          <w:numId w:val="3"/>
+        </w:numPr>
+        <w:autoSpaceDE w:val="0"/>
+        <w:autoSpaceDN w:val="0"/>
+        <w:adjustRightInd w:val="0"/>
+        <w:spacing w:after="0" w:line="240" w:lineRule="auto"/>
+        <w:jc w:val="both"/>
+        <w:rPr>
+          <w:szCs w:val="24"/>
+        </w:rPr>
+      </w:pPr>
+      <w:r>
+        <w:rPr>
+          <w:b/>
+          <w:szCs w:val="24"/>
+        </w:rPr>
+        <w:t xml:space="preserve">Electrical &amp; Electronics Engineering B.S, </w:t>
+      </w:r>
+      <w:r>
+        <w:rPr>
+          <w:szCs w:val="24"/>
+        </w:rPr>
+        <w:t>Middle East Technical University, 2015 – Present (Currently Senior Student), CGPA 3.44/4.00</w:t>
+      </w:r>
+    </w:p>
+    <w:p>
+      <w:pPr>
+        <w:widowControl w:val="0"/>
+        <w:numPr>
+          <w:ilvl w:val="0"/>
+          <w:numId w:val="3"/>
+        </w:numPr>
+        <w:autoSpaceDE w:val="0"/>
+        <w:autoSpaceDN w:val="0"/>
+        <w:adjustRightInd w:val="0"/>
+        <w:spacing w:after="0" w:line="240" w:lineRule="auto"/>
+        <w:jc w:val="both"/>
+        <w:rPr>
+          <w:szCs w:val="24"/>
+        </w:rPr>
+      </w:pPr>
+      <w:r>
+        <w:rPr>
+          <w:b/>
+          <w:szCs w:val="24"/>
+        </w:rPr>
+        <w:t xml:space="preserve">High School Graduate, </w:t>
+      </w:r>
+      <w:r>
+        <w:rPr>
+          <w:bCs/>
+          <w:szCs w:val="24"/>
+        </w:rPr>
+        <w:t>Gazi Anatolian High School, 2011 – 2015, Grade 93.06/100.00</w:t>
+      </w:r>
+    </w:p>
+    <w:p>
+      <w:pPr>
+        <w:widowControl w:val="0"/>
+        <w:numPr>
+          <w:ilvl w:val="0"/>
+          <w:numId w:val="3"/>
+        </w:numPr>
+        <w:autoSpaceDE w:val="0"/>
+        <w:autoSpaceDN w:val="0"/>
+        <w:adjustRightInd w:val="0"/>
+        <w:spacing w:after="0" w:line="240" w:lineRule="auto"/>
+        <w:jc w:val="both"/>
+        <w:rPr>
+          <w:szCs w:val="24"/>
+        </w:rPr>
+      </w:pPr>
+      <w:r>
+        <w:rPr>
+          <w:b/>
+          <w:szCs w:val="24"/>
+        </w:rPr>
+        <w:t xml:space="preserve">Primary School Graduate, </w:t>
+      </w:r>
+      <w:r>
+        <w:rPr>
+          <w:bCs/>
+          <w:szCs w:val="24"/>
+        </w:rPr>
+        <w:t>Evrensel Primary School, 2004 – 2011</w:t>
+      </w:r>
+    </w:p>
+    <w:p>
+      <w:pPr>
+        <w:widowControl w:val="0"/>
+        <w:pBdr>
+          <w:bottom w:val="single" w:sz="4" w:space="0" w:color="auto"/>
+        </w:pBdr>
+        <w:autoSpaceDE w:val="0"/>
+        <w:autoSpaceDN w:val="0"/>
+        <w:adjustRightInd w:val="0"/>
+        <w:spacing w:before="180" w:after="120" w:line="240" w:lineRule="auto"/>
+        <w:jc w:val="both"/>
+        <w:rPr>
+          <w:color w:val="FF0000"/>
+          <w:szCs w:val="24"/>
+        </w:rPr>
+      </w:pPr>
+      <w:r>
+        <w:rPr>
+          <w:szCs w:val="24"/>
+        </w:rPr>
+        <w:lastRenderedPageBreak/>
+        <w:t>Projects and</w:t>
+      </w:r>
+      <w:r>
+        <w:rPr>
+          <w:szCs w:val="24"/>
+        </w:rPr>
+        <w:t xml:space="preserve"> </w:t>
+      </w:r>
+      <w:r>
+        <w:rPr>
+          <w:szCs w:val="24"/>
+        </w:rPr>
+        <w:t>Publications</w:t>
+      </w:r>
+    </w:p>
+    <w:p>
+      <w:pPr>
+        <w:widowControl w:val="0"/>
+        <w:autoSpaceDE w:val="0"/>
+        <w:autoSpaceDN w:val="0"/>
+        <w:adjustRightInd w:val="0"/>
+        <w:spacing w:after="0" w:line="240" w:lineRule="auto"/>
+        <w:jc w:val="both"/>
+        <w:rPr>
+          <w:szCs w:val="24"/>
+        </w:rPr>
+      </w:pPr>
+      <w:r>
+        <w:rPr>
+          <w:b/>
+          <w:bCs/>
+          <w:szCs w:val="24"/>
+        </w:rPr>
+        <w:t>Coordination of Autonomous Electrical Vehicles for Energy Efficient Driving</w:t>
+      </w:r>
+      <w:r>
+        <w:rPr>
+          <w:szCs w:val="24"/>
+        </w:rPr>
+        <w:t xml:space="preserve">, METU EEE STAR Project, May 2019 - Present </w:t>
+      </w:r>
+    </w:p>
+    <w:p>
+      <w:pPr>
+        <w:widowControl w:val="0"/>
+        <w:autoSpaceDE w:val="0"/>
+        <w:autoSpaceDN w:val="0"/>
+        <w:adjustRightInd w:val="0"/>
+        <w:spacing w:after="0" w:line="240" w:lineRule="auto"/>
+        <w:jc w:val="both"/>
+        <w:rPr>
+          <w:szCs w:val="24"/>
+        </w:rPr>
+      </w:pPr>
+    </w:p>
+    <w:p>
+      <w:pPr>
+        <w:shd w:val="clear" w:color="auto" w:fill="FFFFFF"/>
+        <w:tabs>
+          <w:tab w:val="left" w:pos="916"/>
+          <w:tab w:val="left" w:pos="1832"/>
+          <w:tab w:val="left" w:pos="2748"/>
+          <w:tab w:val="left" w:pos="3664"/>
+          <w:tab w:val="left" w:pos="4580"/>
+          <w:tab w:val="left" w:pos="5496"/>
+          <w:tab w:val="left" w:pos="6412"/>
+          <w:tab w:val="left" w:pos="7328"/>
+          <w:tab w:val="left" w:pos="8244"/>
+          <w:tab w:val="left" w:pos="9160"/>
+          <w:tab w:val="left" w:pos="10076"/>
+          <w:tab w:val="left" w:pos="10992"/>
+          <w:tab w:val="left" w:pos="11908"/>
+          <w:tab w:val="left" w:pos="12824"/>
+          <w:tab w:val="left" w:pos="13740"/>
+          <w:tab w:val="left" w:pos="14656"/>
+        </w:tabs>
+        <w:spacing w:after="0" w:line="240" w:lineRule="auto"/>
+        <w:rPr>
+          <w:szCs w:val="24"/>
+        </w:rPr>
+      </w:pPr>
+      <w:r>
+        <w:rPr>
+          <w:b/>
+          <w:bCs/>
+          <w:szCs w:val="24"/>
+        </w:rPr>
+        <w:t>Induction Machine Test Setup Development</w:t>
+      </w:r>
+      <w:r>
+        <w:rPr>
+          <w:szCs w:val="24"/>
+        </w:rPr>
+        <w:t>, METU EEE STAR Project, May 2019 – Present</w:t>
+      </w:r>
+    </w:p>
+    <w:p>
+      <w:pPr>
+        <w:shd w:val="clear" w:color="auto" w:fill="FFFFFF"/>
+        <w:tabs>
+          <w:tab w:val="left" w:pos="916"/>
+          <w:tab w:val="left" w:pos="1832"/>
+          <w:tab w:val="left" w:pos="2748"/>
+          <w:tab w:val="left" w:pos="3664"/>
+          <w:tab w:val="left" w:pos="4580"/>
+          <w:tab w:val="left" w:pos="5496"/>
+          <w:tab w:val="left" w:pos="6412"/>
+          <w:tab w:val="left" w:pos="7328"/>
+          <w:tab w:val="left" w:pos="8244"/>
+          <w:tab w:val="left" w:pos="9160"/>
+          <w:tab w:val="left" w:pos="10076"/>
+          <w:tab w:val="left" w:pos="10992"/>
+          <w:tab w:val="left" w:pos="11908"/>
+          <w:tab w:val="left" w:pos="12824"/>
+          <w:tab w:val="left" w:pos="13740"/>
+          <w:tab w:val="left" w:pos="14656"/>
+        </w:tabs>
+        <w:spacing w:after="0" w:line="240" w:lineRule="auto"/>
+        <w:rPr>
+          <w:szCs w:val="24"/>
+        </w:rPr>
+      </w:pPr>
+    </w:p>
+    <w:p>
+      <w:pPr>
+        <w:widowControl w:val="0"/>
+        <w:autoSpaceDE w:val="0"/>
+        <w:autoSpaceDN w:val="0"/>
+        <w:adjustRightInd w:val="0"/>
+        <w:spacing w:after="0" w:line="240" w:lineRule="auto"/>
+        <w:jc w:val="both"/>
+        <w:rPr>
+          <w:szCs w:val="24"/>
+        </w:rPr>
+      </w:pPr>
+      <w:r>
+        <w:rPr>
+          <w:b/>
+          <w:bCs/>
+          <w:szCs w:val="24"/>
+        </w:rPr>
+        <w:t>Pinball Game Design with VHDL</w:t>
+      </w:r>
+      <w:r>
+        <w:rPr>
+          <w:szCs w:val="24"/>
+        </w:rPr>
+        <w:t>, METU EEE Logic Design Project, February 2019 – June 2019</w:t>
+      </w:r>
+    </w:p>
+    <w:p>
+      <w:pPr>
+        <w:widowControl w:val="0"/>
+        <w:autoSpaceDE w:val="0"/>
+        <w:autoSpaceDN w:val="0"/>
+        <w:adjustRightInd w:val="0"/>
+        <w:spacing w:after="0" w:line="240" w:lineRule="auto"/>
+        <w:jc w:val="both"/>
+        <w:rPr>
+          <w:szCs w:val="24"/>
+        </w:rPr>
+      </w:pPr>
+    </w:p>
+    <w:p>
+      <w:pPr>
+        <w:widowControl w:val="0"/>
+        <w:autoSpaceDE w:val="0"/>
+        <w:autoSpaceDN w:val="0"/>
+        <w:adjustRightInd w:val="0"/>
+        <w:spacing w:after="0" w:line="240" w:lineRule="auto"/>
+        <w:jc w:val="both"/>
+        <w:rPr>
+          <w:szCs w:val="24"/>
+        </w:rPr>
+      </w:pPr>
+      <w:r>
+        <w:rPr>
+          <w:b/>
+          <w:bCs/>
+          <w:szCs w:val="24"/>
+        </w:rPr>
+        <w:t xml:space="preserve">Wireless Communication System Design, </w:t>
+      </w:r>
+      <w:r>
+        <w:rPr>
+          <w:szCs w:val="24"/>
+        </w:rPr>
+        <w:t>METU EEE Analog Design Project, September 2018 – February 2019</w:t>
+      </w:r>
+    </w:p>
+    <w:p>
+      <w:pPr>
+        <w:widowControl w:val="0"/>
+        <w:autoSpaceDE w:val="0"/>
+        <w:autoSpaceDN w:val="0"/>
+        <w:adjustRightInd w:val="0"/>
+        <w:spacing w:after="0" w:line="240" w:lineRule="auto"/>
+        <w:jc w:val="both"/>
+        <w:rPr>
+          <w:szCs w:val="24"/>
+        </w:rPr>
+      </w:pPr>
+    </w:p>
+    <w:p>
+      <w:pPr>
+        <w:widowControl w:val="0"/>
+        <w:autoSpaceDE w:val="0"/>
+        <w:autoSpaceDN w:val="0"/>
+        <w:adjustRightInd w:val="0"/>
+        <w:spacing w:after="0" w:line="240" w:lineRule="auto"/>
+        <w:jc w:val="both"/>
+        <w:rPr>
+          <w:szCs w:val="24"/>
+        </w:rPr>
+      </w:pPr>
+      <w:r>
+        <w:rPr>
+          <w:b/>
+          <w:bCs/>
+          <w:szCs w:val="24"/>
+        </w:rPr>
+        <w:t>Fire Alarm System Design</w:t>
+      </w:r>
+      <w:r>
+        <w:rPr>
+          <w:szCs w:val="24"/>
+        </w:rPr>
+        <w:t>, METU EEE Circuit Laboratory Project, February 2018 – June 2018</w:t>
+      </w:r>
+    </w:p>
+    <w:p>
+      <w:pPr>
+        <w:widowControl w:val="0"/>
+        <w:autoSpaceDE w:val="0"/>
+        <w:autoSpaceDN w:val="0"/>
+        <w:adjustRightInd w:val="0"/>
+        <w:spacing w:after="0" w:line="240" w:lineRule="auto"/>
+        <w:jc w:val="both"/>
+        <w:rPr>
+          <w:szCs w:val="24"/>
+        </w:rPr>
+      </w:pPr>
+    </w:p>
+    <w:p>
+      <w:pPr>
+        <w:widowControl w:val="0"/>
+        <w:autoSpaceDE w:val="0"/>
+        <w:autoSpaceDN w:val="0"/>
+        <w:adjustRightInd w:val="0"/>
+        <w:spacing w:after="0" w:line="240" w:lineRule="auto"/>
+        <w:jc w:val="both"/>
+        <w:rPr>
+          <w:szCs w:val="24"/>
+        </w:rPr>
+      </w:pPr>
+      <w:r>
+        <w:rPr>
+          <w:b/>
+          <w:bCs/>
+          <w:szCs w:val="24"/>
+        </w:rPr>
+        <w:t xml:space="preserve">Solar Tracking System Design, </w:t>
+      </w:r>
+      <w:r>
+        <w:rPr>
+          <w:szCs w:val="24"/>
+        </w:rPr>
+        <w:t>METU EEE Circuit Laboratory Project, September 2017 – February 2018</w:t>
+      </w:r>
+    </w:p>
+    <w:p>
+      <w:pPr>
+        <w:widowControl w:val="0"/>
+        <w:autoSpaceDE w:val="0"/>
+        <w:autoSpaceDN w:val="0"/>
+        <w:adjustRightInd w:val="0"/>
+        <w:spacing w:after="0" w:line="240" w:lineRule="auto"/>
+        <w:jc w:val="both"/>
+        <w:rPr>
+          <w:i/>
+          <w:szCs w:val="24"/>
+        </w:rPr>
+      </w:pPr>
+      <w:r>
+        <w:rPr>
+          <w:b/>
+          <w:szCs w:val="24"/>
+        </w:rPr>
+        <w:tab/>
+      </w:r>
+      <w:r>
+        <w:rPr>
+          <w:i/>
+          <w:szCs w:val="24"/>
+        </w:rPr>
+        <w:tab/>
+      </w:r>
+      <w:r>
+        <w:rPr>
+          <w:i/>
+          <w:szCs w:val="24"/>
+        </w:rPr>
+        <w:tab/>
+      </w:r>
+    </w:p>
+    <w:p>
+      <w:pPr>
+        <w:widowControl w:val="0"/>
+        <w:pBdr>
+          <w:bottom w:val="single" w:sz="4" w:space="0" w:color="auto"/>
+        </w:pBdr>
+        <w:autoSpaceDE w:val="0"/>
+        <w:autoSpaceDN w:val="0"/>
+        <w:adjustRightInd w:val="0"/>
+        <w:spacing w:before="180" w:after="120" w:line="240" w:lineRule="auto"/>
+        <w:jc w:val="both"/>
+        <w:rPr>
+          <w:szCs w:val="24"/>
+        </w:rPr>
+      </w:pPr>
+      <w:r>
+        <w:rPr>
+          <w:szCs w:val="24"/>
+        </w:rPr>
+        <w:t>Organizations and Achievements</w:t>
+      </w:r>
+    </w:p>
+    <w:p>
+      <w:pPr>
+        <w:rPr>
+          <w:szCs w:val="24"/>
+        </w:rPr>
+      </w:pPr>
+      <w:r>
+        <w:rPr>
+          <w:b/>
+          <w:bCs/>
+          <w:szCs w:val="24"/>
+        </w:rPr>
+        <w:t>Aegean Conference on Electrical Machines and Power Electronics (ACEMP)</w:t>
+      </w:r>
+      <w:r>
+        <w:rPr>
+          <w:szCs w:val="24"/>
+        </w:rPr>
+        <w:t>, August 2019, Turkey – Organization Team Member</w:t>
+      </w:r>
+    </w:p>
+    <w:p>
+      <w:pPr>
+        <w:rPr>
+          <w:szCs w:val="24"/>
+        </w:rPr>
+      </w:pPr>
       <w:proofErr w:type="spellStart"/>
       <w:r>
-        <w:t>CV’leri</w:t>
+        <w:rPr>
+          <w:b/>
+          <w:bCs/>
+          <w:szCs w:val="24"/>
+        </w:rPr>
+        <w:t>Borusan</w:t>
       </w:r>
       <w:proofErr w:type="spellEnd"/>
       <w:r>
+        <w:rPr>
+          <w:b/>
+          <w:bCs/>
+          <w:szCs w:val="24"/>
+        </w:rPr>
         <w:t xml:space="preserve"> </w:t>
       </w:r>
       <w:proofErr w:type="spellStart"/>
       <w:r>
-        <w:t>buraya</w:t>
+        <w:rPr>
+          <w:b/>
+          <w:bCs/>
+          <w:szCs w:val="24"/>
+        </w:rPr>
+        <w:t>Atölye</w:t>
       </w:r>
       <w:proofErr w:type="spellEnd"/>
       <w:r>
+        <w:rPr>
+          <w:b/>
+          <w:bCs/>
+          <w:szCs w:val="24"/>
+        </w:rPr>
         <w:t xml:space="preserve"> </w:t>
       </w:r>
       <w:proofErr w:type="spellStart"/>
       <w:r>
-        <w:t>ekleyiniz</w:t>
+        <w:rPr>
+          <w:b/>
+          <w:bCs/>
+          <w:szCs w:val="24"/>
+        </w:rPr>
+        <w:t>Robothon</w:t>
       </w:r>
       <w:proofErr w:type="spellEnd"/>
       <w:r>
-        <w:t>.</w:t>
-      </w:r>
-    </w:p>
-    <w:p/>
+        <w:rPr>
+          <w:szCs w:val="24"/>
+        </w:rPr>
+        <w:t>, November 2019, Turkey – Winning Team Member</w:t>
+      </w:r>
+    </w:p>
+    <w:p>
+      <w:pPr>
+        <w:widowControl w:val="0"/>
+        <w:pBdr>
+          <w:bottom w:val="single" w:sz="4" w:space="0" w:color="auto"/>
+        </w:pBdr>
+        <w:autoSpaceDE w:val="0"/>
+        <w:autoSpaceDN w:val="0"/>
+        <w:adjustRightInd w:val="0"/>
+        <w:spacing w:before="180" w:after="120" w:line="240" w:lineRule="auto"/>
+        <w:jc w:val="both"/>
+        <w:rPr>
+          <w:szCs w:val="24"/>
+        </w:rPr>
+      </w:pPr>
+      <w:r>
+        <w:rPr>
+          <w:szCs w:val="24"/>
+        </w:rPr>
+        <w:t xml:space="preserve">Skills </w:t>
+      </w:r>
+    </w:p>
+    <w:p>
+      <w:pPr>
+        <w:pStyle w:val="ListParagraph"/>
+        <w:numPr>
+          <w:ilvl w:val="0"/>
+          <w:numId w:val="4"/>
+        </w:numPr>
+        <w:spacing w:after="200" w:line="276" w:lineRule="auto"/>
+        <w:rPr>
+          <w:szCs w:val="24"/>
+        </w:rPr>
+      </w:pPr>
+      <w:r>
+        <w:rPr>
+          <w:szCs w:val="24"/>
+        </w:rPr>
+        <w:t>MATLAB Programming</w:t>
+      </w:r>
+    </w:p>
+    <w:p>
+      <w:pPr>
+        <w:pStyle w:val="ListParagraph"/>
+        <w:numPr>
+          <w:ilvl w:val="0"/>
+          <w:numId w:val="4"/>
+        </w:numPr>
+        <w:spacing w:after="200" w:line="276" w:lineRule="auto"/>
+        <w:rPr>
+          <w:szCs w:val="24"/>
+        </w:rPr>
+      </w:pPr>
+      <w:r>
+        <w:rPr>
+          <w:szCs w:val="24"/>
+        </w:rPr>
+        <w:t>C Programming</w:t>
+      </w:r>
+    </w:p>
+    <w:p>
+      <w:pPr>
+        <w:pStyle w:val="ListParagraph"/>
+        <w:numPr>
+          <w:ilvl w:val="0"/>
+          <w:numId w:val="4"/>
+        </w:numPr>
+        <w:spacing w:after="200" w:line="276" w:lineRule="auto"/>
+        <w:rPr>
+          <w:szCs w:val="24"/>
+        </w:rPr>
+      </w:pPr>
+      <w:r>
+        <w:rPr>
+          <w:szCs w:val="24"/>
+        </w:rPr>
+        <w:t>MS Office</w:t>
+      </w:r>
+    </w:p>
+    <w:p>
+      <w:pPr>
+        <w:pStyle w:val="ListParagraph"/>
+        <w:numPr>
+          <w:ilvl w:val="0"/>
+          <w:numId w:val="4"/>
+        </w:numPr>
+        <w:spacing w:after="200" w:line="276" w:lineRule="auto"/>
+        <w:rPr>
+          <w:szCs w:val="24"/>
+        </w:rPr>
+      </w:pPr>
+      <w:r>
+        <w:rPr>
+          <w:szCs w:val="24"/>
+        </w:rPr>
+        <w:t>Simulink</w:t>
+      </w:r>
+    </w:p>
+    <w:p>
+      <w:pPr>
+        <w:pStyle w:val="ListParagraph"/>
+        <w:numPr>
+          <w:ilvl w:val="0"/>
+          <w:numId w:val="4"/>
+        </w:numPr>
+        <w:spacing w:after="200" w:line="276" w:lineRule="auto"/>
+        <w:rPr>
+          <w:szCs w:val="24"/>
+        </w:rPr>
+      </w:pPr>
+      <w:r>
+        <w:rPr>
+          <w:szCs w:val="24"/>
+        </w:rPr>
+        <w:t>VHDL Programming</w:t>
+      </w:r>
+    </w:p>
+    <w:p>
+      <w:pPr>
+        <w:pStyle w:val="ListParagraph"/>
+        <w:numPr>
+          <w:ilvl w:val="0"/>
+          <w:numId w:val="4"/>
+        </w:numPr>
+        <w:spacing w:after="200" w:line="276" w:lineRule="auto"/>
+        <w:rPr>
+          <w:szCs w:val="24"/>
+        </w:rPr>
+      </w:pPr>
+      <w:r>
+        <w:rPr>
+          <w:szCs w:val="24"/>
+        </w:rPr>
+        <w:t>Leadership</w:t>
+      </w:r>
+    </w:p>
+    <w:p>
+      <w:pPr>
+        <w:pStyle w:val="ListParagraph"/>
+        <w:numPr>
+          <w:ilvl w:val="0"/>
+          <w:numId w:val="4"/>
+        </w:numPr>
+        <w:spacing w:after="200" w:line="276" w:lineRule="auto"/>
+        <w:rPr>
+          <w:szCs w:val="24"/>
+        </w:rPr>
+      </w:pPr>
+      <w:r>
+        <w:rPr>
+          <w:szCs w:val="24"/>
+        </w:rPr>
+        <w:t>Teamwork</w:t>
+      </w:r>
+    </w:p>
+    <w:p>
+      <w:pPr>
+        <w:widowControl w:val="0"/>
+        <w:pBdr>
+          <w:bottom w:val="single" w:sz="4" w:space="0" w:color="auto"/>
+        </w:pBdr>
+        <w:autoSpaceDE w:val="0"/>
+        <w:autoSpaceDN w:val="0"/>
+        <w:adjustRightInd w:val="0"/>
+        <w:spacing w:before="180" w:after="120" w:line="240" w:lineRule="auto"/>
+        <w:jc w:val="both"/>
+        <w:rPr>
+          <w:szCs w:val="24"/>
+        </w:rPr>
+      </w:pPr>
+      <w:r>
+        <w:rPr>
+          <w:szCs w:val="24"/>
+        </w:rPr>
+        <w:t>Languages</w:t>
+      </w:r>
+    </w:p>
+    <w:p>
+      <w:pPr>
+        <w:pStyle w:val="ListParagraph"/>
+        <w:numPr>
+          <w:ilvl w:val="0"/>
+          <w:numId w:val="5"/>
+        </w:numPr>
+        <w:spacing w:after="200" w:line="276" w:lineRule="auto"/>
+        <w:rPr>
+          <w:szCs w:val="24"/>
+        </w:rPr>
+      </w:pPr>
+      <w:r>
+        <w:rPr>
+          <w:b/>
+          <w:bCs/>
+          <w:szCs w:val="24"/>
+        </w:rPr>
+        <w:t>Turkish</w:t>
+      </w:r>
+      <w:r>
+        <w:rPr>
+          <w:szCs w:val="24"/>
+        </w:rPr>
+        <w:t xml:space="preserve"> - Fluent</w:t>
+      </w:r>
+    </w:p>
+    <w:p>
+      <w:pPr>
+        <w:pStyle w:val="ListParagraph"/>
+        <w:numPr>
+          <w:ilvl w:val="0"/>
+          <w:numId w:val="5"/>
+        </w:numPr>
+        <w:spacing w:after="200" w:line="276" w:lineRule="auto"/>
+        <w:rPr>
+          <w:b/>
+          <w:bCs/>
+          <w:szCs w:val="24"/>
+        </w:rPr>
+      </w:pPr>
+      <w:r>
+        <w:rPr>
+          <w:b/>
+          <w:bCs/>
+          <w:szCs w:val="24"/>
+        </w:rPr>
+        <w:t xml:space="preserve">English - </w:t>
+      </w:r>
+      <w:r>
+        <w:rPr>
+          <w:szCs w:val="24"/>
+        </w:rPr>
+        <w:t>Advanced</w:t>
+      </w:r>
+    </w:p>
+    <w:p>
+      <w:pPr>
+        <w:pStyle w:val="ListParagraph"/>
+        <w:numPr>
+          <w:ilvl w:val="0"/>
+          <w:numId w:val="5"/>
+        </w:numPr>
+        <w:spacing w:after="200" w:line="276" w:lineRule="auto"/>
+        <w:rPr>
+          <w:szCs w:val="24"/>
+        </w:rPr>
+      </w:pPr>
+      <w:r>
+        <w:rPr>
+          <w:b/>
+          <w:bCs/>
+          <w:szCs w:val="24"/>
+        </w:rPr>
+        <w:t>French</w:t>
+      </w:r>
+      <w:r>
+        <w:rPr>
+          <w:szCs w:val="24"/>
+        </w:rPr>
+        <w:t xml:space="preserve"> – Elementary</w:t>
+      </w:r>
+    </w:p>
+    <w:p>
+      <w:pPr>
+        <w:widowControl w:val="0"/>
+        <w:pBdr>
+          <w:bottom w:val="single" w:sz="4" w:space="0" w:color="auto"/>
+        </w:pBdr>
+        <w:autoSpaceDE w:val="0"/>
+        <w:autoSpaceDN w:val="0"/>
+        <w:adjustRightInd w:val="0"/>
+        <w:spacing w:before="180" w:after="120" w:line="240" w:lineRule="auto"/>
+        <w:jc w:val="both"/>
+        <w:rPr>
+          <w:szCs w:val="24"/>
+        </w:rPr>
+      </w:pPr>
+      <w:r>
+        <w:rPr>
+          <w:szCs w:val="24"/>
+        </w:rPr>
+        <w:t>Hobbies</w:t>
+      </w:r>
+    </w:p>
+    <w:p>
+      <w:pPr>
+        <w:pStyle w:val="ListParagraph"/>
+        <w:numPr>
+          <w:ilvl w:val="0"/>
+          <w:numId w:val="6"/>
+        </w:numPr>
+        <w:spacing w:after="200" w:line="276" w:lineRule="auto"/>
+        <w:rPr>
+          <w:szCs w:val="24"/>
+        </w:rPr>
+      </w:pPr>
+      <w:r>
+        <w:rPr>
+          <w:szCs w:val="24"/>
+        </w:rPr>
+        <w:t>Chess</w:t>
+      </w:r>
+    </w:p>
+    <w:p>
+      <w:pPr>
+        <w:pStyle w:val="ListParagraph"/>
+        <w:numPr>
+          <w:ilvl w:val="0"/>
+          <w:numId w:val="6"/>
+        </w:numPr>
+        <w:spacing w:after="200" w:line="276" w:lineRule="auto"/>
+        <w:rPr>
+          <w:szCs w:val="24"/>
+        </w:rPr>
+      </w:pPr>
+      <w:r>
+        <w:rPr>
+          <w:szCs w:val="24"/>
+        </w:rPr>
+        <w:t>Bass Guitar</w:t>
+      </w:r>
+    </w:p>
+    <w:p>
+      <w:pPr>
+        <w:pStyle w:val="ListParagraph"/>
+        <w:numPr>
+          <w:ilvl w:val="0"/>
+          <w:numId w:val="6"/>
+        </w:numPr>
+        <w:spacing w:after="200" w:line="276" w:lineRule="auto"/>
+        <w:rPr>
+          <w:szCs w:val="24"/>
+        </w:rPr>
+      </w:pPr>
+      <w:r>
+        <w:rPr>
+          <w:szCs w:val="24"/>
+        </w:rPr>
+        <w:t>Formula 1</w:t>
+      </w:r>
+    </w:p>
+    <w:p>
+      <w:pPr>
+        <w:pStyle w:val="ListParagraph"/>
+        <w:numPr>
+          <w:ilvl w:val="0"/>
+          <w:numId w:val="6"/>
+        </w:numPr>
+        <w:spacing w:after="200" w:line="276" w:lineRule="auto"/>
+        <w:rPr>
+          <w:szCs w:val="24"/>
+        </w:rPr>
+      </w:pPr>
+      <w:r>
+        <w:rPr>
+          <w:szCs w:val="24"/>
+        </w:rPr>
+        <w:t>Fitness</w:t>
+      </w:r>
+    </w:p>
+    <w:p>
+      <w:pPr>
+        <w:rPr>
+          <w:szCs w:val="24"/>
+        </w:rPr>
+      </w:pPr>
+    </w:p>
     <w:sectPr>
       <w:pgSz w:w="11909" w:h="16834" w:code="9"/>
       <w:pgMar w:top="1440" w:right="1440" w:bottom="1440" w:left="1440" w:header="720" w:footer="720" w:gutter="0"/>
@@ -2430,8 +4211,573 @@
 </file>
 
 <file path=word/numbering.xml><?xml version="1.0" encoding="utf-8"?>
-<w:numbering xmlns:wpc="http://schemas.microsoft.com/office/word/2010/wordprocessingCanvas" xmlns:mc="http://schemas.openxmlformats.org/markup-compatibility/2006" xmlns:o="urn:schemas-microsoft-com:office:office" xmlns:r="http://schemas.openxmlformats.org/officeDocument/2006/relationships" xmlns:m="http://schemas.openxmlformats.org/officeDocument/2006/math" xmlns:v="urn:schemas-microsoft-com:vml" xmlns:wp14="http://schemas.microsoft.com/office/word/2010/wordprocessingDrawing" xmlns:wp="http://schemas.openxmlformats.org/drawingml/2006/wordprocessingDrawing" xmlns:w10="urn:schemas-microsoft-com:office:word" xmlns:w="http://schemas.openxmlformats.org/wordprocessingml/2006/main" xmlns:w14="http://schemas.microsoft.com/office/word/2010/wordml" xmlns:w15="http://schemas.microsoft.com/office/word/2012/wordml" xmlns:wpg="http://schemas.microsoft.com/office/word/2010/wordprocessingGroup" xmlns:wpi="http://schemas.microsoft.com/office/word/2010/wordprocessingInk" xmlns:wne="http://schemas.microsoft.com/office/word/2006/wordml" xmlns:wps="http://schemas.microsoft.com/office/word/2010/wordprocessingShape" mc:Ignorable="w14 w15 wp14">
-  <w:abstractNum w:abstractNumId="0">
+<w:numbering xmlns:wpc="http://schemas.microsoft.com/office/word/2010/wordprocessingCanvas" xmlns:cx="http://schemas.microsoft.com/office/drawing/2014/chartex" xmlns:cx1="http://schemas.microsoft.com/office/drawing/2015/9/8/chartex" xmlns:cx2="http://schemas.microsoft.com/office/drawing/2015/10/21/chartex" xmlns:cx3="http://schemas.microsoft.com/office/drawing/2016/5/9/chartex" xmlns:cx4="http://schemas.microsoft.com/office/drawing/2016/5/10/chartex" xmlns:cx5="http://schemas.microsoft.com/office/drawing/2016/5/11/chartex" xmlns:cx6="http://schemas.microsoft.com/office/drawing/2016/5/12/chartex" xmlns:cx7="http://schemas.microsoft.com/office/drawing/2016/5/13/chartex" xmlns:cx8="http://schemas.microsoft.com/office/drawing/2016/5/14/chartex" xmlns:mc="http://schemas.openxmlformats.org/markup-compatibility/2006" xmlns:aink="http://schemas.microsoft.com/office/drawing/2016/ink" xmlns:am3d="http://schemas.microsoft.com/office/drawing/2017/model3d" xmlns:o="urn:schemas-microsoft-com:office:office" xmlns:r="http://schemas.openxmlformats.org/officeDocument/2006/relationships" xmlns:m="http://schemas.openxmlformats.org/officeDocument/2006/math" xmlns:v="urn:schemas-microsoft-com:vml" xmlns:wp14="http://schemas.microsoft.com/office/word/2010/wordprocessingDrawing" xmlns:wp="http://schemas.openxmlformats.org/drawingml/2006/wordprocessingDrawing" xmlns:w10="urn:schemas-microsoft-com:office:word" xmlns:w="http://schemas.openxmlformats.org/wordprocessingml/2006/main" xmlns:w14="http://schemas.microsoft.com/office/word/2010/wordml" xmlns:w15="http://schemas.microsoft.com/office/word/2012/wordml" xmlns:w16cid="http://schemas.microsoft.com/office/word/2016/wordml/cid" xmlns:w16se="http://schemas.microsoft.com/office/word/2015/wordml/symex" xmlns:wpg="http://schemas.microsoft.com/office/word/2010/wordprocessingGroup" xmlns:wpi="http://schemas.microsoft.com/office/word/2010/wordprocessingInk" xmlns:wne="http://schemas.microsoft.com/office/word/2006/wordml" xmlns:wps="http://schemas.microsoft.com/office/word/2010/wordprocessingShape" mc:Ignorable="w14 w15 w16se w16cid wp14">
+  <w:abstractNum w:abstractNumId="0" w15:restartNumberingAfterBreak="0">
+    <w:nsid w:val="0E993992"/>
+    <w:multiLevelType w:val="hybridMultilevel"/>
+    <w:tmpl w:val="CB6A604C"/>
+    <w:lvl w:ilvl="0" w:tplc="04090001">
+      <w:start w:val="1"/>
+      <w:numFmt w:val="bullet"/>
+      <w:lvlText w:val=""/>
+      <w:lvlJc w:val="left"/>
+      <w:pPr>
+        <w:ind w:left="720" w:hanging="360"/>
+      </w:pPr>
+      <w:rPr>
+        <w:rFonts w:ascii="Symbol" w:hAnsi="Symbol" w:hint="default"/>
+      </w:rPr>
+    </w:lvl>
+    <w:lvl w:ilvl="1" w:tplc="04090003" w:tentative="1">
+      <w:start w:val="1"/>
+      <w:numFmt w:val="bullet"/>
+      <w:lvlText w:val="o"/>
+      <w:lvlJc w:val="left"/>
+      <w:pPr>
+        <w:ind w:left="1440" w:hanging="360"/>
+      </w:pPr>
+      <w:rPr>
+        <w:rFonts w:ascii="Courier New" w:hAnsi="Courier New" w:cs="Courier New" w:hint="default"/>
+      </w:rPr>
+    </w:lvl>
+    <w:lvl w:ilvl="2" w:tplc="04090005" w:tentative="1">
+      <w:start w:val="1"/>
+      <w:numFmt w:val="bullet"/>
+      <w:lvlText w:val=""/>
+      <w:lvlJc w:val="left"/>
+      <w:pPr>
+        <w:ind w:left="2160" w:hanging="360"/>
+      </w:pPr>
+      <w:rPr>
+        <w:rFonts w:ascii="Wingdings" w:hAnsi="Wingdings" w:hint="default"/>
+      </w:rPr>
+    </w:lvl>
+    <w:lvl w:ilvl="3" w:tplc="04090001" w:tentative="1">
+      <w:start w:val="1"/>
+      <w:numFmt w:val="bullet"/>
+      <w:lvlText w:val=""/>
+      <w:lvlJc w:val="left"/>
+      <w:pPr>
+        <w:ind w:left="2880" w:hanging="360"/>
+      </w:pPr>
+      <w:rPr>
+        <w:rFonts w:ascii="Symbol" w:hAnsi="Symbol" w:hint="default"/>
+      </w:rPr>
+    </w:lvl>
+    <w:lvl w:ilvl="4" w:tplc="04090003" w:tentative="1">
+      <w:start w:val="1"/>
+      <w:numFmt w:val="bullet"/>
+      <w:lvlText w:val="o"/>
+      <w:lvlJc w:val="left"/>
+      <w:pPr>
+        <w:ind w:left="3600" w:hanging="360"/>
+      </w:pPr>
+      <w:rPr>
+        <w:rFonts w:ascii="Courier New" w:hAnsi="Courier New" w:cs="Courier New" w:hint="default"/>
+      </w:rPr>
+    </w:lvl>
+    <w:lvl w:ilvl="5" w:tplc="04090005" w:tentative="1">
+      <w:start w:val="1"/>
+      <w:numFmt w:val="bullet"/>
+      <w:lvlText w:val=""/>
+      <w:lvlJc w:val="left"/>
+      <w:pPr>
+        <w:ind w:left="4320" w:hanging="360"/>
+      </w:pPr>
+      <w:rPr>
+        <w:rFonts w:ascii="Wingdings" w:hAnsi="Wingdings" w:hint="default"/>
+      </w:rPr>
+    </w:lvl>
+    <w:lvl w:ilvl="6" w:tplc="04090001" w:tentative="1">
+      <w:start w:val="1"/>
+      <w:numFmt w:val="bullet"/>
+      <w:lvlText w:val=""/>
+      <w:lvlJc w:val="left"/>
+      <w:pPr>
+        <w:ind w:left="5040" w:hanging="360"/>
+      </w:pPr>
+      <w:rPr>
+        <w:rFonts w:ascii="Symbol" w:hAnsi="Symbol" w:hint="default"/>
+      </w:rPr>
+    </w:lvl>
+    <w:lvl w:ilvl="7" w:tplc="04090003" w:tentative="1">
+      <w:start w:val="1"/>
+      <w:numFmt w:val="bullet"/>
+      <w:lvlText w:val="o"/>
+      <w:lvlJc w:val="left"/>
+      <w:pPr>
+        <w:ind w:left="5760" w:hanging="360"/>
+      </w:pPr>
+      <w:rPr>
+        <w:rFonts w:ascii="Courier New" w:hAnsi="Courier New" w:cs="Courier New" w:hint="default"/>
+      </w:rPr>
+    </w:lvl>
+    <w:lvl w:ilvl="8" w:tplc="04090005" w:tentative="1">
+      <w:start w:val="1"/>
+      <w:numFmt w:val="bullet"/>
+      <w:lvlText w:val=""/>
+      <w:lvlJc w:val="left"/>
+      <w:pPr>
+        <w:ind w:left="6480" w:hanging="360"/>
+      </w:pPr>
+      <w:rPr>
+        <w:rFonts w:ascii="Wingdings" w:hAnsi="Wingdings" w:hint="default"/>
+      </w:rPr>
+    </w:lvl>
+  </w:abstractNum>
+  <w:abstractNum w:abstractNumId="1" w15:restartNumberingAfterBreak="0">
+    <w:nsid w:val="1EAB4416"/>
+    <w:multiLevelType w:val="hybridMultilevel"/>
+    <w:tmpl w:val="69F8E50C"/>
+    <w:lvl w:ilvl="0" w:tplc="04090001">
+      <w:start w:val="1"/>
+      <w:numFmt w:val="bullet"/>
+      <w:lvlText w:val=""/>
+      <w:lvlJc w:val="left"/>
+      <w:pPr>
+        <w:ind w:left="720" w:hanging="360"/>
+      </w:pPr>
+      <w:rPr>
+        <w:rFonts w:ascii="Symbol" w:hAnsi="Symbol" w:hint="default"/>
+      </w:rPr>
+    </w:lvl>
+    <w:lvl w:ilvl="1" w:tplc="04090003" w:tentative="1">
+      <w:start w:val="1"/>
+      <w:numFmt w:val="bullet"/>
+      <w:lvlText w:val="o"/>
+      <w:lvlJc w:val="left"/>
+      <w:pPr>
+        <w:ind w:left="1440" w:hanging="360"/>
+      </w:pPr>
+      <w:rPr>
+        <w:rFonts w:ascii="Courier New" w:hAnsi="Courier New" w:hint="default"/>
+      </w:rPr>
+    </w:lvl>
+    <w:lvl w:ilvl="2" w:tplc="04090005" w:tentative="1">
+      <w:start w:val="1"/>
+      <w:numFmt w:val="bullet"/>
+      <w:lvlText w:val=""/>
+      <w:lvlJc w:val="left"/>
+      <w:pPr>
+        <w:ind w:left="2160" w:hanging="360"/>
+      </w:pPr>
+      <w:rPr>
+        <w:rFonts w:ascii="Wingdings" w:hAnsi="Wingdings" w:hint="default"/>
+      </w:rPr>
+    </w:lvl>
+    <w:lvl w:ilvl="3" w:tplc="04090001" w:tentative="1">
+      <w:start w:val="1"/>
+      <w:numFmt w:val="bullet"/>
+      <w:lvlText w:val=""/>
+      <w:lvlJc w:val="left"/>
+      <w:pPr>
+        <w:ind w:left="2880" w:hanging="360"/>
+      </w:pPr>
+      <w:rPr>
+        <w:rFonts w:ascii="Symbol" w:hAnsi="Symbol" w:hint="default"/>
+      </w:rPr>
+    </w:lvl>
+    <w:lvl w:ilvl="4" w:tplc="04090003" w:tentative="1">
+      <w:start w:val="1"/>
+      <w:numFmt w:val="bullet"/>
+      <w:lvlText w:val="o"/>
+      <w:lvlJc w:val="left"/>
+      <w:pPr>
+        <w:ind w:left="3600" w:hanging="360"/>
+      </w:pPr>
+      <w:rPr>
+        <w:rFonts w:ascii="Courier New" w:hAnsi="Courier New" w:hint="default"/>
+      </w:rPr>
+    </w:lvl>
+    <w:lvl w:ilvl="5" w:tplc="04090005" w:tentative="1">
+      <w:start w:val="1"/>
+      <w:numFmt w:val="bullet"/>
+      <w:lvlText w:val=""/>
+      <w:lvlJc w:val="left"/>
+      <w:pPr>
+        <w:ind w:left="4320" w:hanging="360"/>
+      </w:pPr>
+      <w:rPr>
+        <w:rFonts w:ascii="Wingdings" w:hAnsi="Wingdings" w:hint="default"/>
+      </w:rPr>
+    </w:lvl>
+    <w:lvl w:ilvl="6" w:tplc="04090001" w:tentative="1">
+      <w:start w:val="1"/>
+      <w:numFmt w:val="bullet"/>
+      <w:lvlText w:val=""/>
+      <w:lvlJc w:val="left"/>
+      <w:pPr>
+        <w:ind w:left="5040" w:hanging="360"/>
+      </w:pPr>
+      <w:rPr>
+        <w:rFonts w:ascii="Symbol" w:hAnsi="Symbol" w:hint="default"/>
+      </w:rPr>
+    </w:lvl>
+    <w:lvl w:ilvl="7" w:tplc="04090003" w:tentative="1">
+      <w:start w:val="1"/>
+      <w:numFmt w:val="bullet"/>
+      <w:lvlText w:val="o"/>
+      <w:lvlJc w:val="left"/>
+      <w:pPr>
+        <w:ind w:left="5760" w:hanging="360"/>
+      </w:pPr>
+      <w:rPr>
+        <w:rFonts w:ascii="Courier New" w:hAnsi="Courier New" w:hint="default"/>
+      </w:rPr>
+    </w:lvl>
+    <w:lvl w:ilvl="8" w:tplc="04090005" w:tentative="1">
+      <w:start w:val="1"/>
+      <w:numFmt w:val="bullet"/>
+      <w:lvlText w:val=""/>
+      <w:lvlJc w:val="left"/>
+      <w:pPr>
+        <w:ind w:left="6480" w:hanging="360"/>
+      </w:pPr>
+      <w:rPr>
+        <w:rFonts w:ascii="Wingdings" w:hAnsi="Wingdings" w:hint="default"/>
+      </w:rPr>
+    </w:lvl>
+  </w:abstractNum>
+  <w:abstractNum w:abstractNumId="2" w15:restartNumberingAfterBreak="0">
+    <w:nsid w:val="22001A36"/>
+    <w:multiLevelType w:val="hybridMultilevel"/>
+    <w:tmpl w:val="62BE7AD2"/>
+    <w:lvl w:ilvl="0" w:tplc="04090001">
+      <w:start w:val="1"/>
+      <w:numFmt w:val="bullet"/>
+      <w:lvlText w:val=""/>
+      <w:lvlJc w:val="left"/>
+      <w:pPr>
+        <w:ind w:left="720" w:hanging="360"/>
+      </w:pPr>
+      <w:rPr>
+        <w:rFonts w:ascii="Symbol" w:hAnsi="Symbol" w:hint="default"/>
+      </w:rPr>
+    </w:lvl>
+    <w:lvl w:ilvl="1" w:tplc="04090003" w:tentative="1">
+      <w:start w:val="1"/>
+      <w:numFmt w:val="bullet"/>
+      <w:lvlText w:val="o"/>
+      <w:lvlJc w:val="left"/>
+      <w:pPr>
+        <w:ind w:left="1440" w:hanging="360"/>
+      </w:pPr>
+      <w:rPr>
+        <w:rFonts w:ascii="Courier New" w:hAnsi="Courier New" w:cs="Courier New" w:hint="default"/>
+      </w:rPr>
+    </w:lvl>
+    <w:lvl w:ilvl="2" w:tplc="04090005" w:tentative="1">
+      <w:start w:val="1"/>
+      <w:numFmt w:val="bullet"/>
+      <w:lvlText w:val=""/>
+      <w:lvlJc w:val="left"/>
+      <w:pPr>
+        <w:ind w:left="2160" w:hanging="360"/>
+      </w:pPr>
+      <w:rPr>
+        <w:rFonts w:ascii="Wingdings" w:hAnsi="Wingdings" w:hint="default"/>
+      </w:rPr>
+    </w:lvl>
+    <w:lvl w:ilvl="3" w:tplc="04090001" w:tentative="1">
+      <w:start w:val="1"/>
+      <w:numFmt w:val="bullet"/>
+      <w:lvlText w:val=""/>
+      <w:lvlJc w:val="left"/>
+      <w:pPr>
+        <w:ind w:left="2880" w:hanging="360"/>
+      </w:pPr>
+      <w:rPr>
+        <w:rFonts w:ascii="Symbol" w:hAnsi="Symbol" w:hint="default"/>
+      </w:rPr>
+    </w:lvl>
+    <w:lvl w:ilvl="4" w:tplc="04090003" w:tentative="1">
+      <w:start w:val="1"/>
+      <w:numFmt w:val="bullet"/>
+      <w:lvlText w:val="o"/>
+      <w:lvlJc w:val="left"/>
+      <w:pPr>
+        <w:ind w:left="3600" w:hanging="360"/>
+      </w:pPr>
+      <w:rPr>
+        <w:rFonts w:ascii="Courier New" w:hAnsi="Courier New" w:cs="Courier New" w:hint="default"/>
+      </w:rPr>
+    </w:lvl>
+    <w:lvl w:ilvl="5" w:tplc="04090005" w:tentative="1">
+      <w:start w:val="1"/>
+      <w:numFmt w:val="bullet"/>
+      <w:lvlText w:val=""/>
+      <w:lvlJc w:val="left"/>
+      <w:pPr>
+        <w:ind w:left="4320" w:hanging="360"/>
+      </w:pPr>
+      <w:rPr>
+        <w:rFonts w:ascii="Wingdings" w:hAnsi="Wingdings" w:hint="default"/>
+      </w:rPr>
+    </w:lvl>
+    <w:lvl w:ilvl="6" w:tplc="04090001" w:tentative="1">
+      <w:start w:val="1"/>
+      <w:numFmt w:val="bullet"/>
+      <w:lvlText w:val=""/>
+      <w:lvlJc w:val="left"/>
+      <w:pPr>
+        <w:ind w:left="5040" w:hanging="360"/>
+      </w:pPr>
+      <w:rPr>
+        <w:rFonts w:ascii="Symbol" w:hAnsi="Symbol" w:hint="default"/>
+      </w:rPr>
+    </w:lvl>
+    <w:lvl w:ilvl="7" w:tplc="04090003" w:tentative="1">
+      <w:start w:val="1"/>
+      <w:numFmt w:val="bullet"/>
+      <w:lvlText w:val="o"/>
+      <w:lvlJc w:val="left"/>
+      <w:pPr>
+        <w:ind w:left="5760" w:hanging="360"/>
+      </w:pPr>
+      <w:rPr>
+        <w:rFonts w:ascii="Courier New" w:hAnsi="Courier New" w:cs="Courier New" w:hint="default"/>
+      </w:rPr>
+    </w:lvl>
+    <w:lvl w:ilvl="8" w:tplc="04090005" w:tentative="1">
+      <w:start w:val="1"/>
+      <w:numFmt w:val="bullet"/>
+      <w:lvlText w:val=""/>
+      <w:lvlJc w:val="left"/>
+      <w:pPr>
+        <w:ind w:left="6480" w:hanging="360"/>
+      </w:pPr>
+      <w:rPr>
+        <w:rFonts w:ascii="Wingdings" w:hAnsi="Wingdings" w:hint="default"/>
+      </w:rPr>
+    </w:lvl>
+  </w:abstractNum>
+  <w:abstractNum w:abstractNumId="3" w15:restartNumberingAfterBreak="0">
+    <w:nsid w:val="369C3E91"/>
+    <w:multiLevelType w:val="hybridMultilevel"/>
+    <w:tmpl w:val="1FD69868"/>
+    <w:lvl w:ilvl="0" w:tplc="0809000B">
+      <w:start w:val="1"/>
+      <w:numFmt w:val="bullet"/>
+      <w:lvlText w:val=""/>
+      <w:lvlJc w:val="left"/>
+      <w:pPr>
+        <w:ind w:left="720" w:hanging="360"/>
+      </w:pPr>
+      <w:rPr>
+        <w:rFonts w:ascii="Wingdings" w:hAnsi="Wingdings" w:hint="default"/>
+      </w:rPr>
+    </w:lvl>
+    <w:lvl w:ilvl="1" w:tplc="08090003" w:tentative="1">
+      <w:start w:val="1"/>
+      <w:numFmt w:val="bullet"/>
+      <w:lvlText w:val="o"/>
+      <w:lvlJc w:val="left"/>
+      <w:pPr>
+        <w:ind w:left="1440" w:hanging="360"/>
+      </w:pPr>
+      <w:rPr>
+        <w:rFonts w:ascii="Courier New" w:hAnsi="Courier New" w:cs="Courier New" w:hint="default"/>
+      </w:rPr>
+    </w:lvl>
+    <w:lvl w:ilvl="2" w:tplc="08090005" w:tentative="1">
+      <w:start w:val="1"/>
+      <w:numFmt w:val="bullet"/>
+      <w:lvlText w:val=""/>
+      <w:lvlJc w:val="left"/>
+      <w:pPr>
+        <w:ind w:left="2160" w:hanging="360"/>
+      </w:pPr>
+      <w:rPr>
+        <w:rFonts w:ascii="Wingdings" w:hAnsi="Wingdings" w:hint="default"/>
+      </w:rPr>
+    </w:lvl>
+    <w:lvl w:ilvl="3" w:tplc="08090001" w:tentative="1">
+      <w:start w:val="1"/>
+      <w:numFmt w:val="bullet"/>
+      <w:lvlText w:val=""/>
+      <w:lvlJc w:val="left"/>
+      <w:pPr>
+        <w:ind w:left="2880" w:hanging="360"/>
+      </w:pPr>
+      <w:rPr>
+        <w:rFonts w:ascii="Symbol" w:hAnsi="Symbol" w:hint="default"/>
+      </w:rPr>
+    </w:lvl>
+    <w:lvl w:ilvl="4" w:tplc="08090003" w:tentative="1">
+      <w:start w:val="1"/>
+      <w:numFmt w:val="bullet"/>
+      <w:lvlText w:val="o"/>
+      <w:lvlJc w:val="left"/>
+      <w:pPr>
+        <w:ind w:left="3600" w:hanging="360"/>
+      </w:pPr>
+      <w:rPr>
+        <w:rFonts w:ascii="Courier New" w:hAnsi="Courier New" w:cs="Courier New" w:hint="default"/>
+      </w:rPr>
+    </w:lvl>
+    <w:lvl w:ilvl="5" w:tplc="08090005" w:tentative="1">
+      <w:start w:val="1"/>
+      <w:numFmt w:val="bullet"/>
+      <w:lvlText w:val=""/>
+      <w:lvlJc w:val="left"/>
+      <w:pPr>
+        <w:ind w:left="4320" w:hanging="360"/>
+      </w:pPr>
+      <w:rPr>
+        <w:rFonts w:ascii="Wingdings" w:hAnsi="Wingdings" w:hint="default"/>
+      </w:rPr>
+    </w:lvl>
+    <w:lvl w:ilvl="6" w:tplc="08090001" w:tentative="1">
+      <w:start w:val="1"/>
+      <w:numFmt w:val="bullet"/>
+      <w:lvlText w:val=""/>
+      <w:lvlJc w:val="left"/>
+      <w:pPr>
+        <w:ind w:left="5040" w:hanging="360"/>
+      </w:pPr>
+      <w:rPr>
+        <w:rFonts w:ascii="Symbol" w:hAnsi="Symbol" w:hint="default"/>
+      </w:rPr>
+    </w:lvl>
+    <w:lvl w:ilvl="7" w:tplc="08090003" w:tentative="1">
+      <w:start w:val="1"/>
+      <w:numFmt w:val="bullet"/>
+      <w:lvlText w:val="o"/>
+      <w:lvlJc w:val="left"/>
+      <w:pPr>
+        <w:ind w:left="5760" w:hanging="360"/>
+      </w:pPr>
+      <w:rPr>
+        <w:rFonts w:ascii="Courier New" w:hAnsi="Courier New" w:cs="Courier New" w:hint="default"/>
+      </w:rPr>
+    </w:lvl>
+    <w:lvl w:ilvl="8" w:tplc="08090005" w:tentative="1">
+      <w:start w:val="1"/>
+      <w:numFmt w:val="bullet"/>
+      <w:lvlText w:val=""/>
+      <w:lvlJc w:val="left"/>
+      <w:pPr>
+        <w:ind w:left="6480" w:hanging="360"/>
+      </w:pPr>
+      <w:rPr>
+        <w:rFonts w:ascii="Wingdings" w:hAnsi="Wingdings" w:hint="default"/>
+      </w:rPr>
+    </w:lvl>
+  </w:abstractNum>
+  <w:abstractNum w:abstractNumId="4" w15:restartNumberingAfterBreak="0">
+    <w:nsid w:val="70332284"/>
+    <w:multiLevelType w:val="hybridMultilevel"/>
+    <w:tmpl w:val="9474D252"/>
+    <w:lvl w:ilvl="0" w:tplc="04090001">
+      <w:start w:val="1"/>
+      <w:numFmt w:val="bullet"/>
+      <w:lvlText w:val=""/>
+      <w:lvlJc w:val="left"/>
+      <w:pPr>
+        <w:ind w:left="720" w:hanging="360"/>
+      </w:pPr>
+      <w:rPr>
+        <w:rFonts w:ascii="Symbol" w:hAnsi="Symbol" w:hint="default"/>
+      </w:rPr>
+    </w:lvl>
+    <w:lvl w:ilvl="1" w:tplc="04090003" w:tentative="1">
+      <w:start w:val="1"/>
+      <w:numFmt w:val="bullet"/>
+      <w:lvlText w:val="o"/>
+      <w:lvlJc w:val="left"/>
+      <w:pPr>
+        <w:ind w:left="1440" w:hanging="360"/>
+      </w:pPr>
+      <w:rPr>
+        <w:rFonts w:ascii="Courier New" w:hAnsi="Courier New" w:cs="Courier New" w:hint="default"/>
+      </w:rPr>
+    </w:lvl>
+    <w:lvl w:ilvl="2" w:tplc="04090005" w:tentative="1">
+      <w:start w:val="1"/>
+      <w:numFmt w:val="bullet"/>
+      <w:lvlText w:val=""/>
+      <w:lvlJc w:val="left"/>
+      <w:pPr>
+        <w:ind w:left="2160" w:hanging="360"/>
+      </w:pPr>
+      <w:rPr>
+        <w:rFonts w:ascii="Wingdings" w:hAnsi="Wingdings" w:hint="default"/>
+      </w:rPr>
+    </w:lvl>
+    <w:lvl w:ilvl="3" w:tplc="04090001" w:tentative="1">
+      <w:start w:val="1"/>
+      <w:numFmt w:val="bullet"/>
+      <w:lvlText w:val=""/>
+      <w:lvlJc w:val="left"/>
+      <w:pPr>
+        <w:ind w:left="2880" w:hanging="360"/>
+      </w:pPr>
+      <w:rPr>
+        <w:rFonts w:ascii="Symbol" w:hAnsi="Symbol" w:hint="default"/>
+      </w:rPr>
+    </w:lvl>
+    <w:lvl w:ilvl="4" w:tplc="04090003" w:tentative="1">
+      <w:start w:val="1"/>
+      <w:numFmt w:val="bullet"/>
+      <w:lvlText w:val="o"/>
+      <w:lvlJc w:val="left"/>
+      <w:pPr>
+        <w:ind w:left="3600" w:hanging="360"/>
+      </w:pPr>
+      <w:rPr>
+        <w:rFonts w:ascii="Courier New" w:hAnsi="Courier New" w:cs="Courier New" w:hint="default"/>
+      </w:rPr>
+    </w:lvl>
+    <w:lvl w:ilvl="5" w:tplc="04090005" w:tentative="1">
+      <w:start w:val="1"/>
+      <w:numFmt w:val="bullet"/>
+      <w:lvlText w:val=""/>
+      <w:lvlJc w:val="left"/>
+      <w:pPr>
+        <w:ind w:left="4320" w:hanging="360"/>
+      </w:pPr>
+      <w:rPr>
+        <w:rFonts w:ascii="Wingdings" w:hAnsi="Wingdings" w:hint="default"/>
+      </w:rPr>
+    </w:lvl>
+    <w:lvl w:ilvl="6" w:tplc="04090001" w:tentative="1">
+      <w:start w:val="1"/>
+      <w:numFmt w:val="bullet"/>
+      <w:lvlText w:val=""/>
+      <w:lvlJc w:val="left"/>
+      <w:pPr>
+        <w:ind w:left="5040" w:hanging="360"/>
+      </w:pPr>
+      <w:rPr>
+        <w:rFonts w:ascii="Symbol" w:hAnsi="Symbol" w:hint="default"/>
+      </w:rPr>
+    </w:lvl>
+    <w:lvl w:ilvl="7" w:tplc="04090003" w:tentative="1">
+      <w:start w:val="1"/>
+      <w:numFmt w:val="bullet"/>
+      <w:lvlText w:val="o"/>
+      <w:lvlJc w:val="left"/>
+      <w:pPr>
+        <w:ind w:left="5760" w:hanging="360"/>
+      </w:pPr>
+      <w:rPr>
+        <w:rFonts w:ascii="Courier New" w:hAnsi="Courier New" w:cs="Courier New" w:hint="default"/>
+      </w:rPr>
+    </w:lvl>
+    <w:lvl w:ilvl="8" w:tplc="04090005" w:tentative="1">
+      <w:start w:val="1"/>
+      <w:numFmt w:val="bullet"/>
+      <w:lvlText w:val=""/>
+      <w:lvlJc w:val="left"/>
+      <w:pPr>
+        <w:ind w:left="6480" w:hanging="360"/>
+      </w:pPr>
+      <w:rPr>
+        <w:rFonts w:ascii="Wingdings" w:hAnsi="Wingdings" w:hint="default"/>
+      </w:rPr>
+    </w:lvl>
+  </w:abstractNum>
+  <w:abstractNum w:abstractNumId="5" w15:restartNumberingAfterBreak="0">
     <w:nsid w:val="744E32B8"/>
     <w:multiLevelType w:val="hybridMultilevel"/>
     <w:tmpl w:val="84948C82"/>
@@ -2544,13 +4890,28 @@
     </w:lvl>
   </w:abstractNum>
   <w:num w:numId="1">
+    <w:abstractNumId w:val="5"/>
+  </w:num>
+  <w:num w:numId="2">
+    <w:abstractNumId w:val="1"/>
+  </w:num>
+  <w:num w:numId="3">
+    <w:abstractNumId w:val="3"/>
+  </w:num>
+  <w:num w:numId="4">
+    <w:abstractNumId w:val="4"/>
+  </w:num>
+  <w:num w:numId="5">
+    <w:abstractNumId w:val="2"/>
+  </w:num>
+  <w:num w:numId="6">
     <w:abstractNumId w:val="0"/>
   </w:num>
 </w:numbering>
 </file>
 
 <file path=word/styles.xml><?xml version="1.0" encoding="utf-8"?>
-<w:styles xmlns:mc="http://schemas.openxmlformats.org/markup-compatibility/2006" xmlns:r="http://schemas.openxmlformats.org/officeDocument/2006/relationships" xmlns:w="http://schemas.openxmlformats.org/wordprocessingml/2006/main" xmlns:w14="http://schemas.microsoft.com/office/word/2010/wordml" xmlns:w15="http://schemas.microsoft.com/office/word/2012/wordml" mc:Ignorable="w14 w15">
+<w:styles xmlns:mc="http://schemas.openxmlformats.org/markup-compatibility/2006" xmlns:r="http://schemas.openxmlformats.org/officeDocument/2006/relationships" xmlns:w="http://schemas.openxmlformats.org/wordprocessingml/2006/main" xmlns:w14="http://schemas.microsoft.com/office/word/2010/wordml" xmlns:w15="http://schemas.microsoft.com/office/word/2012/wordml" xmlns:w16cid="http://schemas.microsoft.com/office/word/2016/wordml/cid" xmlns:w16se="http://schemas.microsoft.com/office/word/2015/wordml/symex" mc:Ignorable="w14 w15 w16se w16cid">
   <w:docDefaults>
     <w:rPrDefault>
       <w:rPr>
@@ -2567,7 +4928,7 @@
       </w:pPr>
     </w:pPrDefault>
   </w:docDefaults>
-  <w:latentStyles w:defLockedState="0" w:defUIPriority="99" w:defSemiHidden="0" w:defUnhideWhenUsed="0" w:defQFormat="0" w:count="371">
+  <w:latentStyles w:defLockedState="0" w:defUIPriority="99" w:defSemiHidden="0" w:defUnhideWhenUsed="0" w:defQFormat="0" w:count="377">
     <w:lsdException w:name="Normal" w:uiPriority="0" w:qFormat="1"/>
     <w:lsdException w:name="heading 1" w:uiPriority="9" w:qFormat="1"/>
     <w:lsdException w:name="heading 2" w:semiHidden="1" w:uiPriority="9" w:unhideWhenUsed="1" w:qFormat="1"/>
@@ -2747,7 +5108,7 @@
     <w:lsdException w:name="Medium Shading 2 Accent 1" w:uiPriority="64"/>
     <w:lsdException w:name="Medium List 1 Accent 1" w:uiPriority="65"/>
     <w:lsdException w:name="Revision" w:semiHidden="1"/>
-    <w:lsdException w:name="List Paragraph" w:uiPriority="34" w:qFormat="1"/>
+    <w:lsdException w:name="List Paragraph" w:uiPriority="72" w:qFormat="1"/>
     <w:lsdException w:name="Quote" w:uiPriority="29" w:qFormat="1"/>
     <w:lsdException w:name="Intense Quote" w:uiPriority="30" w:qFormat="1"/>
     <w:lsdException w:name="Medium List 2 Accent 1" w:uiPriority="66"/>
@@ -2939,16 +5300,22 @@
     <w:lsdException w:name="List Table 5 Dark Accent 6" w:uiPriority="50"/>
     <w:lsdException w:name="List Table 6 Colorful Accent 6" w:uiPriority="51"/>
     <w:lsdException w:name="List Table 7 Colorful Accent 6" w:uiPriority="52"/>
+    <w:lsdException w:name="Mention" w:semiHidden="1" w:unhideWhenUsed="1"/>
+    <w:lsdException w:name="Smart Hyperlink" w:semiHidden="1" w:unhideWhenUsed="1"/>
+    <w:lsdException w:name="Hashtag" w:semiHidden="1" w:unhideWhenUsed="1"/>
+    <w:lsdException w:name="Unresolved Mention" w:semiHidden="1" w:unhideWhenUsed="1"/>
+    <w:lsdException w:name="Smart Link" w:semiHidden="1" w:unhideWhenUsed="1"/>
+    <w:lsdException w:name="Smart Link Error" w:semiHidden="1" w:unhideWhenUsed="1"/>
   </w:latentStyles>
   <w:style w:type="paragraph" w:default="1" w:styleId="Normal">
     <w:name w:val="Normal"/>
     <w:qFormat/>
   </w:style>
-  <w:style w:type="paragraph" w:styleId="Balk1">
+  <w:style w:type="paragraph" w:styleId="Heading1">
     <w:name w:val="heading 1"/>
     <w:basedOn w:val="Normal"/>
     <w:next w:val="Normal"/>
-    <w:link w:val="Balk1Char"/>
+    <w:link w:val="Heading1Char"/>
     <w:uiPriority w:val="9"/>
     <w:qFormat/>
     <w:rsid w:val="00F24F1A"/>
@@ -2965,11 +5332,11 @@
       <w:szCs w:val="32"/>
     </w:rPr>
   </w:style>
-  <w:style w:type="paragraph" w:styleId="Balk2">
+  <w:style w:type="paragraph" w:styleId="Heading2">
     <w:name w:val="heading 2"/>
     <w:basedOn w:val="Normal"/>
     <w:next w:val="Normal"/>
-    <w:link w:val="Balk2Char"/>
+    <w:link w:val="Heading2Char"/>
     <w:uiPriority w:val="9"/>
     <w:unhideWhenUsed/>
     <w:qFormat/>
@@ -2987,11 +5354,11 @@
       <w:szCs w:val="26"/>
     </w:rPr>
   </w:style>
-  <w:style w:type="paragraph" w:styleId="Balk3">
+  <w:style w:type="paragraph" w:styleId="Heading3">
     <w:name w:val="heading 3"/>
     <w:basedOn w:val="Normal"/>
     <w:next w:val="Normal"/>
-    <w:link w:val="Balk3Char"/>
+    <w:link w:val="Heading3Char"/>
     <w:uiPriority w:val="9"/>
     <w:unhideWhenUsed/>
     <w:qFormat/>
@@ -3008,13 +5375,13 @@
       <w:szCs w:val="24"/>
     </w:rPr>
   </w:style>
-  <w:style w:type="character" w:default="1" w:styleId="VarsaylanParagrafYazTipi">
+  <w:style w:type="character" w:default="1" w:styleId="DefaultParagraphFont">
     <w:name w:val="Default Paragraph Font"/>
     <w:uiPriority w:val="1"/>
     <w:semiHidden/>
     <w:unhideWhenUsed/>
   </w:style>
-  <w:style w:type="table" w:default="1" w:styleId="NormalTablo">
+  <w:style w:type="table" w:default="1" w:styleId="TableNormal">
     <w:name w:val="Normal Table"/>
     <w:uiPriority w:val="99"/>
     <w:semiHidden/>
@@ -3029,17 +5396,17 @@
       </w:tblCellMar>
     </w:tblPr>
   </w:style>
-  <w:style w:type="numbering" w:default="1" w:styleId="ListeYok">
+  <w:style w:type="numbering" w:default="1" w:styleId="NoList">
     <w:name w:val="No List"/>
     <w:uiPriority w:val="99"/>
     <w:semiHidden/>
     <w:unhideWhenUsed/>
   </w:style>
-  <w:style w:type="paragraph" w:styleId="KonuBal">
+  <w:style w:type="paragraph" w:styleId="Title">
     <w:name w:val="Title"/>
     <w:basedOn w:val="Normal"/>
     <w:next w:val="Normal"/>
-    <w:link w:val="KonuBalChar"/>
+    <w:link w:val="TitleChar"/>
     <w:uiPriority w:val="10"/>
     <w:qFormat/>
     <w:rsid w:val="00666ED8"/>
@@ -3051,10 +5418,10 @@
       <w:rFonts w:asciiTheme="majorHAnsi" w:eastAsiaTheme="majorEastAsia" w:hAnsiTheme="majorHAnsi" w:cstheme="majorBidi"/>
     </w:rPr>
   </w:style>
-  <w:style w:type="character" w:customStyle="1" w:styleId="KonuBalChar">
-    <w:name w:val="Konu Başlığı Char"/>
-    <w:basedOn w:val="VarsaylanParagrafYazTipi"/>
-    <w:link w:val="KonuBal"/>
+  <w:style w:type="character" w:customStyle="1" w:styleId="TitleChar">
+    <w:name w:val="Title Char"/>
+    <w:basedOn w:val="DefaultParagraphFont"/>
+    <w:link w:val="Title"/>
     <w:uiPriority w:val="10"/>
     <w:rsid w:val="00666ED8"/>
     <w:rPr>
@@ -3066,10 +5433,10 @@
       <w:szCs w:val="56"/>
     </w:rPr>
   </w:style>
-  <w:style w:type="character" w:customStyle="1" w:styleId="Balk1Char">
-    <w:name w:val="Başlık 1 Char"/>
-    <w:basedOn w:val="VarsaylanParagrafYazTipi"/>
-    <w:link w:val="Balk1"/>
+  <w:style w:type="character" w:customStyle="1" w:styleId="Heading1Char">
+    <w:name w:val="Heading 1 Char"/>
+    <w:basedOn w:val="DefaultParagraphFont"/>
+    <w:link w:val="Heading1"/>
     <w:uiPriority w:val="9"/>
     <w:rsid w:val="00F24F1A"/>
     <w:rPr>
@@ -3079,9 +5446,9 @@
       <w:szCs w:val="32"/>
     </w:rPr>
   </w:style>
-  <w:style w:type="paragraph" w:styleId="TBal">
+  <w:style w:type="paragraph" w:styleId="TOCHeading">
     <w:name w:val="TOC Heading"/>
-    <w:basedOn w:val="Balk1"/>
+    <w:basedOn w:val="Heading1"/>
     <w:next w:val="Normal"/>
     <w:uiPriority w:val="39"/>
     <w:unhideWhenUsed/>
@@ -3094,7 +5461,7 @@
       <w:kern w:val="0"/>
     </w:rPr>
   </w:style>
-  <w:style w:type="paragraph" w:styleId="T1">
+  <w:style w:type="paragraph" w:styleId="TOC1">
     <w:name w:val="toc 1"/>
     <w:basedOn w:val="Normal"/>
     <w:next w:val="Normal"/>
@@ -3106,9 +5473,9 @@
       <w:spacing w:after="100"/>
     </w:pPr>
   </w:style>
-  <w:style w:type="character" w:styleId="Kpr">
+  <w:style w:type="character" w:styleId="Hyperlink">
     <w:name w:val="Hyperlink"/>
-    <w:basedOn w:val="VarsaylanParagrafYazTipi"/>
+    <w:basedOn w:val="DefaultParagraphFont"/>
     <w:uiPriority w:val="99"/>
     <w:unhideWhenUsed/>
     <w:rsid w:val="00F24F1A"/>
@@ -3117,10 +5484,10 @@
       <w:u w:val="single"/>
     </w:rPr>
   </w:style>
-  <w:style w:type="character" w:customStyle="1" w:styleId="Balk2Char">
-    <w:name w:val="Başlık 2 Char"/>
-    <w:basedOn w:val="VarsaylanParagrafYazTipi"/>
-    <w:link w:val="Balk2"/>
+  <w:style w:type="character" w:customStyle="1" w:styleId="Heading2Char">
+    <w:name w:val="Heading 2 Char"/>
+    <w:basedOn w:val="DefaultParagraphFont"/>
+    <w:link w:val="Heading2"/>
     <w:uiPriority w:val="9"/>
     <w:rsid w:val="00F24F1A"/>
     <w:rPr>
@@ -3130,10 +5497,10 @@
       <w:szCs w:val="26"/>
     </w:rPr>
   </w:style>
-  <w:style w:type="character" w:customStyle="1" w:styleId="Balk3Char">
-    <w:name w:val="Başlık 3 Char"/>
-    <w:basedOn w:val="VarsaylanParagrafYazTipi"/>
-    <w:link w:val="Balk3"/>
+  <w:style w:type="character" w:customStyle="1" w:styleId="Heading3Char">
+    <w:name w:val="Heading 3 Char"/>
+    <w:basedOn w:val="DefaultParagraphFont"/>
+    <w:link w:val="Heading3"/>
     <w:uiPriority w:val="9"/>
     <w:rsid w:val="00F24F1A"/>
     <w:rPr>
@@ -3142,7 +5509,7 @@
       <w:szCs w:val="24"/>
     </w:rPr>
   </w:style>
-  <w:style w:type="paragraph" w:styleId="T2">
+  <w:style w:type="paragraph" w:styleId="TOC2">
     <w:name w:val="toc 2"/>
     <w:basedOn w:val="Normal"/>
     <w:next w:val="Normal"/>
@@ -3155,7 +5522,7 @@
       <w:ind w:left="240"/>
     </w:pPr>
   </w:style>
-  <w:style w:type="paragraph" w:styleId="AralkYok">
+  <w:style w:type="paragraph" w:styleId="NoSpacing">
     <w:name w:val="No Spacing"/>
     <w:uiPriority w:val="1"/>
     <w:qFormat/>
@@ -3164,10 +5531,10 @@
       <w:spacing w:after="0" w:line="240" w:lineRule="auto"/>
     </w:pPr>
   </w:style>
-  <w:style w:type="paragraph" w:styleId="ListeParagraf">
+  <w:style w:type="paragraph" w:styleId="ListParagraph">
     <w:name w:val="List Paragraph"/>
     <w:basedOn w:val="Normal"/>
-    <w:uiPriority w:val="34"/>
+    <w:uiPriority w:val="72"/>
     <w:qFormat/>
     <w:rsid w:val="006C6186"/>
     <w:pPr>
@@ -3478,7 +5845,7 @@
 </file>
 
 <file path=customXml/itemProps1.xml><?xml version="1.0" encoding="utf-8"?>
-<ds:datastoreItem xmlns:ds="http://schemas.openxmlformats.org/officeDocument/2006/customXml" ds:itemID="{E267D571-D778-4619-9D33-B6F5697404ED}">
+<ds:datastoreItem xmlns:ds="http://schemas.openxmlformats.org/officeDocument/2006/customXml" ds:itemID="{336D11E3-26BB-41C1-B139-9407BBE966BC}">
   <ds:schemaRefs>
     <ds:schemaRef ds:uri="http://schemas.openxmlformats.org/officeDocument/2006/bibliography"/>
   </ds:schemaRefs>

</xml_diff>

<commit_message>
I have added gimme fast part
</commit_message>
<xml_diff>
--- a/reports/business statement/Business Statement - ver3.docx
+++ b/reports/business statement/Business Statement - ver3.docx
@@ -1,6 +1,6 @@
 
 <file path=word/document.xml><?xml version="1.0" encoding="utf-8"?>
-<w:document xmlns:wpc="http://schemas.microsoft.com/office/word/2010/wordprocessingCanvas" xmlns:cx="http://schemas.microsoft.com/office/drawing/2014/chartex" xmlns:cx1="http://schemas.microsoft.com/office/drawing/2015/9/8/chartex" xmlns:cx2="http://schemas.microsoft.com/office/drawing/2015/10/21/chartex" xmlns:cx3="http://schemas.microsoft.com/office/drawing/2016/5/9/chartex" xmlns:cx4="http://schemas.microsoft.com/office/drawing/2016/5/10/chartex" xmlns:cx5="http://schemas.microsoft.com/office/drawing/2016/5/11/chartex" xmlns:cx6="http://schemas.microsoft.com/office/drawing/2016/5/12/chartex" xmlns:cx7="http://schemas.microsoft.com/office/drawing/2016/5/13/chartex" xmlns:cx8="http://schemas.microsoft.com/office/drawing/2016/5/14/chartex" xmlns:mc="http://schemas.openxmlformats.org/markup-compatibility/2006" xmlns:aink="http://schemas.microsoft.com/office/drawing/2016/ink" xmlns:am3d="http://schemas.microsoft.com/office/drawing/2017/model3d" xmlns:o="urn:schemas-microsoft-com:office:office" xmlns:r="http://schemas.openxmlformats.org/officeDocument/2006/relationships" xmlns:m="http://schemas.openxmlformats.org/officeDocument/2006/math" xmlns:v="urn:schemas-microsoft-com:vml" xmlns:wp14="http://schemas.microsoft.com/office/word/2010/wordprocessingDrawing" xmlns:wp="http://schemas.openxmlformats.org/drawingml/2006/wordprocessingDrawing" xmlns:w10="urn:schemas-microsoft-com:office:word" xmlns:w="http://schemas.openxmlformats.org/wordprocessingml/2006/main" xmlns:w14="http://schemas.microsoft.com/office/word/2010/wordml" xmlns:w15="http://schemas.microsoft.com/office/word/2012/wordml" xmlns:w16cid="http://schemas.microsoft.com/office/word/2016/wordml/cid" xmlns:w16se="http://schemas.microsoft.com/office/word/2015/wordml/symex" xmlns:wpg="http://schemas.microsoft.com/office/word/2010/wordprocessingGroup" xmlns:wpi="http://schemas.microsoft.com/office/word/2010/wordprocessingInk" xmlns:wne="http://schemas.microsoft.com/office/word/2006/wordml" xmlns:wps="http://schemas.microsoft.com/office/word/2010/wordprocessingShape" mc:Ignorable="w14 w15 w16se w16cid wp14">
+<w:document xmlns:ve="http://schemas.openxmlformats.org/markup-compatibility/2006" xmlns:o="urn:schemas-microsoft-com:office:office" xmlns:r="http://schemas.openxmlformats.org/officeDocument/2006/relationships" xmlns:m="http://schemas.openxmlformats.org/officeDocument/2006/math" xmlns:v="urn:schemas-microsoft-com:vml" xmlns:wp="http://schemas.openxmlformats.org/drawingml/2006/wordprocessingDrawing" xmlns:w10="urn:schemas-microsoft-com:office:word" xmlns:w="http://schemas.openxmlformats.org/wordprocessingml/2006/main" xmlns:wne="http://schemas.microsoft.com/office/word/2006/wordml">
   <w:body>
     <w:p>
       <w:pPr>
@@ -17,7 +17,7 @@
           <w:lang w:val="tr-TR" w:eastAsia="tr-TR"/>
         </w:rPr>
         <w:drawing>
-          <wp:inline distT="0" distB="0" distL="0" distR="0" wp14:anchorId="514231C8" wp14:editId="040CB587">
+          <wp:inline distT="0" distB="0" distL="0" distR="0">
             <wp:extent cx="5474335" cy="1615044"/>
             <wp:effectExtent l="0" t="0" r="0" b="4445"/>
             <wp:docPr id="2" name="Picture 2"/>
@@ -37,7 +37,7 @@
                     <a:blip r:embed="rId6" cstate="print">
                       <a:extLst>
                         <a:ext uri="{28A0092B-C50C-407E-A947-70E740481C1C}">
-                          <a14:useLocalDpi xmlns:a14="http://schemas.microsoft.com/office/drawing/2010/main" val="0"/>
+                          <a14:useLocalDpi xmlns:a14="http://schemas.microsoft.com/office/drawing/2010/main" xmlns:wps="http://schemas.microsoft.com/office/word/2010/wordprocessingShape" xmlns:wpi="http://schemas.microsoft.com/office/word/2010/wordprocessingInk" xmlns:wpg="http://schemas.microsoft.com/office/word/2010/wordprocessingGroup" xmlns:w16se="http://schemas.microsoft.com/office/word/2015/wordml/symex" xmlns:w16cid="http://schemas.microsoft.com/office/word/2016/wordml/cid" xmlns:w15="http://schemas.microsoft.com/office/word/2012/wordml" xmlns:w14="http://schemas.microsoft.com/office/word/2010/wordml" xmlns:w="http://schemas.openxmlformats.org/wordprocessingml/2006/main" xmlns:w10="urn:schemas-microsoft-com:office:word" xmlns:wp14="http://schemas.microsoft.com/office/word/2010/wordprocessingDrawing" xmlns:v="urn:schemas-microsoft-com:vml" xmlns:o="urn:schemas-microsoft-com:office:office" xmlns:am3d="http://schemas.microsoft.com/office/drawing/2017/model3d" xmlns:aink="http://schemas.microsoft.com/office/drawing/2016/ink" xmlns:mc="http://schemas.openxmlformats.org/markup-compatibility/2006" xmlns:cx8="http://schemas.microsoft.com/office/drawing/2016/5/14/chartex" xmlns:cx7="http://schemas.microsoft.com/office/drawing/2016/5/13/chartex" xmlns:cx6="http://schemas.microsoft.com/office/drawing/2016/5/12/chartex" xmlns:cx5="http://schemas.microsoft.com/office/drawing/2016/5/11/chartex" xmlns:cx4="http://schemas.microsoft.com/office/drawing/2016/5/10/chartex" xmlns:cx3="http://schemas.microsoft.com/office/drawing/2016/5/9/chartex" xmlns:cx2="http://schemas.microsoft.com/office/drawing/2015/10/21/chartex" xmlns:cx1="http://schemas.microsoft.com/office/drawing/2015/9/8/chartex" xmlns:cx="http://schemas.microsoft.com/office/drawing/2014/chartex" xmlns:wpc="http://schemas.microsoft.com/office/word/2010/wordprocessingCanvas" xmlns="" val="0"/>
                         </a:ext>
                       </a:extLst>
                     </a:blip>
@@ -58,7 +58,7 @@
                     </a:ln>
                     <a:extLst>
                       <a:ext uri="{53640926-AAD7-44D8-BBD7-CCE9431645EC}">
-                        <a14:shadowObscured xmlns:a14="http://schemas.microsoft.com/office/drawing/2010/main"/>
+                        <a14:shadowObscured xmlns:a14="http://schemas.microsoft.com/office/drawing/2010/main" xmlns:wps="http://schemas.microsoft.com/office/word/2010/wordprocessingShape" xmlns:wpi="http://schemas.microsoft.com/office/word/2010/wordprocessingInk" xmlns:wpg="http://schemas.microsoft.com/office/word/2010/wordprocessingGroup" xmlns:w16se="http://schemas.microsoft.com/office/word/2015/wordml/symex" xmlns:w16cid="http://schemas.microsoft.com/office/word/2016/wordml/cid" xmlns:w15="http://schemas.microsoft.com/office/word/2012/wordml" xmlns:w14="http://schemas.microsoft.com/office/word/2010/wordml" xmlns:w="http://schemas.openxmlformats.org/wordprocessingml/2006/main" xmlns:w10="urn:schemas-microsoft-com:office:word" xmlns:wp14="http://schemas.microsoft.com/office/word/2010/wordprocessingDrawing" xmlns:v="urn:schemas-microsoft-com:vml" xmlns:o="urn:schemas-microsoft-com:office:office" xmlns:am3d="http://schemas.microsoft.com/office/drawing/2017/model3d" xmlns:aink="http://schemas.microsoft.com/office/drawing/2016/ink" xmlns:mc="http://schemas.openxmlformats.org/markup-compatibility/2006" xmlns:cx8="http://schemas.microsoft.com/office/drawing/2016/5/14/chartex" xmlns:cx7="http://schemas.microsoft.com/office/drawing/2016/5/13/chartex" xmlns:cx6="http://schemas.microsoft.com/office/drawing/2016/5/12/chartex" xmlns:cx5="http://schemas.microsoft.com/office/drawing/2016/5/11/chartex" xmlns:cx4="http://schemas.microsoft.com/office/drawing/2016/5/10/chartex" xmlns:cx3="http://schemas.microsoft.com/office/drawing/2016/5/9/chartex" xmlns:cx2="http://schemas.microsoft.com/office/drawing/2015/10/21/chartex" xmlns:cx1="http://schemas.microsoft.com/office/drawing/2015/9/8/chartex" xmlns:cx="http://schemas.microsoft.com/office/drawing/2014/chartex" xmlns:wpc="http://schemas.microsoft.com/office/word/2010/wordprocessingCanvas" xmlns=""/>
                       </a:ext>
                     </a:extLst>
                   </pic:spPr>
@@ -151,7 +151,7 @@
           <w:lang w:val="tr-TR" w:eastAsia="tr-TR"/>
         </w:rPr>
         <w:drawing>
-          <wp:anchor distT="0" distB="0" distL="114300" distR="114300" simplePos="0" relativeHeight="251659264" behindDoc="0" locked="0" layoutInCell="1" allowOverlap="1" wp14:anchorId="2441551C" wp14:editId="2BE96CFF">
+          <wp:anchor distT="0" distB="0" distL="114300" distR="114300" simplePos="0" relativeHeight="251659264" behindDoc="0" locked="0" layoutInCell="1" allowOverlap="1">
             <wp:simplePos x="0" y="0"/>
             <wp:positionH relativeFrom="margin">
               <wp:align>right</wp:align>
@@ -179,7 +179,7 @@
                     <a:blip r:embed="rId7" cstate="print">
                       <a:extLst>
                         <a:ext uri="{28A0092B-C50C-407E-A947-70E740481C1C}">
-                          <a14:useLocalDpi xmlns:a14="http://schemas.microsoft.com/office/drawing/2010/main" val="0"/>
+                          <a14:useLocalDpi xmlns:a14="http://schemas.microsoft.com/office/drawing/2010/main" xmlns:wps="http://schemas.microsoft.com/office/word/2010/wordprocessingShape" xmlns:wpi="http://schemas.microsoft.com/office/word/2010/wordprocessingInk" xmlns:wpg="http://schemas.microsoft.com/office/word/2010/wordprocessingGroup" xmlns:w16se="http://schemas.microsoft.com/office/word/2015/wordml/symex" xmlns:w16cid="http://schemas.microsoft.com/office/word/2016/wordml/cid" xmlns:w15="http://schemas.microsoft.com/office/word/2012/wordml" xmlns:w14="http://schemas.microsoft.com/office/word/2010/wordml" xmlns:w="http://schemas.openxmlformats.org/wordprocessingml/2006/main" xmlns:w10="urn:schemas-microsoft-com:office:word" xmlns:wp14="http://schemas.microsoft.com/office/word/2010/wordprocessingDrawing" xmlns:v="urn:schemas-microsoft-com:vml" xmlns:o="urn:schemas-microsoft-com:office:office" xmlns:am3d="http://schemas.microsoft.com/office/drawing/2017/model3d" xmlns:aink="http://schemas.microsoft.com/office/drawing/2016/ink" xmlns:mc="http://schemas.openxmlformats.org/markup-compatibility/2006" xmlns:cx8="http://schemas.microsoft.com/office/drawing/2016/5/14/chartex" xmlns:cx7="http://schemas.microsoft.com/office/drawing/2016/5/13/chartex" xmlns:cx6="http://schemas.microsoft.com/office/drawing/2016/5/12/chartex" xmlns:cx5="http://schemas.microsoft.com/office/drawing/2016/5/11/chartex" xmlns:cx4="http://schemas.microsoft.com/office/drawing/2016/5/10/chartex" xmlns:cx3="http://schemas.microsoft.com/office/drawing/2016/5/9/chartex" xmlns:cx2="http://schemas.microsoft.com/office/drawing/2015/10/21/chartex" xmlns:cx1="http://schemas.microsoft.com/office/drawing/2015/9/8/chartex" xmlns:cx="http://schemas.microsoft.com/office/drawing/2014/chartex" xmlns:wpc="http://schemas.microsoft.com/office/word/2010/wordprocessingCanvas" xmlns="" val="0"/>
                         </a:ext>
                       </a:extLst>
                     </a:blip>
@@ -200,19 +200,13 @@
                     </a:ln>
                     <a:extLst>
                       <a:ext uri="{53640926-AAD7-44D8-BBD7-CCE9431645EC}">
-                        <a14:shadowObscured xmlns:a14="http://schemas.microsoft.com/office/drawing/2010/main"/>
+                        <a14:shadowObscured xmlns:a14="http://schemas.microsoft.com/office/drawing/2010/main" xmlns:wps="http://schemas.microsoft.com/office/word/2010/wordprocessingShape" xmlns:wpi="http://schemas.microsoft.com/office/word/2010/wordprocessingInk" xmlns:wpg="http://schemas.microsoft.com/office/word/2010/wordprocessingGroup" xmlns:w16se="http://schemas.microsoft.com/office/word/2015/wordml/symex" xmlns:w16cid="http://schemas.microsoft.com/office/word/2016/wordml/cid" xmlns:w15="http://schemas.microsoft.com/office/word/2012/wordml" xmlns:w14="http://schemas.microsoft.com/office/word/2010/wordml" xmlns:w="http://schemas.openxmlformats.org/wordprocessingml/2006/main" xmlns:w10="urn:schemas-microsoft-com:office:word" xmlns:wp14="http://schemas.microsoft.com/office/word/2010/wordprocessingDrawing" xmlns:v="urn:schemas-microsoft-com:vml" xmlns:o="urn:schemas-microsoft-com:office:office" xmlns:am3d="http://schemas.microsoft.com/office/drawing/2017/model3d" xmlns:aink="http://schemas.microsoft.com/office/drawing/2016/ink" xmlns:mc="http://schemas.openxmlformats.org/markup-compatibility/2006" xmlns:cx8="http://schemas.microsoft.com/office/drawing/2016/5/14/chartex" xmlns:cx7="http://schemas.microsoft.com/office/drawing/2016/5/13/chartex" xmlns:cx6="http://schemas.microsoft.com/office/drawing/2016/5/12/chartex" xmlns:cx5="http://schemas.microsoft.com/office/drawing/2016/5/11/chartex" xmlns:cx4="http://schemas.microsoft.com/office/drawing/2016/5/10/chartex" xmlns:cx3="http://schemas.microsoft.com/office/drawing/2016/5/9/chartex" xmlns:cx2="http://schemas.microsoft.com/office/drawing/2015/10/21/chartex" xmlns:cx1="http://schemas.microsoft.com/office/drawing/2015/9/8/chartex" xmlns:cx="http://schemas.microsoft.com/office/drawing/2014/chartex" xmlns:wpc="http://schemas.microsoft.com/office/word/2010/wordprocessingCanvas" xmlns=""/>
                       </a:ext>
                     </a:extLst>
                   </pic:spPr>
                 </pic:pic>
               </a:graphicData>
             </a:graphic>
-            <wp14:sizeRelH relativeFrom="margin">
-              <wp14:pctWidth>0</wp14:pctWidth>
-            </wp14:sizeRelH>
-            <wp14:sizeRelV relativeFrom="margin">
-              <wp14:pctHeight>0</wp14:pctHeight>
-            </wp14:sizeRelV>
           </wp:anchor>
         </w:drawing>
       </w:r>
@@ -224,7 +218,7 @@
           <w:lang w:val="tr-TR" w:eastAsia="tr-TR"/>
         </w:rPr>
         <w:drawing>
-          <wp:anchor distT="0" distB="0" distL="114300" distR="114300" simplePos="0" relativeHeight="251658240" behindDoc="0" locked="0" layoutInCell="1" allowOverlap="1" wp14:anchorId="0027C502" wp14:editId="00EBCC51">
+          <wp:anchor distT="0" distB="0" distL="114300" distR="114300" simplePos="0" relativeHeight="251658240" behindDoc="0" locked="0" layoutInCell="1" allowOverlap="1">
             <wp:simplePos x="0" y="0"/>
             <wp:positionH relativeFrom="margin">
               <wp:align>center</wp:align>
@@ -252,7 +246,7 @@
                     <a:blip r:embed="rId8" cstate="print">
                       <a:extLst>
                         <a:ext uri="{28A0092B-C50C-407E-A947-70E740481C1C}">
-                          <a14:useLocalDpi xmlns:a14="http://schemas.microsoft.com/office/drawing/2010/main" val="0"/>
+                          <a14:useLocalDpi xmlns:a14="http://schemas.microsoft.com/office/drawing/2010/main" xmlns:wps="http://schemas.microsoft.com/office/word/2010/wordprocessingShape" xmlns:wpi="http://schemas.microsoft.com/office/word/2010/wordprocessingInk" xmlns:wpg="http://schemas.microsoft.com/office/word/2010/wordprocessingGroup" xmlns:w16se="http://schemas.microsoft.com/office/word/2015/wordml/symex" xmlns:w16cid="http://schemas.microsoft.com/office/word/2016/wordml/cid" xmlns:w15="http://schemas.microsoft.com/office/word/2012/wordml" xmlns:w14="http://schemas.microsoft.com/office/word/2010/wordml" xmlns:w="http://schemas.openxmlformats.org/wordprocessingml/2006/main" xmlns:w10="urn:schemas-microsoft-com:office:word" xmlns:wp14="http://schemas.microsoft.com/office/word/2010/wordprocessingDrawing" xmlns:v="urn:schemas-microsoft-com:vml" xmlns:o="urn:schemas-microsoft-com:office:office" xmlns:am3d="http://schemas.microsoft.com/office/drawing/2017/model3d" xmlns:aink="http://schemas.microsoft.com/office/drawing/2016/ink" xmlns:mc="http://schemas.openxmlformats.org/markup-compatibility/2006" xmlns:cx8="http://schemas.microsoft.com/office/drawing/2016/5/14/chartex" xmlns:cx7="http://schemas.microsoft.com/office/drawing/2016/5/13/chartex" xmlns:cx6="http://schemas.microsoft.com/office/drawing/2016/5/12/chartex" xmlns:cx5="http://schemas.microsoft.com/office/drawing/2016/5/11/chartex" xmlns:cx4="http://schemas.microsoft.com/office/drawing/2016/5/10/chartex" xmlns:cx3="http://schemas.microsoft.com/office/drawing/2016/5/9/chartex" xmlns:cx2="http://schemas.microsoft.com/office/drawing/2015/10/21/chartex" xmlns:cx1="http://schemas.microsoft.com/office/drawing/2015/9/8/chartex" xmlns:cx="http://schemas.microsoft.com/office/drawing/2014/chartex" xmlns:wpc="http://schemas.microsoft.com/office/word/2010/wordprocessingCanvas" xmlns="" val="0"/>
                         </a:ext>
                       </a:extLst>
                     </a:blip>
@@ -277,12 +271,6 @@
                 </pic:pic>
               </a:graphicData>
             </a:graphic>
-            <wp14:sizeRelH relativeFrom="margin">
-              <wp14:pctWidth>0</wp14:pctWidth>
-            </wp14:sizeRelH>
-            <wp14:sizeRelV relativeFrom="margin">
-              <wp14:pctHeight>0</wp14:pctHeight>
-            </wp14:sizeRelV>
           </wp:anchor>
         </w:drawing>
       </w:r>
@@ -294,7 +282,7 @@
           <w:lang w:val="tr-TR" w:eastAsia="tr-TR"/>
         </w:rPr>
         <w:drawing>
-          <wp:anchor distT="0" distB="0" distL="114300" distR="114300" simplePos="0" relativeHeight="251660288" behindDoc="0" locked="0" layoutInCell="1" allowOverlap="1" wp14:anchorId="1C6E3FA1" wp14:editId="660DD436">
+          <wp:anchor distT="0" distB="0" distL="114300" distR="114300" simplePos="0" relativeHeight="251660288" behindDoc="0" locked="0" layoutInCell="1" allowOverlap="1">
             <wp:simplePos x="0" y="0"/>
             <wp:positionH relativeFrom="column">
               <wp:posOffset>0</wp:posOffset>
@@ -322,7 +310,7 @@
                     <a:blip r:embed="rId9" cstate="print">
                       <a:extLst>
                         <a:ext uri="{28A0092B-C50C-407E-A947-70E740481C1C}">
-                          <a14:useLocalDpi xmlns:a14="http://schemas.microsoft.com/office/drawing/2010/main" val="0"/>
+                          <a14:useLocalDpi xmlns:a14="http://schemas.microsoft.com/office/drawing/2010/main" xmlns:wps="http://schemas.microsoft.com/office/word/2010/wordprocessingShape" xmlns:wpi="http://schemas.microsoft.com/office/word/2010/wordprocessingInk" xmlns:wpg="http://schemas.microsoft.com/office/word/2010/wordprocessingGroup" xmlns:w16se="http://schemas.microsoft.com/office/word/2015/wordml/symex" xmlns:w16cid="http://schemas.microsoft.com/office/word/2016/wordml/cid" xmlns:w15="http://schemas.microsoft.com/office/word/2012/wordml" xmlns:w14="http://schemas.microsoft.com/office/word/2010/wordml" xmlns:w="http://schemas.openxmlformats.org/wordprocessingml/2006/main" xmlns:w10="urn:schemas-microsoft-com:office:word" xmlns:wp14="http://schemas.microsoft.com/office/word/2010/wordprocessingDrawing" xmlns:v="urn:schemas-microsoft-com:vml" xmlns:o="urn:schemas-microsoft-com:office:office" xmlns:am3d="http://schemas.microsoft.com/office/drawing/2017/model3d" xmlns:aink="http://schemas.microsoft.com/office/drawing/2016/ink" xmlns:mc="http://schemas.openxmlformats.org/markup-compatibility/2006" xmlns:cx8="http://schemas.microsoft.com/office/drawing/2016/5/14/chartex" xmlns:cx7="http://schemas.microsoft.com/office/drawing/2016/5/13/chartex" xmlns:cx6="http://schemas.microsoft.com/office/drawing/2016/5/12/chartex" xmlns:cx5="http://schemas.microsoft.com/office/drawing/2016/5/11/chartex" xmlns:cx4="http://schemas.microsoft.com/office/drawing/2016/5/10/chartex" xmlns:cx3="http://schemas.microsoft.com/office/drawing/2016/5/9/chartex" xmlns:cx2="http://schemas.microsoft.com/office/drawing/2015/10/21/chartex" xmlns:cx1="http://schemas.microsoft.com/office/drawing/2015/9/8/chartex" xmlns:cx="http://schemas.microsoft.com/office/drawing/2014/chartex" xmlns:wpc="http://schemas.microsoft.com/office/word/2010/wordprocessingCanvas" xmlns="" val="0"/>
                         </a:ext>
                       </a:extLst>
                     </a:blip>
@@ -343,45 +331,25 @@
                     </a:ln>
                     <a:extLst>
                       <a:ext uri="{53640926-AAD7-44D8-BBD7-CCE9431645EC}">
-                        <a14:shadowObscured xmlns:a14="http://schemas.microsoft.com/office/drawing/2010/main"/>
+                        <a14:shadowObscured xmlns:a14="http://schemas.microsoft.com/office/drawing/2010/main" xmlns:wps="http://schemas.microsoft.com/office/word/2010/wordprocessingShape" xmlns:wpi="http://schemas.microsoft.com/office/word/2010/wordprocessingInk" xmlns:wpg="http://schemas.microsoft.com/office/word/2010/wordprocessingGroup" xmlns:w16se="http://schemas.microsoft.com/office/word/2015/wordml/symex" xmlns:w16cid="http://schemas.microsoft.com/office/word/2016/wordml/cid" xmlns:w15="http://schemas.microsoft.com/office/word/2012/wordml" xmlns:w14="http://schemas.microsoft.com/office/word/2010/wordml" xmlns:w="http://schemas.openxmlformats.org/wordprocessingml/2006/main" xmlns:w10="urn:schemas-microsoft-com:office:word" xmlns:wp14="http://schemas.microsoft.com/office/word/2010/wordprocessingDrawing" xmlns:v="urn:schemas-microsoft-com:vml" xmlns:o="urn:schemas-microsoft-com:office:office" xmlns:am3d="http://schemas.microsoft.com/office/drawing/2017/model3d" xmlns:aink="http://schemas.microsoft.com/office/drawing/2016/ink" xmlns:mc="http://schemas.openxmlformats.org/markup-compatibility/2006" xmlns:cx8="http://schemas.microsoft.com/office/drawing/2016/5/14/chartex" xmlns:cx7="http://schemas.microsoft.com/office/drawing/2016/5/13/chartex" xmlns:cx6="http://schemas.microsoft.com/office/drawing/2016/5/12/chartex" xmlns:cx5="http://schemas.microsoft.com/office/drawing/2016/5/11/chartex" xmlns:cx4="http://schemas.microsoft.com/office/drawing/2016/5/10/chartex" xmlns:cx3="http://schemas.microsoft.com/office/drawing/2016/5/9/chartex" xmlns:cx2="http://schemas.microsoft.com/office/drawing/2015/10/21/chartex" xmlns:cx1="http://schemas.microsoft.com/office/drawing/2015/9/8/chartex" xmlns:cx="http://schemas.microsoft.com/office/drawing/2014/chartex" xmlns:wpc="http://schemas.microsoft.com/office/word/2010/wordprocessingCanvas" xmlns=""/>
                       </a:ext>
                     </a:extLst>
                   </pic:spPr>
                 </pic:pic>
               </a:graphicData>
             </a:graphic>
-            <wp14:sizeRelH relativeFrom="page">
-              <wp14:pctWidth>0</wp14:pctWidth>
-            </wp14:sizeRelH>
-            <wp14:sizeRelV relativeFrom="page">
-              <wp14:pctHeight>0</wp14:pctHeight>
-            </wp14:sizeRelV>
           </wp:anchor>
         </w:drawing>
       </w:r>
-      <w:r>
-        <w:rPr>
-          <w:noProof/>
+    </w:p>
+    <w:p>
+      <w:pPr>
+        <w:spacing w:line="240" w:lineRule="auto"/>
+        <w:rPr>
+          <w:szCs w:val="24"/>
           <w:lang w:val="tr-TR"/>
         </w:rPr>
-        <w:t xml:space="preserve">       </w:t>
-      </w:r>
-    </w:p>
-    <w:p>
-      <w:pPr>
-        <w:spacing w:line="240" w:lineRule="auto"/>
-        <w:rPr>
-          <w:szCs w:val="24"/>
-          <w:lang w:val="tr-TR"/>
-        </w:rPr>
-      </w:pPr>
-      <w:r>
-        <w:rPr>
-          <w:szCs w:val="24"/>
-          <w:lang w:val="tr-TR"/>
-        </w:rPr>
-        <w:t xml:space="preserve">        </w:t>
-      </w:r>
+      </w:pPr>
     </w:p>
     <w:p>
       <w:pPr>
@@ -415,7 +383,7 @@
           <w:lang w:val="tr-TR" w:eastAsia="tr-TR"/>
         </w:rPr>
         <w:drawing>
-          <wp:anchor distT="0" distB="0" distL="114300" distR="114300" simplePos="0" relativeHeight="251661312" behindDoc="0" locked="0" layoutInCell="1" allowOverlap="1" wp14:anchorId="7EF50193" wp14:editId="4D7B0510">
+          <wp:anchor distT="0" distB="0" distL="114300" distR="114300" simplePos="0" relativeHeight="251661312" behindDoc="0" locked="0" layoutInCell="1" allowOverlap="1">
             <wp:simplePos x="0" y="0"/>
             <wp:positionH relativeFrom="margin">
               <wp:posOffset>807522</wp:posOffset>
@@ -443,7 +411,7 @@
                     <a:blip r:embed="rId10" cstate="print">
                       <a:extLst>
                         <a:ext uri="{28A0092B-C50C-407E-A947-70E740481C1C}">
-                          <a14:useLocalDpi xmlns:a14="http://schemas.microsoft.com/office/drawing/2010/main" val="0"/>
+                          <a14:useLocalDpi xmlns:a14="http://schemas.microsoft.com/office/drawing/2010/main" xmlns:wps="http://schemas.microsoft.com/office/word/2010/wordprocessingShape" xmlns:wpi="http://schemas.microsoft.com/office/word/2010/wordprocessingInk" xmlns:wpg="http://schemas.microsoft.com/office/word/2010/wordprocessingGroup" xmlns:w16se="http://schemas.microsoft.com/office/word/2015/wordml/symex" xmlns:w16cid="http://schemas.microsoft.com/office/word/2016/wordml/cid" xmlns:w15="http://schemas.microsoft.com/office/word/2012/wordml" xmlns:w14="http://schemas.microsoft.com/office/word/2010/wordml" xmlns:w="http://schemas.openxmlformats.org/wordprocessingml/2006/main" xmlns:w10="urn:schemas-microsoft-com:office:word" xmlns:wp14="http://schemas.microsoft.com/office/word/2010/wordprocessingDrawing" xmlns:v="urn:schemas-microsoft-com:vml" xmlns:o="urn:schemas-microsoft-com:office:office" xmlns:am3d="http://schemas.microsoft.com/office/drawing/2017/model3d" xmlns:aink="http://schemas.microsoft.com/office/drawing/2016/ink" xmlns:mc="http://schemas.openxmlformats.org/markup-compatibility/2006" xmlns:cx8="http://schemas.microsoft.com/office/drawing/2016/5/14/chartex" xmlns:cx7="http://schemas.microsoft.com/office/drawing/2016/5/13/chartex" xmlns:cx6="http://schemas.microsoft.com/office/drawing/2016/5/12/chartex" xmlns:cx5="http://schemas.microsoft.com/office/drawing/2016/5/11/chartex" xmlns:cx4="http://schemas.microsoft.com/office/drawing/2016/5/10/chartex" xmlns:cx3="http://schemas.microsoft.com/office/drawing/2016/5/9/chartex" xmlns:cx2="http://schemas.microsoft.com/office/drawing/2015/10/21/chartex" xmlns:cx1="http://schemas.microsoft.com/office/drawing/2015/9/8/chartex" xmlns:cx="http://schemas.microsoft.com/office/drawing/2014/chartex" xmlns:wpc="http://schemas.microsoft.com/office/word/2010/wordprocessingCanvas" xmlns="" val="0"/>
                         </a:ext>
                       </a:extLst>
                     </a:blip>
@@ -468,12 +436,6 @@
                 </pic:pic>
               </a:graphicData>
             </a:graphic>
-            <wp14:sizeRelH relativeFrom="margin">
-              <wp14:pctWidth>0</wp14:pctWidth>
-            </wp14:sizeRelH>
-            <wp14:sizeRelV relativeFrom="margin">
-              <wp14:pctHeight>0</wp14:pctHeight>
-            </wp14:sizeRelV>
           </wp:anchor>
         </w:drawing>
       </w:r>
@@ -509,84 +471,57 @@
           <w:szCs w:val="24"/>
           <w:lang w:val="tr-TR"/>
         </w:rPr>
-        <w:t xml:space="preserve">       </w:t>
+        <w:t>Elif Merve ÖZALP</w:t>
       </w:r>
       <w:r>
         <w:rPr>
           <w:szCs w:val="24"/>
           <w:lang w:val="tr-TR"/>
         </w:rPr>
-        <w:t>Elif Merve ÖZALP</w:t>
-      </w:r>
-      <w:r>
+        <w:t xml:space="preserve">                    Emre Deniz ŞENEL                            Fahri TÜREDİ</w:t>
+      </w:r>
+    </w:p>
+    <w:p>
+      <w:pPr>
+        <w:spacing w:line="240" w:lineRule="auto"/>
         <w:rPr>
           <w:szCs w:val="24"/>
           <w:lang w:val="tr-TR"/>
         </w:rPr>
-        <w:t xml:space="preserve">                    Emre Deniz ŞENEL                            Fahri TÜREDİ</w:t>
-      </w:r>
-    </w:p>
-    <w:p>
-      <w:pPr>
-        <w:spacing w:line="240" w:lineRule="auto"/>
+      </w:pPr>
+      <w:r>
         <w:rPr>
           <w:szCs w:val="24"/>
           <w:lang w:val="tr-TR"/>
         </w:rPr>
-      </w:pPr>
+        <w:t>2329746</w:t>
+      </w:r>
       <w:r>
         <w:rPr>
           <w:szCs w:val="24"/>
           <w:lang w:val="tr-TR"/>
         </w:rPr>
-        <w:t xml:space="preserve">              </w:t>
+        <w:t xml:space="preserve">                                       2167237</w:t>
       </w:r>
       <w:r>
         <w:rPr>
           <w:szCs w:val="24"/>
           <w:lang w:val="tr-TR"/>
         </w:rPr>
-        <w:t>2329746</w:t>
+        <w:tab/>
       </w:r>
       <w:r>
         <w:rPr>
           <w:szCs w:val="24"/>
           <w:lang w:val="tr-TR"/>
         </w:rPr>
-        <w:t xml:space="preserve">                                       2167237</w:t>
-      </w:r>
-      <w:r>
-        <w:rPr>
-          <w:szCs w:val="24"/>
-          <w:lang w:val="tr-TR"/>
-        </w:rPr>
         <w:tab/>
-      </w:r>
-      <w:r>
-        <w:rPr>
-          <w:szCs w:val="24"/>
-          <w:lang w:val="tr-TR"/>
-        </w:rPr>
-        <w:tab/>
-      </w:r>
-      <w:r>
-        <w:rPr>
-          <w:szCs w:val="24"/>
-          <w:lang w:val="tr-TR"/>
-        </w:rPr>
-        <w:t xml:space="preserve">                           </w:t>
-      </w:r>
-      <w:r>
-        <w:rPr>
-          <w:szCs w:val="24"/>
-          <w:lang w:val="tr-TR"/>
-        </w:rPr>
         <w:t>2167435</w:t>
       </w:r>
     </w:p>
     <w:p>
       <w:pPr>
-        <w:pStyle w:val="Title"/>
+        <w:pStyle w:val="KonuBal"/>
         <w:jc w:val="center"/>
         <w:rPr>
           <w:rFonts w:ascii="Times New Roman" w:hAnsi="Times New Roman" w:cs="Times New Roman"/>
@@ -599,7 +534,7 @@
           <w:lang w:val="tr-TR" w:eastAsia="tr-TR"/>
         </w:rPr>
         <w:drawing>
-          <wp:anchor distT="0" distB="0" distL="114300" distR="114300" simplePos="0" relativeHeight="251662336" behindDoc="0" locked="0" layoutInCell="1" allowOverlap="1" wp14:anchorId="667D737E" wp14:editId="4E8E4EC9">
+          <wp:anchor distT="0" distB="0" distL="114300" distR="114300" simplePos="0" relativeHeight="251662336" behindDoc="0" locked="0" layoutInCell="1" allowOverlap="1">
             <wp:simplePos x="0" y="0"/>
             <wp:positionH relativeFrom="column">
               <wp:posOffset>3158490</wp:posOffset>
@@ -627,7 +562,7 @@
                     <a:blip r:embed="rId11" cstate="print">
                       <a:extLst>
                         <a:ext uri="{28A0092B-C50C-407E-A947-70E740481C1C}">
-                          <a14:useLocalDpi xmlns:a14="http://schemas.microsoft.com/office/drawing/2010/main" val="0"/>
+                          <a14:useLocalDpi xmlns:a14="http://schemas.microsoft.com/office/drawing/2010/main" xmlns:wps="http://schemas.microsoft.com/office/word/2010/wordprocessingShape" xmlns:wpi="http://schemas.microsoft.com/office/word/2010/wordprocessingInk" xmlns:wpg="http://schemas.microsoft.com/office/word/2010/wordprocessingGroup" xmlns:w16se="http://schemas.microsoft.com/office/word/2015/wordml/symex" xmlns:w16cid="http://schemas.microsoft.com/office/word/2016/wordml/cid" xmlns:w15="http://schemas.microsoft.com/office/word/2012/wordml" xmlns:w14="http://schemas.microsoft.com/office/word/2010/wordml" xmlns:w="http://schemas.openxmlformats.org/wordprocessingml/2006/main" xmlns:w10="urn:schemas-microsoft-com:office:word" xmlns:wp14="http://schemas.microsoft.com/office/word/2010/wordprocessingDrawing" xmlns:v="urn:schemas-microsoft-com:vml" xmlns:o="urn:schemas-microsoft-com:office:office" xmlns:am3d="http://schemas.microsoft.com/office/drawing/2017/model3d" xmlns:aink="http://schemas.microsoft.com/office/drawing/2016/ink" xmlns:mc="http://schemas.openxmlformats.org/markup-compatibility/2006" xmlns:cx8="http://schemas.microsoft.com/office/drawing/2016/5/14/chartex" xmlns:cx7="http://schemas.microsoft.com/office/drawing/2016/5/13/chartex" xmlns:cx6="http://schemas.microsoft.com/office/drawing/2016/5/12/chartex" xmlns:cx5="http://schemas.microsoft.com/office/drawing/2016/5/11/chartex" xmlns:cx4="http://schemas.microsoft.com/office/drawing/2016/5/10/chartex" xmlns:cx3="http://schemas.microsoft.com/office/drawing/2016/5/9/chartex" xmlns:cx2="http://schemas.microsoft.com/office/drawing/2015/10/21/chartex" xmlns:cx1="http://schemas.microsoft.com/office/drawing/2015/9/8/chartex" xmlns:cx="http://schemas.microsoft.com/office/drawing/2014/chartex" xmlns:wpc="http://schemas.microsoft.com/office/word/2010/wordprocessingCanvas" xmlns="" val="0"/>
                         </a:ext>
                       </a:extLst>
                     </a:blip>
@@ -648,19 +583,13 @@
                     </a:ln>
                     <a:extLst>
                       <a:ext uri="{53640926-AAD7-44D8-BBD7-CCE9431645EC}">
-                        <a14:shadowObscured xmlns:a14="http://schemas.microsoft.com/office/drawing/2010/main"/>
+                        <a14:shadowObscured xmlns:a14="http://schemas.microsoft.com/office/drawing/2010/main" xmlns:wps="http://schemas.microsoft.com/office/word/2010/wordprocessingShape" xmlns:wpi="http://schemas.microsoft.com/office/word/2010/wordprocessingInk" xmlns:wpg="http://schemas.microsoft.com/office/word/2010/wordprocessingGroup" xmlns:w16se="http://schemas.microsoft.com/office/word/2015/wordml/symex" xmlns:w16cid="http://schemas.microsoft.com/office/word/2016/wordml/cid" xmlns:w15="http://schemas.microsoft.com/office/word/2012/wordml" xmlns:w14="http://schemas.microsoft.com/office/word/2010/wordml" xmlns:w="http://schemas.openxmlformats.org/wordprocessingml/2006/main" xmlns:w10="urn:schemas-microsoft-com:office:word" xmlns:wp14="http://schemas.microsoft.com/office/word/2010/wordprocessingDrawing" xmlns:v="urn:schemas-microsoft-com:vml" xmlns:o="urn:schemas-microsoft-com:office:office" xmlns:am3d="http://schemas.microsoft.com/office/drawing/2017/model3d" xmlns:aink="http://schemas.microsoft.com/office/drawing/2016/ink" xmlns:mc="http://schemas.openxmlformats.org/markup-compatibility/2006" xmlns:cx8="http://schemas.microsoft.com/office/drawing/2016/5/14/chartex" xmlns:cx7="http://schemas.microsoft.com/office/drawing/2016/5/13/chartex" xmlns:cx6="http://schemas.microsoft.com/office/drawing/2016/5/12/chartex" xmlns:cx5="http://schemas.microsoft.com/office/drawing/2016/5/11/chartex" xmlns:cx4="http://schemas.microsoft.com/office/drawing/2016/5/10/chartex" xmlns:cx3="http://schemas.microsoft.com/office/drawing/2016/5/9/chartex" xmlns:cx2="http://schemas.microsoft.com/office/drawing/2015/10/21/chartex" xmlns:cx1="http://schemas.microsoft.com/office/drawing/2015/9/8/chartex" xmlns:cx="http://schemas.microsoft.com/office/drawing/2014/chartex" xmlns:wpc="http://schemas.microsoft.com/office/word/2010/wordprocessingCanvas" xmlns=""/>
                       </a:ext>
                     </a:extLst>
                   </pic:spPr>
                 </pic:pic>
               </a:graphicData>
             </a:graphic>
-            <wp14:sizeRelH relativeFrom="page">
-              <wp14:pctWidth>0</wp14:pctWidth>
-            </wp14:sizeRelH>
-            <wp14:sizeRelV relativeFrom="page">
-              <wp14:pctHeight>0</wp14:pctHeight>
-            </wp14:sizeRelV>
           </wp:anchor>
         </w:drawing>
       </w:r>
@@ -708,14 +637,7 @@
         <w:rPr>
           <w:lang w:val="tr-TR"/>
         </w:rPr>
-        <w:t xml:space="preserve">         </w:t>
-      </w:r>
-      <w:r>
-        <w:rPr>
-          <w:lang w:val="tr-TR"/>
-        </w:rPr>
         <w:tab/>
-        <w:t xml:space="preserve">  </w:t>
       </w:r>
     </w:p>
     <w:p>
@@ -758,7 +680,6 @@
           <w:lang w:val="tr-TR"/>
         </w:rPr>
         <w:tab/>
-        <w:t xml:space="preserve">      </w:t>
       </w:r>
       <w:r>
         <w:rPr>
@@ -808,17 +729,6 @@
           <w:lang w:val="tr-TR"/>
         </w:rPr>
         <w:tab/>
-      </w:r>
-      <w:r>
-        <w:rPr>
-          <w:lang w:val="tr-TR"/>
-        </w:rPr>
-        <w:t xml:space="preserve"> </w:t>
-      </w:r>
-      <w:r>
-        <w:rPr>
-          <w:lang w:val="tr-TR"/>
-        </w:rPr>
         <w:t>2167591</w:t>
       </w:r>
       <w:r>
@@ -872,7 +782,7 @@
       <w:sdtContent>
         <w:p>
           <w:pPr>
-            <w:pStyle w:val="TOCHeading"/>
+            <w:pStyle w:val="TBal"/>
           </w:pPr>
           <w:r>
             <w:t>Table of Contents</w:t>
@@ -881,7 +791,7 @@
         <w:p/>
         <w:p>
           <w:pPr>
-            <w:pStyle w:val="TOC1"/>
+            <w:pStyle w:val="T1"/>
             <w:tabs>
               <w:tab w:val="right" w:leader="dot" w:pos="9019"/>
             </w:tabs>
@@ -905,7 +815,7 @@
           <w:hyperlink w:anchor="_Toc21360890" w:history="1">
             <w:r>
               <w:rPr>
-                <w:rStyle w:val="Hyperlink"/>
+                <w:rStyle w:val="Kpr"/>
                 <w:noProof/>
               </w:rPr>
               <w:t>INTRODUCTION</w:t>
@@ -962,7 +872,7 @@
         </w:p>
         <w:p>
           <w:pPr>
-            <w:pStyle w:val="TOC1"/>
+            <w:pStyle w:val="T1"/>
             <w:tabs>
               <w:tab w:val="right" w:leader="dot" w:pos="9019"/>
             </w:tabs>
@@ -977,7 +887,7 @@
           <w:hyperlink w:anchor="_Toc21360891" w:history="1">
             <w:r>
               <w:rPr>
-                <w:rStyle w:val="Hyperlink"/>
+                <w:rStyle w:val="Kpr"/>
                 <w:noProof/>
               </w:rPr>
               <w:t>VISION</w:t>
@@ -1034,7 +944,7 @@
         </w:p>
         <w:p>
           <w:pPr>
-            <w:pStyle w:val="TOC1"/>
+            <w:pStyle w:val="T1"/>
             <w:tabs>
               <w:tab w:val="right" w:leader="dot" w:pos="9019"/>
             </w:tabs>
@@ -1049,7 +959,7 @@
           <w:hyperlink w:anchor="_Toc21360892" w:history="1">
             <w:r>
               <w:rPr>
-                <w:rStyle w:val="Hyperlink"/>
+                <w:rStyle w:val="Kpr"/>
                 <w:noProof/>
               </w:rPr>
               <w:t>MISSION</w:t>
@@ -1106,7 +1016,7 @@
         </w:p>
         <w:p>
           <w:pPr>
-            <w:pStyle w:val="TOC1"/>
+            <w:pStyle w:val="T1"/>
             <w:tabs>
               <w:tab w:val="right" w:leader="dot" w:pos="9019"/>
             </w:tabs>
@@ -1121,7 +1031,7 @@
           <w:hyperlink w:anchor="_Toc21360893" w:history="1">
             <w:r>
               <w:rPr>
-                <w:rStyle w:val="Hyperlink"/>
+                <w:rStyle w:val="Kpr"/>
                 <w:noProof/>
               </w:rPr>
               <w:t>HUMAN RESOURCES</w:t>
@@ -1178,7 +1088,7 @@
         </w:p>
         <w:p>
           <w:pPr>
-            <w:pStyle w:val="TOC1"/>
+            <w:pStyle w:val="T1"/>
             <w:tabs>
               <w:tab w:val="right" w:leader="dot" w:pos="9019"/>
             </w:tabs>
@@ -1193,7 +1103,7 @@
           <w:hyperlink w:anchor="_Toc21360894" w:history="1">
             <w:r>
               <w:rPr>
-                <w:rStyle w:val="Hyperlink"/>
+                <w:rStyle w:val="Kpr"/>
                 <w:noProof/>
               </w:rPr>
               <w:t>PROJECTS</w:t>
@@ -1250,7 +1160,7 @@
         </w:p>
         <w:p>
           <w:pPr>
-            <w:pStyle w:val="TOC2"/>
+            <w:pStyle w:val="T2"/>
             <w:tabs>
               <w:tab w:val="right" w:leader="dot" w:pos="9019"/>
             </w:tabs>
@@ -1265,7 +1175,7 @@
           <w:hyperlink w:anchor="_Toc21360895" w:history="1">
             <w:r>
               <w:rPr>
-                <w:rStyle w:val="Hyperlink"/>
+                <w:rStyle w:val="Kpr"/>
                 <w:noProof/>
               </w:rPr>
               <w:t>CAT FEEDING</w:t>
@@ -1322,7 +1232,7 @@
         </w:p>
         <w:p>
           <w:pPr>
-            <w:pStyle w:val="TOC2"/>
+            <w:pStyle w:val="T2"/>
             <w:tabs>
               <w:tab w:val="right" w:leader="dot" w:pos="9019"/>
             </w:tabs>
@@ -1337,7 +1247,7 @@
           <w:hyperlink w:anchor="_Toc21360896" w:history="1">
             <w:r>
               <w:rPr>
-                <w:rStyle w:val="Hyperlink"/>
+                <w:rStyle w:val="Kpr"/>
                 <w:noProof/>
               </w:rPr>
               <w:t>VALE PARKING</w:t>
@@ -1394,7 +1304,7 @@
         </w:p>
         <w:p>
           <w:pPr>
-            <w:pStyle w:val="TOC2"/>
+            <w:pStyle w:val="T2"/>
             <w:tabs>
               <w:tab w:val="right" w:leader="dot" w:pos="9019"/>
             </w:tabs>
@@ -1409,7 +1319,7 @@
           <w:hyperlink w:anchor="_Toc21360897" w:history="1">
             <w:r>
               <w:rPr>
-                <w:rStyle w:val="Hyperlink"/>
+                <w:rStyle w:val="Kpr"/>
                 <w:noProof/>
               </w:rPr>
               <w:t>GIMME FAST</w:t>
@@ -1466,7 +1376,7 @@
         </w:p>
         <w:p>
           <w:pPr>
-            <w:pStyle w:val="TOC2"/>
+            <w:pStyle w:val="T2"/>
             <w:tabs>
               <w:tab w:val="right" w:leader="dot" w:pos="9019"/>
             </w:tabs>
@@ -1481,7 +1391,7 @@
           <w:hyperlink w:anchor="_Toc21360898" w:history="1">
             <w:r>
               <w:rPr>
-                <w:rStyle w:val="Hyperlink"/>
+                <w:rStyle w:val="Kpr"/>
                 <w:noProof/>
               </w:rPr>
               <w:t>WHERE AM I?</w:t>
@@ -1538,7 +1448,7 @@
         </w:p>
         <w:p>
           <w:pPr>
-            <w:pStyle w:val="TOC1"/>
+            <w:pStyle w:val="T1"/>
             <w:tabs>
               <w:tab w:val="right" w:leader="dot" w:pos="9019"/>
             </w:tabs>
@@ -1553,7 +1463,7 @@
           <w:hyperlink w:anchor="_Toc21360899" w:history="1">
             <w:r>
               <w:rPr>
-                <w:rStyle w:val="Hyperlink"/>
+                <w:rStyle w:val="Kpr"/>
                 <w:noProof/>
               </w:rPr>
               <w:t>CONCLUSION</w:t>
@@ -1610,7 +1520,7 @@
         </w:p>
         <w:p>
           <w:pPr>
-            <w:pStyle w:val="TOC1"/>
+            <w:pStyle w:val="T1"/>
             <w:tabs>
               <w:tab w:val="right" w:leader="dot" w:pos="9019"/>
             </w:tabs>
@@ -1625,7 +1535,7 @@
           <w:hyperlink w:anchor="_Toc21360900" w:history="1">
             <w:r>
               <w:rPr>
-                <w:rStyle w:val="Hyperlink"/>
+                <w:rStyle w:val="Kpr"/>
                 <w:noProof/>
               </w:rPr>
               <w:t>APPENDICES</w:t>
@@ -1859,7 +1769,7 @@
     </w:p>
     <w:p>
       <w:pPr>
-        <w:pStyle w:val="Heading1"/>
+        <w:pStyle w:val="Balk1"/>
       </w:pPr>
       <w:bookmarkStart w:id="0" w:name="_Toc21360890"/>
       <w:r>
@@ -1882,33 +1792,24 @@
         <w:rPr>
           <w:shd w:val="clear" w:color="auto" w:fill="FFFFFF"/>
         </w:rPr>
-        <w:t>IMPETUS Corporation was established in September 2019 by five electrical and electronics engineering students at Middle East Technical University. The very first meeting of the company members took place at Çatı Cafe. The goal which brings the company members together is to produce intelligent solutions to everyday problems.</w:t>
-      </w:r>
-      <w:r>
-        <w:t xml:space="preserve"> </w:t>
+        <w:t xml:space="preserve">IMPETUS Corporation was established in September 2019 by five electrical and electronics engineering students at Middle East Technical University. The very first meeting of the company members took place at Çatı Cafe. The goal which brings the company members together is to produce intelligent solutions to everyday problems.The company pays attention to collect people from different fields of electrical and electronics engineering. The main specializations of the members are electronics, power electronics, and control. This field division among the members </w:t>
       </w:r>
       <w:r>
         <w:rPr>
           <w:shd w:val="clear" w:color="auto" w:fill="FFFFFF"/>
         </w:rPr>
-        <w:t xml:space="preserve">The company pays attention to collect people from different fields of electrical and electronics engineering. The main specializations of the members are electronics, power electronics, and control. This field division among the members </w:t>
+        <w:t>is expected to help</w:t>
       </w:r>
       <w:r>
         <w:rPr>
           <w:shd w:val="clear" w:color="auto" w:fill="FFFFFF"/>
         </w:rPr>
-        <w:t>is expected to help</w:t>
-      </w:r>
-      <w:r>
-        <w:rPr>
-          <w:shd w:val="clear" w:color="auto" w:fill="FFFFFF"/>
-        </w:rPr>
         <w:t xml:space="preserve"> the company to come up with distinguished approaches to various problems, as well as to create an opportunity for the members to work on their area of specialization.</w:t>
       </w:r>
     </w:p>
     <w:p>
       <w:pPr>
-        <w:pStyle w:val="Heading1"/>
+        <w:pStyle w:val="Balk1"/>
         <w:rPr>
           <w:lang w:val="en-GB"/>
         </w:rPr>
@@ -1931,7 +1832,7 @@
     </w:p>
     <w:p>
       <w:pPr>
-        <w:pStyle w:val="Heading1"/>
+        <w:pStyle w:val="Balk1"/>
       </w:pPr>
       <w:bookmarkStart w:id="2" w:name="_Toc21360892"/>
       <w:r>
@@ -1950,7 +1851,7 @@
     </w:p>
     <w:p>
       <w:pPr>
-        <w:pStyle w:val="Heading1"/>
+        <w:pStyle w:val="Balk1"/>
       </w:pPr>
       <w:bookmarkStart w:id="3" w:name="_Toc21360893"/>
       <w:r>
@@ -1975,13 +1876,7 @@
         <w:t xml:space="preserve">Elif Merve ÖZALP </w:t>
       </w:r>
       <w:r>
-        <w:t>–</w:t>
-      </w:r>
-      <w:r>
-        <w:t xml:space="preserve"> </w:t>
-      </w:r>
-      <w:r>
-        <w:t>Electronics Specialist</w:t>
+        <w:t>–Electronics Specialist</w:t>
       </w:r>
     </w:p>
     <w:p>
@@ -2074,7 +1969,7 @@
     </w:p>
     <w:p>
       <w:pPr>
-        <w:pStyle w:val="Heading1"/>
+        <w:pStyle w:val="Balk1"/>
       </w:pPr>
       <w:bookmarkStart w:id="4" w:name="_Toc21360894"/>
       <w:r>
@@ -2085,7 +1980,7 @@
     <w:p/>
     <w:p>
       <w:pPr>
-        <w:pStyle w:val="Heading2"/>
+        <w:pStyle w:val="Balk2"/>
       </w:pPr>
       <w:r>
         <w:t>SMART CONNECTED CAT FEEDING SYSTEM</w:t>
@@ -2120,41 +2015,13 @@
           <w:shd w:val="clear" w:color="auto" w:fill="FFFFFF"/>
         </w:rPr>
       </w:pPr>
-      <w:proofErr w:type="gramStart"/>
       <w:r>
         <w:rPr>
           <w:color w:val="24292E"/>
           <w:szCs w:val="24"/>
           <w:shd w:val="clear" w:color="auto" w:fill="FFFFFF"/>
         </w:rPr>
-        <w:t>First of all</w:t>
-      </w:r>
-      <w:proofErr w:type="gramEnd"/>
-      <w:r>
-        <w:rPr>
-          <w:color w:val="24292E"/>
-          <w:szCs w:val="24"/>
-          <w:shd w:val="clear" w:color="auto" w:fill="FFFFFF"/>
-        </w:rPr>
-        <w:t xml:space="preserve">, the system should feed only cats. If there are dogs in the feeding area, the system should distinguish and deter them from the area. The system should have a database which is </w:t>
-      </w:r>
-      <w:proofErr w:type="gramStart"/>
-      <w:r>
-        <w:rPr>
-          <w:color w:val="24292E"/>
-          <w:szCs w:val="24"/>
-          <w:shd w:val="clear" w:color="auto" w:fill="FFFFFF"/>
-        </w:rPr>
-        <w:t>some kind of feeding</w:t>
-      </w:r>
-      <w:proofErr w:type="gramEnd"/>
-      <w:r>
-        <w:rPr>
-          <w:color w:val="24292E"/>
-          <w:szCs w:val="24"/>
-          <w:shd w:val="clear" w:color="auto" w:fill="FFFFFF"/>
-        </w:rPr>
-        <w:t xml:space="preserve"> log. Thus, newcomers to feeding should be identified and recognized later by the system. Cats must be classified according to their weights so that different feeding regimes can be applied to them. Nothing can be attached to the animals. Because the same system can be used in different areas. Status of food supply should be observable via the internet.</w:t>
+        <w:t>First of all, the system should feed only cats. If there are dogs in the feeding area, the system should distinguish and deter them from the area. The system should have a database which is some kind of feeding log. Thus, newcomers to feeding should be identified and recognized later by the system. Cats must be classified according to their weights so that different feeding regimes can be applied to them. Nothing can be attached to the animals. Because the same system can be used in different areas. Status of food supply should be observable via the internet.</w:t>
       </w:r>
     </w:p>
     <w:p>
@@ -2177,7 +2044,7 @@
     <w:p/>
     <w:p>
       <w:pPr>
-        <w:pStyle w:val="Heading2"/>
+        <w:pStyle w:val="Balk2"/>
       </w:pPr>
       <w:bookmarkStart w:id="5" w:name="_Toc21360896"/>
       <w:r>
@@ -2188,7 +2055,7 @@
     <w:p/>
     <w:p>
       <w:pPr>
-        <w:pStyle w:val="Heading2"/>
+        <w:pStyle w:val="Balk2"/>
       </w:pPr>
       <w:bookmarkStart w:id="6" w:name="_Toc21360897"/>
       <w:r>
@@ -2196,14 +2063,111 @@
       </w:r>
       <w:bookmarkEnd w:id="6"/>
     </w:p>
+    <w:p>
+      <w:pPr>
+        <w:jc w:val="both"/>
+      </w:pPr>
+      <w:r>
+        <w:t xml:space="preserve">The project requires a system which can transfer complementary data packets via visible light communication. At the beginning, camera module will take a picture. Then, the picture will </w:t>
+      </w:r>
+      <w:r>
+        <w:lastRenderedPageBreak/>
+        <w:t xml:space="preserve">be divided into data packets of less than 10 </w:t>
+      </w:r>
+      <w:proofErr w:type="spellStart"/>
+      <w:proofErr w:type="gramStart"/>
+      <w:r>
+        <w:t>kB</w:t>
+      </w:r>
+      <w:proofErr w:type="spellEnd"/>
+      <w:r>
+        <w:t xml:space="preserve"> .</w:t>
+      </w:r>
+      <w:proofErr w:type="gramEnd"/>
+      <w:r>
+        <w:t xml:space="preserve"> The transmission of the packets will be provided by visible light; that is, light-emitting diodes and photodiodes. First transmission will be done from the camera side to the vehicle side. The vehicle physically carries the data to the receiver side. Second transmission will be done from the vehicle to the receiver side. On the receiver side, the data packets will be reconstruct the picture and the picture will be displayed on a screen. There are some restrictions about the project as following:</w:t>
+      </w:r>
+    </w:p>
+    <w:p>
+      <w:pPr>
+        <w:pStyle w:val="ListeParagraf"/>
+        <w:numPr>
+          <w:ilvl w:val="0"/>
+          <w:numId w:val="7"/>
+        </w:numPr>
+        <w:spacing w:after="200" w:line="276" w:lineRule="auto"/>
+        <w:jc w:val="both"/>
+      </w:pPr>
+      <w:r>
+        <w:t>Maximum 8 LEDs and 8 photodiodes can be used in the system.</w:t>
+      </w:r>
+    </w:p>
+    <w:p>
+      <w:pPr>
+        <w:pStyle w:val="ListeParagraf"/>
+        <w:numPr>
+          <w:ilvl w:val="0"/>
+          <w:numId w:val="7"/>
+        </w:numPr>
+        <w:spacing w:after="200" w:line="276" w:lineRule="auto"/>
+        <w:jc w:val="both"/>
+      </w:pPr>
+      <w:r>
+        <w:t>The vehicle cannot approach terminals less than 5 cm.</w:t>
+      </w:r>
+    </w:p>
+    <w:p>
+      <w:pPr>
+        <w:pStyle w:val="ListeParagraf"/>
+        <w:numPr>
+          <w:ilvl w:val="0"/>
+          <w:numId w:val="7"/>
+        </w:numPr>
+        <w:spacing w:after="200" w:line="276" w:lineRule="auto"/>
+        <w:jc w:val="both"/>
+      </w:pPr>
+      <w:r>
+        <w:t>The vehicle must complete at least 5 full rounds to carry the whole picture.</w:t>
+      </w:r>
+    </w:p>
+    <w:p>
+      <w:pPr>
+        <w:pStyle w:val="ListeParagraf"/>
+        <w:numPr>
+          <w:ilvl w:val="0"/>
+          <w:numId w:val="7"/>
+        </w:numPr>
+        <w:spacing w:after="200" w:line="276" w:lineRule="auto"/>
+        <w:jc w:val="both"/>
+      </w:pPr>
+      <w:r>
+        <w:t>The transfer should be completed in less than 2 minutes.</w:t>
+      </w:r>
+    </w:p>
+    <w:p>
+      <w:pPr>
+        <w:jc w:val="both"/>
+      </w:pPr>
+      <w:r>
+        <w:t>According to the restrictions, both transmitter ends may contain 4 LEDs and both receiver ends may contain 4 photodiodes. These 4 pair can transmit 4 packets at the same time at different frequencies. Each photodiode should contain a band pass filter to reduce noise and discard possible received undesired packets. In order to increase the transmission speed, high frequencies can be selected according to LED’s and photodiodes properties. The vehicle should be fast enough to transmit the picture in five full rounds in two minutes.</w:t>
+      </w:r>
+    </w:p>
+    <w:p>
+      <w:pPr>
+        <w:jc w:val="both"/>
+      </w:pPr>
+      <w:r>
+        <w:t xml:space="preserve">The project requires a lot of information about the communication theory. The system needs a lot of optimizations. The algorithm behind the dividing the picture into packets and reconstruction of the picture from the packets should be consistent in each other. </w:t>
+      </w:r>
+    </w:p>
     <w:p/>
-    <w:p>
-      <w:pPr>
-        <w:pStyle w:val="Heading2"/>
+    <w:p/>
+    <w:p>
+      <w:pPr>
+        <w:pStyle w:val="Balk2"/>
       </w:pPr>
       <w:bookmarkStart w:id="7" w:name="_Toc21360898"/>
       <w:r>
-        <w:lastRenderedPageBreak/>
         <w:t>WHERE AM I?</w:t>
       </w:r>
       <w:bookmarkEnd w:id="7"/>
@@ -2229,9 +2193,6 @@
         <w:t>es itself.</w:t>
       </w:r>
       <w:r>
-        <w:t xml:space="preserve"> </w:t>
-      </w:r>
-      <w:r>
         <w:t xml:space="preserve">The game field including physical and magnetic landmarks is required to be identified by the vehicle. </w:t>
       </w:r>
       <w:r>
@@ -2244,9 +2205,6 @@
         <w:t>based on the information of</w:t>
       </w:r>
       <w:r>
-        <w:t xml:space="preserve"> </w:t>
-      </w:r>
-      <w:r>
         <w:t xml:space="preserve">the </w:t>
       </w:r>
       <w:r>
@@ -2282,13 +2240,11 @@
         <w:t>The physical landmarks, which are hidden identical rigids under the surface of game field and have hill-shape with maximum height of 5 cm and maximum diameter of 10 cm, will be detected by the sensors on vehicle. The surface material of the game field should be thin, plain and opaque sheet and allows landmarks to be detected. Whereas, the magnetic landmarks are different hidden cylindrical neodymium magnets under the surface.</w:t>
       </w:r>
       <w:r>
-        <w:t xml:space="preserve"> The game field has a rectangular shape with the size of 1.5m x 2.5m.</w:t>
-      </w:r>
-      <w:r>
-        <w:t xml:space="preserve"> </w:t>
-      </w:r>
-      <w:r>
-        <w:t xml:space="preserve">There should be total number of 10 magnetic and physical landmarks at most. Computations for map-extracting should be done on the vehicle </w:t>
+        <w:t xml:space="preserve"> The game field has a rectangular shape with the size </w:t>
+      </w:r>
+      <w:r>
+        <w:lastRenderedPageBreak/>
+        <w:t xml:space="preserve">of 1.5m x 2.5m.There should be total number of 10 magnetic and physical landmarks at most. Computations for map-extracting should be done on the vehicle </w:t>
       </w:r>
     </w:p>
     <w:p>
@@ -2313,7 +2269,7 @@
     </w:p>
     <w:p>
       <w:pPr>
-        <w:pStyle w:val="Heading1"/>
+        <w:pStyle w:val="Balk1"/>
       </w:pPr>
       <w:bookmarkStart w:id="8" w:name="_Toc21360899"/>
       <w:r>
@@ -2349,11 +2305,7 @@
         <w:t xml:space="preserve"> mission and vision s</w:t>
       </w:r>
       <w:r>
-        <w:t xml:space="preserve">tatements of our company, IMPETUS Corporation. Basically, IMPETUS’ vision is to contribute the sustainability and livability of the world by targeting the innovation and environmental-friendly technology to be its core values in the guidance of science and mind. The company puts bringing innovative, time and energy efficient solutions to its clients’ needs </w:t>
-      </w:r>
-      <w:r>
-        <w:lastRenderedPageBreak/>
-        <w:t>in the realm of electrical and electronics engineering as its mission. In the following Human Resources</w:t>
+        <w:t>tatements of our company, IMPETUS Corporation. Basically, IMPETUS’ vision is to contribute the sustainability and livability of the world by targeting the innovation and environmental-friendly technology to be its core values in the guidance of science and mind. The company puts bringing innovative, time and energy efficient solutions to its clients’ needs in the realm of electrical and electronics engineering as its mission. In the following Human Resources</w:t>
       </w:r>
       <w:r>
         <w:t xml:space="preserve"> part</w:t>
@@ -2371,15 +2323,7 @@
         <w:t>s</w:t>
       </w:r>
       <w:r>
-        <w:t xml:space="preserve"> of what </w:t>
-      </w:r>
-      <w:proofErr w:type="gramStart"/>
-      <w:r>
-        <w:t>is the problem</w:t>
-      </w:r>
-      <w:proofErr w:type="gramEnd"/>
-      <w:r>
-        <w:t xml:space="preserve"> stated in each of these projects and what is expected from us. </w:t>
+        <w:t xml:space="preserve"> of what is the problem stated in each of these projects and what is expected from us. </w:t>
       </w:r>
       <w:r>
         <w:t>In response to these questions, w</w:t>
@@ -2390,7 +2334,7 @@
     </w:p>
     <w:p>
       <w:pPr>
-        <w:pStyle w:val="Heading1"/>
+        <w:pStyle w:val="Balk1"/>
       </w:pPr>
       <w:bookmarkStart w:id="9" w:name="_Toc21360900"/>
       <w:r>
@@ -2454,10 +2398,10 @@
           <w:noProof/>
           <w:sz w:val="32"/>
           <w:szCs w:val="32"/>
-        </w:rPr>
-        <w:lastRenderedPageBreak/>
+          <w:lang w:val="tr-TR" w:eastAsia="tr-TR"/>
+        </w:rPr>
         <w:drawing>
-          <wp:anchor distT="0" distB="0" distL="114300" distR="114300" simplePos="0" relativeHeight="251664384" behindDoc="0" locked="0" layoutInCell="1" allowOverlap="1" wp14:anchorId="0D780F36" wp14:editId="51EC4955">
+          <wp:anchor distT="0" distB="0" distL="114300" distR="114300" simplePos="0" relativeHeight="251664384" behindDoc="0" locked="0" layoutInCell="1" allowOverlap="1">
             <wp:simplePos x="0" y="0"/>
             <wp:positionH relativeFrom="margin">
               <wp:align>left</wp:align>
@@ -2485,7 +2429,7 @@
                     <a:blip r:embed="rId12" cstate="print">
                       <a:extLst>
                         <a:ext uri="{28A0092B-C50C-407E-A947-70E740481C1C}">
-                          <a14:useLocalDpi xmlns:a14="http://schemas.microsoft.com/office/drawing/2010/main" val="0"/>
+                          <a14:useLocalDpi xmlns:a14="http://schemas.microsoft.com/office/drawing/2010/main" xmlns:wps="http://schemas.microsoft.com/office/word/2010/wordprocessingShape" xmlns:wpi="http://schemas.microsoft.com/office/word/2010/wordprocessingInk" xmlns:wpg="http://schemas.microsoft.com/office/word/2010/wordprocessingGroup" xmlns:w16se="http://schemas.microsoft.com/office/word/2015/wordml/symex" xmlns:w16cid="http://schemas.microsoft.com/office/word/2016/wordml/cid" xmlns:w15="http://schemas.microsoft.com/office/word/2012/wordml" xmlns:w14="http://schemas.microsoft.com/office/word/2010/wordml" xmlns:w="http://schemas.openxmlformats.org/wordprocessingml/2006/main" xmlns:w10="urn:schemas-microsoft-com:office:word" xmlns:wp14="http://schemas.microsoft.com/office/word/2010/wordprocessingDrawing" xmlns:v="urn:schemas-microsoft-com:vml" xmlns:o="urn:schemas-microsoft-com:office:office" xmlns:am3d="http://schemas.microsoft.com/office/drawing/2017/model3d" xmlns:aink="http://schemas.microsoft.com/office/drawing/2016/ink" xmlns:mc="http://schemas.openxmlformats.org/markup-compatibility/2006" xmlns:cx8="http://schemas.microsoft.com/office/drawing/2016/5/14/chartex" xmlns:cx7="http://schemas.microsoft.com/office/drawing/2016/5/13/chartex" xmlns:cx6="http://schemas.microsoft.com/office/drawing/2016/5/12/chartex" xmlns:cx5="http://schemas.microsoft.com/office/drawing/2016/5/11/chartex" xmlns:cx4="http://schemas.microsoft.com/office/drawing/2016/5/10/chartex" xmlns:cx3="http://schemas.microsoft.com/office/drawing/2016/5/9/chartex" xmlns:cx2="http://schemas.microsoft.com/office/drawing/2015/10/21/chartex" xmlns:cx1="http://schemas.microsoft.com/office/drawing/2015/9/8/chartex" xmlns:cx="http://schemas.microsoft.com/office/drawing/2014/chartex" xmlns:wpc="http://schemas.microsoft.com/office/word/2010/wordprocessingCanvas" xmlns="" val="0"/>
                         </a:ext>
                       </a:extLst>
                     </a:blip>
@@ -2510,12 +2454,6 @@
                 </pic:pic>
               </a:graphicData>
             </a:graphic>
-            <wp14:sizeRelH relativeFrom="margin">
-              <wp14:pctWidth>0</wp14:pctWidth>
-            </wp14:sizeRelH>
-            <wp14:sizeRelV relativeFrom="margin">
-              <wp14:pctHeight>0</wp14:pctHeight>
-            </wp14:sizeRelV>
           </wp:anchor>
         </w:drawing>
       </w:r>
@@ -2762,6 +2700,7 @@
           <w:bCs/>
           <w:szCs w:val="24"/>
         </w:rPr>
+        <w:lastRenderedPageBreak/>
         <w:t>June 2019 – July 2019</w:t>
       </w:r>
       <w:r>
@@ -3427,20 +3366,7 @@
         <w:rPr>
           <w:szCs w:val="24"/>
         </w:rPr>
-        <w:lastRenderedPageBreak/>
-        <w:t>Projects and</w:t>
-      </w:r>
-      <w:r>
-        <w:rPr>
-          <w:szCs w:val="24"/>
-        </w:rPr>
-        <w:t xml:space="preserve"> </w:t>
-      </w:r>
-      <w:r>
-        <w:rPr>
-          <w:szCs w:val="24"/>
-        </w:rPr>
-        <w:t>Publications</w:t>
+        <w:t>Projects andPublications</w:t>
       </w:r>
     </w:p>
     <w:p>
@@ -3716,6 +3642,7 @@
           <w:b/>
           <w:szCs w:val="24"/>
         </w:rPr>
+        <w:lastRenderedPageBreak/>
         <w:tab/>
       </w:r>
       <w:r>
@@ -3789,43 +3716,7 @@
           <w:bCs/>
           <w:szCs w:val="24"/>
         </w:rPr>
-        <w:t>Borusan</w:t>
-      </w:r>
-      <w:proofErr w:type="spellEnd"/>
-      <w:r>
-        <w:rPr>
-          <w:b/>
-          <w:bCs/>
-          <w:szCs w:val="24"/>
-        </w:rPr>
-        <w:t xml:space="preserve"> </w:t>
-      </w:r>
-      <w:proofErr w:type="spellStart"/>
-      <w:r>
-        <w:rPr>
-          <w:b/>
-          <w:bCs/>
-          <w:szCs w:val="24"/>
-        </w:rPr>
-        <w:t>Atölye</w:t>
-      </w:r>
-      <w:proofErr w:type="spellEnd"/>
-      <w:r>
-        <w:rPr>
-          <w:b/>
-          <w:bCs/>
-          <w:szCs w:val="24"/>
-        </w:rPr>
-        <w:t xml:space="preserve"> </w:t>
-      </w:r>
-      <w:proofErr w:type="spellStart"/>
-      <w:r>
-        <w:rPr>
-          <w:b/>
-          <w:bCs/>
-          <w:szCs w:val="24"/>
-        </w:rPr>
-        <w:t>Robothon</w:t>
+        <w:t>BorusanAtölyeRobothon</w:t>
       </w:r>
       <w:proofErr w:type="spellEnd"/>
       <w:r>
@@ -3859,7 +3750,7 @@
     </w:p>
     <w:p>
       <w:pPr>
-        <w:pStyle w:val="ListParagraph"/>
+        <w:pStyle w:val="ListeParagraf"/>
         <w:numPr>
           <w:ilvl w:val="0"/>
           <w:numId w:val="4"/>
@@ -3878,7 +3769,7 @@
     </w:p>
     <w:p>
       <w:pPr>
-        <w:pStyle w:val="ListParagraph"/>
+        <w:pStyle w:val="ListeParagraf"/>
         <w:numPr>
           <w:ilvl w:val="0"/>
           <w:numId w:val="4"/>
@@ -3897,7 +3788,7 @@
     </w:p>
     <w:p>
       <w:pPr>
-        <w:pStyle w:val="ListParagraph"/>
+        <w:pStyle w:val="ListeParagraf"/>
         <w:numPr>
           <w:ilvl w:val="0"/>
           <w:numId w:val="4"/>
@@ -3916,7 +3807,7 @@
     </w:p>
     <w:p>
       <w:pPr>
-        <w:pStyle w:val="ListParagraph"/>
+        <w:pStyle w:val="ListeParagraf"/>
         <w:numPr>
           <w:ilvl w:val="0"/>
           <w:numId w:val="4"/>
@@ -3935,7 +3826,7 @@
     </w:p>
     <w:p>
       <w:pPr>
-        <w:pStyle w:val="ListParagraph"/>
+        <w:pStyle w:val="ListeParagraf"/>
         <w:numPr>
           <w:ilvl w:val="0"/>
           <w:numId w:val="4"/>
@@ -3954,7 +3845,7 @@
     </w:p>
     <w:p>
       <w:pPr>
-        <w:pStyle w:val="ListParagraph"/>
+        <w:pStyle w:val="ListeParagraf"/>
         <w:numPr>
           <w:ilvl w:val="0"/>
           <w:numId w:val="4"/>
@@ -3973,7 +3864,7 @@
     </w:p>
     <w:p>
       <w:pPr>
-        <w:pStyle w:val="ListParagraph"/>
+        <w:pStyle w:val="ListeParagraf"/>
         <w:numPr>
           <w:ilvl w:val="0"/>
           <w:numId w:val="4"/>
@@ -4014,7 +3905,7 @@
     </w:p>
     <w:p>
       <w:pPr>
-        <w:pStyle w:val="ListParagraph"/>
+        <w:pStyle w:val="ListeParagraf"/>
         <w:numPr>
           <w:ilvl w:val="0"/>
           <w:numId w:val="5"/>
@@ -4041,7 +3932,7 @@
     </w:p>
     <w:p>
       <w:pPr>
-        <w:pStyle w:val="ListParagraph"/>
+        <w:pStyle w:val="ListeParagraf"/>
         <w:numPr>
           <w:ilvl w:val="0"/>
           <w:numId w:val="5"/>
@@ -4070,7 +3961,7 @@
     </w:p>
     <w:p>
       <w:pPr>
-        <w:pStyle w:val="ListParagraph"/>
+        <w:pStyle w:val="ListeParagraf"/>
         <w:numPr>
           <w:ilvl w:val="0"/>
           <w:numId w:val="5"/>
@@ -4119,7 +4010,7 @@
     </w:p>
     <w:p>
       <w:pPr>
-        <w:pStyle w:val="ListParagraph"/>
+        <w:pStyle w:val="ListeParagraf"/>
         <w:numPr>
           <w:ilvl w:val="0"/>
           <w:numId w:val="6"/>
@@ -4138,7 +4029,7 @@
     </w:p>
     <w:p>
       <w:pPr>
-        <w:pStyle w:val="ListParagraph"/>
+        <w:pStyle w:val="ListeParagraf"/>
         <w:numPr>
           <w:ilvl w:val="0"/>
           <w:numId w:val="6"/>
@@ -4157,7 +4048,7 @@
     </w:p>
     <w:p>
       <w:pPr>
-        <w:pStyle w:val="ListParagraph"/>
+        <w:pStyle w:val="ListeParagraf"/>
         <w:numPr>
           <w:ilvl w:val="0"/>
           <w:numId w:val="6"/>
@@ -4176,7 +4067,7 @@
     </w:p>
     <w:p>
       <w:pPr>
-        <w:pStyle w:val="ListParagraph"/>
+        <w:pStyle w:val="ListeParagraf"/>
         <w:numPr>
           <w:ilvl w:val="0"/>
           <w:numId w:val="6"/>
@@ -4211,8 +4102,8 @@
 </file>
 
 <file path=word/numbering.xml><?xml version="1.0" encoding="utf-8"?>
-<w:numbering xmlns:wpc="http://schemas.microsoft.com/office/word/2010/wordprocessingCanvas" xmlns:cx="http://schemas.microsoft.com/office/drawing/2014/chartex" xmlns:cx1="http://schemas.microsoft.com/office/drawing/2015/9/8/chartex" xmlns:cx2="http://schemas.microsoft.com/office/drawing/2015/10/21/chartex" xmlns:cx3="http://schemas.microsoft.com/office/drawing/2016/5/9/chartex" xmlns:cx4="http://schemas.microsoft.com/office/drawing/2016/5/10/chartex" xmlns:cx5="http://schemas.microsoft.com/office/drawing/2016/5/11/chartex" xmlns:cx6="http://schemas.microsoft.com/office/drawing/2016/5/12/chartex" xmlns:cx7="http://schemas.microsoft.com/office/drawing/2016/5/13/chartex" xmlns:cx8="http://schemas.microsoft.com/office/drawing/2016/5/14/chartex" xmlns:mc="http://schemas.openxmlformats.org/markup-compatibility/2006" xmlns:aink="http://schemas.microsoft.com/office/drawing/2016/ink" xmlns:am3d="http://schemas.microsoft.com/office/drawing/2017/model3d" xmlns:o="urn:schemas-microsoft-com:office:office" xmlns:r="http://schemas.openxmlformats.org/officeDocument/2006/relationships" xmlns:m="http://schemas.openxmlformats.org/officeDocument/2006/math" xmlns:v="urn:schemas-microsoft-com:vml" xmlns:wp14="http://schemas.microsoft.com/office/word/2010/wordprocessingDrawing" xmlns:wp="http://schemas.openxmlformats.org/drawingml/2006/wordprocessingDrawing" xmlns:w10="urn:schemas-microsoft-com:office:word" xmlns:w="http://schemas.openxmlformats.org/wordprocessingml/2006/main" xmlns:w14="http://schemas.microsoft.com/office/word/2010/wordml" xmlns:w15="http://schemas.microsoft.com/office/word/2012/wordml" xmlns:w16cid="http://schemas.microsoft.com/office/word/2016/wordml/cid" xmlns:w16se="http://schemas.microsoft.com/office/word/2015/wordml/symex" xmlns:wpg="http://schemas.microsoft.com/office/word/2010/wordprocessingGroup" xmlns:wpi="http://schemas.microsoft.com/office/word/2010/wordprocessingInk" xmlns:wne="http://schemas.microsoft.com/office/word/2006/wordml" xmlns:wps="http://schemas.microsoft.com/office/word/2010/wordprocessingShape" mc:Ignorable="w14 w15 w16se w16cid wp14">
-  <w:abstractNum w:abstractNumId="0" w15:restartNumberingAfterBreak="0">
+<w:numbering xmlns:ve="http://schemas.openxmlformats.org/markup-compatibility/2006" xmlns:o="urn:schemas-microsoft-com:office:office" xmlns:r="http://schemas.openxmlformats.org/officeDocument/2006/relationships" xmlns:m="http://schemas.openxmlformats.org/officeDocument/2006/math" xmlns:v="urn:schemas-microsoft-com:vml" xmlns:wp="http://schemas.openxmlformats.org/drawingml/2006/wordprocessingDrawing" xmlns:w10="urn:schemas-microsoft-com:office:word" xmlns:w="http://schemas.openxmlformats.org/wordprocessingml/2006/main" xmlns:wne="http://schemas.microsoft.com/office/word/2006/wordml">
+  <w:abstractNum w:abstractNumId="0">
     <w:nsid w:val="0E993992"/>
     <w:multiLevelType w:val="hybridMultilevel"/>
     <w:tmpl w:val="CB6A604C"/>
@@ -4325,7 +4216,7 @@
       </w:rPr>
     </w:lvl>
   </w:abstractNum>
-  <w:abstractNum w:abstractNumId="1" w15:restartNumberingAfterBreak="0">
+  <w:abstractNum w:abstractNumId="1">
     <w:nsid w:val="1EAB4416"/>
     <w:multiLevelType w:val="hybridMultilevel"/>
     <w:tmpl w:val="69F8E50C"/>
@@ -4438,7 +4329,7 @@
       </w:rPr>
     </w:lvl>
   </w:abstractNum>
-  <w:abstractNum w:abstractNumId="2" w15:restartNumberingAfterBreak="0">
+  <w:abstractNum w:abstractNumId="2">
     <w:nsid w:val="22001A36"/>
     <w:multiLevelType w:val="hybridMultilevel"/>
     <w:tmpl w:val="62BE7AD2"/>
@@ -4551,7 +4442,7 @@
       </w:rPr>
     </w:lvl>
   </w:abstractNum>
-  <w:abstractNum w:abstractNumId="3" w15:restartNumberingAfterBreak="0">
+  <w:abstractNum w:abstractNumId="3">
     <w:nsid w:val="369C3E91"/>
     <w:multiLevelType w:val="hybridMultilevel"/>
     <w:tmpl w:val="1FD69868"/>
@@ -4664,7 +4555,120 @@
       </w:rPr>
     </w:lvl>
   </w:abstractNum>
-  <w:abstractNum w:abstractNumId="4" w15:restartNumberingAfterBreak="0">
+  <w:abstractNum w:abstractNumId="4">
+    <w:nsid w:val="5331498A"/>
+    <w:multiLevelType w:val="hybridMultilevel"/>
+    <w:tmpl w:val="DA547314"/>
+    <w:lvl w:ilvl="0" w:tplc="041F0001">
+      <w:start w:val="1"/>
+      <w:numFmt w:val="bullet"/>
+      <w:lvlText w:val=""/>
+      <w:lvlJc w:val="left"/>
+      <w:pPr>
+        <w:ind w:left="720" w:hanging="360"/>
+      </w:pPr>
+      <w:rPr>
+        <w:rFonts w:ascii="Symbol" w:hAnsi="Symbol" w:hint="default"/>
+      </w:rPr>
+    </w:lvl>
+    <w:lvl w:ilvl="1" w:tplc="041F0003" w:tentative="1">
+      <w:start w:val="1"/>
+      <w:numFmt w:val="bullet"/>
+      <w:lvlText w:val="o"/>
+      <w:lvlJc w:val="left"/>
+      <w:pPr>
+        <w:ind w:left="1440" w:hanging="360"/>
+      </w:pPr>
+      <w:rPr>
+        <w:rFonts w:ascii="Courier New" w:hAnsi="Courier New" w:cs="Courier New" w:hint="default"/>
+      </w:rPr>
+    </w:lvl>
+    <w:lvl w:ilvl="2" w:tplc="041F0005" w:tentative="1">
+      <w:start w:val="1"/>
+      <w:numFmt w:val="bullet"/>
+      <w:lvlText w:val=""/>
+      <w:lvlJc w:val="left"/>
+      <w:pPr>
+        <w:ind w:left="2160" w:hanging="360"/>
+      </w:pPr>
+      <w:rPr>
+        <w:rFonts w:ascii="Wingdings" w:hAnsi="Wingdings" w:hint="default"/>
+      </w:rPr>
+    </w:lvl>
+    <w:lvl w:ilvl="3" w:tplc="041F0001" w:tentative="1">
+      <w:start w:val="1"/>
+      <w:numFmt w:val="bullet"/>
+      <w:lvlText w:val=""/>
+      <w:lvlJc w:val="left"/>
+      <w:pPr>
+        <w:ind w:left="2880" w:hanging="360"/>
+      </w:pPr>
+      <w:rPr>
+        <w:rFonts w:ascii="Symbol" w:hAnsi="Symbol" w:hint="default"/>
+      </w:rPr>
+    </w:lvl>
+    <w:lvl w:ilvl="4" w:tplc="041F0003" w:tentative="1">
+      <w:start w:val="1"/>
+      <w:numFmt w:val="bullet"/>
+      <w:lvlText w:val="o"/>
+      <w:lvlJc w:val="left"/>
+      <w:pPr>
+        <w:ind w:left="3600" w:hanging="360"/>
+      </w:pPr>
+      <w:rPr>
+        <w:rFonts w:ascii="Courier New" w:hAnsi="Courier New" w:cs="Courier New" w:hint="default"/>
+      </w:rPr>
+    </w:lvl>
+    <w:lvl w:ilvl="5" w:tplc="041F0005" w:tentative="1">
+      <w:start w:val="1"/>
+      <w:numFmt w:val="bullet"/>
+      <w:lvlText w:val=""/>
+      <w:lvlJc w:val="left"/>
+      <w:pPr>
+        <w:ind w:left="4320" w:hanging="360"/>
+      </w:pPr>
+      <w:rPr>
+        <w:rFonts w:ascii="Wingdings" w:hAnsi="Wingdings" w:hint="default"/>
+      </w:rPr>
+    </w:lvl>
+    <w:lvl w:ilvl="6" w:tplc="041F0001" w:tentative="1">
+      <w:start w:val="1"/>
+      <w:numFmt w:val="bullet"/>
+      <w:lvlText w:val=""/>
+      <w:lvlJc w:val="left"/>
+      <w:pPr>
+        <w:ind w:left="5040" w:hanging="360"/>
+      </w:pPr>
+      <w:rPr>
+        <w:rFonts w:ascii="Symbol" w:hAnsi="Symbol" w:hint="default"/>
+      </w:rPr>
+    </w:lvl>
+    <w:lvl w:ilvl="7" w:tplc="041F0003" w:tentative="1">
+      <w:start w:val="1"/>
+      <w:numFmt w:val="bullet"/>
+      <w:lvlText w:val="o"/>
+      <w:lvlJc w:val="left"/>
+      <w:pPr>
+        <w:ind w:left="5760" w:hanging="360"/>
+      </w:pPr>
+      <w:rPr>
+        <w:rFonts w:ascii="Courier New" w:hAnsi="Courier New" w:cs="Courier New" w:hint="default"/>
+      </w:rPr>
+    </w:lvl>
+    <w:lvl w:ilvl="8" w:tplc="041F0005" w:tentative="1">
+      <w:start w:val="1"/>
+      <w:numFmt w:val="bullet"/>
+      <w:lvlText w:val=""/>
+      <w:lvlJc w:val="left"/>
+      <w:pPr>
+        <w:ind w:left="6480" w:hanging="360"/>
+      </w:pPr>
+      <w:rPr>
+        <w:rFonts w:ascii="Wingdings" w:hAnsi="Wingdings" w:hint="default"/>
+      </w:rPr>
+    </w:lvl>
+  </w:abstractNum>
+  <w:abstractNum w:abstractNumId="5">
     <w:nsid w:val="70332284"/>
     <w:multiLevelType w:val="hybridMultilevel"/>
     <w:tmpl w:val="9474D252"/>
@@ -4777,7 +4781,7 @@
       </w:rPr>
     </w:lvl>
   </w:abstractNum>
-  <w:abstractNum w:abstractNumId="5" w15:restartNumberingAfterBreak="0">
+  <w:abstractNum w:abstractNumId="6">
     <w:nsid w:val="744E32B8"/>
     <w:multiLevelType w:val="hybridMultilevel"/>
     <w:tmpl w:val="84948C82"/>
@@ -4890,7 +4894,7 @@
     </w:lvl>
   </w:abstractNum>
   <w:num w:numId="1">
-    <w:abstractNumId w:val="5"/>
+    <w:abstractNumId w:val="6"/>
   </w:num>
   <w:num w:numId="2">
     <w:abstractNumId w:val="1"/>
@@ -4899,7 +4903,7 @@
     <w:abstractNumId w:val="3"/>
   </w:num>
   <w:num w:numId="4">
-    <w:abstractNumId w:val="4"/>
+    <w:abstractNumId w:val="5"/>
   </w:num>
   <w:num w:numId="5">
     <w:abstractNumId w:val="2"/>
@@ -4907,11 +4911,14 @@
   <w:num w:numId="6">
     <w:abstractNumId w:val="0"/>
   </w:num>
+  <w:num w:numId="7">
+    <w:abstractNumId w:val="4"/>
+  </w:num>
 </w:numbering>
 </file>
 
 <file path=word/styles.xml><?xml version="1.0" encoding="utf-8"?>
-<w:styles xmlns:mc="http://schemas.openxmlformats.org/markup-compatibility/2006" xmlns:r="http://schemas.openxmlformats.org/officeDocument/2006/relationships" xmlns:w="http://schemas.openxmlformats.org/wordprocessingml/2006/main" xmlns:w14="http://schemas.microsoft.com/office/word/2010/wordml" xmlns:w15="http://schemas.microsoft.com/office/word/2012/wordml" xmlns:w16cid="http://schemas.microsoft.com/office/word/2016/wordml/cid" xmlns:w16se="http://schemas.microsoft.com/office/word/2015/wordml/symex" mc:Ignorable="w14 w15 w16se w16cid">
+<w:styles xmlns:r="http://schemas.openxmlformats.org/officeDocument/2006/relationships" xmlns:w="http://schemas.openxmlformats.org/wordprocessingml/2006/main">
   <w:docDefaults>
     <w:rPrDefault>
       <w:rPr>
@@ -4928,394 +4935,155 @@
       </w:pPr>
     </w:pPrDefault>
   </w:docDefaults>
-  <w:latentStyles w:defLockedState="0" w:defUIPriority="99" w:defSemiHidden="0" w:defUnhideWhenUsed="0" w:defQFormat="0" w:count="377">
-    <w:lsdException w:name="Normal" w:uiPriority="0" w:qFormat="1"/>
-    <w:lsdException w:name="heading 1" w:uiPriority="9" w:qFormat="1"/>
-    <w:lsdException w:name="heading 2" w:semiHidden="1" w:uiPriority="9" w:unhideWhenUsed="1" w:qFormat="1"/>
-    <w:lsdException w:name="heading 3" w:semiHidden="1" w:uiPriority="9" w:unhideWhenUsed="1" w:qFormat="1"/>
-    <w:lsdException w:name="heading 4" w:semiHidden="1" w:uiPriority="9" w:unhideWhenUsed="1" w:qFormat="1"/>
-    <w:lsdException w:name="heading 5" w:semiHidden="1" w:uiPriority="9" w:unhideWhenUsed="1" w:qFormat="1"/>
-    <w:lsdException w:name="heading 6" w:semiHidden="1" w:uiPriority="9" w:unhideWhenUsed="1" w:qFormat="1"/>
-    <w:lsdException w:name="heading 7" w:semiHidden="1" w:uiPriority="9" w:unhideWhenUsed="1" w:qFormat="1"/>
-    <w:lsdException w:name="heading 8" w:semiHidden="1" w:uiPriority="9" w:unhideWhenUsed="1" w:qFormat="1"/>
-    <w:lsdException w:name="heading 9" w:semiHidden="1" w:uiPriority="9" w:unhideWhenUsed="1" w:qFormat="1"/>
-    <w:lsdException w:name="index 1" w:semiHidden="1" w:unhideWhenUsed="1"/>
-    <w:lsdException w:name="index 2" w:semiHidden="1" w:unhideWhenUsed="1"/>
-    <w:lsdException w:name="index 3" w:semiHidden="1" w:unhideWhenUsed="1"/>
-    <w:lsdException w:name="index 4" w:semiHidden="1" w:unhideWhenUsed="1"/>
-    <w:lsdException w:name="index 5" w:semiHidden="1" w:unhideWhenUsed="1"/>
-    <w:lsdException w:name="index 6" w:semiHidden="1" w:unhideWhenUsed="1"/>
-    <w:lsdException w:name="index 7" w:semiHidden="1" w:unhideWhenUsed="1"/>
-    <w:lsdException w:name="index 8" w:semiHidden="1" w:unhideWhenUsed="1"/>
-    <w:lsdException w:name="index 9" w:semiHidden="1" w:unhideWhenUsed="1"/>
-    <w:lsdException w:name="toc 1" w:semiHidden="1" w:uiPriority="39" w:unhideWhenUsed="1"/>
-    <w:lsdException w:name="toc 2" w:semiHidden="1" w:uiPriority="39" w:unhideWhenUsed="1"/>
-    <w:lsdException w:name="toc 3" w:semiHidden="1" w:uiPriority="39" w:unhideWhenUsed="1"/>
-    <w:lsdException w:name="toc 4" w:semiHidden="1" w:uiPriority="39" w:unhideWhenUsed="1"/>
-    <w:lsdException w:name="toc 5" w:semiHidden="1" w:uiPriority="39" w:unhideWhenUsed="1"/>
-    <w:lsdException w:name="toc 6" w:semiHidden="1" w:uiPriority="39" w:unhideWhenUsed="1"/>
-    <w:lsdException w:name="toc 7" w:semiHidden="1" w:uiPriority="39" w:unhideWhenUsed="1"/>
-    <w:lsdException w:name="toc 8" w:semiHidden="1" w:uiPriority="39" w:unhideWhenUsed="1"/>
-    <w:lsdException w:name="toc 9" w:semiHidden="1" w:uiPriority="39" w:unhideWhenUsed="1"/>
-    <w:lsdException w:name="Normal Indent" w:semiHidden="1" w:unhideWhenUsed="1"/>
-    <w:lsdException w:name="footnote text" w:semiHidden="1" w:unhideWhenUsed="1"/>
-    <w:lsdException w:name="annotation text" w:semiHidden="1" w:unhideWhenUsed="1"/>
-    <w:lsdException w:name="header" w:semiHidden="1" w:unhideWhenUsed="1"/>
-    <w:lsdException w:name="footer" w:semiHidden="1" w:unhideWhenUsed="1"/>
-    <w:lsdException w:name="index heading" w:semiHidden="1" w:unhideWhenUsed="1"/>
-    <w:lsdException w:name="caption" w:semiHidden="1" w:uiPriority="35" w:unhideWhenUsed="1" w:qFormat="1"/>
-    <w:lsdException w:name="table of figures" w:semiHidden="1" w:unhideWhenUsed="1"/>
-    <w:lsdException w:name="envelope address" w:semiHidden="1" w:unhideWhenUsed="1"/>
-    <w:lsdException w:name="envelope return" w:semiHidden="1" w:unhideWhenUsed="1"/>
-    <w:lsdException w:name="footnote reference" w:semiHidden="1" w:unhideWhenUsed="1"/>
-    <w:lsdException w:name="annotation reference" w:semiHidden="1" w:unhideWhenUsed="1"/>
-    <w:lsdException w:name="line number" w:semiHidden="1" w:unhideWhenUsed="1"/>
-    <w:lsdException w:name="page number" w:semiHidden="1" w:unhideWhenUsed="1"/>
-    <w:lsdException w:name="endnote reference" w:semiHidden="1" w:unhideWhenUsed="1"/>
-    <w:lsdException w:name="endnote text" w:semiHidden="1" w:unhideWhenUsed="1"/>
-    <w:lsdException w:name="table of authorities" w:semiHidden="1" w:unhideWhenUsed="1"/>
-    <w:lsdException w:name="macro" w:semiHidden="1" w:unhideWhenUsed="1"/>
-    <w:lsdException w:name="toa heading" w:semiHidden="1" w:unhideWhenUsed="1"/>
-    <w:lsdException w:name="List" w:semiHidden="1" w:unhideWhenUsed="1"/>
-    <w:lsdException w:name="List Bullet" w:semiHidden="1" w:unhideWhenUsed="1"/>
-    <w:lsdException w:name="List Number" w:semiHidden="1" w:unhideWhenUsed="1"/>
-    <w:lsdException w:name="List 2" w:semiHidden="1" w:unhideWhenUsed="1"/>
-    <w:lsdException w:name="List 3" w:semiHidden="1" w:unhideWhenUsed="1"/>
-    <w:lsdException w:name="List 4" w:semiHidden="1" w:unhideWhenUsed="1"/>
-    <w:lsdException w:name="List 5" w:semiHidden="1" w:unhideWhenUsed="1"/>
-    <w:lsdException w:name="List Bullet 2" w:semiHidden="1" w:unhideWhenUsed="1"/>
-    <w:lsdException w:name="List Bullet 3" w:semiHidden="1" w:unhideWhenUsed="1"/>
-    <w:lsdException w:name="List Bullet 4" w:semiHidden="1" w:unhideWhenUsed="1"/>
-    <w:lsdException w:name="List Bullet 5" w:semiHidden="1" w:unhideWhenUsed="1"/>
-    <w:lsdException w:name="List Number 2" w:semiHidden="1" w:unhideWhenUsed="1"/>
-    <w:lsdException w:name="List Number 3" w:semiHidden="1" w:unhideWhenUsed="1"/>
-    <w:lsdException w:name="List Number 4" w:semiHidden="1" w:unhideWhenUsed="1"/>
-    <w:lsdException w:name="List Number 5" w:semiHidden="1" w:unhideWhenUsed="1"/>
-    <w:lsdException w:name="Title" w:uiPriority="10" w:qFormat="1"/>
-    <w:lsdException w:name="Closing" w:semiHidden="1" w:unhideWhenUsed="1"/>
-    <w:lsdException w:name="Signature" w:semiHidden="1" w:unhideWhenUsed="1"/>
-    <w:lsdException w:name="Default Paragraph Font" w:semiHidden="1" w:uiPriority="1" w:unhideWhenUsed="1"/>
-    <w:lsdException w:name="Body Text" w:semiHidden="1" w:unhideWhenUsed="1"/>
-    <w:lsdException w:name="Body Text Indent" w:semiHidden="1" w:unhideWhenUsed="1"/>
-    <w:lsdException w:name="List Continue" w:semiHidden="1" w:unhideWhenUsed="1"/>
-    <w:lsdException w:name="List Continue 2" w:semiHidden="1" w:unhideWhenUsed="1"/>
-    <w:lsdException w:name="List Continue 3" w:semiHidden="1" w:unhideWhenUsed="1"/>
-    <w:lsdException w:name="List Continue 4" w:semiHidden="1" w:unhideWhenUsed="1"/>
-    <w:lsdException w:name="List Continue 5" w:semiHidden="1" w:unhideWhenUsed="1"/>
-    <w:lsdException w:name="Message Header" w:semiHidden="1" w:unhideWhenUsed="1"/>
-    <w:lsdException w:name="Subtitle" w:uiPriority="11" w:qFormat="1"/>
-    <w:lsdException w:name="Salutation" w:semiHidden="1" w:unhideWhenUsed="1"/>
-    <w:lsdException w:name="Date" w:semiHidden="1" w:unhideWhenUsed="1"/>
-    <w:lsdException w:name="Body Text First Indent" w:semiHidden="1" w:unhideWhenUsed="1"/>
-    <w:lsdException w:name="Body Text First Indent 2" w:semiHidden="1" w:unhideWhenUsed="1"/>
-    <w:lsdException w:name="Note Heading" w:semiHidden="1" w:unhideWhenUsed="1"/>
-    <w:lsdException w:name="Body Text 2" w:semiHidden="1" w:unhideWhenUsed="1"/>
-    <w:lsdException w:name="Body Text 3" w:semiHidden="1" w:unhideWhenUsed="1"/>
-    <w:lsdException w:name="Body Text Indent 2" w:semiHidden="1" w:unhideWhenUsed="1"/>
-    <w:lsdException w:name="Body Text Indent 3" w:semiHidden="1" w:unhideWhenUsed="1"/>
-    <w:lsdException w:name="Block Text" w:semiHidden="1" w:unhideWhenUsed="1"/>
-    <w:lsdException w:name="Hyperlink" w:semiHidden="1" w:unhideWhenUsed="1"/>
-    <w:lsdException w:name="FollowedHyperlink" w:semiHidden="1" w:unhideWhenUsed="1"/>
-    <w:lsdException w:name="Strong" w:uiPriority="22" w:qFormat="1"/>
-    <w:lsdException w:name="Emphasis" w:uiPriority="20" w:qFormat="1"/>
-    <w:lsdException w:name="Document Map" w:semiHidden="1" w:unhideWhenUsed="1"/>
-    <w:lsdException w:name="Plain Text" w:semiHidden="1" w:unhideWhenUsed="1"/>
-    <w:lsdException w:name="E-mail Signature" w:semiHidden="1" w:unhideWhenUsed="1"/>
-    <w:lsdException w:name="HTML Top of Form" w:semiHidden="1" w:unhideWhenUsed="1"/>
-    <w:lsdException w:name="HTML Bottom of Form" w:semiHidden="1" w:unhideWhenUsed="1"/>
-    <w:lsdException w:name="Normal (Web)" w:semiHidden="1" w:unhideWhenUsed="1"/>
-    <w:lsdException w:name="HTML Acronym" w:semiHidden="1" w:unhideWhenUsed="1"/>
-    <w:lsdException w:name="HTML Address" w:semiHidden="1" w:unhideWhenUsed="1"/>
-    <w:lsdException w:name="HTML Cite" w:semiHidden="1" w:unhideWhenUsed="1"/>
-    <w:lsdException w:name="HTML Code" w:semiHidden="1" w:unhideWhenUsed="1"/>
-    <w:lsdException w:name="HTML Definition" w:semiHidden="1" w:unhideWhenUsed="1"/>
-    <w:lsdException w:name="HTML Keyboard" w:semiHidden="1" w:unhideWhenUsed="1"/>
-    <w:lsdException w:name="HTML Preformatted" w:semiHidden="1" w:unhideWhenUsed="1"/>
-    <w:lsdException w:name="HTML Sample" w:semiHidden="1" w:unhideWhenUsed="1"/>
-    <w:lsdException w:name="HTML Typewriter" w:semiHidden="1" w:unhideWhenUsed="1"/>
-    <w:lsdException w:name="HTML Variable" w:semiHidden="1" w:unhideWhenUsed="1"/>
-    <w:lsdException w:name="Normal Table" w:semiHidden="1" w:unhideWhenUsed="1"/>
-    <w:lsdException w:name="annotation subject" w:semiHidden="1" w:unhideWhenUsed="1"/>
-    <w:lsdException w:name="No List" w:semiHidden="1" w:unhideWhenUsed="1"/>
-    <w:lsdException w:name="Outline List 1" w:semiHidden="1" w:unhideWhenUsed="1"/>
-    <w:lsdException w:name="Outline List 2" w:semiHidden="1" w:unhideWhenUsed="1"/>
-    <w:lsdException w:name="Outline List 3" w:semiHidden="1" w:unhideWhenUsed="1"/>
-    <w:lsdException w:name="Table Simple 1" w:semiHidden="1" w:unhideWhenUsed="1"/>
-    <w:lsdException w:name="Table Simple 2" w:semiHidden="1" w:unhideWhenUsed="1"/>
-    <w:lsdException w:name="Table Simple 3" w:semiHidden="1" w:unhideWhenUsed="1"/>
-    <w:lsdException w:name="Table Classic 1" w:semiHidden="1" w:unhideWhenUsed="1"/>
-    <w:lsdException w:name="Table Classic 2" w:semiHidden="1" w:unhideWhenUsed="1"/>
-    <w:lsdException w:name="Table Classic 3" w:semiHidden="1" w:unhideWhenUsed="1"/>
-    <w:lsdException w:name="Table Classic 4" w:semiHidden="1" w:unhideWhenUsed="1"/>
-    <w:lsdException w:name="Table Colorful 1" w:semiHidden="1" w:unhideWhenUsed="1"/>
-    <w:lsdException w:name="Table Colorful 2" w:semiHidden="1" w:unhideWhenUsed="1"/>
-    <w:lsdException w:name="Table Colorful 3" w:semiHidden="1" w:unhideWhenUsed="1"/>
-    <w:lsdException w:name="Table Columns 1" w:semiHidden="1" w:unhideWhenUsed="1"/>
-    <w:lsdException w:name="Table Columns 2" w:semiHidden="1" w:unhideWhenUsed="1"/>
-    <w:lsdException w:name="Table Columns 3" w:semiHidden="1" w:unhideWhenUsed="1"/>
-    <w:lsdException w:name="Table Columns 4" w:semiHidden="1" w:unhideWhenUsed="1"/>
-    <w:lsdException w:name="Table Columns 5" w:semiHidden="1" w:unhideWhenUsed="1"/>
-    <w:lsdException w:name="Table Grid 1" w:semiHidden="1" w:unhideWhenUsed="1"/>
-    <w:lsdException w:name="Table Grid 2" w:semiHidden="1" w:unhideWhenUsed="1"/>
-    <w:lsdException w:name="Table Grid 3" w:semiHidden="1" w:unhideWhenUsed="1"/>
-    <w:lsdException w:name="Table Grid 4" w:semiHidden="1" w:unhideWhenUsed="1"/>
-    <w:lsdException w:name="Table Grid 5" w:semiHidden="1" w:unhideWhenUsed="1"/>
-    <w:lsdException w:name="Table Grid 6" w:semiHidden="1" w:unhideWhenUsed="1"/>
-    <w:lsdException w:name="Table Grid 7" w:semiHidden="1" w:unhideWhenUsed="1"/>
-    <w:lsdException w:name="Table Grid 8" w:semiHidden="1" w:unhideWhenUsed="1"/>
-    <w:lsdException w:name="Table List 1" w:semiHidden="1" w:unhideWhenUsed="1"/>
-    <w:lsdException w:name="Table List 2" w:semiHidden="1" w:unhideWhenUsed="1"/>
-    <w:lsdException w:name="Table List 3" w:semiHidden="1" w:unhideWhenUsed="1"/>
-    <w:lsdException w:name="Table List 4" w:semiHidden="1" w:unhideWhenUsed="1"/>
-    <w:lsdException w:name="Table List 5" w:semiHidden="1" w:unhideWhenUsed="1"/>
-    <w:lsdException w:name="Table List 6" w:semiHidden="1" w:unhideWhenUsed="1"/>
-    <w:lsdException w:name="Table List 7" w:semiHidden="1" w:unhideWhenUsed="1"/>
-    <w:lsdException w:name="Table List 8" w:semiHidden="1" w:unhideWhenUsed="1"/>
-    <w:lsdException w:name="Table 3D effects 1" w:semiHidden="1" w:unhideWhenUsed="1"/>
-    <w:lsdException w:name="Table 3D effects 2" w:semiHidden="1" w:unhideWhenUsed="1"/>
-    <w:lsdException w:name="Table 3D effects 3" w:semiHidden="1" w:unhideWhenUsed="1"/>
-    <w:lsdException w:name="Table Contemporary" w:semiHidden="1" w:unhideWhenUsed="1"/>
-    <w:lsdException w:name="Table Elegant" w:semiHidden="1" w:unhideWhenUsed="1"/>
-    <w:lsdException w:name="Table Professional" w:semiHidden="1" w:unhideWhenUsed="1"/>
-    <w:lsdException w:name="Table Subtle 1" w:semiHidden="1" w:unhideWhenUsed="1"/>
-    <w:lsdException w:name="Table Subtle 2" w:semiHidden="1" w:unhideWhenUsed="1"/>
-    <w:lsdException w:name="Table Web 1" w:semiHidden="1" w:unhideWhenUsed="1"/>
-    <w:lsdException w:name="Table Web 2" w:semiHidden="1" w:unhideWhenUsed="1"/>
-    <w:lsdException w:name="Table Web 3" w:semiHidden="1" w:unhideWhenUsed="1"/>
-    <w:lsdException w:name="Balloon Text" w:semiHidden="1" w:unhideWhenUsed="1"/>
-    <w:lsdException w:name="Table Grid" w:uiPriority="39"/>
-    <w:lsdException w:name="Table Theme" w:semiHidden="1" w:unhideWhenUsed="1"/>
-    <w:lsdException w:name="Placeholder Text" w:semiHidden="1"/>
-    <w:lsdException w:name="No Spacing" w:uiPriority="1" w:qFormat="1"/>
-    <w:lsdException w:name="Light Shading" w:uiPriority="60"/>
-    <w:lsdException w:name="Light List" w:uiPriority="61"/>
-    <w:lsdException w:name="Light Grid" w:uiPriority="62"/>
-    <w:lsdException w:name="Medium Shading 1" w:uiPriority="63"/>
-    <w:lsdException w:name="Medium Shading 2" w:uiPriority="64"/>
-    <w:lsdException w:name="Medium List 1" w:uiPriority="65"/>
-    <w:lsdException w:name="Medium List 2" w:uiPriority="66"/>
-    <w:lsdException w:name="Medium Grid 1" w:uiPriority="67"/>
-    <w:lsdException w:name="Medium Grid 2" w:uiPriority="68"/>
-    <w:lsdException w:name="Medium Grid 3" w:uiPriority="69"/>
-    <w:lsdException w:name="Dark List" w:uiPriority="70"/>
-    <w:lsdException w:name="Colorful Shading" w:uiPriority="71"/>
-    <w:lsdException w:name="Colorful List" w:uiPriority="72"/>
-    <w:lsdException w:name="Colorful Grid" w:uiPriority="73"/>
-    <w:lsdException w:name="Light Shading Accent 1" w:uiPriority="60"/>
-    <w:lsdException w:name="Light List Accent 1" w:uiPriority="61"/>
-    <w:lsdException w:name="Light Grid Accent 1" w:uiPriority="62"/>
-    <w:lsdException w:name="Medium Shading 1 Accent 1" w:uiPriority="63"/>
-    <w:lsdException w:name="Medium Shading 2 Accent 1" w:uiPriority="64"/>
-    <w:lsdException w:name="Medium List 1 Accent 1" w:uiPriority="65"/>
-    <w:lsdException w:name="Revision" w:semiHidden="1"/>
-    <w:lsdException w:name="List Paragraph" w:uiPriority="72" w:qFormat="1"/>
-    <w:lsdException w:name="Quote" w:uiPriority="29" w:qFormat="1"/>
-    <w:lsdException w:name="Intense Quote" w:uiPriority="30" w:qFormat="1"/>
-    <w:lsdException w:name="Medium List 2 Accent 1" w:uiPriority="66"/>
-    <w:lsdException w:name="Medium Grid 1 Accent 1" w:uiPriority="67"/>
-    <w:lsdException w:name="Medium Grid 2 Accent 1" w:uiPriority="68"/>
-    <w:lsdException w:name="Medium Grid 3 Accent 1" w:uiPriority="69"/>
-    <w:lsdException w:name="Dark List Accent 1" w:uiPriority="70"/>
-    <w:lsdException w:name="Colorful Shading Accent 1" w:uiPriority="71"/>
-    <w:lsdException w:name="Colorful List Accent 1" w:uiPriority="72"/>
-    <w:lsdException w:name="Colorful Grid Accent 1" w:uiPriority="73"/>
-    <w:lsdException w:name="Light Shading Accent 2" w:uiPriority="60"/>
-    <w:lsdException w:name="Light List Accent 2" w:uiPriority="61"/>
-    <w:lsdException w:name="Light Grid Accent 2" w:uiPriority="62"/>
-    <w:lsdException w:name="Medium Shading 1 Accent 2" w:uiPriority="63"/>
-    <w:lsdException w:name="Medium Shading 2 Accent 2" w:uiPriority="64"/>
-    <w:lsdException w:name="Medium List 1 Accent 2" w:uiPriority="65"/>
-    <w:lsdException w:name="Medium List 2 Accent 2" w:uiPriority="66"/>
-    <w:lsdException w:name="Medium Grid 1 Accent 2" w:uiPriority="67"/>
-    <w:lsdException w:name="Medium Grid 2 Accent 2" w:uiPriority="68"/>
-    <w:lsdException w:name="Medium Grid 3 Accent 2" w:uiPriority="69"/>
-    <w:lsdException w:name="Dark List Accent 2" w:uiPriority="70"/>
-    <w:lsdException w:name="Colorful Shading Accent 2" w:uiPriority="71"/>
-    <w:lsdException w:name="Colorful List Accent 2" w:uiPriority="72"/>
-    <w:lsdException w:name="Colorful Grid Accent 2" w:uiPriority="73"/>
-    <w:lsdException w:name="Light Shading Accent 3" w:uiPriority="60"/>
-    <w:lsdException w:name="Light List Accent 3" w:uiPriority="61"/>
-    <w:lsdException w:name="Light Grid Accent 3" w:uiPriority="62"/>
-    <w:lsdException w:name="Medium Shading 1 Accent 3" w:uiPriority="63"/>
-    <w:lsdException w:name="Medium Shading 2 Accent 3" w:uiPriority="64"/>
-    <w:lsdException w:name="Medium List 1 Accent 3" w:uiPriority="65"/>
-    <w:lsdException w:name="Medium List 2 Accent 3" w:uiPriority="66"/>
-    <w:lsdException w:name="Medium Grid 1 Accent 3" w:uiPriority="67"/>
-    <w:lsdException w:name="Medium Grid 2 Accent 3" w:uiPriority="68"/>
-    <w:lsdException w:name="Medium Grid 3 Accent 3" w:uiPriority="69"/>
-    <w:lsdException w:name="Dark List Accent 3" w:uiPriority="70"/>
-    <w:lsdException w:name="Colorful Shading Accent 3" w:uiPriority="71"/>
-    <w:lsdException w:name="Colorful List Accent 3" w:uiPriority="72"/>
-    <w:lsdException w:name="Colorful Grid Accent 3" w:uiPriority="73"/>
-    <w:lsdException w:name="Light Shading Accent 4" w:uiPriority="60"/>
-    <w:lsdException w:name="Light List Accent 4" w:uiPriority="61"/>
-    <w:lsdException w:name="Light Grid Accent 4" w:uiPriority="62"/>
-    <w:lsdException w:name="Medium Shading 1 Accent 4" w:uiPriority="63"/>
-    <w:lsdException w:name="Medium Shading 2 Accent 4" w:uiPriority="64"/>
-    <w:lsdException w:name="Medium List 1 Accent 4" w:uiPriority="65"/>
-    <w:lsdException w:name="Medium List 2 Accent 4" w:uiPriority="66"/>
-    <w:lsdException w:name="Medium Grid 1 Accent 4" w:uiPriority="67"/>
-    <w:lsdException w:name="Medium Grid 2 Accent 4" w:uiPriority="68"/>
-    <w:lsdException w:name="Medium Grid 3 Accent 4" w:uiPriority="69"/>
-    <w:lsdException w:name="Dark List Accent 4" w:uiPriority="70"/>
-    <w:lsdException w:name="Colorful Shading Accent 4" w:uiPriority="71"/>
-    <w:lsdException w:name="Colorful List Accent 4" w:uiPriority="72"/>
-    <w:lsdException w:name="Colorful Grid Accent 4" w:uiPriority="73"/>
-    <w:lsdException w:name="Light Shading Accent 5" w:uiPriority="60"/>
-    <w:lsdException w:name="Light List Accent 5" w:uiPriority="61"/>
-    <w:lsdException w:name="Light Grid Accent 5" w:uiPriority="62"/>
-    <w:lsdException w:name="Medium Shading 1 Accent 5" w:uiPriority="63"/>
-    <w:lsdException w:name="Medium Shading 2 Accent 5" w:uiPriority="64"/>
-    <w:lsdException w:name="Medium List 1 Accent 5" w:uiPriority="65"/>
-    <w:lsdException w:name="Medium List 2 Accent 5" w:uiPriority="66"/>
-    <w:lsdException w:name="Medium Grid 1 Accent 5" w:uiPriority="67"/>
-    <w:lsdException w:name="Medium Grid 2 Accent 5" w:uiPriority="68"/>
-    <w:lsdException w:name="Medium Grid 3 Accent 5" w:uiPriority="69"/>
-    <w:lsdException w:name="Dark List Accent 5" w:uiPriority="70"/>
-    <w:lsdException w:name="Colorful Shading Accent 5" w:uiPriority="71"/>
-    <w:lsdException w:name="Colorful List Accent 5" w:uiPriority="72"/>
-    <w:lsdException w:name="Colorful Grid Accent 5" w:uiPriority="73"/>
-    <w:lsdException w:name="Light Shading Accent 6" w:uiPriority="60"/>
-    <w:lsdException w:name="Light List Accent 6" w:uiPriority="61"/>
-    <w:lsdException w:name="Light Grid Accent 6" w:uiPriority="62"/>
-    <w:lsdException w:name="Medium Shading 1 Accent 6" w:uiPriority="63"/>
-    <w:lsdException w:name="Medium Shading 2 Accent 6" w:uiPriority="64"/>
-    <w:lsdException w:name="Medium List 1 Accent 6" w:uiPriority="65"/>
-    <w:lsdException w:name="Medium List 2 Accent 6" w:uiPriority="66"/>
-    <w:lsdException w:name="Medium Grid 1 Accent 6" w:uiPriority="67"/>
-    <w:lsdException w:name="Medium Grid 2 Accent 6" w:uiPriority="68"/>
-    <w:lsdException w:name="Medium Grid 3 Accent 6" w:uiPriority="69"/>
-    <w:lsdException w:name="Dark List Accent 6" w:uiPriority="70"/>
-    <w:lsdException w:name="Colorful Shading Accent 6" w:uiPriority="71"/>
-    <w:lsdException w:name="Colorful List Accent 6" w:uiPriority="72"/>
-    <w:lsdException w:name="Colorful Grid Accent 6" w:uiPriority="73"/>
-    <w:lsdException w:name="Subtle Emphasis" w:uiPriority="19" w:qFormat="1"/>
-    <w:lsdException w:name="Intense Emphasis" w:uiPriority="21" w:qFormat="1"/>
-    <w:lsdException w:name="Subtle Reference" w:uiPriority="31" w:qFormat="1"/>
-    <w:lsdException w:name="Intense Reference" w:uiPriority="32" w:qFormat="1"/>
-    <w:lsdException w:name="Book Title" w:uiPriority="33" w:qFormat="1"/>
-    <w:lsdException w:name="Bibliography" w:semiHidden="1" w:uiPriority="37" w:unhideWhenUsed="1"/>
-    <w:lsdException w:name="TOC Heading" w:semiHidden="1" w:uiPriority="39" w:unhideWhenUsed="1" w:qFormat="1"/>
-    <w:lsdException w:name="Plain Table 1" w:uiPriority="41"/>
-    <w:lsdException w:name="Plain Table 2" w:uiPriority="42"/>
-    <w:lsdException w:name="Plain Table 3" w:uiPriority="43"/>
-    <w:lsdException w:name="Plain Table 4" w:uiPriority="44"/>
-    <w:lsdException w:name="Plain Table 5" w:uiPriority="45"/>
-    <w:lsdException w:name="Grid Table Light" w:uiPriority="40"/>
-    <w:lsdException w:name="Grid Table 1 Light" w:uiPriority="46"/>
-    <w:lsdException w:name="Grid Table 2" w:uiPriority="47"/>
-    <w:lsdException w:name="Grid Table 3" w:uiPriority="48"/>
-    <w:lsdException w:name="Grid Table 4" w:uiPriority="49"/>
-    <w:lsdException w:name="Grid Table 5 Dark" w:uiPriority="50"/>
-    <w:lsdException w:name="Grid Table 6 Colorful" w:uiPriority="51"/>
-    <w:lsdException w:name="Grid Table 7 Colorful" w:uiPriority="52"/>
-    <w:lsdException w:name="Grid Table 1 Light Accent 1" w:uiPriority="46"/>
-    <w:lsdException w:name="Grid Table 2 Accent 1" w:uiPriority="47"/>
-    <w:lsdException w:name="Grid Table 3 Accent 1" w:uiPriority="48"/>
-    <w:lsdException w:name="Grid Table 4 Accent 1" w:uiPriority="49"/>
-    <w:lsdException w:name="Grid Table 5 Dark Accent 1" w:uiPriority="50"/>
-    <w:lsdException w:name="Grid Table 6 Colorful Accent 1" w:uiPriority="51"/>
-    <w:lsdException w:name="Grid Table 7 Colorful Accent 1" w:uiPriority="52"/>
-    <w:lsdException w:name="Grid Table 1 Light Accent 2" w:uiPriority="46"/>
-    <w:lsdException w:name="Grid Table 2 Accent 2" w:uiPriority="47"/>
-    <w:lsdException w:name="Grid Table 3 Accent 2" w:uiPriority="48"/>
-    <w:lsdException w:name="Grid Table 4 Accent 2" w:uiPriority="49"/>
-    <w:lsdException w:name="Grid Table 5 Dark Accent 2" w:uiPriority="50"/>
-    <w:lsdException w:name="Grid Table 6 Colorful Accent 2" w:uiPriority="51"/>
-    <w:lsdException w:name="Grid Table 7 Colorful Accent 2" w:uiPriority="52"/>
-    <w:lsdException w:name="Grid Table 1 Light Accent 3" w:uiPriority="46"/>
-    <w:lsdException w:name="Grid Table 2 Accent 3" w:uiPriority="47"/>
-    <w:lsdException w:name="Grid Table 3 Accent 3" w:uiPriority="48"/>
-    <w:lsdException w:name="Grid Table 4 Accent 3" w:uiPriority="49"/>
-    <w:lsdException w:name="Grid Table 5 Dark Accent 3" w:uiPriority="50"/>
-    <w:lsdException w:name="Grid Table 6 Colorful Accent 3" w:uiPriority="51"/>
-    <w:lsdException w:name="Grid Table 7 Colorful Accent 3" w:uiPriority="52"/>
-    <w:lsdException w:name="Grid Table 1 Light Accent 4" w:uiPriority="46"/>
-    <w:lsdException w:name="Grid Table 2 Accent 4" w:uiPriority="47"/>
-    <w:lsdException w:name="Grid Table 3 Accent 4" w:uiPriority="48"/>
-    <w:lsdException w:name="Grid Table 4 Accent 4" w:uiPriority="49"/>
-    <w:lsdException w:name="Grid Table 5 Dark Accent 4" w:uiPriority="50"/>
-    <w:lsdException w:name="Grid Table 6 Colorful Accent 4" w:uiPriority="51"/>
-    <w:lsdException w:name="Grid Table 7 Colorful Accent 4" w:uiPriority="52"/>
-    <w:lsdException w:name="Grid Table 1 Light Accent 5" w:uiPriority="46"/>
-    <w:lsdException w:name="Grid Table 2 Accent 5" w:uiPriority="47"/>
-    <w:lsdException w:name="Grid Table 3 Accent 5" w:uiPriority="48"/>
-    <w:lsdException w:name="Grid Table 4 Accent 5" w:uiPriority="49"/>
-    <w:lsdException w:name="Grid Table 5 Dark Accent 5" w:uiPriority="50"/>
-    <w:lsdException w:name="Grid Table 6 Colorful Accent 5" w:uiPriority="51"/>
-    <w:lsdException w:name="Grid Table 7 Colorful Accent 5" w:uiPriority="52"/>
-    <w:lsdException w:name="Grid Table 1 Light Accent 6" w:uiPriority="46"/>
-    <w:lsdException w:name="Grid Table 2 Accent 6" w:uiPriority="47"/>
-    <w:lsdException w:name="Grid Table 3 Accent 6" w:uiPriority="48"/>
-    <w:lsdException w:name="Grid Table 4 Accent 6" w:uiPriority="49"/>
-    <w:lsdException w:name="Grid Table 5 Dark Accent 6" w:uiPriority="50"/>
-    <w:lsdException w:name="Grid Table 6 Colorful Accent 6" w:uiPriority="51"/>
-    <w:lsdException w:name="Grid Table 7 Colorful Accent 6" w:uiPriority="52"/>
-    <w:lsdException w:name="List Table 1 Light" w:uiPriority="46"/>
-    <w:lsdException w:name="List Table 2" w:uiPriority="47"/>
-    <w:lsdException w:name="List Table 3" w:uiPriority="48"/>
-    <w:lsdException w:name="List Table 4" w:uiPriority="49"/>
-    <w:lsdException w:name="List Table 5 Dark" w:uiPriority="50"/>
-    <w:lsdException w:name="List Table 6 Colorful" w:uiPriority="51"/>
-    <w:lsdException w:name="List Table 7 Colorful" w:uiPriority="52"/>
-    <w:lsdException w:name="List Table 1 Light Accent 1" w:uiPriority="46"/>
-    <w:lsdException w:name="List Table 2 Accent 1" w:uiPriority="47"/>
-    <w:lsdException w:name="List Table 3 Accent 1" w:uiPriority="48"/>
-    <w:lsdException w:name="List Table 4 Accent 1" w:uiPriority="49"/>
-    <w:lsdException w:name="List Table 5 Dark Accent 1" w:uiPriority="50"/>
-    <w:lsdException w:name="List Table 6 Colorful Accent 1" w:uiPriority="51"/>
-    <w:lsdException w:name="List Table 7 Colorful Accent 1" w:uiPriority="52"/>
-    <w:lsdException w:name="List Table 1 Light Accent 2" w:uiPriority="46"/>
-    <w:lsdException w:name="List Table 2 Accent 2" w:uiPriority="47"/>
-    <w:lsdException w:name="List Table 3 Accent 2" w:uiPriority="48"/>
-    <w:lsdException w:name="List Table 4 Accent 2" w:uiPriority="49"/>
-    <w:lsdException w:name="List Table 5 Dark Accent 2" w:uiPriority="50"/>
-    <w:lsdException w:name="List Table 6 Colorful Accent 2" w:uiPriority="51"/>
-    <w:lsdException w:name="List Table 7 Colorful Accent 2" w:uiPriority="52"/>
-    <w:lsdException w:name="List Table 1 Light Accent 3" w:uiPriority="46"/>
-    <w:lsdException w:name="List Table 2 Accent 3" w:uiPriority="47"/>
-    <w:lsdException w:name="List Table 3 Accent 3" w:uiPriority="48"/>
-    <w:lsdException w:name="List Table 4 Accent 3" w:uiPriority="49"/>
-    <w:lsdException w:name="List Table 5 Dark Accent 3" w:uiPriority="50"/>
-    <w:lsdException w:name="List Table 6 Colorful Accent 3" w:uiPriority="51"/>
-    <w:lsdException w:name="List Table 7 Colorful Accent 3" w:uiPriority="52"/>
-    <w:lsdException w:name="List Table 1 Light Accent 4" w:uiPriority="46"/>
-    <w:lsdException w:name="List Table 2 Accent 4" w:uiPriority="47"/>
-    <w:lsdException w:name="List Table 3 Accent 4" w:uiPriority="48"/>
-    <w:lsdException w:name="List Table 4 Accent 4" w:uiPriority="49"/>
-    <w:lsdException w:name="List Table 5 Dark Accent 4" w:uiPriority="50"/>
-    <w:lsdException w:name="List Table 6 Colorful Accent 4" w:uiPriority="51"/>
-    <w:lsdException w:name="List Table 7 Colorful Accent 4" w:uiPriority="52"/>
-    <w:lsdException w:name="List Table 1 Light Accent 5" w:uiPriority="46"/>
-    <w:lsdException w:name="List Table 2 Accent 5" w:uiPriority="47"/>
-    <w:lsdException w:name="List Table 3 Accent 5" w:uiPriority="48"/>
-    <w:lsdException w:name="List Table 4 Accent 5" w:uiPriority="49"/>
-    <w:lsdException w:name="List Table 5 Dark Accent 5" w:uiPriority="50"/>
-    <w:lsdException w:name="List Table 6 Colorful Accent 5" w:uiPriority="51"/>
-    <w:lsdException w:name="List Table 7 Colorful Accent 5" w:uiPriority="52"/>
-    <w:lsdException w:name="List Table 1 Light Accent 6" w:uiPriority="46"/>
-    <w:lsdException w:name="List Table 2 Accent 6" w:uiPriority="47"/>
-    <w:lsdException w:name="List Table 3 Accent 6" w:uiPriority="48"/>
-    <w:lsdException w:name="List Table 4 Accent 6" w:uiPriority="49"/>
-    <w:lsdException w:name="List Table 5 Dark Accent 6" w:uiPriority="50"/>
-    <w:lsdException w:name="List Table 6 Colorful Accent 6" w:uiPriority="51"/>
-    <w:lsdException w:name="List Table 7 Colorful Accent 6" w:uiPriority="52"/>
-    <w:lsdException w:name="Mention" w:semiHidden="1" w:unhideWhenUsed="1"/>
-    <w:lsdException w:name="Smart Hyperlink" w:semiHidden="1" w:unhideWhenUsed="1"/>
-    <w:lsdException w:name="Hashtag" w:semiHidden="1" w:unhideWhenUsed="1"/>
-    <w:lsdException w:name="Unresolved Mention" w:semiHidden="1" w:unhideWhenUsed="1"/>
-    <w:lsdException w:name="Smart Link" w:semiHidden="1" w:unhideWhenUsed="1"/>
-    <w:lsdException w:name="Smart Link Error" w:semiHidden="1" w:unhideWhenUsed="1"/>
+  <w:latentStyles w:defLockedState="0" w:defUIPriority="99" w:defSemiHidden="1" w:defUnhideWhenUsed="1" w:defQFormat="0" w:count="267">
+    <w:lsdException w:name="Normal" w:semiHidden="0" w:uiPriority="0" w:unhideWhenUsed="0" w:qFormat="1"/>
+    <w:lsdException w:name="heading 1" w:semiHidden="0" w:uiPriority="9" w:unhideWhenUsed="0" w:qFormat="1"/>
+    <w:lsdException w:name="heading 2" w:uiPriority="9" w:qFormat="1"/>
+    <w:lsdException w:name="heading 3" w:uiPriority="9" w:qFormat="1"/>
+    <w:lsdException w:name="heading 4" w:uiPriority="9" w:qFormat="1"/>
+    <w:lsdException w:name="heading 5" w:uiPriority="9" w:qFormat="1"/>
+    <w:lsdException w:name="heading 6" w:uiPriority="9" w:qFormat="1"/>
+    <w:lsdException w:name="heading 7" w:uiPriority="9" w:qFormat="1"/>
+    <w:lsdException w:name="heading 8" w:uiPriority="9" w:qFormat="1"/>
+    <w:lsdException w:name="heading 9" w:uiPriority="9" w:qFormat="1"/>
+    <w:lsdException w:name="toc 1" w:uiPriority="39"/>
+    <w:lsdException w:name="toc 2" w:uiPriority="39"/>
+    <w:lsdException w:name="toc 3" w:uiPriority="39"/>
+    <w:lsdException w:name="toc 4" w:uiPriority="39"/>
+    <w:lsdException w:name="toc 5" w:uiPriority="39"/>
+    <w:lsdException w:name="toc 6" w:uiPriority="39"/>
+    <w:lsdException w:name="toc 7" w:uiPriority="39"/>
+    <w:lsdException w:name="toc 8" w:uiPriority="39"/>
+    <w:lsdException w:name="toc 9" w:uiPriority="39"/>
+    <w:lsdException w:name="caption" w:uiPriority="35" w:qFormat="1"/>
+    <w:lsdException w:name="Title" w:semiHidden="0" w:uiPriority="10" w:unhideWhenUsed="0" w:qFormat="1"/>
+    <w:lsdException w:name="Default Paragraph Font" w:uiPriority="1"/>
+    <w:lsdException w:name="Subtitle" w:semiHidden="0" w:uiPriority="11" w:unhideWhenUsed="0" w:qFormat="1"/>
+    <w:lsdException w:name="Strong" w:semiHidden="0" w:uiPriority="22" w:unhideWhenUsed="0" w:qFormat="1"/>
+    <w:lsdException w:name="Emphasis" w:semiHidden="0" w:uiPriority="20" w:unhideWhenUsed="0" w:qFormat="1"/>
+    <w:lsdException w:name="Table Grid" w:semiHidden="0" w:uiPriority="39" w:unhideWhenUsed="0"/>
+    <w:lsdException w:name="Placeholder Text" w:unhideWhenUsed="0"/>
+    <w:lsdException w:name="No Spacing" w:semiHidden="0" w:uiPriority="1" w:unhideWhenUsed="0" w:qFormat="1"/>
+    <w:lsdException w:name="Light Shading" w:semiHidden="0" w:uiPriority="60" w:unhideWhenUsed="0"/>
+    <w:lsdException w:name="Light List" w:semiHidden="0" w:uiPriority="61" w:unhideWhenUsed="0"/>
+    <w:lsdException w:name="Light Grid" w:semiHidden="0" w:uiPriority="62" w:unhideWhenUsed="0"/>
+    <w:lsdException w:name="Medium Shading 1" w:semiHidden="0" w:uiPriority="63" w:unhideWhenUsed="0"/>
+    <w:lsdException w:name="Medium Shading 2" w:semiHidden="0" w:uiPriority="64" w:unhideWhenUsed="0"/>
+    <w:lsdException w:name="Medium List 1" w:semiHidden="0" w:uiPriority="65" w:unhideWhenUsed="0"/>
+    <w:lsdException w:name="Medium List 2" w:semiHidden="0" w:uiPriority="66" w:unhideWhenUsed="0"/>
+    <w:lsdException w:name="Medium Grid 1" w:semiHidden="0" w:uiPriority="67" w:unhideWhenUsed="0"/>
+    <w:lsdException w:name="Medium Grid 2" w:semiHidden="0" w:uiPriority="68" w:unhideWhenUsed="0"/>
+    <w:lsdException w:name="Medium Grid 3" w:semiHidden="0" w:uiPriority="69" w:unhideWhenUsed="0"/>
+    <w:lsdException w:name="Dark List" w:semiHidden="0" w:uiPriority="70" w:unhideWhenUsed="0"/>
+    <w:lsdException w:name="Colorful Shading" w:semiHidden="0" w:uiPriority="71" w:unhideWhenUsed="0"/>
+    <w:lsdException w:name="Colorful List" w:semiHidden="0" w:uiPriority="72" w:unhideWhenUsed="0"/>
+    <w:lsdException w:name="Colorful Grid" w:semiHidden="0" w:uiPriority="73" w:unhideWhenUsed="0"/>
+    <w:lsdException w:name="Light Shading Accent 1" w:semiHidden="0" w:uiPriority="60" w:unhideWhenUsed="0"/>
+    <w:lsdException w:name="Light List Accent 1" w:semiHidden="0" w:uiPriority="61" w:unhideWhenUsed="0"/>
+    <w:lsdException w:name="Light Grid Accent 1" w:semiHidden="0" w:uiPriority="62" w:unhideWhenUsed="0"/>
+    <w:lsdException w:name="Medium Shading 1 Accent 1" w:semiHidden="0" w:uiPriority="63" w:unhideWhenUsed="0"/>
+    <w:lsdException w:name="Medium Shading 2 Accent 1" w:semiHidden="0" w:uiPriority="64" w:unhideWhenUsed="0"/>
+    <w:lsdException w:name="Medium List 1 Accent 1" w:semiHidden="0" w:uiPriority="65" w:unhideWhenUsed="0"/>
+    <w:lsdException w:name="Revision" w:unhideWhenUsed="0"/>
+    <w:lsdException w:name="List Paragraph" w:semiHidden="0" w:uiPriority="34" w:unhideWhenUsed="0" w:qFormat="1"/>
+    <w:lsdException w:name="Quote" w:semiHidden="0" w:uiPriority="29" w:unhideWhenUsed="0" w:qFormat="1"/>
+    <w:lsdException w:name="Intense Quote" w:semiHidden="0" w:uiPriority="30" w:unhideWhenUsed="0" w:qFormat="1"/>
+    <w:lsdException w:name="Medium List 2 Accent 1" w:semiHidden="0" w:uiPriority="66" w:unhideWhenUsed="0"/>
+    <w:lsdException w:name="Medium Grid 1 Accent 1" w:semiHidden="0" w:uiPriority="67" w:unhideWhenUsed="0"/>
+    <w:lsdException w:name="Medium Grid 2 Accent 1" w:semiHidden="0" w:uiPriority="68" w:unhideWhenUsed="0"/>
+    <w:lsdException w:name="Medium Grid 3 Accent 1" w:semiHidden="0" w:uiPriority="69" w:unhideWhenUsed="0"/>
+    <w:lsdException w:name="Dark List Accent 1" w:semiHidden="0" w:uiPriority="70" w:unhideWhenUsed="0"/>
+    <w:lsdException w:name="Colorful Shading Accent 1" w:semiHidden="0" w:uiPriority="71" w:unhideWhenUsed="0"/>
+    <w:lsdException w:name="Colorful List Accent 1" w:semiHidden="0" w:uiPriority="72" w:unhideWhenUsed="0"/>
+    <w:lsdException w:name="Colorful Grid Accent 1" w:semiHidden="0" w:uiPriority="73" w:unhideWhenUsed="0"/>
+    <w:lsdException w:name="Light Shading Accent 2" w:semiHidden="0" w:uiPriority="60" w:unhideWhenUsed="0"/>
+    <w:lsdException w:name="Light List Accent 2" w:semiHidden="0" w:uiPriority="61" w:unhideWhenUsed="0"/>
+    <w:lsdException w:name="Light Grid Accent 2" w:semiHidden="0" w:uiPriority="62" w:unhideWhenUsed="0"/>
+    <w:lsdException w:name="Medium Shading 1 Accent 2" w:semiHidden="0" w:uiPriority="63" w:unhideWhenUsed="0"/>
+    <w:lsdException w:name="Medium Shading 2 Accent 2" w:semiHidden="0" w:uiPriority="64" w:unhideWhenUsed="0"/>
+    <w:lsdException w:name="Medium List 1 Accent 2" w:semiHidden="0" w:uiPriority="65" w:unhideWhenUsed="0"/>
+    <w:lsdException w:name="Medium List 2 Accent 2" w:semiHidden="0" w:uiPriority="66" w:unhideWhenUsed="0"/>
+    <w:lsdException w:name="Medium Grid 1 Accent 2" w:semiHidden="0" w:uiPriority="67" w:unhideWhenUsed="0"/>
+    <w:lsdException w:name="Medium Grid 2 Accent 2" w:semiHidden="0" w:uiPriority="68" w:unhideWhenUsed="0"/>
+    <w:lsdException w:name="Medium Grid 3 Accent 2" w:semiHidden="0" w:uiPriority="69" w:unhideWhenUsed="0"/>
+    <w:lsdException w:name="Dark List Accent 2" w:semiHidden="0" w:uiPriority="70" w:unhideWhenUsed="0"/>
+    <w:lsdException w:name="Colorful Shading Accent 2" w:semiHidden="0" w:uiPriority="71" w:unhideWhenUsed="0"/>
+    <w:lsdException w:name="Colorful List Accent 2" w:semiHidden="0" w:uiPriority="72" w:unhideWhenUsed="0"/>
+    <w:lsdException w:name="Colorful Grid Accent 2" w:semiHidden="0" w:uiPriority="73" w:unhideWhenUsed="0"/>
+    <w:lsdException w:name="Light Shading Accent 3" w:semiHidden="0" w:uiPriority="60" w:unhideWhenUsed="0"/>
+    <w:lsdException w:name="Light List Accent 3" w:semiHidden="0" w:uiPriority="61" w:unhideWhenUsed="0"/>
+    <w:lsdException w:name="Light Grid Accent 3" w:semiHidden="0" w:uiPriority="62" w:unhideWhenUsed="0"/>
+    <w:lsdException w:name="Medium Shading 1 Accent 3" w:semiHidden="0" w:uiPriority="63" w:unhideWhenUsed="0"/>
+    <w:lsdException w:name="Medium Shading 2 Accent 3" w:semiHidden="0" w:uiPriority="64" w:unhideWhenUsed="0"/>
+    <w:lsdException w:name="Medium List 1 Accent 3" w:semiHidden="0" w:uiPriority="65" w:unhideWhenUsed="0"/>
+    <w:lsdException w:name="Medium List 2 Accent 3" w:semiHidden="0" w:uiPriority="66" w:unhideWhenUsed="0"/>
+    <w:lsdException w:name="Medium Grid 1 Accent 3" w:semiHidden="0" w:uiPriority="67" w:unhideWhenUsed="0"/>
+    <w:lsdException w:name="Medium Grid 2 Accent 3" w:semiHidden="0" w:uiPriority="68" w:unhideWhenUsed="0"/>
+    <w:lsdException w:name="Medium Grid 3 Accent 3" w:semiHidden="0" w:uiPriority="69" w:unhideWhenUsed="0"/>
+    <w:lsdException w:name="Dark List Accent 3" w:semiHidden="0" w:uiPriority="70" w:unhideWhenUsed="0"/>
+    <w:lsdException w:name="Colorful Shading Accent 3" w:semiHidden="0" w:uiPriority="71" w:unhideWhenUsed="0"/>
+    <w:lsdException w:name="Colorful List Accent 3" w:semiHidden="0" w:uiPriority="72" w:unhideWhenUsed="0"/>
+    <w:lsdException w:name="Colorful Grid Accent 3" w:semiHidden="0" w:uiPriority="73" w:unhideWhenUsed="0"/>
+    <w:lsdException w:name="Light Shading Accent 4" w:semiHidden="0" w:uiPriority="60" w:unhideWhenUsed="0"/>
+    <w:lsdException w:name="Light List Accent 4" w:semiHidden="0" w:uiPriority="61" w:unhideWhenUsed="0"/>
+    <w:lsdException w:name="Light Grid Accent 4" w:semiHidden="0" w:uiPriority="62" w:unhideWhenUsed="0"/>
+    <w:lsdException w:name="Medium Shading 1 Accent 4" w:semiHidden="0" w:uiPriority="63" w:unhideWhenUsed="0"/>
+    <w:lsdException w:name="Medium Shading 2 Accent 4" w:semiHidden="0" w:uiPriority="64" w:unhideWhenUsed="0"/>
+    <w:lsdException w:name="Medium List 1 Accent 4" w:semiHidden="0" w:uiPriority="65" w:unhideWhenUsed="0"/>
+    <w:lsdException w:name="Medium List 2 Accent 4" w:semiHidden="0" w:uiPriority="66" w:unhideWhenUsed="0"/>
+    <w:lsdException w:name="Medium Grid 1 Accent 4" w:semiHidden="0" w:uiPriority="67" w:unhideWhenUsed="0"/>
+    <w:lsdException w:name="Medium Grid 2 Accent 4" w:semiHidden="0" w:uiPriority="68" w:unhideWhenUsed="0"/>
+    <w:lsdException w:name="Medium Grid 3 Accent 4" w:semiHidden="0" w:uiPriority="69" w:unhideWhenUsed="0"/>
+    <w:lsdException w:name="Dark List Accent 4" w:semiHidden="0" w:uiPriority="70" w:unhideWhenUsed="0"/>
+    <w:lsdException w:name="Colorful Shading Accent 4" w:semiHidden="0" w:uiPriority="71" w:unhideWhenUsed="0"/>
+    <w:lsdException w:name="Colorful List Accent 4" w:semiHidden="0" w:uiPriority="72" w:unhideWhenUsed="0"/>
+    <w:lsdException w:name="Colorful Grid Accent 4" w:semiHidden="0" w:uiPriority="73" w:unhideWhenUsed="0"/>
+    <w:lsdException w:name="Light Shading Accent 5" w:semiHidden="0" w:uiPriority="60" w:unhideWhenUsed="0"/>
+    <w:lsdException w:name="Light List Accent 5" w:semiHidden="0" w:uiPriority="61" w:unhideWhenUsed="0"/>
+    <w:lsdException w:name="Light Grid Accent 5" w:semiHidden="0" w:uiPriority="62" w:unhideWhenUsed="0"/>
+    <w:lsdException w:name="Medium Shading 1 Accent 5" w:semiHidden="0" w:uiPriority="63" w:unhideWhenUsed="0"/>
+    <w:lsdException w:name="Medium Shading 2 Accent 5" w:semiHidden="0" w:uiPriority="64" w:unhideWhenUsed="0"/>
+    <w:lsdException w:name="Medium List 1 Accent 5" w:semiHidden="0" w:uiPriority="65" w:unhideWhenUsed="0"/>
+    <w:lsdException w:name="Medium List 2 Accent 5" w:semiHidden="0" w:uiPriority="66" w:unhideWhenUsed="0"/>
+    <w:lsdException w:name="Medium Grid 1 Accent 5" w:semiHidden="0" w:uiPriority="67" w:unhideWhenUsed="0"/>
+    <w:lsdException w:name="Medium Grid 2 Accent 5" w:semiHidden="0" w:uiPriority="68" w:unhideWhenUsed="0"/>
+    <w:lsdException w:name="Medium Grid 3 Accent 5" w:semiHidden="0" w:uiPriority="69" w:unhideWhenUsed="0"/>
+    <w:lsdException w:name="Dark List Accent 5" w:semiHidden="0" w:uiPriority="70" w:unhideWhenUsed="0"/>
+    <w:lsdException w:name="Colorful Shading Accent 5" w:semiHidden="0" w:uiPriority="71" w:unhideWhenUsed="0"/>
+    <w:lsdException w:name="Colorful List Accent 5" w:semiHidden="0" w:uiPriority="72" w:unhideWhenUsed="0"/>
+    <w:lsdException w:name="Colorful Grid Accent 5" w:semiHidden="0" w:uiPriority="73" w:unhideWhenUsed="0"/>
+    <w:lsdException w:name="Light Shading Accent 6" w:semiHidden="0" w:uiPriority="60" w:unhideWhenUsed="0"/>
+    <w:lsdException w:name="Light List Accent 6" w:semiHidden="0" w:uiPriority="61" w:unhideWhenUsed="0"/>
+    <w:lsdException w:name="Light Grid Accent 6" w:semiHidden="0" w:uiPriority="62" w:unhideWhenUsed="0"/>
+    <w:lsdException w:name="Medium Shading 1 Accent 6" w:semiHidden="0" w:uiPriority="63" w:unhideWhenUsed="0"/>
+    <w:lsdException w:name="Medium Shading 2 Accent 6" w:semiHidden="0" w:uiPriority="64" w:unhideWhenUsed="0"/>
+    <w:lsdException w:name="Medium List 1 Accent 6" w:semiHidden="0" w:uiPriority="65" w:unhideWhenUsed="0"/>
+    <w:lsdException w:name="Medium List 2 Accent 6" w:semiHidden="0" w:uiPriority="66" w:unhideWhenUsed="0"/>
+    <w:lsdException w:name="Medium Grid 1 Accent 6" w:semiHidden="0" w:uiPriority="67" w:unhideWhenUsed="0"/>
+    <w:lsdException w:name="Medium Grid 2 Accent 6" w:semiHidden="0" w:uiPriority="68" w:unhideWhenUsed="0"/>
+    <w:lsdException w:name="Medium Grid 3 Accent 6" w:semiHidden="0" w:uiPriority="69" w:unhideWhenUsed="0"/>
+    <w:lsdException w:name="Dark List Accent 6" w:semiHidden="0" w:uiPriority="70" w:unhideWhenUsed="0"/>
+    <w:lsdException w:name="Colorful Shading Accent 6" w:semiHidden="0" w:uiPriority="71" w:unhideWhenUsed="0"/>
+    <w:lsdException w:name="Colorful List Accent 6" w:semiHidden="0" w:uiPriority="72" w:unhideWhenUsed="0"/>
+    <w:lsdException w:name="Colorful Grid Accent 6" w:semiHidden="0" w:uiPriority="73" w:unhideWhenUsed="0"/>
+    <w:lsdException w:name="Subtle Emphasis" w:semiHidden="0" w:uiPriority="19" w:unhideWhenUsed="0" w:qFormat="1"/>
+    <w:lsdException w:name="Intense Emphasis" w:semiHidden="0" w:uiPriority="21" w:unhideWhenUsed="0" w:qFormat="1"/>
+    <w:lsdException w:name="Subtle Reference" w:semiHidden="0" w:uiPriority="31" w:unhideWhenUsed="0" w:qFormat="1"/>
+    <w:lsdException w:name="Intense Reference" w:semiHidden="0" w:uiPriority="32" w:unhideWhenUsed="0" w:qFormat="1"/>
+    <w:lsdException w:name="Book Title" w:semiHidden="0" w:uiPriority="33" w:unhideWhenUsed="0" w:qFormat="1"/>
+    <w:lsdException w:name="Bibliography" w:uiPriority="37"/>
+    <w:lsdException w:name="TOC Heading" w:uiPriority="39" w:qFormat="1"/>
   </w:latentStyles>
   <w:style w:type="paragraph" w:default="1" w:styleId="Normal">
     <w:name w:val="Normal"/>
     <w:qFormat/>
+    <w:rsid w:val="00E75EA5"/>
   </w:style>
-  <w:style w:type="paragraph" w:styleId="Heading1">
+  <w:style w:type="paragraph" w:styleId="Balk1">
     <w:name w:val="heading 1"/>
     <w:basedOn w:val="Normal"/>
     <w:next w:val="Normal"/>
-    <w:link w:val="Heading1Char"/>
+    <w:link w:val="Balk1Char"/>
     <w:uiPriority w:val="9"/>
     <w:qFormat/>
     <w:rsid w:val="00F24F1A"/>
@@ -5332,11 +5100,11 @@
       <w:szCs w:val="32"/>
     </w:rPr>
   </w:style>
-  <w:style w:type="paragraph" w:styleId="Heading2">
+  <w:style w:type="paragraph" w:styleId="Balk2">
     <w:name w:val="heading 2"/>
     <w:basedOn w:val="Normal"/>
     <w:next w:val="Normal"/>
-    <w:link w:val="Heading2Char"/>
+    <w:link w:val="Balk2Char"/>
     <w:uiPriority w:val="9"/>
     <w:unhideWhenUsed/>
     <w:qFormat/>
@@ -5354,11 +5122,11 @@
       <w:szCs w:val="26"/>
     </w:rPr>
   </w:style>
-  <w:style w:type="paragraph" w:styleId="Heading3">
+  <w:style w:type="paragraph" w:styleId="Balk3">
     <w:name w:val="heading 3"/>
     <w:basedOn w:val="Normal"/>
     <w:next w:val="Normal"/>
-    <w:link w:val="Heading3Char"/>
+    <w:link w:val="Balk3Char"/>
     <w:uiPriority w:val="9"/>
     <w:unhideWhenUsed/>
     <w:qFormat/>
@@ -5375,17 +5143,18 @@
       <w:szCs w:val="24"/>
     </w:rPr>
   </w:style>
-  <w:style w:type="character" w:default="1" w:styleId="DefaultParagraphFont">
+  <w:style w:type="character" w:default="1" w:styleId="VarsaylanParagrafYazTipi">
     <w:name w:val="Default Paragraph Font"/>
     <w:uiPriority w:val="1"/>
     <w:semiHidden/>
     <w:unhideWhenUsed/>
   </w:style>
-  <w:style w:type="table" w:default="1" w:styleId="TableNormal">
+  <w:style w:type="table" w:default="1" w:styleId="NormalTablo">
     <w:name w:val="Normal Table"/>
     <w:uiPriority w:val="99"/>
     <w:semiHidden/>
     <w:unhideWhenUsed/>
+    <w:qFormat/>
     <w:tblPr>
       <w:tblInd w:w="0" w:type="dxa"/>
       <w:tblCellMar>
@@ -5396,17 +5165,17 @@
       </w:tblCellMar>
     </w:tblPr>
   </w:style>
-  <w:style w:type="numbering" w:default="1" w:styleId="NoList">
+  <w:style w:type="numbering" w:default="1" w:styleId="ListeYok">
     <w:name w:val="No List"/>
     <w:uiPriority w:val="99"/>
     <w:semiHidden/>
     <w:unhideWhenUsed/>
   </w:style>
-  <w:style w:type="paragraph" w:styleId="Title">
+  <w:style w:type="paragraph" w:styleId="KonuBal">
     <w:name w:val="Title"/>
     <w:basedOn w:val="Normal"/>
     <w:next w:val="Normal"/>
-    <w:link w:val="TitleChar"/>
+    <w:link w:val="KonuBalChar"/>
     <w:uiPriority w:val="10"/>
     <w:qFormat/>
     <w:rsid w:val="00666ED8"/>
@@ -5418,10 +5187,10 @@
       <w:rFonts w:asciiTheme="majorHAnsi" w:eastAsiaTheme="majorEastAsia" w:hAnsiTheme="majorHAnsi" w:cstheme="majorBidi"/>
     </w:rPr>
   </w:style>
-  <w:style w:type="character" w:customStyle="1" w:styleId="TitleChar">
-    <w:name w:val="Title Char"/>
-    <w:basedOn w:val="DefaultParagraphFont"/>
-    <w:link w:val="Title"/>
+  <w:style w:type="character" w:customStyle="1" w:styleId="KonuBalChar">
+    <w:name w:val="Konu Başlığı Char"/>
+    <w:basedOn w:val="VarsaylanParagrafYazTipi"/>
+    <w:link w:val="KonuBal"/>
     <w:uiPriority w:val="10"/>
     <w:rsid w:val="00666ED8"/>
     <w:rPr>
@@ -5433,10 +5202,10 @@
       <w:szCs w:val="56"/>
     </w:rPr>
   </w:style>
-  <w:style w:type="character" w:customStyle="1" w:styleId="Heading1Char">
-    <w:name w:val="Heading 1 Char"/>
-    <w:basedOn w:val="DefaultParagraphFont"/>
-    <w:link w:val="Heading1"/>
+  <w:style w:type="character" w:customStyle="1" w:styleId="Balk1Char">
+    <w:name w:val="Başlık 1 Char"/>
+    <w:basedOn w:val="VarsaylanParagrafYazTipi"/>
+    <w:link w:val="Balk1"/>
     <w:uiPriority w:val="9"/>
     <w:rsid w:val="00F24F1A"/>
     <w:rPr>
@@ -5446,9 +5215,9 @@
       <w:szCs w:val="32"/>
     </w:rPr>
   </w:style>
-  <w:style w:type="paragraph" w:styleId="TOCHeading">
+  <w:style w:type="paragraph" w:styleId="TBal">
     <w:name w:val="TOC Heading"/>
-    <w:basedOn w:val="Heading1"/>
+    <w:basedOn w:val="Balk1"/>
     <w:next w:val="Normal"/>
     <w:uiPriority w:val="39"/>
     <w:unhideWhenUsed/>
@@ -5461,7 +5230,7 @@
       <w:kern w:val="0"/>
     </w:rPr>
   </w:style>
-  <w:style w:type="paragraph" w:styleId="TOC1">
+  <w:style w:type="paragraph" w:styleId="T1">
     <w:name w:val="toc 1"/>
     <w:basedOn w:val="Normal"/>
     <w:next w:val="Normal"/>
@@ -5473,9 +5242,9 @@
       <w:spacing w:after="100"/>
     </w:pPr>
   </w:style>
-  <w:style w:type="character" w:styleId="Hyperlink">
+  <w:style w:type="character" w:styleId="Kpr">
     <w:name w:val="Hyperlink"/>
-    <w:basedOn w:val="DefaultParagraphFont"/>
+    <w:basedOn w:val="VarsaylanParagrafYazTipi"/>
     <w:uiPriority w:val="99"/>
     <w:unhideWhenUsed/>
     <w:rsid w:val="00F24F1A"/>
@@ -5484,10 +5253,10 @@
       <w:u w:val="single"/>
     </w:rPr>
   </w:style>
-  <w:style w:type="character" w:customStyle="1" w:styleId="Heading2Char">
-    <w:name w:val="Heading 2 Char"/>
-    <w:basedOn w:val="DefaultParagraphFont"/>
-    <w:link w:val="Heading2"/>
+  <w:style w:type="character" w:customStyle="1" w:styleId="Balk2Char">
+    <w:name w:val="Başlık 2 Char"/>
+    <w:basedOn w:val="VarsaylanParagrafYazTipi"/>
+    <w:link w:val="Balk2"/>
     <w:uiPriority w:val="9"/>
     <w:rsid w:val="00F24F1A"/>
     <w:rPr>
@@ -5497,10 +5266,10 @@
       <w:szCs w:val="26"/>
     </w:rPr>
   </w:style>
-  <w:style w:type="character" w:customStyle="1" w:styleId="Heading3Char">
-    <w:name w:val="Heading 3 Char"/>
-    <w:basedOn w:val="DefaultParagraphFont"/>
-    <w:link w:val="Heading3"/>
+  <w:style w:type="character" w:customStyle="1" w:styleId="Balk3Char">
+    <w:name w:val="Başlık 3 Char"/>
+    <w:basedOn w:val="VarsaylanParagrafYazTipi"/>
+    <w:link w:val="Balk3"/>
     <w:uiPriority w:val="9"/>
     <w:rsid w:val="00F24F1A"/>
     <w:rPr>
@@ -5509,7 +5278,7 @@
       <w:szCs w:val="24"/>
     </w:rPr>
   </w:style>
-  <w:style w:type="paragraph" w:styleId="TOC2">
+  <w:style w:type="paragraph" w:styleId="T2">
     <w:name w:val="toc 2"/>
     <w:basedOn w:val="Normal"/>
     <w:next w:val="Normal"/>
@@ -5522,7 +5291,7 @@
       <w:ind w:left="240"/>
     </w:pPr>
   </w:style>
-  <w:style w:type="paragraph" w:styleId="NoSpacing">
+  <w:style w:type="paragraph" w:styleId="AralkYok">
     <w:name w:val="No Spacing"/>
     <w:uiPriority w:val="1"/>
     <w:qFormat/>
@@ -5531,16 +5300,46 @@
       <w:spacing w:after="0" w:line="240" w:lineRule="auto"/>
     </w:pPr>
   </w:style>
-  <w:style w:type="paragraph" w:styleId="ListParagraph">
+  <w:style w:type="paragraph" w:styleId="ListeParagraf">
     <w:name w:val="List Paragraph"/>
     <w:basedOn w:val="Normal"/>
-    <w:uiPriority w:val="72"/>
+    <w:uiPriority w:val="34"/>
     <w:qFormat/>
     <w:rsid w:val="006C6186"/>
     <w:pPr>
       <w:ind w:left="720"/>
       <w:contextualSpacing/>
     </w:pPr>
+  </w:style>
+  <w:style w:type="paragraph" w:styleId="BalonMetni">
+    <w:name w:val="Balloon Text"/>
+    <w:basedOn w:val="Normal"/>
+    <w:link w:val="BalonMetniChar"/>
+    <w:uiPriority w:val="99"/>
+    <w:semiHidden/>
+    <w:unhideWhenUsed/>
+    <w:rsid w:val="00F9711E"/>
+    <w:pPr>
+      <w:spacing w:after="0" w:line="240" w:lineRule="auto"/>
+    </w:pPr>
+    <w:rPr>
+      <w:rFonts w:ascii="Tahoma" w:hAnsi="Tahoma" w:cs="Tahoma"/>
+      <w:sz w:val="16"/>
+      <w:szCs w:val="16"/>
+    </w:rPr>
+  </w:style>
+  <w:style w:type="character" w:customStyle="1" w:styleId="BalonMetniChar">
+    <w:name w:val="Balon Metni Char"/>
+    <w:basedOn w:val="VarsaylanParagrafYazTipi"/>
+    <w:link w:val="BalonMetni"/>
+    <w:uiPriority w:val="99"/>
+    <w:semiHidden/>
+    <w:rsid w:val="00F9711E"/>
+    <w:rPr>
+      <w:rFonts w:ascii="Tahoma" w:hAnsi="Tahoma" w:cs="Tahoma"/>
+      <w:sz w:val="16"/>
+      <w:szCs w:val="16"/>
+    </w:rPr>
   </w:style>
 </w:styles>
 </file>
@@ -5588,7 +5387,7 @@
     </a:clrScheme>
     <a:fontScheme name="Office">
       <a:majorFont>
-        <a:latin typeface="Calibri Light" panose="020F0302020204030204"/>
+        <a:latin typeface="Calibri Light"/>
         <a:ea typeface=""/>
         <a:cs typeface=""/>
         <a:font script="Jpan" typeface="游ゴシック Light"/>
@@ -5640,7 +5439,7 @@
         <a:font script="Tfng" typeface="Ebrima"/>
       </a:majorFont>
       <a:minorFont>
-        <a:latin typeface="Calibri" panose="020F0502020204030204"/>
+        <a:latin typeface="Calibri"/>
         <a:ea typeface=""/>
         <a:cs typeface=""/>
         <a:font script="Jpan" typeface="游明朝"/>
@@ -5834,7 +5633,7 @@
   <a:extraClrSchemeLst/>
   <a:extLst>
     <a:ext uri="{05A4C25C-085E-4340-85A3-A5531E510DB2}">
-      <thm15:themeFamily xmlns:thm15="http://schemas.microsoft.com/office/thememl/2012/main" name="Office Theme" id="{62F939B6-93AF-4DB8-9C6B-D6C7DFDC589F}" vid="{4A3C46E8-61CC-4603-A589-7422A47A8E4A}"/>
+      <thm15:themeFamily xmlns:thm15="http://schemas.microsoft.com/office/thememl/2012/main" xmlns="" name="Office Theme" id="{62F939B6-93AF-4DB8-9C6B-D6C7DFDC589F}" vid="{4A3C46E8-61CC-4603-A589-7422A47A8E4A}"/>
     </a:ext>
   </a:extLst>
 </a:theme>

</xml_diff>

<commit_message>
I have added my cv but my cv extends for 3rd page
</commit_message>
<xml_diff>
--- a/reports/business statement/Business Statement - ver3.docx
+++ b/reports/business statement/Business Statement - ver3.docx
@@ -37,7 +37,7 @@
                     <a:blip r:embed="rId6" cstate="print">
                       <a:extLst>
                         <a:ext uri="{28A0092B-C50C-407E-A947-70E740481C1C}">
-                          <a14:useLocalDpi xmlns:a14="http://schemas.microsoft.com/office/drawing/2010/main" xmlns:wps="http://schemas.microsoft.com/office/word/2010/wordprocessingShape" xmlns:wpi="http://schemas.microsoft.com/office/word/2010/wordprocessingInk" xmlns:wpg="http://schemas.microsoft.com/office/word/2010/wordprocessingGroup" xmlns:w16se="http://schemas.microsoft.com/office/word/2015/wordml/symex" xmlns:w16cid="http://schemas.microsoft.com/office/word/2016/wordml/cid" xmlns:w15="http://schemas.microsoft.com/office/word/2012/wordml" xmlns:w14="http://schemas.microsoft.com/office/word/2010/wordml" xmlns:w="http://schemas.openxmlformats.org/wordprocessingml/2006/main" xmlns:w10="urn:schemas-microsoft-com:office:word" xmlns:wp14="http://schemas.microsoft.com/office/word/2010/wordprocessingDrawing" xmlns:v="urn:schemas-microsoft-com:vml" xmlns:o="urn:schemas-microsoft-com:office:office" xmlns:am3d="http://schemas.microsoft.com/office/drawing/2017/model3d" xmlns:aink="http://schemas.microsoft.com/office/drawing/2016/ink" xmlns:mc="http://schemas.openxmlformats.org/markup-compatibility/2006" xmlns:cx8="http://schemas.microsoft.com/office/drawing/2016/5/14/chartex" xmlns:cx7="http://schemas.microsoft.com/office/drawing/2016/5/13/chartex" xmlns:cx6="http://schemas.microsoft.com/office/drawing/2016/5/12/chartex" xmlns:cx5="http://schemas.microsoft.com/office/drawing/2016/5/11/chartex" xmlns:cx4="http://schemas.microsoft.com/office/drawing/2016/5/10/chartex" xmlns:cx3="http://schemas.microsoft.com/office/drawing/2016/5/9/chartex" xmlns:cx2="http://schemas.microsoft.com/office/drawing/2015/10/21/chartex" xmlns:cx1="http://schemas.microsoft.com/office/drawing/2015/9/8/chartex" xmlns:cx="http://schemas.microsoft.com/office/drawing/2014/chartex" xmlns:wpc="http://schemas.microsoft.com/office/word/2010/wordprocessingCanvas" xmlns="" val="0"/>
+                          <a14:useLocalDpi xmlns="" xmlns:wpc="http://schemas.microsoft.com/office/word/2010/wordprocessingCanvas" xmlns:cx="http://schemas.microsoft.com/office/drawing/2014/chartex" xmlns:cx1="http://schemas.microsoft.com/office/drawing/2015/9/8/chartex" xmlns:cx2="http://schemas.microsoft.com/office/drawing/2015/10/21/chartex" xmlns:cx3="http://schemas.microsoft.com/office/drawing/2016/5/9/chartex" xmlns:cx4="http://schemas.microsoft.com/office/drawing/2016/5/10/chartex" xmlns:cx5="http://schemas.microsoft.com/office/drawing/2016/5/11/chartex" xmlns:cx6="http://schemas.microsoft.com/office/drawing/2016/5/12/chartex" xmlns:cx7="http://schemas.microsoft.com/office/drawing/2016/5/13/chartex" xmlns:cx8="http://schemas.microsoft.com/office/drawing/2016/5/14/chartex" xmlns:mc="http://schemas.openxmlformats.org/markup-compatibility/2006" xmlns:aink="http://schemas.microsoft.com/office/drawing/2016/ink" xmlns:am3d="http://schemas.microsoft.com/office/drawing/2017/model3d" xmlns:o="urn:schemas-microsoft-com:office:office" xmlns:v="urn:schemas-microsoft-com:vml" xmlns:wp14="http://schemas.microsoft.com/office/word/2010/wordprocessingDrawing" xmlns:w10="urn:schemas-microsoft-com:office:word" xmlns:w="http://schemas.openxmlformats.org/wordprocessingml/2006/main" xmlns:w14="http://schemas.microsoft.com/office/word/2010/wordml" xmlns:w15="http://schemas.microsoft.com/office/word/2012/wordml" xmlns:w16cid="http://schemas.microsoft.com/office/word/2016/wordml/cid" xmlns:w16se="http://schemas.microsoft.com/office/word/2015/wordml/symex" xmlns:wpg="http://schemas.microsoft.com/office/word/2010/wordprocessingGroup" xmlns:wpi="http://schemas.microsoft.com/office/word/2010/wordprocessingInk" xmlns:wps="http://schemas.microsoft.com/office/word/2010/wordprocessingShape" xmlns:a14="http://schemas.microsoft.com/office/drawing/2010/main" val="0"/>
                         </a:ext>
                       </a:extLst>
                     </a:blip>
@@ -58,7 +58,7 @@
                     </a:ln>
                     <a:extLst>
                       <a:ext uri="{53640926-AAD7-44D8-BBD7-CCE9431645EC}">
-                        <a14:shadowObscured xmlns:a14="http://schemas.microsoft.com/office/drawing/2010/main" xmlns:wps="http://schemas.microsoft.com/office/word/2010/wordprocessingShape" xmlns:wpi="http://schemas.microsoft.com/office/word/2010/wordprocessingInk" xmlns:wpg="http://schemas.microsoft.com/office/word/2010/wordprocessingGroup" xmlns:w16se="http://schemas.microsoft.com/office/word/2015/wordml/symex" xmlns:w16cid="http://schemas.microsoft.com/office/word/2016/wordml/cid" xmlns:w15="http://schemas.microsoft.com/office/word/2012/wordml" xmlns:w14="http://schemas.microsoft.com/office/word/2010/wordml" xmlns:w="http://schemas.openxmlformats.org/wordprocessingml/2006/main" xmlns:w10="urn:schemas-microsoft-com:office:word" xmlns:wp14="http://schemas.microsoft.com/office/word/2010/wordprocessingDrawing" xmlns:v="urn:schemas-microsoft-com:vml" xmlns:o="urn:schemas-microsoft-com:office:office" xmlns:am3d="http://schemas.microsoft.com/office/drawing/2017/model3d" xmlns:aink="http://schemas.microsoft.com/office/drawing/2016/ink" xmlns:mc="http://schemas.openxmlformats.org/markup-compatibility/2006" xmlns:cx8="http://schemas.microsoft.com/office/drawing/2016/5/14/chartex" xmlns:cx7="http://schemas.microsoft.com/office/drawing/2016/5/13/chartex" xmlns:cx6="http://schemas.microsoft.com/office/drawing/2016/5/12/chartex" xmlns:cx5="http://schemas.microsoft.com/office/drawing/2016/5/11/chartex" xmlns:cx4="http://schemas.microsoft.com/office/drawing/2016/5/10/chartex" xmlns:cx3="http://schemas.microsoft.com/office/drawing/2016/5/9/chartex" xmlns:cx2="http://schemas.microsoft.com/office/drawing/2015/10/21/chartex" xmlns:cx1="http://schemas.microsoft.com/office/drawing/2015/9/8/chartex" xmlns:cx="http://schemas.microsoft.com/office/drawing/2014/chartex" xmlns:wpc="http://schemas.microsoft.com/office/word/2010/wordprocessingCanvas" xmlns=""/>
+                        <a14:shadowObscured xmlns="" xmlns:wpc="http://schemas.microsoft.com/office/word/2010/wordprocessingCanvas" xmlns:cx="http://schemas.microsoft.com/office/drawing/2014/chartex" xmlns:cx1="http://schemas.microsoft.com/office/drawing/2015/9/8/chartex" xmlns:cx2="http://schemas.microsoft.com/office/drawing/2015/10/21/chartex" xmlns:cx3="http://schemas.microsoft.com/office/drawing/2016/5/9/chartex" xmlns:cx4="http://schemas.microsoft.com/office/drawing/2016/5/10/chartex" xmlns:cx5="http://schemas.microsoft.com/office/drawing/2016/5/11/chartex" xmlns:cx6="http://schemas.microsoft.com/office/drawing/2016/5/12/chartex" xmlns:cx7="http://schemas.microsoft.com/office/drawing/2016/5/13/chartex" xmlns:cx8="http://schemas.microsoft.com/office/drawing/2016/5/14/chartex" xmlns:mc="http://schemas.openxmlformats.org/markup-compatibility/2006" xmlns:aink="http://schemas.microsoft.com/office/drawing/2016/ink" xmlns:am3d="http://schemas.microsoft.com/office/drawing/2017/model3d" xmlns:o="urn:schemas-microsoft-com:office:office" xmlns:v="urn:schemas-microsoft-com:vml" xmlns:wp14="http://schemas.microsoft.com/office/word/2010/wordprocessingDrawing" xmlns:w10="urn:schemas-microsoft-com:office:word" xmlns:w="http://schemas.openxmlformats.org/wordprocessingml/2006/main" xmlns:w14="http://schemas.microsoft.com/office/word/2010/wordml" xmlns:w15="http://schemas.microsoft.com/office/word/2012/wordml" xmlns:w16cid="http://schemas.microsoft.com/office/word/2016/wordml/cid" xmlns:w16se="http://schemas.microsoft.com/office/word/2015/wordml/symex" xmlns:wpg="http://schemas.microsoft.com/office/word/2010/wordprocessingGroup" xmlns:wpi="http://schemas.microsoft.com/office/word/2010/wordprocessingInk" xmlns:wps="http://schemas.microsoft.com/office/word/2010/wordprocessingShape" xmlns:a14="http://schemas.microsoft.com/office/drawing/2010/main"/>
                       </a:ext>
                     </a:extLst>
                   </pic:spPr>
@@ -179,7 +179,7 @@
                     <a:blip r:embed="rId7" cstate="print">
                       <a:extLst>
                         <a:ext uri="{28A0092B-C50C-407E-A947-70E740481C1C}">
-                          <a14:useLocalDpi xmlns:a14="http://schemas.microsoft.com/office/drawing/2010/main" xmlns:wps="http://schemas.microsoft.com/office/word/2010/wordprocessingShape" xmlns:wpi="http://schemas.microsoft.com/office/word/2010/wordprocessingInk" xmlns:wpg="http://schemas.microsoft.com/office/word/2010/wordprocessingGroup" xmlns:w16se="http://schemas.microsoft.com/office/word/2015/wordml/symex" xmlns:w16cid="http://schemas.microsoft.com/office/word/2016/wordml/cid" xmlns:w15="http://schemas.microsoft.com/office/word/2012/wordml" xmlns:w14="http://schemas.microsoft.com/office/word/2010/wordml" xmlns:w="http://schemas.openxmlformats.org/wordprocessingml/2006/main" xmlns:w10="urn:schemas-microsoft-com:office:word" xmlns:wp14="http://schemas.microsoft.com/office/word/2010/wordprocessingDrawing" xmlns:v="urn:schemas-microsoft-com:vml" xmlns:o="urn:schemas-microsoft-com:office:office" xmlns:am3d="http://schemas.microsoft.com/office/drawing/2017/model3d" xmlns:aink="http://schemas.microsoft.com/office/drawing/2016/ink" xmlns:mc="http://schemas.openxmlformats.org/markup-compatibility/2006" xmlns:cx8="http://schemas.microsoft.com/office/drawing/2016/5/14/chartex" xmlns:cx7="http://schemas.microsoft.com/office/drawing/2016/5/13/chartex" xmlns:cx6="http://schemas.microsoft.com/office/drawing/2016/5/12/chartex" xmlns:cx5="http://schemas.microsoft.com/office/drawing/2016/5/11/chartex" xmlns:cx4="http://schemas.microsoft.com/office/drawing/2016/5/10/chartex" xmlns:cx3="http://schemas.microsoft.com/office/drawing/2016/5/9/chartex" xmlns:cx2="http://schemas.microsoft.com/office/drawing/2015/10/21/chartex" xmlns:cx1="http://schemas.microsoft.com/office/drawing/2015/9/8/chartex" xmlns:cx="http://schemas.microsoft.com/office/drawing/2014/chartex" xmlns:wpc="http://schemas.microsoft.com/office/word/2010/wordprocessingCanvas" xmlns="" val="0"/>
+                          <a14:useLocalDpi xmlns="" xmlns:wpc="http://schemas.microsoft.com/office/word/2010/wordprocessingCanvas" xmlns:cx="http://schemas.microsoft.com/office/drawing/2014/chartex" xmlns:cx1="http://schemas.microsoft.com/office/drawing/2015/9/8/chartex" xmlns:cx2="http://schemas.microsoft.com/office/drawing/2015/10/21/chartex" xmlns:cx3="http://schemas.microsoft.com/office/drawing/2016/5/9/chartex" xmlns:cx4="http://schemas.microsoft.com/office/drawing/2016/5/10/chartex" xmlns:cx5="http://schemas.microsoft.com/office/drawing/2016/5/11/chartex" xmlns:cx6="http://schemas.microsoft.com/office/drawing/2016/5/12/chartex" xmlns:cx7="http://schemas.microsoft.com/office/drawing/2016/5/13/chartex" xmlns:cx8="http://schemas.microsoft.com/office/drawing/2016/5/14/chartex" xmlns:mc="http://schemas.openxmlformats.org/markup-compatibility/2006" xmlns:aink="http://schemas.microsoft.com/office/drawing/2016/ink" xmlns:am3d="http://schemas.microsoft.com/office/drawing/2017/model3d" xmlns:o="urn:schemas-microsoft-com:office:office" xmlns:v="urn:schemas-microsoft-com:vml" xmlns:wp14="http://schemas.microsoft.com/office/word/2010/wordprocessingDrawing" xmlns:w10="urn:schemas-microsoft-com:office:word" xmlns:w="http://schemas.openxmlformats.org/wordprocessingml/2006/main" xmlns:w14="http://schemas.microsoft.com/office/word/2010/wordml" xmlns:w15="http://schemas.microsoft.com/office/word/2012/wordml" xmlns:w16cid="http://schemas.microsoft.com/office/word/2016/wordml/cid" xmlns:w16se="http://schemas.microsoft.com/office/word/2015/wordml/symex" xmlns:wpg="http://schemas.microsoft.com/office/word/2010/wordprocessingGroup" xmlns:wpi="http://schemas.microsoft.com/office/word/2010/wordprocessingInk" xmlns:wps="http://schemas.microsoft.com/office/word/2010/wordprocessingShape" xmlns:a14="http://schemas.microsoft.com/office/drawing/2010/main" val="0"/>
                         </a:ext>
                       </a:extLst>
                     </a:blip>
@@ -200,7 +200,7 @@
                     </a:ln>
                     <a:extLst>
                       <a:ext uri="{53640926-AAD7-44D8-BBD7-CCE9431645EC}">
-                        <a14:shadowObscured xmlns:a14="http://schemas.microsoft.com/office/drawing/2010/main" xmlns:wps="http://schemas.microsoft.com/office/word/2010/wordprocessingShape" xmlns:wpi="http://schemas.microsoft.com/office/word/2010/wordprocessingInk" xmlns:wpg="http://schemas.microsoft.com/office/word/2010/wordprocessingGroup" xmlns:w16se="http://schemas.microsoft.com/office/word/2015/wordml/symex" xmlns:w16cid="http://schemas.microsoft.com/office/word/2016/wordml/cid" xmlns:w15="http://schemas.microsoft.com/office/word/2012/wordml" xmlns:w14="http://schemas.microsoft.com/office/word/2010/wordml" xmlns:w="http://schemas.openxmlformats.org/wordprocessingml/2006/main" xmlns:w10="urn:schemas-microsoft-com:office:word" xmlns:wp14="http://schemas.microsoft.com/office/word/2010/wordprocessingDrawing" xmlns:v="urn:schemas-microsoft-com:vml" xmlns:o="urn:schemas-microsoft-com:office:office" xmlns:am3d="http://schemas.microsoft.com/office/drawing/2017/model3d" xmlns:aink="http://schemas.microsoft.com/office/drawing/2016/ink" xmlns:mc="http://schemas.openxmlformats.org/markup-compatibility/2006" xmlns:cx8="http://schemas.microsoft.com/office/drawing/2016/5/14/chartex" xmlns:cx7="http://schemas.microsoft.com/office/drawing/2016/5/13/chartex" xmlns:cx6="http://schemas.microsoft.com/office/drawing/2016/5/12/chartex" xmlns:cx5="http://schemas.microsoft.com/office/drawing/2016/5/11/chartex" xmlns:cx4="http://schemas.microsoft.com/office/drawing/2016/5/10/chartex" xmlns:cx3="http://schemas.microsoft.com/office/drawing/2016/5/9/chartex" xmlns:cx2="http://schemas.microsoft.com/office/drawing/2015/10/21/chartex" xmlns:cx1="http://schemas.microsoft.com/office/drawing/2015/9/8/chartex" xmlns:cx="http://schemas.microsoft.com/office/drawing/2014/chartex" xmlns:wpc="http://schemas.microsoft.com/office/word/2010/wordprocessingCanvas" xmlns=""/>
+                        <a14:shadowObscured xmlns="" xmlns:wpc="http://schemas.microsoft.com/office/word/2010/wordprocessingCanvas" xmlns:cx="http://schemas.microsoft.com/office/drawing/2014/chartex" xmlns:cx1="http://schemas.microsoft.com/office/drawing/2015/9/8/chartex" xmlns:cx2="http://schemas.microsoft.com/office/drawing/2015/10/21/chartex" xmlns:cx3="http://schemas.microsoft.com/office/drawing/2016/5/9/chartex" xmlns:cx4="http://schemas.microsoft.com/office/drawing/2016/5/10/chartex" xmlns:cx5="http://schemas.microsoft.com/office/drawing/2016/5/11/chartex" xmlns:cx6="http://schemas.microsoft.com/office/drawing/2016/5/12/chartex" xmlns:cx7="http://schemas.microsoft.com/office/drawing/2016/5/13/chartex" xmlns:cx8="http://schemas.microsoft.com/office/drawing/2016/5/14/chartex" xmlns:mc="http://schemas.openxmlformats.org/markup-compatibility/2006" xmlns:aink="http://schemas.microsoft.com/office/drawing/2016/ink" xmlns:am3d="http://schemas.microsoft.com/office/drawing/2017/model3d" xmlns:o="urn:schemas-microsoft-com:office:office" xmlns:v="urn:schemas-microsoft-com:vml" xmlns:wp14="http://schemas.microsoft.com/office/word/2010/wordprocessingDrawing" xmlns:w10="urn:schemas-microsoft-com:office:word" xmlns:w="http://schemas.openxmlformats.org/wordprocessingml/2006/main" xmlns:w14="http://schemas.microsoft.com/office/word/2010/wordml" xmlns:w15="http://schemas.microsoft.com/office/word/2012/wordml" xmlns:w16cid="http://schemas.microsoft.com/office/word/2016/wordml/cid" xmlns:w16se="http://schemas.microsoft.com/office/word/2015/wordml/symex" xmlns:wpg="http://schemas.microsoft.com/office/word/2010/wordprocessingGroup" xmlns:wpi="http://schemas.microsoft.com/office/word/2010/wordprocessingInk" xmlns:wps="http://schemas.microsoft.com/office/word/2010/wordprocessingShape" xmlns:a14="http://schemas.microsoft.com/office/drawing/2010/main"/>
                       </a:ext>
                     </a:extLst>
                   </pic:spPr>
@@ -246,7 +246,7 @@
                     <a:blip r:embed="rId8" cstate="print">
                       <a:extLst>
                         <a:ext uri="{28A0092B-C50C-407E-A947-70E740481C1C}">
-                          <a14:useLocalDpi xmlns:a14="http://schemas.microsoft.com/office/drawing/2010/main" xmlns:wps="http://schemas.microsoft.com/office/word/2010/wordprocessingShape" xmlns:wpi="http://schemas.microsoft.com/office/word/2010/wordprocessingInk" xmlns:wpg="http://schemas.microsoft.com/office/word/2010/wordprocessingGroup" xmlns:w16se="http://schemas.microsoft.com/office/word/2015/wordml/symex" xmlns:w16cid="http://schemas.microsoft.com/office/word/2016/wordml/cid" xmlns:w15="http://schemas.microsoft.com/office/word/2012/wordml" xmlns:w14="http://schemas.microsoft.com/office/word/2010/wordml" xmlns:w="http://schemas.openxmlformats.org/wordprocessingml/2006/main" xmlns:w10="urn:schemas-microsoft-com:office:word" xmlns:wp14="http://schemas.microsoft.com/office/word/2010/wordprocessingDrawing" xmlns:v="urn:schemas-microsoft-com:vml" xmlns:o="urn:schemas-microsoft-com:office:office" xmlns:am3d="http://schemas.microsoft.com/office/drawing/2017/model3d" xmlns:aink="http://schemas.microsoft.com/office/drawing/2016/ink" xmlns:mc="http://schemas.openxmlformats.org/markup-compatibility/2006" xmlns:cx8="http://schemas.microsoft.com/office/drawing/2016/5/14/chartex" xmlns:cx7="http://schemas.microsoft.com/office/drawing/2016/5/13/chartex" xmlns:cx6="http://schemas.microsoft.com/office/drawing/2016/5/12/chartex" xmlns:cx5="http://schemas.microsoft.com/office/drawing/2016/5/11/chartex" xmlns:cx4="http://schemas.microsoft.com/office/drawing/2016/5/10/chartex" xmlns:cx3="http://schemas.microsoft.com/office/drawing/2016/5/9/chartex" xmlns:cx2="http://schemas.microsoft.com/office/drawing/2015/10/21/chartex" xmlns:cx1="http://schemas.microsoft.com/office/drawing/2015/9/8/chartex" xmlns:cx="http://schemas.microsoft.com/office/drawing/2014/chartex" xmlns:wpc="http://schemas.microsoft.com/office/word/2010/wordprocessingCanvas" xmlns="" val="0"/>
+                          <a14:useLocalDpi xmlns="" xmlns:wpc="http://schemas.microsoft.com/office/word/2010/wordprocessingCanvas" xmlns:cx="http://schemas.microsoft.com/office/drawing/2014/chartex" xmlns:cx1="http://schemas.microsoft.com/office/drawing/2015/9/8/chartex" xmlns:cx2="http://schemas.microsoft.com/office/drawing/2015/10/21/chartex" xmlns:cx3="http://schemas.microsoft.com/office/drawing/2016/5/9/chartex" xmlns:cx4="http://schemas.microsoft.com/office/drawing/2016/5/10/chartex" xmlns:cx5="http://schemas.microsoft.com/office/drawing/2016/5/11/chartex" xmlns:cx6="http://schemas.microsoft.com/office/drawing/2016/5/12/chartex" xmlns:cx7="http://schemas.microsoft.com/office/drawing/2016/5/13/chartex" xmlns:cx8="http://schemas.microsoft.com/office/drawing/2016/5/14/chartex" xmlns:mc="http://schemas.openxmlformats.org/markup-compatibility/2006" xmlns:aink="http://schemas.microsoft.com/office/drawing/2016/ink" xmlns:am3d="http://schemas.microsoft.com/office/drawing/2017/model3d" xmlns:o="urn:schemas-microsoft-com:office:office" xmlns:v="urn:schemas-microsoft-com:vml" xmlns:wp14="http://schemas.microsoft.com/office/word/2010/wordprocessingDrawing" xmlns:w10="urn:schemas-microsoft-com:office:word" xmlns:w="http://schemas.openxmlformats.org/wordprocessingml/2006/main" xmlns:w14="http://schemas.microsoft.com/office/word/2010/wordml" xmlns:w15="http://schemas.microsoft.com/office/word/2012/wordml" xmlns:w16cid="http://schemas.microsoft.com/office/word/2016/wordml/cid" xmlns:w16se="http://schemas.microsoft.com/office/word/2015/wordml/symex" xmlns:wpg="http://schemas.microsoft.com/office/word/2010/wordprocessingGroup" xmlns:wpi="http://schemas.microsoft.com/office/word/2010/wordprocessingInk" xmlns:wps="http://schemas.microsoft.com/office/word/2010/wordprocessingShape" xmlns:a14="http://schemas.microsoft.com/office/drawing/2010/main" val="0"/>
                         </a:ext>
                       </a:extLst>
                     </a:blip>
@@ -310,7 +310,7 @@
                     <a:blip r:embed="rId9" cstate="print">
                       <a:extLst>
                         <a:ext uri="{28A0092B-C50C-407E-A947-70E740481C1C}">
-                          <a14:useLocalDpi xmlns:a14="http://schemas.microsoft.com/office/drawing/2010/main" xmlns:wps="http://schemas.microsoft.com/office/word/2010/wordprocessingShape" xmlns:wpi="http://schemas.microsoft.com/office/word/2010/wordprocessingInk" xmlns:wpg="http://schemas.microsoft.com/office/word/2010/wordprocessingGroup" xmlns:w16se="http://schemas.microsoft.com/office/word/2015/wordml/symex" xmlns:w16cid="http://schemas.microsoft.com/office/word/2016/wordml/cid" xmlns:w15="http://schemas.microsoft.com/office/word/2012/wordml" xmlns:w14="http://schemas.microsoft.com/office/word/2010/wordml" xmlns:w="http://schemas.openxmlformats.org/wordprocessingml/2006/main" xmlns:w10="urn:schemas-microsoft-com:office:word" xmlns:wp14="http://schemas.microsoft.com/office/word/2010/wordprocessingDrawing" xmlns:v="urn:schemas-microsoft-com:vml" xmlns:o="urn:schemas-microsoft-com:office:office" xmlns:am3d="http://schemas.microsoft.com/office/drawing/2017/model3d" xmlns:aink="http://schemas.microsoft.com/office/drawing/2016/ink" xmlns:mc="http://schemas.openxmlformats.org/markup-compatibility/2006" xmlns:cx8="http://schemas.microsoft.com/office/drawing/2016/5/14/chartex" xmlns:cx7="http://schemas.microsoft.com/office/drawing/2016/5/13/chartex" xmlns:cx6="http://schemas.microsoft.com/office/drawing/2016/5/12/chartex" xmlns:cx5="http://schemas.microsoft.com/office/drawing/2016/5/11/chartex" xmlns:cx4="http://schemas.microsoft.com/office/drawing/2016/5/10/chartex" xmlns:cx3="http://schemas.microsoft.com/office/drawing/2016/5/9/chartex" xmlns:cx2="http://schemas.microsoft.com/office/drawing/2015/10/21/chartex" xmlns:cx1="http://schemas.microsoft.com/office/drawing/2015/9/8/chartex" xmlns:cx="http://schemas.microsoft.com/office/drawing/2014/chartex" xmlns:wpc="http://schemas.microsoft.com/office/word/2010/wordprocessingCanvas" xmlns="" val="0"/>
+                          <a14:useLocalDpi xmlns="" xmlns:wpc="http://schemas.microsoft.com/office/word/2010/wordprocessingCanvas" xmlns:cx="http://schemas.microsoft.com/office/drawing/2014/chartex" xmlns:cx1="http://schemas.microsoft.com/office/drawing/2015/9/8/chartex" xmlns:cx2="http://schemas.microsoft.com/office/drawing/2015/10/21/chartex" xmlns:cx3="http://schemas.microsoft.com/office/drawing/2016/5/9/chartex" xmlns:cx4="http://schemas.microsoft.com/office/drawing/2016/5/10/chartex" xmlns:cx5="http://schemas.microsoft.com/office/drawing/2016/5/11/chartex" xmlns:cx6="http://schemas.microsoft.com/office/drawing/2016/5/12/chartex" xmlns:cx7="http://schemas.microsoft.com/office/drawing/2016/5/13/chartex" xmlns:cx8="http://schemas.microsoft.com/office/drawing/2016/5/14/chartex" xmlns:mc="http://schemas.openxmlformats.org/markup-compatibility/2006" xmlns:aink="http://schemas.microsoft.com/office/drawing/2016/ink" xmlns:am3d="http://schemas.microsoft.com/office/drawing/2017/model3d" xmlns:o="urn:schemas-microsoft-com:office:office" xmlns:v="urn:schemas-microsoft-com:vml" xmlns:wp14="http://schemas.microsoft.com/office/word/2010/wordprocessingDrawing" xmlns:w10="urn:schemas-microsoft-com:office:word" xmlns:w="http://schemas.openxmlformats.org/wordprocessingml/2006/main" xmlns:w14="http://schemas.microsoft.com/office/word/2010/wordml" xmlns:w15="http://schemas.microsoft.com/office/word/2012/wordml" xmlns:w16cid="http://schemas.microsoft.com/office/word/2016/wordml/cid" xmlns:w16se="http://schemas.microsoft.com/office/word/2015/wordml/symex" xmlns:wpg="http://schemas.microsoft.com/office/word/2010/wordprocessingGroup" xmlns:wpi="http://schemas.microsoft.com/office/word/2010/wordprocessingInk" xmlns:wps="http://schemas.microsoft.com/office/word/2010/wordprocessingShape" xmlns:a14="http://schemas.microsoft.com/office/drawing/2010/main" val="0"/>
                         </a:ext>
                       </a:extLst>
                     </a:blip>
@@ -331,7 +331,7 @@
                     </a:ln>
                     <a:extLst>
                       <a:ext uri="{53640926-AAD7-44D8-BBD7-CCE9431645EC}">
-                        <a14:shadowObscured xmlns:a14="http://schemas.microsoft.com/office/drawing/2010/main" xmlns:wps="http://schemas.microsoft.com/office/word/2010/wordprocessingShape" xmlns:wpi="http://schemas.microsoft.com/office/word/2010/wordprocessingInk" xmlns:wpg="http://schemas.microsoft.com/office/word/2010/wordprocessingGroup" xmlns:w16se="http://schemas.microsoft.com/office/word/2015/wordml/symex" xmlns:w16cid="http://schemas.microsoft.com/office/word/2016/wordml/cid" xmlns:w15="http://schemas.microsoft.com/office/word/2012/wordml" xmlns:w14="http://schemas.microsoft.com/office/word/2010/wordml" xmlns:w="http://schemas.openxmlformats.org/wordprocessingml/2006/main" xmlns:w10="urn:schemas-microsoft-com:office:word" xmlns:wp14="http://schemas.microsoft.com/office/word/2010/wordprocessingDrawing" xmlns:v="urn:schemas-microsoft-com:vml" xmlns:o="urn:schemas-microsoft-com:office:office" xmlns:am3d="http://schemas.microsoft.com/office/drawing/2017/model3d" xmlns:aink="http://schemas.microsoft.com/office/drawing/2016/ink" xmlns:mc="http://schemas.openxmlformats.org/markup-compatibility/2006" xmlns:cx8="http://schemas.microsoft.com/office/drawing/2016/5/14/chartex" xmlns:cx7="http://schemas.microsoft.com/office/drawing/2016/5/13/chartex" xmlns:cx6="http://schemas.microsoft.com/office/drawing/2016/5/12/chartex" xmlns:cx5="http://schemas.microsoft.com/office/drawing/2016/5/11/chartex" xmlns:cx4="http://schemas.microsoft.com/office/drawing/2016/5/10/chartex" xmlns:cx3="http://schemas.microsoft.com/office/drawing/2016/5/9/chartex" xmlns:cx2="http://schemas.microsoft.com/office/drawing/2015/10/21/chartex" xmlns:cx1="http://schemas.microsoft.com/office/drawing/2015/9/8/chartex" xmlns:cx="http://schemas.microsoft.com/office/drawing/2014/chartex" xmlns:wpc="http://schemas.microsoft.com/office/word/2010/wordprocessingCanvas" xmlns=""/>
+                        <a14:shadowObscured xmlns="" xmlns:wpc="http://schemas.microsoft.com/office/word/2010/wordprocessingCanvas" xmlns:cx="http://schemas.microsoft.com/office/drawing/2014/chartex" xmlns:cx1="http://schemas.microsoft.com/office/drawing/2015/9/8/chartex" xmlns:cx2="http://schemas.microsoft.com/office/drawing/2015/10/21/chartex" xmlns:cx3="http://schemas.microsoft.com/office/drawing/2016/5/9/chartex" xmlns:cx4="http://schemas.microsoft.com/office/drawing/2016/5/10/chartex" xmlns:cx5="http://schemas.microsoft.com/office/drawing/2016/5/11/chartex" xmlns:cx6="http://schemas.microsoft.com/office/drawing/2016/5/12/chartex" xmlns:cx7="http://schemas.microsoft.com/office/drawing/2016/5/13/chartex" xmlns:cx8="http://schemas.microsoft.com/office/drawing/2016/5/14/chartex" xmlns:mc="http://schemas.openxmlformats.org/markup-compatibility/2006" xmlns:aink="http://schemas.microsoft.com/office/drawing/2016/ink" xmlns:am3d="http://schemas.microsoft.com/office/drawing/2017/model3d" xmlns:o="urn:schemas-microsoft-com:office:office" xmlns:v="urn:schemas-microsoft-com:vml" xmlns:wp14="http://schemas.microsoft.com/office/word/2010/wordprocessingDrawing" xmlns:w10="urn:schemas-microsoft-com:office:word" xmlns:w="http://schemas.openxmlformats.org/wordprocessingml/2006/main" xmlns:w14="http://schemas.microsoft.com/office/word/2010/wordml" xmlns:w15="http://schemas.microsoft.com/office/word/2012/wordml" xmlns:w16cid="http://schemas.microsoft.com/office/word/2016/wordml/cid" xmlns:w16se="http://schemas.microsoft.com/office/word/2015/wordml/symex" xmlns:wpg="http://schemas.microsoft.com/office/word/2010/wordprocessingGroup" xmlns:wpi="http://schemas.microsoft.com/office/word/2010/wordprocessingInk" xmlns:wps="http://schemas.microsoft.com/office/word/2010/wordprocessingShape" xmlns:a14="http://schemas.microsoft.com/office/drawing/2010/main"/>
                       </a:ext>
                     </a:extLst>
                   </pic:spPr>
@@ -411,7 +411,7 @@
                     <a:blip r:embed="rId10" cstate="print">
                       <a:extLst>
                         <a:ext uri="{28A0092B-C50C-407E-A947-70E740481C1C}">
-                          <a14:useLocalDpi xmlns:a14="http://schemas.microsoft.com/office/drawing/2010/main" xmlns:wps="http://schemas.microsoft.com/office/word/2010/wordprocessingShape" xmlns:wpi="http://schemas.microsoft.com/office/word/2010/wordprocessingInk" xmlns:wpg="http://schemas.microsoft.com/office/word/2010/wordprocessingGroup" xmlns:w16se="http://schemas.microsoft.com/office/word/2015/wordml/symex" xmlns:w16cid="http://schemas.microsoft.com/office/word/2016/wordml/cid" xmlns:w15="http://schemas.microsoft.com/office/word/2012/wordml" xmlns:w14="http://schemas.microsoft.com/office/word/2010/wordml" xmlns:w="http://schemas.openxmlformats.org/wordprocessingml/2006/main" xmlns:w10="urn:schemas-microsoft-com:office:word" xmlns:wp14="http://schemas.microsoft.com/office/word/2010/wordprocessingDrawing" xmlns:v="urn:schemas-microsoft-com:vml" xmlns:o="urn:schemas-microsoft-com:office:office" xmlns:am3d="http://schemas.microsoft.com/office/drawing/2017/model3d" xmlns:aink="http://schemas.microsoft.com/office/drawing/2016/ink" xmlns:mc="http://schemas.openxmlformats.org/markup-compatibility/2006" xmlns:cx8="http://schemas.microsoft.com/office/drawing/2016/5/14/chartex" xmlns:cx7="http://schemas.microsoft.com/office/drawing/2016/5/13/chartex" xmlns:cx6="http://schemas.microsoft.com/office/drawing/2016/5/12/chartex" xmlns:cx5="http://schemas.microsoft.com/office/drawing/2016/5/11/chartex" xmlns:cx4="http://schemas.microsoft.com/office/drawing/2016/5/10/chartex" xmlns:cx3="http://schemas.microsoft.com/office/drawing/2016/5/9/chartex" xmlns:cx2="http://schemas.microsoft.com/office/drawing/2015/10/21/chartex" xmlns:cx1="http://schemas.microsoft.com/office/drawing/2015/9/8/chartex" xmlns:cx="http://schemas.microsoft.com/office/drawing/2014/chartex" xmlns:wpc="http://schemas.microsoft.com/office/word/2010/wordprocessingCanvas" xmlns="" val="0"/>
+                          <a14:useLocalDpi xmlns="" xmlns:wpc="http://schemas.microsoft.com/office/word/2010/wordprocessingCanvas" xmlns:cx="http://schemas.microsoft.com/office/drawing/2014/chartex" xmlns:cx1="http://schemas.microsoft.com/office/drawing/2015/9/8/chartex" xmlns:cx2="http://schemas.microsoft.com/office/drawing/2015/10/21/chartex" xmlns:cx3="http://schemas.microsoft.com/office/drawing/2016/5/9/chartex" xmlns:cx4="http://schemas.microsoft.com/office/drawing/2016/5/10/chartex" xmlns:cx5="http://schemas.microsoft.com/office/drawing/2016/5/11/chartex" xmlns:cx6="http://schemas.microsoft.com/office/drawing/2016/5/12/chartex" xmlns:cx7="http://schemas.microsoft.com/office/drawing/2016/5/13/chartex" xmlns:cx8="http://schemas.microsoft.com/office/drawing/2016/5/14/chartex" xmlns:mc="http://schemas.openxmlformats.org/markup-compatibility/2006" xmlns:aink="http://schemas.microsoft.com/office/drawing/2016/ink" xmlns:am3d="http://schemas.microsoft.com/office/drawing/2017/model3d" xmlns:o="urn:schemas-microsoft-com:office:office" xmlns:v="urn:schemas-microsoft-com:vml" xmlns:wp14="http://schemas.microsoft.com/office/word/2010/wordprocessingDrawing" xmlns:w10="urn:schemas-microsoft-com:office:word" xmlns:w="http://schemas.openxmlformats.org/wordprocessingml/2006/main" xmlns:w14="http://schemas.microsoft.com/office/word/2010/wordml" xmlns:w15="http://schemas.microsoft.com/office/word/2012/wordml" xmlns:w16cid="http://schemas.microsoft.com/office/word/2016/wordml/cid" xmlns:w16se="http://schemas.microsoft.com/office/word/2015/wordml/symex" xmlns:wpg="http://schemas.microsoft.com/office/word/2010/wordprocessingGroup" xmlns:wpi="http://schemas.microsoft.com/office/word/2010/wordprocessingInk" xmlns:wps="http://schemas.microsoft.com/office/word/2010/wordprocessingShape" xmlns:a14="http://schemas.microsoft.com/office/drawing/2010/main" val="0"/>
                         </a:ext>
                       </a:extLst>
                     </a:blip>
@@ -562,7 +562,7 @@
                     <a:blip r:embed="rId11" cstate="print">
                       <a:extLst>
                         <a:ext uri="{28A0092B-C50C-407E-A947-70E740481C1C}">
-                          <a14:useLocalDpi xmlns:a14="http://schemas.microsoft.com/office/drawing/2010/main" xmlns:wps="http://schemas.microsoft.com/office/word/2010/wordprocessingShape" xmlns:wpi="http://schemas.microsoft.com/office/word/2010/wordprocessingInk" xmlns:wpg="http://schemas.microsoft.com/office/word/2010/wordprocessingGroup" xmlns:w16se="http://schemas.microsoft.com/office/word/2015/wordml/symex" xmlns:w16cid="http://schemas.microsoft.com/office/word/2016/wordml/cid" xmlns:w15="http://schemas.microsoft.com/office/word/2012/wordml" xmlns:w14="http://schemas.microsoft.com/office/word/2010/wordml" xmlns:w="http://schemas.openxmlformats.org/wordprocessingml/2006/main" xmlns:w10="urn:schemas-microsoft-com:office:word" xmlns:wp14="http://schemas.microsoft.com/office/word/2010/wordprocessingDrawing" xmlns:v="urn:schemas-microsoft-com:vml" xmlns:o="urn:schemas-microsoft-com:office:office" xmlns:am3d="http://schemas.microsoft.com/office/drawing/2017/model3d" xmlns:aink="http://schemas.microsoft.com/office/drawing/2016/ink" xmlns:mc="http://schemas.openxmlformats.org/markup-compatibility/2006" xmlns:cx8="http://schemas.microsoft.com/office/drawing/2016/5/14/chartex" xmlns:cx7="http://schemas.microsoft.com/office/drawing/2016/5/13/chartex" xmlns:cx6="http://schemas.microsoft.com/office/drawing/2016/5/12/chartex" xmlns:cx5="http://schemas.microsoft.com/office/drawing/2016/5/11/chartex" xmlns:cx4="http://schemas.microsoft.com/office/drawing/2016/5/10/chartex" xmlns:cx3="http://schemas.microsoft.com/office/drawing/2016/5/9/chartex" xmlns:cx2="http://schemas.microsoft.com/office/drawing/2015/10/21/chartex" xmlns:cx1="http://schemas.microsoft.com/office/drawing/2015/9/8/chartex" xmlns:cx="http://schemas.microsoft.com/office/drawing/2014/chartex" xmlns:wpc="http://schemas.microsoft.com/office/word/2010/wordprocessingCanvas" xmlns="" val="0"/>
+                          <a14:useLocalDpi xmlns="" xmlns:wpc="http://schemas.microsoft.com/office/word/2010/wordprocessingCanvas" xmlns:cx="http://schemas.microsoft.com/office/drawing/2014/chartex" xmlns:cx1="http://schemas.microsoft.com/office/drawing/2015/9/8/chartex" xmlns:cx2="http://schemas.microsoft.com/office/drawing/2015/10/21/chartex" xmlns:cx3="http://schemas.microsoft.com/office/drawing/2016/5/9/chartex" xmlns:cx4="http://schemas.microsoft.com/office/drawing/2016/5/10/chartex" xmlns:cx5="http://schemas.microsoft.com/office/drawing/2016/5/11/chartex" xmlns:cx6="http://schemas.microsoft.com/office/drawing/2016/5/12/chartex" xmlns:cx7="http://schemas.microsoft.com/office/drawing/2016/5/13/chartex" xmlns:cx8="http://schemas.microsoft.com/office/drawing/2016/5/14/chartex" xmlns:mc="http://schemas.openxmlformats.org/markup-compatibility/2006" xmlns:aink="http://schemas.microsoft.com/office/drawing/2016/ink" xmlns:am3d="http://schemas.microsoft.com/office/drawing/2017/model3d" xmlns:o="urn:schemas-microsoft-com:office:office" xmlns:v="urn:schemas-microsoft-com:vml" xmlns:wp14="http://schemas.microsoft.com/office/word/2010/wordprocessingDrawing" xmlns:w10="urn:schemas-microsoft-com:office:word" xmlns:w="http://schemas.openxmlformats.org/wordprocessingml/2006/main" xmlns:w14="http://schemas.microsoft.com/office/word/2010/wordml" xmlns:w15="http://schemas.microsoft.com/office/word/2012/wordml" xmlns:w16cid="http://schemas.microsoft.com/office/word/2016/wordml/cid" xmlns:w16se="http://schemas.microsoft.com/office/word/2015/wordml/symex" xmlns:wpg="http://schemas.microsoft.com/office/word/2010/wordprocessingGroup" xmlns:wpi="http://schemas.microsoft.com/office/word/2010/wordprocessingInk" xmlns:wps="http://schemas.microsoft.com/office/word/2010/wordprocessingShape" xmlns:a14="http://schemas.microsoft.com/office/drawing/2010/main" val="0"/>
                         </a:ext>
                       </a:extLst>
                     </a:blip>
@@ -583,7 +583,7 @@
                     </a:ln>
                     <a:extLst>
                       <a:ext uri="{53640926-AAD7-44D8-BBD7-CCE9431645EC}">
-                        <a14:shadowObscured xmlns:a14="http://schemas.microsoft.com/office/drawing/2010/main" xmlns:wps="http://schemas.microsoft.com/office/word/2010/wordprocessingShape" xmlns:wpi="http://schemas.microsoft.com/office/word/2010/wordprocessingInk" xmlns:wpg="http://schemas.microsoft.com/office/word/2010/wordprocessingGroup" xmlns:w16se="http://schemas.microsoft.com/office/word/2015/wordml/symex" xmlns:w16cid="http://schemas.microsoft.com/office/word/2016/wordml/cid" xmlns:w15="http://schemas.microsoft.com/office/word/2012/wordml" xmlns:w14="http://schemas.microsoft.com/office/word/2010/wordml" xmlns:w="http://schemas.openxmlformats.org/wordprocessingml/2006/main" xmlns:w10="urn:schemas-microsoft-com:office:word" xmlns:wp14="http://schemas.microsoft.com/office/word/2010/wordprocessingDrawing" xmlns:v="urn:schemas-microsoft-com:vml" xmlns:o="urn:schemas-microsoft-com:office:office" xmlns:am3d="http://schemas.microsoft.com/office/drawing/2017/model3d" xmlns:aink="http://schemas.microsoft.com/office/drawing/2016/ink" xmlns:mc="http://schemas.openxmlformats.org/markup-compatibility/2006" xmlns:cx8="http://schemas.microsoft.com/office/drawing/2016/5/14/chartex" xmlns:cx7="http://schemas.microsoft.com/office/drawing/2016/5/13/chartex" xmlns:cx6="http://schemas.microsoft.com/office/drawing/2016/5/12/chartex" xmlns:cx5="http://schemas.microsoft.com/office/drawing/2016/5/11/chartex" xmlns:cx4="http://schemas.microsoft.com/office/drawing/2016/5/10/chartex" xmlns:cx3="http://schemas.microsoft.com/office/drawing/2016/5/9/chartex" xmlns:cx2="http://schemas.microsoft.com/office/drawing/2015/10/21/chartex" xmlns:cx1="http://schemas.microsoft.com/office/drawing/2015/9/8/chartex" xmlns:cx="http://schemas.microsoft.com/office/drawing/2014/chartex" xmlns:wpc="http://schemas.microsoft.com/office/word/2010/wordprocessingCanvas" xmlns=""/>
+                        <a14:shadowObscured xmlns="" xmlns:wpc="http://schemas.microsoft.com/office/word/2010/wordprocessingCanvas" xmlns:cx="http://schemas.microsoft.com/office/drawing/2014/chartex" xmlns:cx1="http://schemas.microsoft.com/office/drawing/2015/9/8/chartex" xmlns:cx2="http://schemas.microsoft.com/office/drawing/2015/10/21/chartex" xmlns:cx3="http://schemas.microsoft.com/office/drawing/2016/5/9/chartex" xmlns:cx4="http://schemas.microsoft.com/office/drawing/2016/5/10/chartex" xmlns:cx5="http://schemas.microsoft.com/office/drawing/2016/5/11/chartex" xmlns:cx6="http://schemas.microsoft.com/office/drawing/2016/5/12/chartex" xmlns:cx7="http://schemas.microsoft.com/office/drawing/2016/5/13/chartex" xmlns:cx8="http://schemas.microsoft.com/office/drawing/2016/5/14/chartex" xmlns:mc="http://schemas.openxmlformats.org/markup-compatibility/2006" xmlns:aink="http://schemas.microsoft.com/office/drawing/2016/ink" xmlns:am3d="http://schemas.microsoft.com/office/drawing/2017/model3d" xmlns:o="urn:schemas-microsoft-com:office:office" xmlns:v="urn:schemas-microsoft-com:vml" xmlns:wp14="http://schemas.microsoft.com/office/word/2010/wordprocessingDrawing" xmlns:w10="urn:schemas-microsoft-com:office:word" xmlns:w="http://schemas.openxmlformats.org/wordprocessingml/2006/main" xmlns:w14="http://schemas.microsoft.com/office/word/2010/wordml" xmlns:w15="http://schemas.microsoft.com/office/word/2012/wordml" xmlns:w16cid="http://schemas.microsoft.com/office/word/2016/wordml/cid" xmlns:w16se="http://schemas.microsoft.com/office/word/2015/wordml/symex" xmlns:wpg="http://schemas.microsoft.com/office/word/2010/wordprocessingGroup" xmlns:wpi="http://schemas.microsoft.com/office/word/2010/wordprocessingInk" xmlns:wps="http://schemas.microsoft.com/office/word/2010/wordprocessingShape" xmlns:a14="http://schemas.microsoft.com/office/drawing/2010/main"/>
                       </a:ext>
                     </a:extLst>
                   </pic:spPr>
@@ -2429,7 +2429,7 @@
                     <a:blip r:embed="rId12" cstate="print">
                       <a:extLst>
                         <a:ext uri="{28A0092B-C50C-407E-A947-70E740481C1C}">
-                          <a14:useLocalDpi xmlns:a14="http://schemas.microsoft.com/office/drawing/2010/main" xmlns:wps="http://schemas.microsoft.com/office/word/2010/wordprocessingShape" xmlns:wpi="http://schemas.microsoft.com/office/word/2010/wordprocessingInk" xmlns:wpg="http://schemas.microsoft.com/office/word/2010/wordprocessingGroup" xmlns:w16se="http://schemas.microsoft.com/office/word/2015/wordml/symex" xmlns:w16cid="http://schemas.microsoft.com/office/word/2016/wordml/cid" xmlns:w15="http://schemas.microsoft.com/office/word/2012/wordml" xmlns:w14="http://schemas.microsoft.com/office/word/2010/wordml" xmlns:w="http://schemas.openxmlformats.org/wordprocessingml/2006/main" xmlns:w10="urn:schemas-microsoft-com:office:word" xmlns:wp14="http://schemas.microsoft.com/office/word/2010/wordprocessingDrawing" xmlns:v="urn:schemas-microsoft-com:vml" xmlns:o="urn:schemas-microsoft-com:office:office" xmlns:am3d="http://schemas.microsoft.com/office/drawing/2017/model3d" xmlns:aink="http://schemas.microsoft.com/office/drawing/2016/ink" xmlns:mc="http://schemas.openxmlformats.org/markup-compatibility/2006" xmlns:cx8="http://schemas.microsoft.com/office/drawing/2016/5/14/chartex" xmlns:cx7="http://schemas.microsoft.com/office/drawing/2016/5/13/chartex" xmlns:cx6="http://schemas.microsoft.com/office/drawing/2016/5/12/chartex" xmlns:cx5="http://schemas.microsoft.com/office/drawing/2016/5/11/chartex" xmlns:cx4="http://schemas.microsoft.com/office/drawing/2016/5/10/chartex" xmlns:cx3="http://schemas.microsoft.com/office/drawing/2016/5/9/chartex" xmlns:cx2="http://schemas.microsoft.com/office/drawing/2015/10/21/chartex" xmlns:cx1="http://schemas.microsoft.com/office/drawing/2015/9/8/chartex" xmlns:cx="http://schemas.microsoft.com/office/drawing/2014/chartex" xmlns:wpc="http://schemas.microsoft.com/office/word/2010/wordprocessingCanvas" xmlns="" val="0"/>
+                          <a14:useLocalDpi xmlns="" xmlns:wpc="http://schemas.microsoft.com/office/word/2010/wordprocessingCanvas" xmlns:cx="http://schemas.microsoft.com/office/drawing/2014/chartex" xmlns:cx1="http://schemas.microsoft.com/office/drawing/2015/9/8/chartex" xmlns:cx2="http://schemas.microsoft.com/office/drawing/2015/10/21/chartex" xmlns:cx3="http://schemas.microsoft.com/office/drawing/2016/5/9/chartex" xmlns:cx4="http://schemas.microsoft.com/office/drawing/2016/5/10/chartex" xmlns:cx5="http://schemas.microsoft.com/office/drawing/2016/5/11/chartex" xmlns:cx6="http://schemas.microsoft.com/office/drawing/2016/5/12/chartex" xmlns:cx7="http://schemas.microsoft.com/office/drawing/2016/5/13/chartex" xmlns:cx8="http://schemas.microsoft.com/office/drawing/2016/5/14/chartex" xmlns:mc="http://schemas.openxmlformats.org/markup-compatibility/2006" xmlns:aink="http://schemas.microsoft.com/office/drawing/2016/ink" xmlns:am3d="http://schemas.microsoft.com/office/drawing/2017/model3d" xmlns:o="urn:schemas-microsoft-com:office:office" xmlns:v="urn:schemas-microsoft-com:vml" xmlns:wp14="http://schemas.microsoft.com/office/word/2010/wordprocessingDrawing" xmlns:w10="urn:schemas-microsoft-com:office:word" xmlns:w="http://schemas.openxmlformats.org/wordprocessingml/2006/main" xmlns:w14="http://schemas.microsoft.com/office/word/2010/wordml" xmlns:w15="http://schemas.microsoft.com/office/word/2012/wordml" xmlns:w16cid="http://schemas.microsoft.com/office/word/2016/wordml/cid" xmlns:w16se="http://schemas.microsoft.com/office/word/2015/wordml/symex" xmlns:wpg="http://schemas.microsoft.com/office/word/2010/wordprocessingGroup" xmlns:wpi="http://schemas.microsoft.com/office/word/2010/wordprocessingInk" xmlns:wps="http://schemas.microsoft.com/office/word/2010/wordprocessingShape" xmlns:a14="http://schemas.microsoft.com/office/drawing/2010/main" val="0"/>
                         </a:ext>
                       </a:extLst>
                     </a:blip>
@@ -4083,6 +4083,2290 @@
         </w:rPr>
         <w:t>Fitness</w:t>
       </w:r>
+    </w:p>
+    <w:p>
+      <w:pPr>
+        <w:rPr>
+          <w:szCs w:val="24"/>
+        </w:rPr>
+      </w:pPr>
+    </w:p>
+    <w:p>
+      <w:pPr>
+        <w:rPr>
+          <w:szCs w:val="24"/>
+        </w:rPr>
+      </w:pPr>
+    </w:p>
+    <w:p>
+      <w:pPr>
+        <w:rPr>
+          <w:szCs w:val="24"/>
+        </w:rPr>
+      </w:pPr>
+    </w:p>
+    <w:p>
+      <w:pPr>
+        <w:rPr>
+          <w:szCs w:val="24"/>
+        </w:rPr>
+      </w:pPr>
+    </w:p>
+    <w:p>
+      <w:pPr>
+        <w:rPr>
+          <w:szCs w:val="24"/>
+        </w:rPr>
+      </w:pPr>
+    </w:p>
+    <w:p>
+      <w:pPr>
+        <w:rPr>
+          <w:szCs w:val="24"/>
+        </w:rPr>
+      </w:pPr>
+    </w:p>
+    <w:p>
+      <w:pPr>
+        <w:rPr>
+          <w:szCs w:val="24"/>
+        </w:rPr>
+      </w:pPr>
+    </w:p>
+    <w:p>
+      <w:pPr>
+        <w:rPr>
+          <w:szCs w:val="24"/>
+        </w:rPr>
+      </w:pPr>
+    </w:p>
+    <w:p>
+      <w:pPr>
+        <w:rPr>
+          <w:szCs w:val="24"/>
+        </w:rPr>
+      </w:pPr>
+    </w:p>
+    <w:p>
+      <w:pPr>
+        <w:rPr>
+          <w:szCs w:val="24"/>
+        </w:rPr>
+      </w:pPr>
+    </w:p>
+    <w:p>
+      <w:pPr>
+        <w:rPr>
+          <w:szCs w:val="24"/>
+        </w:rPr>
+      </w:pPr>
+    </w:p>
+    <w:p>
+      <w:pPr>
+        <w:widowControl w:val="0"/>
+        <w:autoSpaceDE w:val="0"/>
+        <w:autoSpaceDN w:val="0"/>
+        <w:adjustRightInd w:val="0"/>
+        <w:spacing w:after="100" w:line="240" w:lineRule="auto"/>
+        <w:rPr>
+          <w:rFonts w:asciiTheme="minorHAnsi" w:hAnsiTheme="minorHAnsi" w:cs="Arial"/>
+          <w:b/>
+          <w:bCs/>
+          <w:sz w:val="32"/>
+          <w:szCs w:val="32"/>
+        </w:rPr>
+      </w:pPr>
+      <w:r>
+        <w:rPr>
+          <w:rFonts w:ascii="Calibri" w:hAnsi="Calibri"/>
+          <w:noProof/>
+          <w:sz w:val="22"/>
+          <w:szCs w:val="22"/>
+          <w:lang w:val="tr-TR" w:eastAsia="tr-TR"/>
+        </w:rPr>
+        <w:lastRenderedPageBreak/>
+        <w:drawing>
+          <wp:anchor distT="0" distB="0" distL="114300" distR="114300" simplePos="0" relativeHeight="251666432" behindDoc="0" locked="0" layoutInCell="1" allowOverlap="1">
+            <wp:simplePos x="0" y="0"/>
+            <wp:positionH relativeFrom="margin">
+              <wp:align>left</wp:align>
+            </wp:positionH>
+            <wp:positionV relativeFrom="margin">
+              <wp:align>top</wp:align>
+            </wp:positionV>
+            <wp:extent cx="1238250" cy="1514475"/>
+            <wp:effectExtent l="19050" t="0" r="0" b="0"/>
+            <wp:wrapSquare wrapText="bothSides"/>
+            <wp:docPr id="8" name="Resim 2" descr="BRK_6436 copy"/>
+            <wp:cNvGraphicFramePr>
+              <a:graphicFrameLocks xmlns:a="http://schemas.openxmlformats.org/drawingml/2006/main" noChangeAspect="1"/>
+            </wp:cNvGraphicFramePr>
+            <a:graphic xmlns:a="http://schemas.openxmlformats.org/drawingml/2006/main">
+              <a:graphicData uri="http://schemas.openxmlformats.org/drawingml/2006/picture">
+                <pic:pic xmlns:pic="http://schemas.openxmlformats.org/drawingml/2006/picture">
+                  <pic:nvPicPr>
+                    <pic:cNvPr id="0" name="Picture 2" descr="BRK_6436 copy"/>
+                    <pic:cNvPicPr>
+                      <a:picLocks noChangeAspect="1" noChangeArrowheads="1"/>
+                    </pic:cNvPicPr>
+                  </pic:nvPicPr>
+                  <pic:blipFill>
+                    <a:blip r:embed="rId13" cstate="print"/>
+                    <a:srcRect l="8235" t="4405" r="15294" b="25551"/>
+                    <a:stretch>
+                      <a:fillRect/>
+                    </a:stretch>
+                  </pic:blipFill>
+                  <pic:spPr bwMode="auto">
+                    <a:xfrm>
+                      <a:off x="0" y="0"/>
+                      <a:ext cx="1238250" cy="1514475"/>
+                    </a:xfrm>
+                    <a:prstGeom prst="rect">
+                      <a:avLst/>
+                    </a:prstGeom>
+                    <a:noFill/>
+                  </pic:spPr>
+                </pic:pic>
+              </a:graphicData>
+            </a:graphic>
+          </wp:anchor>
+        </w:drawing>
+      </w:r>
+    </w:p>
+    <w:p>
+      <w:pPr>
+        <w:widowControl w:val="0"/>
+        <w:autoSpaceDE w:val="0"/>
+        <w:autoSpaceDN w:val="0"/>
+        <w:adjustRightInd w:val="0"/>
+        <w:spacing w:after="100" w:line="240" w:lineRule="auto"/>
+        <w:jc w:val="right"/>
+        <w:rPr>
+          <w:rFonts w:asciiTheme="minorHAnsi" w:hAnsiTheme="minorHAnsi" w:cs="Arial"/>
+          <w:b/>
+          <w:bCs/>
+          <w:sz w:val="36"/>
+          <w:szCs w:val="36"/>
+        </w:rPr>
+      </w:pPr>
+      <w:proofErr w:type="spellStart"/>
+      <w:r>
+        <w:rPr>
+          <w:rFonts w:asciiTheme="minorHAnsi" w:hAnsiTheme="minorHAnsi" w:cs="Arial"/>
+          <w:b/>
+          <w:bCs/>
+          <w:sz w:val="36"/>
+          <w:szCs w:val="36"/>
+        </w:rPr>
+        <w:t>Yunus</w:t>
+      </w:r>
+      <w:proofErr w:type="spellEnd"/>
+      <w:r>
+        <w:rPr>
+          <w:rFonts w:asciiTheme="minorHAnsi" w:hAnsiTheme="minorHAnsi" w:cs="Arial"/>
+          <w:b/>
+          <w:bCs/>
+          <w:sz w:val="36"/>
+          <w:szCs w:val="36"/>
+        </w:rPr>
+        <w:t xml:space="preserve"> YİLMAZ</w:t>
+      </w:r>
+    </w:p>
+    <w:p>
+      <w:pPr>
+        <w:widowControl w:val="0"/>
+        <w:autoSpaceDE w:val="0"/>
+        <w:autoSpaceDN w:val="0"/>
+        <w:adjustRightInd w:val="0"/>
+        <w:spacing w:after="100" w:line="240" w:lineRule="auto"/>
+        <w:jc w:val="right"/>
+        <w:rPr>
+          <w:rFonts w:asciiTheme="minorHAnsi" w:hAnsiTheme="minorHAnsi" w:cs="Arial"/>
+          <w:sz w:val="18"/>
+          <w:szCs w:val="18"/>
+        </w:rPr>
+      </w:pPr>
+      <w:r>
+        <w:rPr>
+          <w:rFonts w:asciiTheme="minorHAnsi" w:hAnsiTheme="minorHAnsi" w:cs="Arial"/>
+          <w:sz w:val="28"/>
+          <w:szCs w:val="28"/>
+        </w:rPr>
+        <w:t>Undergraduate Senior Student of Electrical and Electronics Engineering of Middle East Technical University</w:t>
+      </w:r>
+    </w:p>
+    <w:p>
+      <w:pPr>
+        <w:widowControl w:val="0"/>
+        <w:autoSpaceDE w:val="0"/>
+        <w:autoSpaceDN w:val="0"/>
+        <w:adjustRightInd w:val="0"/>
+        <w:spacing w:after="0" w:line="240" w:lineRule="auto"/>
+        <w:jc w:val="right"/>
+        <w:rPr>
+          <w:rFonts w:asciiTheme="minorHAnsi" w:hAnsiTheme="minorHAnsi" w:cs="Arial"/>
+          <w:szCs w:val="20"/>
+        </w:rPr>
+      </w:pPr>
+      <w:proofErr w:type="spellStart"/>
+      <w:r>
+        <w:rPr>
+          <w:rFonts w:asciiTheme="minorHAnsi" w:hAnsiTheme="minorHAnsi" w:cs="Arial"/>
+          <w:color w:val="999999"/>
+          <w:szCs w:val="20"/>
+        </w:rPr>
+        <w:t>Location</w:t>
+      </w:r>
+      <w:proofErr w:type="gramStart"/>
+      <w:r>
+        <w:rPr>
+          <w:rFonts w:asciiTheme="minorHAnsi" w:hAnsiTheme="minorHAnsi" w:cs="Arial"/>
+          <w:color w:val="999999"/>
+          <w:szCs w:val="20"/>
+        </w:rPr>
+        <w:t>:</w:t>
+      </w:r>
+      <w:r>
+        <w:rPr>
+          <w:rFonts w:asciiTheme="minorHAnsi" w:hAnsiTheme="minorHAnsi" w:cs="Arial"/>
+          <w:szCs w:val="20"/>
+        </w:rPr>
+        <w:t>Ankara</w:t>
+      </w:r>
+      <w:proofErr w:type="spellEnd"/>
+      <w:proofErr w:type="gramEnd"/>
+      <w:r>
+        <w:rPr>
+          <w:rFonts w:asciiTheme="minorHAnsi" w:hAnsiTheme="minorHAnsi" w:cs="Arial"/>
+          <w:szCs w:val="20"/>
+        </w:rPr>
+        <w:t xml:space="preserve"> / Turkey</w:t>
+      </w:r>
+    </w:p>
+    <w:p>
+      <w:pPr>
+        <w:widowControl w:val="0"/>
+        <w:autoSpaceDE w:val="0"/>
+        <w:autoSpaceDN w:val="0"/>
+        <w:adjustRightInd w:val="0"/>
+        <w:spacing w:after="0" w:line="240" w:lineRule="auto"/>
+        <w:jc w:val="right"/>
+        <w:rPr>
+          <w:rFonts w:asciiTheme="minorHAnsi" w:hAnsiTheme="minorHAnsi" w:cs="Arial"/>
+          <w:szCs w:val="20"/>
+        </w:rPr>
+      </w:pPr>
+      <w:r>
+        <w:rPr>
+          <w:rFonts w:asciiTheme="minorHAnsi" w:hAnsiTheme="minorHAnsi" w:cs="Arial"/>
+          <w:color w:val="999999"/>
+          <w:szCs w:val="20"/>
+        </w:rPr>
+        <w:t xml:space="preserve">Telephone: </w:t>
+      </w:r>
+      <w:r>
+        <w:rPr>
+          <w:rFonts w:asciiTheme="minorHAnsi" w:hAnsiTheme="minorHAnsi" w:cs="Arial"/>
+          <w:szCs w:val="20"/>
+        </w:rPr>
+        <w:t>+90 537 506 54 79</w:t>
+      </w:r>
+    </w:p>
+    <w:p>
+      <w:pPr>
+        <w:widowControl w:val="0"/>
+        <w:autoSpaceDE w:val="0"/>
+        <w:autoSpaceDN w:val="0"/>
+        <w:adjustRightInd w:val="0"/>
+        <w:spacing w:after="0" w:line="240" w:lineRule="auto"/>
+        <w:jc w:val="right"/>
+        <w:rPr>
+          <w:rFonts w:asciiTheme="minorHAnsi" w:hAnsiTheme="minorHAnsi" w:cs="Arial"/>
+          <w:szCs w:val="20"/>
+        </w:rPr>
+      </w:pPr>
+      <w:r>
+        <w:rPr>
+          <w:rFonts w:asciiTheme="minorHAnsi" w:hAnsiTheme="minorHAnsi" w:cs="Arial"/>
+          <w:color w:val="999999"/>
+          <w:szCs w:val="20"/>
+        </w:rPr>
+        <w:t xml:space="preserve">Email: </w:t>
+      </w:r>
+      <w:r>
+        <w:rPr>
+          <w:rFonts w:asciiTheme="minorHAnsi" w:hAnsiTheme="minorHAnsi" w:cs="Arial"/>
+          <w:szCs w:val="20"/>
+        </w:rPr>
+        <w:t>yilmaz.yunus_01</w:t>
+      </w:r>
+      <w:r>
+        <w:rPr>
+          <w:rFonts w:asciiTheme="minorHAnsi" w:hAnsiTheme="minorHAnsi" w:cs="Arial"/>
+          <w:szCs w:val="20"/>
+        </w:rPr>
+        <w:t>@metu.edu.tr</w:t>
+      </w:r>
+    </w:p>
+    <w:p>
+      <w:pPr>
+        <w:widowControl w:val="0"/>
+        <w:pBdr>
+          <w:bottom w:val="single" w:sz="4" w:space="0" w:color="auto"/>
+        </w:pBdr>
+        <w:autoSpaceDE w:val="0"/>
+        <w:autoSpaceDN w:val="0"/>
+        <w:adjustRightInd w:val="0"/>
+        <w:spacing w:before="180" w:after="120" w:line="240" w:lineRule="auto"/>
+        <w:jc w:val="both"/>
+        <w:rPr>
+          <w:rFonts w:asciiTheme="minorHAnsi" w:hAnsiTheme="minorHAnsi" w:cs="Arial"/>
+          <w:sz w:val="32"/>
+          <w:szCs w:val="32"/>
+        </w:rPr>
+      </w:pPr>
+    </w:p>
+    <w:p>
+      <w:pPr>
+        <w:widowControl w:val="0"/>
+        <w:pBdr>
+          <w:bottom w:val="single" w:sz="4" w:space="0" w:color="auto"/>
+        </w:pBdr>
+        <w:autoSpaceDE w:val="0"/>
+        <w:autoSpaceDN w:val="0"/>
+        <w:adjustRightInd w:val="0"/>
+        <w:spacing w:before="180" w:after="120" w:line="240" w:lineRule="auto"/>
+        <w:jc w:val="both"/>
+        <w:rPr>
+          <w:rFonts w:asciiTheme="minorHAnsi" w:hAnsiTheme="minorHAnsi" w:cs="Arial"/>
+          <w:sz w:val="19"/>
+          <w:szCs w:val="19"/>
+        </w:rPr>
+      </w:pPr>
+      <w:r>
+        <w:rPr>
+          <w:rFonts w:asciiTheme="minorHAnsi" w:hAnsiTheme="minorHAnsi" w:cs="Arial"/>
+          <w:sz w:val="32"/>
+          <w:szCs w:val="32"/>
+        </w:rPr>
+        <w:t>Professional</w:t>
+      </w:r>
+      <w:r>
+        <w:rPr>
+          <w:rFonts w:asciiTheme="minorHAnsi" w:hAnsiTheme="minorHAnsi" w:cs="Arial"/>
+          <w:sz w:val="32"/>
+          <w:szCs w:val="32"/>
+        </w:rPr>
+        <w:t xml:space="preserve"> p</w:t>
+      </w:r>
+      <w:r>
+        <w:rPr>
+          <w:rFonts w:asciiTheme="minorHAnsi" w:hAnsiTheme="minorHAnsi" w:cs="Arial"/>
+          <w:sz w:val="32"/>
+          <w:szCs w:val="32"/>
+        </w:rPr>
+        <w:t>rofile</w:t>
+      </w:r>
+    </w:p>
+    <w:p>
+      <w:pPr>
+        <w:widowControl w:val="0"/>
+        <w:autoSpaceDE w:val="0"/>
+        <w:autoSpaceDN w:val="0"/>
+        <w:adjustRightInd w:val="0"/>
+        <w:spacing w:after="0" w:line="240" w:lineRule="auto"/>
+        <w:jc w:val="both"/>
+        <w:rPr>
+          <w:rFonts w:asciiTheme="minorHAnsi" w:hAnsiTheme="minorHAnsi" w:cs="Arial"/>
+          <w:sz w:val="20"/>
+          <w:szCs w:val="20"/>
+        </w:rPr>
+      </w:pPr>
+      <w:r>
+        <w:t xml:space="preserve">I am </w:t>
+      </w:r>
+      <w:proofErr w:type="spellStart"/>
+      <w:r>
+        <w:t>Yunus</w:t>
+      </w:r>
+      <w:proofErr w:type="spellEnd"/>
+      <w:r>
+        <w:t xml:space="preserve"> </w:t>
+      </w:r>
+      <w:proofErr w:type="spellStart"/>
+      <w:r>
+        <w:t>Yilmaz</w:t>
+      </w:r>
+      <w:proofErr w:type="spellEnd"/>
+      <w:r>
+        <w:t>, student in METU Electrical and Electronics Engineering and undergraduate researcher at CEMMETU.</w:t>
+      </w:r>
+    </w:p>
+    <w:p>
+      <w:pPr>
+        <w:widowControl w:val="0"/>
+        <w:pBdr>
+          <w:bottom w:val="single" w:sz="4" w:space="0" w:color="auto"/>
+        </w:pBdr>
+        <w:autoSpaceDE w:val="0"/>
+        <w:autoSpaceDN w:val="0"/>
+        <w:adjustRightInd w:val="0"/>
+        <w:spacing w:before="180" w:after="120" w:line="240" w:lineRule="auto"/>
+        <w:jc w:val="both"/>
+        <w:rPr>
+          <w:rFonts w:asciiTheme="minorHAnsi" w:hAnsiTheme="minorHAnsi" w:cs="Arial"/>
+          <w:sz w:val="19"/>
+          <w:szCs w:val="19"/>
+        </w:rPr>
+      </w:pPr>
+      <w:r>
+        <w:rPr>
+          <w:rFonts w:asciiTheme="minorHAnsi" w:hAnsiTheme="minorHAnsi" w:cs="Arial"/>
+          <w:sz w:val="32"/>
+          <w:szCs w:val="32"/>
+        </w:rPr>
+        <w:t>Career S</w:t>
+      </w:r>
+      <w:r>
+        <w:rPr>
+          <w:rFonts w:asciiTheme="minorHAnsi" w:hAnsiTheme="minorHAnsi" w:cs="Arial"/>
+          <w:sz w:val="32"/>
+          <w:szCs w:val="32"/>
+        </w:rPr>
+        <w:t>ummary</w:t>
+      </w:r>
+    </w:p>
+    <w:p>
+      <w:pPr>
+        <w:widowControl w:val="0"/>
+        <w:autoSpaceDE w:val="0"/>
+        <w:autoSpaceDN w:val="0"/>
+        <w:adjustRightInd w:val="0"/>
+        <w:spacing w:after="0" w:line="240" w:lineRule="auto"/>
+        <w:jc w:val="both"/>
+        <w:rPr>
+          <w:rFonts w:asciiTheme="minorHAnsi" w:hAnsiTheme="minorHAnsi" w:cs="Arial"/>
+          <w:b/>
+          <w:bCs/>
+        </w:rPr>
+      </w:pPr>
+      <w:r>
+        <w:rPr>
+          <w:rFonts w:asciiTheme="minorHAnsi" w:hAnsiTheme="minorHAnsi" w:cs="Arial"/>
+          <w:b/>
+          <w:bCs/>
+        </w:rPr>
+        <w:t>June 2019–July 2019</w:t>
+      </w:r>
+      <w:r>
+        <w:rPr>
+          <w:rFonts w:asciiTheme="minorHAnsi" w:hAnsiTheme="minorHAnsi" w:cs="Arial"/>
+          <w:b/>
+          <w:bCs/>
+        </w:rPr>
+        <w:tab/>
+      </w:r>
+      <w:r>
+        <w:rPr>
+          <w:rFonts w:asciiTheme="minorHAnsi" w:hAnsiTheme="minorHAnsi" w:cs="Arial"/>
+          <w:b/>
+          <w:bCs/>
+        </w:rPr>
+        <w:tab/>
+      </w:r>
+      <w:r>
+        <w:rPr>
+          <w:rFonts w:asciiTheme="minorHAnsi" w:hAnsiTheme="minorHAnsi" w:cs="Arial"/>
+          <w:b/>
+          <w:bCs/>
+        </w:rPr>
+        <w:t>TAI - TUSAŞ, Ankara</w:t>
+      </w:r>
+    </w:p>
+    <w:p>
+      <w:pPr>
+        <w:widowControl w:val="0"/>
+        <w:autoSpaceDE w:val="0"/>
+        <w:autoSpaceDN w:val="0"/>
+        <w:adjustRightInd w:val="0"/>
+        <w:spacing w:after="0" w:line="240" w:lineRule="auto"/>
+        <w:jc w:val="both"/>
+        <w:rPr>
+          <w:rFonts w:asciiTheme="minorHAnsi" w:hAnsiTheme="minorHAnsi" w:cs="Arial"/>
+          <w:b/>
+          <w:bCs/>
+        </w:rPr>
+      </w:pPr>
+      <w:r>
+        <w:rPr>
+          <w:rFonts w:asciiTheme="minorHAnsi" w:hAnsiTheme="minorHAnsi" w:cs="Arial"/>
+          <w:b/>
+        </w:rPr>
+        <w:tab/>
+      </w:r>
+      <w:r>
+        <w:rPr>
+          <w:rFonts w:asciiTheme="minorHAnsi" w:hAnsiTheme="minorHAnsi" w:cs="Arial"/>
+          <w:i/>
+        </w:rPr>
+        <w:tab/>
+      </w:r>
+      <w:r>
+        <w:rPr>
+          <w:rFonts w:asciiTheme="minorHAnsi" w:hAnsiTheme="minorHAnsi" w:cs="Arial"/>
+          <w:i/>
+        </w:rPr>
+        <w:tab/>
+      </w:r>
+      <w:r>
+        <w:rPr>
+          <w:rFonts w:asciiTheme="minorHAnsi" w:hAnsiTheme="minorHAnsi" w:cs="Arial"/>
+          <w:i/>
+        </w:rPr>
+        <w:tab/>
+      </w:r>
+      <w:r>
+        <w:rPr>
+          <w:rFonts w:asciiTheme="minorHAnsi" w:hAnsiTheme="minorHAnsi" w:cs="Arial"/>
+          <w:b/>
+          <w:bCs/>
+        </w:rPr>
+        <w:t>Student Intern</w:t>
+      </w:r>
+    </w:p>
+    <w:p>
+      <w:pPr>
+        <w:widowControl w:val="0"/>
+        <w:autoSpaceDE w:val="0"/>
+        <w:autoSpaceDN w:val="0"/>
+        <w:adjustRightInd w:val="0"/>
+        <w:spacing w:after="0" w:line="240" w:lineRule="auto"/>
+        <w:jc w:val="both"/>
+        <w:rPr>
+          <w:rFonts w:asciiTheme="minorHAnsi" w:hAnsiTheme="minorHAnsi" w:cs="Arial"/>
+          <w:i/>
+        </w:rPr>
+      </w:pPr>
+      <w:r>
+        <w:rPr>
+          <w:rFonts w:asciiTheme="minorHAnsi" w:hAnsiTheme="minorHAnsi" w:cs="Arial"/>
+          <w:i/>
+        </w:rPr>
+        <w:t>Outline</w:t>
+      </w:r>
+    </w:p>
+    <w:p>
+      <w:pPr>
+        <w:widowControl w:val="0"/>
+        <w:autoSpaceDE w:val="0"/>
+        <w:autoSpaceDN w:val="0"/>
+        <w:adjustRightInd w:val="0"/>
+        <w:spacing w:after="0" w:line="240" w:lineRule="auto"/>
+        <w:jc w:val="both"/>
+        <w:rPr>
+          <w:rFonts w:asciiTheme="minorHAnsi" w:hAnsiTheme="minorHAnsi" w:cs="Arial"/>
+        </w:rPr>
+      </w:pPr>
+      <w:r>
+        <w:rPr>
+          <w:rFonts w:asciiTheme="minorHAnsi" w:hAnsiTheme="minorHAnsi" w:cs="Arial"/>
+        </w:rPr>
+        <w:t xml:space="preserve">As a summer intern, my goal was to observe aerospace </w:t>
+      </w:r>
+      <w:proofErr w:type="spellStart"/>
+      <w:r>
+        <w:rPr>
+          <w:rFonts w:asciiTheme="minorHAnsi" w:hAnsiTheme="minorHAnsi" w:cs="Arial"/>
+        </w:rPr>
+        <w:t>defence</w:t>
+      </w:r>
+      <w:proofErr w:type="spellEnd"/>
+      <w:r>
+        <w:rPr>
+          <w:rFonts w:asciiTheme="minorHAnsi" w:hAnsiTheme="minorHAnsi" w:cs="Arial"/>
+        </w:rPr>
+        <w:t xml:space="preserve"> industry and experience practical implementations of my theoretical background.</w:t>
+      </w:r>
+    </w:p>
+    <w:p>
+      <w:pPr>
+        <w:widowControl w:val="0"/>
+        <w:autoSpaceDE w:val="0"/>
+        <w:autoSpaceDN w:val="0"/>
+        <w:adjustRightInd w:val="0"/>
+        <w:spacing w:after="0" w:line="240" w:lineRule="auto"/>
+        <w:jc w:val="both"/>
+        <w:rPr>
+          <w:rFonts w:asciiTheme="minorHAnsi" w:hAnsiTheme="minorHAnsi" w:cs="Arial"/>
+        </w:rPr>
+      </w:pPr>
+    </w:p>
+    <w:p>
+      <w:pPr>
+        <w:widowControl w:val="0"/>
+        <w:autoSpaceDE w:val="0"/>
+        <w:autoSpaceDN w:val="0"/>
+        <w:adjustRightInd w:val="0"/>
+        <w:spacing w:after="0" w:line="240" w:lineRule="auto"/>
+        <w:jc w:val="both"/>
+        <w:rPr>
+          <w:rFonts w:asciiTheme="minorHAnsi" w:hAnsiTheme="minorHAnsi" w:cs="Arial"/>
+          <w:i/>
+        </w:rPr>
+      </w:pPr>
+      <w:r>
+        <w:rPr>
+          <w:rFonts w:asciiTheme="minorHAnsi" w:hAnsiTheme="minorHAnsi" w:cs="Arial"/>
+          <w:i/>
+        </w:rPr>
+        <w:t>Key r</w:t>
+      </w:r>
+      <w:r>
+        <w:rPr>
+          <w:rFonts w:asciiTheme="minorHAnsi" w:hAnsiTheme="minorHAnsi" w:cs="Arial"/>
+          <w:i/>
+        </w:rPr>
+        <w:t>esponsibilities</w:t>
+      </w:r>
+    </w:p>
+    <w:p>
+      <w:pPr>
+        <w:widowControl w:val="0"/>
+        <w:numPr>
+          <w:ilvl w:val="0"/>
+          <w:numId w:val="2"/>
+        </w:numPr>
+        <w:autoSpaceDE w:val="0"/>
+        <w:autoSpaceDN w:val="0"/>
+        <w:adjustRightInd w:val="0"/>
+        <w:spacing w:after="0" w:line="240" w:lineRule="auto"/>
+        <w:jc w:val="both"/>
+        <w:rPr>
+          <w:rFonts w:asciiTheme="minorHAnsi" w:hAnsiTheme="minorHAnsi" w:cs="Arial"/>
+        </w:rPr>
+      </w:pPr>
+      <w:r>
+        <w:rPr>
+          <w:rFonts w:asciiTheme="minorHAnsi" w:hAnsiTheme="minorHAnsi" w:cs="Arial"/>
+        </w:rPr>
+        <w:t>Designed AC-AC, AC-DC, DC-DC converters</w:t>
+      </w:r>
+    </w:p>
+    <w:p>
+      <w:pPr>
+        <w:widowControl w:val="0"/>
+        <w:numPr>
+          <w:ilvl w:val="0"/>
+          <w:numId w:val="2"/>
+        </w:numPr>
+        <w:autoSpaceDE w:val="0"/>
+        <w:autoSpaceDN w:val="0"/>
+        <w:adjustRightInd w:val="0"/>
+        <w:spacing w:after="0" w:line="240" w:lineRule="auto"/>
+        <w:jc w:val="both"/>
+        <w:rPr>
+          <w:rFonts w:asciiTheme="minorHAnsi" w:hAnsiTheme="minorHAnsi" w:cs="Arial"/>
+        </w:rPr>
+      </w:pPr>
+      <w:r>
+        <w:rPr>
+          <w:rFonts w:asciiTheme="minorHAnsi" w:hAnsiTheme="minorHAnsi" w:cs="Arial"/>
+        </w:rPr>
+        <w:t>Designed switched power supplies</w:t>
+      </w:r>
+    </w:p>
+    <w:p>
+      <w:pPr>
+        <w:widowControl w:val="0"/>
+        <w:numPr>
+          <w:ilvl w:val="0"/>
+          <w:numId w:val="2"/>
+        </w:numPr>
+        <w:autoSpaceDE w:val="0"/>
+        <w:autoSpaceDN w:val="0"/>
+        <w:adjustRightInd w:val="0"/>
+        <w:spacing w:after="0" w:line="240" w:lineRule="auto"/>
+        <w:jc w:val="both"/>
+        <w:rPr>
+          <w:rFonts w:asciiTheme="minorHAnsi" w:hAnsiTheme="minorHAnsi" w:cs="Arial"/>
+        </w:rPr>
+      </w:pPr>
+      <w:proofErr w:type="spellStart"/>
+      <w:r>
+        <w:rPr>
+          <w:rFonts w:asciiTheme="minorHAnsi" w:hAnsiTheme="minorHAnsi" w:cs="Arial"/>
+        </w:rPr>
+        <w:t>Analysed</w:t>
+      </w:r>
+      <w:proofErr w:type="spellEnd"/>
+      <w:r>
+        <w:rPr>
+          <w:rFonts w:asciiTheme="minorHAnsi" w:hAnsiTheme="minorHAnsi" w:cs="Arial"/>
+        </w:rPr>
+        <w:t xml:space="preserve"> current mode control techniques </w:t>
+      </w:r>
+    </w:p>
+    <w:p>
+      <w:pPr>
+        <w:widowControl w:val="0"/>
+        <w:numPr>
+          <w:ilvl w:val="0"/>
+          <w:numId w:val="2"/>
+        </w:numPr>
+        <w:autoSpaceDE w:val="0"/>
+        <w:autoSpaceDN w:val="0"/>
+        <w:adjustRightInd w:val="0"/>
+        <w:spacing w:after="0" w:line="240" w:lineRule="auto"/>
+        <w:jc w:val="both"/>
+        <w:rPr>
+          <w:rFonts w:asciiTheme="minorHAnsi" w:hAnsiTheme="minorHAnsi" w:cs="Arial"/>
+        </w:rPr>
+      </w:pPr>
+      <w:r>
+        <w:rPr>
+          <w:rFonts w:asciiTheme="minorHAnsi" w:hAnsiTheme="minorHAnsi" w:cs="Arial"/>
+        </w:rPr>
+        <w:t>Debugged VHDL designs</w:t>
+      </w:r>
+    </w:p>
+    <w:p>
+      <w:pPr>
+        <w:widowControl w:val="0"/>
+        <w:autoSpaceDE w:val="0"/>
+        <w:autoSpaceDN w:val="0"/>
+        <w:adjustRightInd w:val="0"/>
+        <w:spacing w:after="0" w:line="240" w:lineRule="auto"/>
+        <w:jc w:val="both"/>
+        <w:rPr>
+          <w:rFonts w:asciiTheme="minorHAnsi" w:hAnsiTheme="minorHAnsi" w:cs="Arial"/>
+        </w:rPr>
+      </w:pPr>
+    </w:p>
+    <w:p>
+      <w:pPr>
+        <w:widowControl w:val="0"/>
+        <w:autoSpaceDE w:val="0"/>
+        <w:autoSpaceDN w:val="0"/>
+        <w:adjustRightInd w:val="0"/>
+        <w:spacing w:after="0" w:line="240" w:lineRule="auto"/>
+        <w:jc w:val="both"/>
+        <w:rPr>
+          <w:rFonts w:asciiTheme="minorHAnsi" w:hAnsiTheme="minorHAnsi" w:cs="Arial"/>
+        </w:rPr>
+      </w:pPr>
+    </w:p>
+    <w:p>
+      <w:pPr>
+        <w:widowControl w:val="0"/>
+        <w:autoSpaceDE w:val="0"/>
+        <w:autoSpaceDN w:val="0"/>
+        <w:adjustRightInd w:val="0"/>
+        <w:spacing w:after="0" w:line="240" w:lineRule="auto"/>
+        <w:jc w:val="both"/>
+        <w:rPr>
+          <w:rFonts w:asciiTheme="minorHAnsi" w:hAnsiTheme="minorHAnsi" w:cs="Arial"/>
+          <w:b/>
+          <w:bCs/>
+        </w:rPr>
+      </w:pPr>
+      <w:r>
+        <w:rPr>
+          <w:rFonts w:asciiTheme="minorHAnsi" w:hAnsiTheme="minorHAnsi" w:cs="Arial"/>
+          <w:b/>
+          <w:bCs/>
+        </w:rPr>
+        <w:t>August 2018</w:t>
+      </w:r>
+      <w:r>
+        <w:rPr>
+          <w:rFonts w:asciiTheme="minorHAnsi" w:hAnsiTheme="minorHAnsi" w:cs="Arial"/>
+          <w:b/>
+          <w:bCs/>
+        </w:rPr>
+        <w:t xml:space="preserve"> – </w:t>
+      </w:r>
+      <w:r>
+        <w:rPr>
+          <w:rFonts w:asciiTheme="minorHAnsi" w:hAnsiTheme="minorHAnsi" w:cs="Arial"/>
+          <w:b/>
+          <w:bCs/>
+        </w:rPr>
+        <w:t>September 2018</w:t>
+      </w:r>
+      <w:r>
+        <w:rPr>
+          <w:rFonts w:asciiTheme="minorHAnsi" w:hAnsiTheme="minorHAnsi" w:cs="Arial"/>
+          <w:b/>
+          <w:bCs/>
+        </w:rPr>
+        <w:tab/>
+      </w:r>
+      <w:r>
+        <w:rPr>
+          <w:rFonts w:asciiTheme="minorHAnsi" w:hAnsiTheme="minorHAnsi" w:cs="Arial"/>
+          <w:b/>
+          <w:bCs/>
+        </w:rPr>
+        <w:t xml:space="preserve">ELESTAŞ Electricity Production Inc. </w:t>
+      </w:r>
+      <w:proofErr w:type="spellStart"/>
+      <w:r>
+        <w:rPr>
+          <w:rFonts w:asciiTheme="minorHAnsi" w:hAnsiTheme="minorHAnsi" w:cs="Arial"/>
+          <w:b/>
+          <w:bCs/>
+        </w:rPr>
+        <w:t>Eskişehir</w:t>
+      </w:r>
+      <w:proofErr w:type="spellEnd"/>
+      <w:r>
+        <w:rPr>
+          <w:rFonts w:asciiTheme="minorHAnsi" w:hAnsiTheme="minorHAnsi" w:cs="Arial"/>
+          <w:b/>
+          <w:bCs/>
+        </w:rPr>
+        <w:t xml:space="preserve"> </w:t>
+      </w:r>
+    </w:p>
+    <w:p>
+      <w:pPr>
+        <w:widowControl w:val="0"/>
+        <w:autoSpaceDE w:val="0"/>
+        <w:autoSpaceDN w:val="0"/>
+        <w:adjustRightInd w:val="0"/>
+        <w:spacing w:after="0" w:line="240" w:lineRule="auto"/>
+        <w:jc w:val="both"/>
+        <w:rPr>
+          <w:rFonts w:asciiTheme="minorHAnsi" w:hAnsiTheme="minorHAnsi" w:cs="Arial"/>
+          <w:b/>
+          <w:bCs/>
+        </w:rPr>
+      </w:pPr>
+      <w:r>
+        <w:rPr>
+          <w:rFonts w:asciiTheme="minorHAnsi" w:hAnsiTheme="minorHAnsi" w:cs="Arial"/>
+          <w:b/>
+        </w:rPr>
+        <w:tab/>
+      </w:r>
+      <w:r>
+        <w:rPr>
+          <w:rFonts w:asciiTheme="minorHAnsi" w:hAnsiTheme="minorHAnsi" w:cs="Arial"/>
+          <w:i/>
+        </w:rPr>
+        <w:tab/>
+      </w:r>
+      <w:r>
+        <w:rPr>
+          <w:rFonts w:asciiTheme="minorHAnsi" w:hAnsiTheme="minorHAnsi" w:cs="Arial"/>
+          <w:i/>
+        </w:rPr>
+        <w:tab/>
+      </w:r>
+      <w:r>
+        <w:rPr>
+          <w:rFonts w:asciiTheme="minorHAnsi" w:hAnsiTheme="minorHAnsi" w:cs="Arial"/>
+          <w:i/>
+        </w:rPr>
+        <w:tab/>
+      </w:r>
+      <w:r>
+        <w:rPr>
+          <w:rFonts w:asciiTheme="minorHAnsi" w:hAnsiTheme="minorHAnsi" w:cs="Arial"/>
+          <w:b/>
+          <w:bCs/>
+        </w:rPr>
+        <w:t>Student Intern</w:t>
+      </w:r>
+    </w:p>
+    <w:p>
+      <w:pPr>
+        <w:widowControl w:val="0"/>
+        <w:autoSpaceDE w:val="0"/>
+        <w:autoSpaceDN w:val="0"/>
+        <w:adjustRightInd w:val="0"/>
+        <w:spacing w:after="0" w:line="240" w:lineRule="auto"/>
+        <w:jc w:val="both"/>
+        <w:rPr>
+          <w:rFonts w:asciiTheme="minorHAnsi" w:hAnsiTheme="minorHAnsi" w:cs="Arial"/>
+          <w:i/>
+        </w:rPr>
+      </w:pPr>
+      <w:r>
+        <w:rPr>
+          <w:rFonts w:asciiTheme="minorHAnsi" w:hAnsiTheme="minorHAnsi" w:cs="Arial"/>
+          <w:i/>
+        </w:rPr>
+        <w:t>Outline</w:t>
+      </w:r>
+    </w:p>
+    <w:p>
+      <w:pPr>
+        <w:widowControl w:val="0"/>
+        <w:autoSpaceDE w:val="0"/>
+        <w:autoSpaceDN w:val="0"/>
+        <w:adjustRightInd w:val="0"/>
+        <w:spacing w:after="0" w:line="240" w:lineRule="auto"/>
+        <w:jc w:val="both"/>
+        <w:rPr>
+          <w:rFonts w:asciiTheme="minorHAnsi" w:hAnsiTheme="minorHAnsi" w:cs="Arial"/>
+        </w:rPr>
+      </w:pPr>
+      <w:r>
+        <w:rPr>
+          <w:rFonts w:asciiTheme="minorHAnsi" w:hAnsiTheme="minorHAnsi" w:cs="Arial"/>
+        </w:rPr>
+        <w:t xml:space="preserve">ELESTAŞ is a green energy company. The company builds only renewable energy centrals. </w:t>
+      </w:r>
+    </w:p>
+    <w:p>
+      <w:pPr>
+        <w:widowControl w:val="0"/>
+        <w:autoSpaceDE w:val="0"/>
+        <w:autoSpaceDN w:val="0"/>
+        <w:adjustRightInd w:val="0"/>
+        <w:spacing w:after="0" w:line="240" w:lineRule="auto"/>
+        <w:jc w:val="both"/>
+        <w:rPr>
+          <w:rFonts w:asciiTheme="minorHAnsi" w:hAnsiTheme="minorHAnsi" w:cs="Arial"/>
+        </w:rPr>
+      </w:pPr>
+    </w:p>
+    <w:p>
+      <w:pPr>
+        <w:widowControl w:val="0"/>
+        <w:autoSpaceDE w:val="0"/>
+        <w:autoSpaceDN w:val="0"/>
+        <w:adjustRightInd w:val="0"/>
+        <w:spacing w:after="0" w:line="240" w:lineRule="auto"/>
+        <w:jc w:val="both"/>
+        <w:rPr>
+          <w:rFonts w:asciiTheme="minorHAnsi" w:hAnsiTheme="minorHAnsi" w:cs="Arial"/>
+          <w:i/>
+        </w:rPr>
+      </w:pPr>
+      <w:r>
+        <w:rPr>
+          <w:rFonts w:asciiTheme="minorHAnsi" w:hAnsiTheme="minorHAnsi" w:cs="Arial"/>
+          <w:i/>
+        </w:rPr>
+        <w:t>Key r</w:t>
+      </w:r>
+      <w:r>
+        <w:rPr>
+          <w:rFonts w:asciiTheme="minorHAnsi" w:hAnsiTheme="minorHAnsi" w:cs="Arial"/>
+          <w:i/>
+        </w:rPr>
+        <w:t>esponsibilities</w:t>
+      </w:r>
+    </w:p>
+    <w:p>
+      <w:pPr>
+        <w:widowControl w:val="0"/>
+        <w:numPr>
+          <w:ilvl w:val="0"/>
+          <w:numId w:val="2"/>
+        </w:numPr>
+        <w:autoSpaceDE w:val="0"/>
+        <w:autoSpaceDN w:val="0"/>
+        <w:adjustRightInd w:val="0"/>
+        <w:spacing w:after="0" w:line="240" w:lineRule="auto"/>
+        <w:jc w:val="both"/>
+        <w:rPr>
+          <w:rFonts w:asciiTheme="minorHAnsi" w:hAnsiTheme="minorHAnsi" w:cs="Arial"/>
+        </w:rPr>
+      </w:pPr>
+      <w:r>
+        <w:rPr>
+          <w:rFonts w:asciiTheme="minorHAnsi" w:hAnsiTheme="minorHAnsi" w:cs="Arial"/>
+        </w:rPr>
+        <w:t>The selection of cables that are going to use in the central</w:t>
+      </w:r>
+    </w:p>
+    <w:p>
+      <w:pPr>
+        <w:widowControl w:val="0"/>
+        <w:numPr>
+          <w:ilvl w:val="0"/>
+          <w:numId w:val="2"/>
+        </w:numPr>
+        <w:autoSpaceDE w:val="0"/>
+        <w:autoSpaceDN w:val="0"/>
+        <w:adjustRightInd w:val="0"/>
+        <w:spacing w:after="0" w:line="240" w:lineRule="auto"/>
+        <w:jc w:val="both"/>
+        <w:rPr>
+          <w:rFonts w:asciiTheme="minorHAnsi" w:hAnsiTheme="minorHAnsi" w:cs="Arial"/>
+        </w:rPr>
+      </w:pPr>
+      <w:r>
+        <w:rPr>
+          <w:rFonts w:asciiTheme="minorHAnsi" w:hAnsiTheme="minorHAnsi" w:cs="Arial"/>
+        </w:rPr>
+        <w:t>Continuity of the production</w:t>
+      </w:r>
+      <w:r>
+        <w:rPr>
+          <w:rFonts w:asciiTheme="minorHAnsi" w:hAnsiTheme="minorHAnsi" w:cs="Arial"/>
+        </w:rPr>
+        <w:t xml:space="preserve"> </w:t>
+      </w:r>
+    </w:p>
+    <w:p>
+      <w:pPr>
+        <w:widowControl w:val="0"/>
+        <w:numPr>
+          <w:ilvl w:val="0"/>
+          <w:numId w:val="2"/>
+        </w:numPr>
+        <w:autoSpaceDE w:val="0"/>
+        <w:autoSpaceDN w:val="0"/>
+        <w:adjustRightInd w:val="0"/>
+        <w:spacing w:after="0" w:line="240" w:lineRule="auto"/>
+        <w:jc w:val="both"/>
+        <w:rPr>
+          <w:rFonts w:asciiTheme="minorHAnsi" w:hAnsiTheme="minorHAnsi" w:cs="Arial"/>
+        </w:rPr>
+      </w:pPr>
+      <w:r>
+        <w:rPr>
+          <w:rFonts w:asciiTheme="minorHAnsi" w:hAnsiTheme="minorHAnsi" w:cs="Arial"/>
+        </w:rPr>
+        <w:t>Principles of the inverters and productivity</w:t>
+      </w:r>
+    </w:p>
+    <w:p>
+      <w:pPr>
+        <w:widowControl w:val="0"/>
+        <w:autoSpaceDE w:val="0"/>
+        <w:autoSpaceDN w:val="0"/>
+        <w:adjustRightInd w:val="0"/>
+        <w:spacing w:after="0" w:line="240" w:lineRule="auto"/>
+        <w:jc w:val="both"/>
+        <w:rPr>
+          <w:rFonts w:asciiTheme="minorHAnsi" w:hAnsiTheme="minorHAnsi" w:cs="Arial"/>
+        </w:rPr>
+      </w:pPr>
+    </w:p>
+    <w:p>
+      <w:pPr>
+        <w:widowControl w:val="0"/>
+        <w:autoSpaceDE w:val="0"/>
+        <w:autoSpaceDN w:val="0"/>
+        <w:adjustRightInd w:val="0"/>
+        <w:spacing w:after="0" w:line="240" w:lineRule="auto"/>
+        <w:jc w:val="both"/>
+        <w:rPr>
+          <w:rFonts w:asciiTheme="minorHAnsi" w:hAnsiTheme="minorHAnsi" w:cs="Arial"/>
+          <w:b/>
+          <w:bCs/>
+        </w:rPr>
+      </w:pPr>
+    </w:p>
+    <w:p>
+      <w:pPr>
+        <w:widowControl w:val="0"/>
+        <w:autoSpaceDE w:val="0"/>
+        <w:autoSpaceDN w:val="0"/>
+        <w:adjustRightInd w:val="0"/>
+        <w:spacing w:after="0" w:line="240" w:lineRule="auto"/>
+        <w:jc w:val="both"/>
+        <w:rPr>
+          <w:rFonts w:asciiTheme="minorHAnsi" w:hAnsiTheme="minorHAnsi" w:cs="Arial"/>
+          <w:b/>
+          <w:bCs/>
+        </w:rPr>
+      </w:pPr>
+      <w:r>
+        <w:rPr>
+          <w:rFonts w:asciiTheme="minorHAnsi" w:hAnsiTheme="minorHAnsi" w:cs="Arial"/>
+          <w:b/>
+          <w:bCs/>
+        </w:rPr>
+        <w:t>December 2017 – Present</w:t>
+      </w:r>
+      <w:r>
+        <w:rPr>
+          <w:rFonts w:asciiTheme="minorHAnsi" w:hAnsiTheme="minorHAnsi" w:cs="Arial"/>
+          <w:b/>
+          <w:bCs/>
+        </w:rPr>
+        <w:tab/>
+      </w:r>
+      <w:r>
+        <w:rPr>
+          <w:rFonts w:asciiTheme="minorHAnsi" w:hAnsiTheme="minorHAnsi" w:cs="Arial"/>
+          <w:b/>
+          <w:bCs/>
+        </w:rPr>
+        <w:t>CEMMETU, Ankara</w:t>
+      </w:r>
+    </w:p>
+    <w:p>
+      <w:pPr>
+        <w:widowControl w:val="0"/>
+        <w:autoSpaceDE w:val="0"/>
+        <w:autoSpaceDN w:val="0"/>
+        <w:adjustRightInd w:val="0"/>
+        <w:spacing w:after="0" w:line="240" w:lineRule="auto"/>
+        <w:jc w:val="both"/>
+        <w:rPr>
+          <w:rFonts w:asciiTheme="minorHAnsi" w:hAnsiTheme="minorHAnsi" w:cs="Arial"/>
+          <w:b/>
+          <w:bCs/>
+        </w:rPr>
+      </w:pPr>
+      <w:r>
+        <w:rPr>
+          <w:rFonts w:asciiTheme="minorHAnsi" w:hAnsiTheme="minorHAnsi" w:cs="Arial"/>
+          <w:b/>
+        </w:rPr>
+        <w:tab/>
+      </w:r>
+      <w:r>
+        <w:rPr>
+          <w:rFonts w:asciiTheme="minorHAnsi" w:hAnsiTheme="minorHAnsi" w:cs="Arial"/>
+          <w:i/>
+        </w:rPr>
+        <w:tab/>
+      </w:r>
+      <w:r>
+        <w:rPr>
+          <w:rFonts w:asciiTheme="minorHAnsi" w:hAnsiTheme="minorHAnsi" w:cs="Arial"/>
+          <w:i/>
+        </w:rPr>
+        <w:tab/>
+      </w:r>
+      <w:r>
+        <w:rPr>
+          <w:rFonts w:asciiTheme="minorHAnsi" w:hAnsiTheme="minorHAnsi" w:cs="Arial"/>
+          <w:i/>
+        </w:rPr>
+        <w:tab/>
+      </w:r>
+      <w:r>
+        <w:rPr>
+          <w:rFonts w:asciiTheme="minorHAnsi" w:hAnsiTheme="minorHAnsi" w:cs="Arial"/>
+          <w:b/>
+          <w:bCs/>
+        </w:rPr>
+        <w:t>Undergraduate Researcher</w:t>
+      </w:r>
+    </w:p>
+    <w:p>
+      <w:pPr>
+        <w:widowControl w:val="0"/>
+        <w:autoSpaceDE w:val="0"/>
+        <w:autoSpaceDN w:val="0"/>
+        <w:adjustRightInd w:val="0"/>
+        <w:spacing w:after="0" w:line="240" w:lineRule="auto"/>
+        <w:jc w:val="both"/>
+        <w:rPr>
+          <w:rFonts w:asciiTheme="minorHAnsi" w:hAnsiTheme="minorHAnsi" w:cs="Arial"/>
+          <w:i/>
+        </w:rPr>
+      </w:pPr>
+      <w:r>
+        <w:rPr>
+          <w:rFonts w:asciiTheme="minorHAnsi" w:hAnsiTheme="minorHAnsi" w:cs="Arial"/>
+          <w:i/>
+        </w:rPr>
+        <w:t>Outline</w:t>
+      </w:r>
+    </w:p>
+    <w:p>
+      <w:pPr>
+        <w:widowControl w:val="0"/>
+        <w:autoSpaceDE w:val="0"/>
+        <w:autoSpaceDN w:val="0"/>
+        <w:adjustRightInd w:val="0"/>
+        <w:spacing w:after="0" w:line="240" w:lineRule="auto"/>
+        <w:jc w:val="both"/>
+        <w:rPr>
+          <w:rFonts w:asciiTheme="minorHAnsi" w:hAnsiTheme="minorHAnsi" w:cs="Arial"/>
+        </w:rPr>
+      </w:pPr>
+      <w:r>
+        <w:rPr>
+          <w:rFonts w:asciiTheme="minorHAnsi" w:hAnsiTheme="minorHAnsi" w:cs="Arial"/>
+        </w:rPr>
+        <w:t xml:space="preserve">As undergraduate researcher, my role in the research group is designing composite structures and antennas according to required electromagnetic properties and testing </w:t>
+      </w:r>
+      <w:r>
+        <w:rPr>
+          <w:rFonts w:asciiTheme="minorHAnsi" w:hAnsiTheme="minorHAnsi" w:cs="Arial"/>
+        </w:rPr>
+        <w:lastRenderedPageBreak/>
+        <w:t>designed structures by different algorithms.</w:t>
+      </w:r>
+    </w:p>
+    <w:p>
+      <w:pPr>
+        <w:widowControl w:val="0"/>
+        <w:autoSpaceDE w:val="0"/>
+        <w:autoSpaceDN w:val="0"/>
+        <w:adjustRightInd w:val="0"/>
+        <w:spacing w:after="0" w:line="240" w:lineRule="auto"/>
+        <w:jc w:val="both"/>
+        <w:rPr>
+          <w:rFonts w:asciiTheme="minorHAnsi" w:hAnsiTheme="minorHAnsi" w:cs="Arial"/>
+          <w:b/>
+          <w:bCs/>
+        </w:rPr>
+      </w:pPr>
+    </w:p>
+    <w:p>
+      <w:pPr>
+        <w:widowControl w:val="0"/>
+        <w:pBdr>
+          <w:bottom w:val="single" w:sz="4" w:space="0" w:color="auto"/>
+        </w:pBdr>
+        <w:autoSpaceDE w:val="0"/>
+        <w:autoSpaceDN w:val="0"/>
+        <w:adjustRightInd w:val="0"/>
+        <w:spacing w:before="180" w:after="120" w:line="240" w:lineRule="auto"/>
+        <w:jc w:val="both"/>
+        <w:rPr>
+          <w:rFonts w:asciiTheme="minorHAnsi" w:hAnsiTheme="minorHAnsi" w:cs="Arial"/>
+          <w:color w:val="FF0000"/>
+          <w:szCs w:val="24"/>
+        </w:rPr>
+      </w:pPr>
+      <w:r>
+        <w:rPr>
+          <w:rFonts w:asciiTheme="minorHAnsi" w:hAnsiTheme="minorHAnsi" w:cs="Arial"/>
+          <w:sz w:val="32"/>
+          <w:szCs w:val="32"/>
+        </w:rPr>
+        <w:t xml:space="preserve">Education </w:t>
+      </w:r>
+      <w:r>
+        <w:rPr>
+          <w:rFonts w:asciiTheme="minorHAnsi" w:hAnsiTheme="minorHAnsi" w:cs="Arial"/>
+          <w:sz w:val="32"/>
+          <w:szCs w:val="32"/>
+        </w:rPr>
+        <w:t>and q</w:t>
+      </w:r>
+      <w:r>
+        <w:rPr>
+          <w:rFonts w:asciiTheme="minorHAnsi" w:hAnsiTheme="minorHAnsi" w:cs="Arial"/>
+          <w:sz w:val="32"/>
+          <w:szCs w:val="32"/>
+        </w:rPr>
+        <w:t xml:space="preserve">ualifications </w:t>
+      </w:r>
+    </w:p>
+    <w:p>
+      <w:pPr>
+        <w:widowControl w:val="0"/>
+        <w:numPr>
+          <w:ilvl w:val="0"/>
+          <w:numId w:val="3"/>
+        </w:numPr>
+        <w:autoSpaceDE w:val="0"/>
+        <w:autoSpaceDN w:val="0"/>
+        <w:adjustRightInd w:val="0"/>
+        <w:spacing w:after="0" w:line="240" w:lineRule="auto"/>
+        <w:jc w:val="both"/>
+        <w:rPr>
+          <w:rFonts w:asciiTheme="minorHAnsi" w:hAnsiTheme="minorHAnsi" w:cs="Arial"/>
+          <w:szCs w:val="20"/>
+        </w:rPr>
+      </w:pPr>
+      <w:r>
+        <w:rPr>
+          <w:rFonts w:asciiTheme="minorHAnsi" w:hAnsiTheme="minorHAnsi" w:cs="Arial"/>
+          <w:b/>
+          <w:szCs w:val="20"/>
+        </w:rPr>
+        <w:t>Electrical and Electronics Engineering , 2,61/4</w:t>
+      </w:r>
+      <w:r>
+        <w:rPr>
+          <w:rFonts w:asciiTheme="minorHAnsi" w:hAnsiTheme="minorHAnsi" w:cs="Arial"/>
+          <w:b/>
+          <w:szCs w:val="20"/>
+        </w:rPr>
+        <w:t xml:space="preserve"> – </w:t>
+      </w:r>
+      <w:r>
+        <w:rPr>
+          <w:rFonts w:asciiTheme="minorHAnsi" w:hAnsiTheme="minorHAnsi" w:cs="Arial"/>
+          <w:szCs w:val="20"/>
+        </w:rPr>
+        <w:t>Middle East Technical University</w:t>
+      </w:r>
+      <w:r>
+        <w:rPr>
+          <w:rFonts w:asciiTheme="minorHAnsi" w:hAnsiTheme="minorHAnsi" w:cs="Arial"/>
+          <w:szCs w:val="20"/>
+        </w:rPr>
+        <w:t xml:space="preserve"> – 2020</w:t>
+      </w:r>
+    </w:p>
+    <w:p>
+      <w:pPr>
+        <w:widowControl w:val="0"/>
+        <w:numPr>
+          <w:ilvl w:val="0"/>
+          <w:numId w:val="3"/>
+        </w:numPr>
+        <w:autoSpaceDE w:val="0"/>
+        <w:autoSpaceDN w:val="0"/>
+        <w:adjustRightInd w:val="0"/>
+        <w:spacing w:after="0" w:line="240" w:lineRule="auto"/>
+        <w:jc w:val="both"/>
+        <w:rPr>
+          <w:rFonts w:asciiTheme="minorHAnsi" w:hAnsiTheme="minorHAnsi" w:cs="Arial"/>
+          <w:szCs w:val="20"/>
+        </w:rPr>
+      </w:pPr>
+      <w:r>
+        <w:rPr>
+          <w:rFonts w:asciiTheme="minorHAnsi" w:hAnsiTheme="minorHAnsi" w:cs="Arial"/>
+          <w:b/>
+          <w:szCs w:val="20"/>
+        </w:rPr>
+        <w:t>High School, 91/100</w:t>
+      </w:r>
+      <w:r>
+        <w:rPr>
+          <w:rFonts w:asciiTheme="minorHAnsi" w:hAnsiTheme="minorHAnsi" w:cs="Arial"/>
+          <w:b/>
+          <w:szCs w:val="20"/>
+        </w:rPr>
+        <w:t xml:space="preserve"> – </w:t>
+      </w:r>
+      <w:proofErr w:type="spellStart"/>
+      <w:r>
+        <w:rPr>
+          <w:rFonts w:asciiTheme="minorHAnsi" w:hAnsiTheme="minorHAnsi" w:cs="Arial"/>
+          <w:szCs w:val="20"/>
+        </w:rPr>
+        <w:t>Çanakkale</w:t>
+      </w:r>
+      <w:proofErr w:type="spellEnd"/>
+      <w:r>
+        <w:rPr>
+          <w:rFonts w:asciiTheme="minorHAnsi" w:hAnsiTheme="minorHAnsi" w:cs="Arial"/>
+          <w:szCs w:val="20"/>
+        </w:rPr>
+        <w:t xml:space="preserve"> Science High School</w:t>
+      </w:r>
+      <w:r>
+        <w:rPr>
+          <w:rFonts w:asciiTheme="minorHAnsi" w:hAnsiTheme="minorHAnsi" w:cs="Arial"/>
+          <w:b/>
+          <w:szCs w:val="20"/>
+        </w:rPr>
+        <w:t xml:space="preserve"> </w:t>
+      </w:r>
+      <w:r>
+        <w:rPr>
+          <w:rFonts w:asciiTheme="minorHAnsi" w:hAnsiTheme="minorHAnsi" w:cs="Arial"/>
+          <w:szCs w:val="20"/>
+        </w:rPr>
+        <w:t>– 2015</w:t>
+      </w:r>
+    </w:p>
+    <w:p>
+      <w:pPr>
+        <w:widowControl w:val="0"/>
+        <w:numPr>
+          <w:ilvl w:val="0"/>
+          <w:numId w:val="3"/>
+        </w:numPr>
+        <w:autoSpaceDE w:val="0"/>
+        <w:autoSpaceDN w:val="0"/>
+        <w:adjustRightInd w:val="0"/>
+        <w:spacing w:after="0" w:line="240" w:lineRule="auto"/>
+        <w:jc w:val="both"/>
+        <w:rPr>
+          <w:rFonts w:asciiTheme="minorHAnsi" w:hAnsiTheme="minorHAnsi" w:cs="Arial"/>
+          <w:szCs w:val="20"/>
+        </w:rPr>
+      </w:pPr>
+      <w:r>
+        <w:rPr>
+          <w:rFonts w:asciiTheme="minorHAnsi" w:hAnsiTheme="minorHAnsi" w:cs="Arial"/>
+          <w:b/>
+          <w:szCs w:val="20"/>
+        </w:rPr>
+        <w:t>Primary School, 94/100</w:t>
+      </w:r>
+      <w:r>
+        <w:rPr>
+          <w:rFonts w:asciiTheme="minorHAnsi" w:hAnsiTheme="minorHAnsi" w:cs="Arial"/>
+          <w:b/>
+          <w:szCs w:val="20"/>
+        </w:rPr>
+        <w:t xml:space="preserve"> – </w:t>
+      </w:r>
+      <w:r>
+        <w:rPr>
+          <w:rFonts w:asciiTheme="minorHAnsi" w:hAnsiTheme="minorHAnsi" w:cs="Arial"/>
+          <w:szCs w:val="20"/>
+        </w:rPr>
+        <w:t xml:space="preserve">75. </w:t>
+      </w:r>
+      <w:proofErr w:type="spellStart"/>
+      <w:r>
+        <w:rPr>
+          <w:rFonts w:asciiTheme="minorHAnsi" w:hAnsiTheme="minorHAnsi" w:cs="Arial"/>
+          <w:szCs w:val="20"/>
+        </w:rPr>
+        <w:t>Yıl</w:t>
+      </w:r>
+      <w:proofErr w:type="spellEnd"/>
+      <w:r>
+        <w:rPr>
+          <w:rFonts w:asciiTheme="minorHAnsi" w:hAnsiTheme="minorHAnsi" w:cs="Arial"/>
+          <w:szCs w:val="20"/>
+        </w:rPr>
+        <w:t xml:space="preserve"> Primary School</w:t>
+      </w:r>
+      <w:r>
+        <w:rPr>
+          <w:rFonts w:asciiTheme="minorHAnsi" w:hAnsiTheme="minorHAnsi" w:cs="Arial"/>
+          <w:szCs w:val="20"/>
+        </w:rPr>
+        <w:t xml:space="preserve"> –</w:t>
+      </w:r>
+      <w:r>
+        <w:rPr>
+          <w:rFonts w:asciiTheme="minorHAnsi" w:hAnsiTheme="minorHAnsi" w:cs="Arial"/>
+          <w:szCs w:val="20"/>
+        </w:rPr>
+        <w:t xml:space="preserve"> 2011</w:t>
+      </w:r>
+    </w:p>
+    <w:p>
+      <w:pPr>
+        <w:widowControl w:val="0"/>
+        <w:autoSpaceDE w:val="0"/>
+        <w:autoSpaceDN w:val="0"/>
+        <w:adjustRightInd w:val="0"/>
+        <w:spacing w:after="0" w:line="240" w:lineRule="auto"/>
+        <w:jc w:val="both"/>
+        <w:rPr>
+          <w:rFonts w:asciiTheme="minorHAnsi" w:hAnsiTheme="minorHAnsi" w:cs="Arial"/>
+          <w:sz w:val="20"/>
+          <w:szCs w:val="20"/>
+        </w:rPr>
+      </w:pPr>
+    </w:p>
+    <w:p>
+      <w:pPr>
+        <w:widowControl w:val="0"/>
+        <w:pBdr>
+          <w:bottom w:val="single" w:sz="4" w:space="0" w:color="auto"/>
+        </w:pBdr>
+        <w:autoSpaceDE w:val="0"/>
+        <w:autoSpaceDN w:val="0"/>
+        <w:adjustRightInd w:val="0"/>
+        <w:spacing w:before="180" w:after="120" w:line="240" w:lineRule="auto"/>
+        <w:jc w:val="both"/>
+        <w:rPr>
+          <w:rFonts w:asciiTheme="minorHAnsi" w:hAnsiTheme="minorHAnsi" w:cs="Arial"/>
+          <w:color w:val="FF0000"/>
+          <w:szCs w:val="24"/>
+        </w:rPr>
+      </w:pPr>
+      <w:r>
+        <w:rPr>
+          <w:rFonts w:asciiTheme="minorHAnsi" w:hAnsiTheme="minorHAnsi" w:cs="Arial"/>
+          <w:sz w:val="32"/>
+          <w:szCs w:val="32"/>
+        </w:rPr>
+        <w:t>Publications and research</w:t>
+      </w:r>
+    </w:p>
+    <w:p>
+      <w:pPr>
+        <w:widowControl w:val="0"/>
+        <w:autoSpaceDE w:val="0"/>
+        <w:autoSpaceDN w:val="0"/>
+        <w:adjustRightInd w:val="0"/>
+        <w:spacing w:after="0" w:line="240" w:lineRule="auto"/>
+        <w:jc w:val="both"/>
+        <w:rPr>
+          <w:rFonts w:asciiTheme="minorHAnsi" w:hAnsiTheme="minorHAnsi" w:cs="Arial"/>
+          <w:szCs w:val="20"/>
+        </w:rPr>
+      </w:pPr>
+    </w:p>
+    <w:p>
+      <w:pPr>
+        <w:widowControl w:val="0"/>
+        <w:autoSpaceDE w:val="0"/>
+        <w:autoSpaceDN w:val="0"/>
+        <w:adjustRightInd w:val="0"/>
+        <w:spacing w:after="0" w:line="240" w:lineRule="auto"/>
+        <w:jc w:val="both"/>
+        <w:rPr>
+          <w:rFonts w:asciiTheme="minorHAnsi" w:hAnsiTheme="minorHAnsi" w:cs="Arial"/>
+          <w:b/>
+          <w:bCs/>
+          <w:szCs w:val="20"/>
+        </w:rPr>
+      </w:pPr>
+      <w:r>
+        <w:rPr>
+          <w:b/>
+        </w:rPr>
+        <w:t>Investigation of Waveguide Structures Using Surface Integral Equations</w:t>
+      </w:r>
+      <w:r>
+        <w:rPr>
+          <w:b/>
+        </w:rPr>
+        <w:t xml:space="preserve">, </w:t>
+      </w:r>
+      <w:r>
+        <w:t>CEMMETU (02/2018 – Present)</w:t>
+      </w:r>
+      <w:r>
+        <w:rPr>
+          <w:rFonts w:asciiTheme="minorHAnsi" w:hAnsiTheme="minorHAnsi" w:cs="Arial"/>
+          <w:b/>
+          <w:bCs/>
+          <w:szCs w:val="20"/>
+        </w:rPr>
+        <w:tab/>
+      </w:r>
+    </w:p>
+    <w:p>
+      <w:pPr>
+        <w:widowControl w:val="0"/>
+        <w:autoSpaceDE w:val="0"/>
+        <w:autoSpaceDN w:val="0"/>
+        <w:adjustRightInd w:val="0"/>
+        <w:spacing w:after="0" w:line="240" w:lineRule="auto"/>
+        <w:jc w:val="both"/>
+        <w:rPr>
+          <w:rFonts w:asciiTheme="minorHAnsi" w:hAnsiTheme="minorHAnsi" w:cs="Arial"/>
+          <w:szCs w:val="20"/>
+        </w:rPr>
+      </w:pPr>
+    </w:p>
+    <w:p>
+      <w:pPr>
+        <w:widowControl w:val="0"/>
+        <w:autoSpaceDE w:val="0"/>
+        <w:autoSpaceDN w:val="0"/>
+        <w:adjustRightInd w:val="0"/>
+        <w:spacing w:after="0" w:line="240" w:lineRule="auto"/>
+        <w:jc w:val="both"/>
+        <w:rPr>
+          <w:rFonts w:asciiTheme="minorHAnsi" w:hAnsiTheme="minorHAnsi" w:cs="Arial"/>
+          <w:b/>
+          <w:bCs/>
+          <w:szCs w:val="20"/>
+        </w:rPr>
+      </w:pPr>
+      <w:r>
+        <w:rPr>
+          <w:b/>
+        </w:rPr>
+        <w:t>Investigation of Layered Spherical Structures</w:t>
+      </w:r>
+      <w:r>
+        <w:rPr>
+          <w:b/>
+        </w:rPr>
+        <w:t xml:space="preserve">, </w:t>
+      </w:r>
+      <w:r>
+        <w:t>CEMMETU</w:t>
+      </w:r>
+      <w:r>
+        <w:t xml:space="preserve"> (10/2018 – Present)</w:t>
+      </w:r>
+      <w:r>
+        <w:rPr>
+          <w:rFonts w:asciiTheme="minorHAnsi" w:hAnsiTheme="minorHAnsi" w:cs="Arial"/>
+          <w:b/>
+          <w:bCs/>
+          <w:szCs w:val="20"/>
+        </w:rPr>
+        <w:t xml:space="preserve"> </w:t>
+      </w:r>
+      <w:r>
+        <w:rPr>
+          <w:rFonts w:asciiTheme="minorHAnsi" w:hAnsiTheme="minorHAnsi" w:cs="Arial"/>
+          <w:b/>
+          <w:bCs/>
+          <w:szCs w:val="20"/>
+        </w:rPr>
+        <w:tab/>
+      </w:r>
+    </w:p>
+    <w:p>
+      <w:pPr>
+        <w:widowControl w:val="0"/>
+        <w:autoSpaceDE w:val="0"/>
+        <w:autoSpaceDN w:val="0"/>
+        <w:adjustRightInd w:val="0"/>
+        <w:spacing w:after="0" w:line="240" w:lineRule="auto"/>
+        <w:jc w:val="both"/>
+        <w:rPr>
+          <w:rFonts w:asciiTheme="minorHAnsi" w:hAnsiTheme="minorHAnsi" w:cs="Arial"/>
+          <w:b/>
+          <w:bCs/>
+          <w:szCs w:val="20"/>
+        </w:rPr>
+      </w:pPr>
+    </w:p>
+    <w:p>
+      <w:pPr>
+        <w:widowControl w:val="0"/>
+        <w:autoSpaceDE w:val="0"/>
+        <w:autoSpaceDN w:val="0"/>
+        <w:adjustRightInd w:val="0"/>
+        <w:spacing w:after="0" w:line="240" w:lineRule="auto"/>
+        <w:jc w:val="both"/>
+        <w:rPr>
+          <w:rFonts w:asciiTheme="minorHAnsi" w:hAnsiTheme="minorHAnsi" w:cs="Arial"/>
+          <w:szCs w:val="20"/>
+        </w:rPr>
+      </w:pPr>
+      <w:r>
+        <w:rPr>
+          <w:rFonts w:asciiTheme="minorHAnsi" w:hAnsiTheme="minorHAnsi" w:cs="Arial"/>
+          <w:b/>
+          <w:bCs/>
+          <w:szCs w:val="20"/>
+        </w:rPr>
+        <w:t xml:space="preserve">Pinball Game Design with </w:t>
+      </w:r>
+      <w:proofErr w:type="spellStart"/>
+      <w:r>
+        <w:rPr>
+          <w:rFonts w:asciiTheme="minorHAnsi" w:hAnsiTheme="minorHAnsi" w:cs="Arial"/>
+          <w:b/>
+          <w:bCs/>
+          <w:szCs w:val="20"/>
+        </w:rPr>
+        <w:t>V</w:t>
+      </w:r>
+      <w:r>
+        <w:rPr>
+          <w:rFonts w:asciiTheme="minorHAnsi" w:hAnsiTheme="minorHAnsi" w:cs="Arial"/>
+          <w:b/>
+          <w:bCs/>
+          <w:szCs w:val="20"/>
+        </w:rPr>
+        <w:t>erilog</w:t>
+      </w:r>
+      <w:r>
+        <w:rPr>
+          <w:rFonts w:asciiTheme="minorHAnsi" w:hAnsiTheme="minorHAnsi" w:cs="Arial"/>
+          <w:b/>
+          <w:bCs/>
+          <w:szCs w:val="20"/>
+        </w:rPr>
+        <w:t>HDL</w:t>
+      </w:r>
+      <w:proofErr w:type="spellEnd"/>
+      <w:r>
+        <w:rPr>
+          <w:rFonts w:asciiTheme="minorHAnsi" w:hAnsiTheme="minorHAnsi" w:cs="Arial"/>
+          <w:szCs w:val="20"/>
+        </w:rPr>
+        <w:t>, METU EEE Logic Design Project, February 2019 – June 2019</w:t>
+      </w:r>
+    </w:p>
+    <w:p>
+      <w:pPr>
+        <w:widowControl w:val="0"/>
+        <w:autoSpaceDE w:val="0"/>
+        <w:autoSpaceDN w:val="0"/>
+        <w:adjustRightInd w:val="0"/>
+        <w:spacing w:after="0" w:line="240" w:lineRule="auto"/>
+        <w:jc w:val="both"/>
+        <w:rPr>
+          <w:rFonts w:asciiTheme="minorHAnsi" w:hAnsiTheme="minorHAnsi" w:cs="Arial"/>
+          <w:szCs w:val="20"/>
+        </w:rPr>
+      </w:pPr>
+    </w:p>
+    <w:p>
+      <w:pPr>
+        <w:widowControl w:val="0"/>
+        <w:autoSpaceDE w:val="0"/>
+        <w:autoSpaceDN w:val="0"/>
+        <w:adjustRightInd w:val="0"/>
+        <w:spacing w:after="0" w:line="240" w:lineRule="auto"/>
+        <w:jc w:val="both"/>
+        <w:rPr>
+          <w:rFonts w:asciiTheme="minorHAnsi" w:hAnsiTheme="minorHAnsi" w:cs="Arial"/>
+          <w:szCs w:val="20"/>
+        </w:rPr>
+      </w:pPr>
+      <w:r>
+        <w:rPr>
+          <w:rFonts w:asciiTheme="minorHAnsi" w:hAnsiTheme="minorHAnsi" w:cs="Arial"/>
+          <w:b/>
+          <w:bCs/>
+          <w:szCs w:val="20"/>
+        </w:rPr>
+        <w:t xml:space="preserve">Wireless Communication System Design, </w:t>
+      </w:r>
+      <w:r>
+        <w:rPr>
+          <w:rFonts w:asciiTheme="minorHAnsi" w:hAnsiTheme="minorHAnsi" w:cs="Arial"/>
+          <w:szCs w:val="20"/>
+        </w:rPr>
+        <w:t>METU EEE Analog Design Project, September 2018 – February 2019</w:t>
+      </w:r>
+    </w:p>
+    <w:p>
+      <w:pPr>
+        <w:widowControl w:val="0"/>
+        <w:autoSpaceDE w:val="0"/>
+        <w:autoSpaceDN w:val="0"/>
+        <w:adjustRightInd w:val="0"/>
+        <w:spacing w:after="0" w:line="240" w:lineRule="auto"/>
+        <w:jc w:val="both"/>
+        <w:rPr>
+          <w:rFonts w:asciiTheme="minorHAnsi" w:hAnsiTheme="minorHAnsi" w:cs="Arial"/>
+          <w:szCs w:val="20"/>
+        </w:rPr>
+      </w:pPr>
+    </w:p>
+    <w:p>
+      <w:pPr>
+        <w:widowControl w:val="0"/>
+        <w:autoSpaceDE w:val="0"/>
+        <w:autoSpaceDN w:val="0"/>
+        <w:adjustRightInd w:val="0"/>
+        <w:spacing w:after="0" w:line="240" w:lineRule="auto"/>
+        <w:jc w:val="both"/>
+        <w:rPr>
+          <w:rFonts w:asciiTheme="minorHAnsi" w:hAnsiTheme="minorHAnsi" w:cs="Arial"/>
+          <w:szCs w:val="20"/>
+        </w:rPr>
+      </w:pPr>
+      <w:r>
+        <w:rPr>
+          <w:rFonts w:asciiTheme="minorHAnsi" w:hAnsiTheme="minorHAnsi" w:cs="Arial"/>
+          <w:b/>
+          <w:bCs/>
+          <w:szCs w:val="20"/>
+        </w:rPr>
+        <w:t>Fire Alarm System Design</w:t>
+      </w:r>
+      <w:r>
+        <w:rPr>
+          <w:rFonts w:asciiTheme="minorHAnsi" w:hAnsiTheme="minorHAnsi" w:cs="Arial"/>
+          <w:szCs w:val="20"/>
+        </w:rPr>
+        <w:t>, METU EEE Circuit Laboratory Project, February 2018 – June 2018</w:t>
+      </w:r>
+    </w:p>
+    <w:p>
+      <w:pPr>
+        <w:widowControl w:val="0"/>
+        <w:autoSpaceDE w:val="0"/>
+        <w:autoSpaceDN w:val="0"/>
+        <w:adjustRightInd w:val="0"/>
+        <w:spacing w:after="0" w:line="240" w:lineRule="auto"/>
+        <w:jc w:val="both"/>
+        <w:rPr>
+          <w:rFonts w:asciiTheme="minorHAnsi" w:hAnsiTheme="minorHAnsi" w:cs="Arial"/>
+          <w:szCs w:val="20"/>
+        </w:rPr>
+      </w:pPr>
+    </w:p>
+    <w:p>
+      <w:pPr>
+        <w:widowControl w:val="0"/>
+        <w:autoSpaceDE w:val="0"/>
+        <w:autoSpaceDN w:val="0"/>
+        <w:adjustRightInd w:val="0"/>
+        <w:spacing w:after="0" w:line="240" w:lineRule="auto"/>
+        <w:jc w:val="both"/>
+        <w:rPr>
+          <w:rFonts w:asciiTheme="minorHAnsi" w:hAnsiTheme="minorHAnsi" w:cs="Arial"/>
+          <w:szCs w:val="20"/>
+        </w:rPr>
+      </w:pPr>
+      <w:r>
+        <w:rPr>
+          <w:rFonts w:asciiTheme="minorHAnsi" w:hAnsiTheme="minorHAnsi" w:cs="Arial"/>
+          <w:b/>
+          <w:bCs/>
+          <w:szCs w:val="20"/>
+        </w:rPr>
+        <w:t xml:space="preserve">Solar Tracking System Design, </w:t>
+      </w:r>
+      <w:r>
+        <w:rPr>
+          <w:rFonts w:asciiTheme="minorHAnsi" w:hAnsiTheme="minorHAnsi" w:cs="Arial"/>
+          <w:szCs w:val="20"/>
+        </w:rPr>
+        <w:t>METU EEE Circuit Laboratory Project, September 2017 – February 2018</w:t>
+      </w:r>
+    </w:p>
+    <w:p>
+      <w:pPr>
+        <w:widowControl w:val="0"/>
+        <w:autoSpaceDE w:val="0"/>
+        <w:autoSpaceDN w:val="0"/>
+        <w:adjustRightInd w:val="0"/>
+        <w:spacing w:after="0" w:line="240" w:lineRule="auto"/>
+        <w:jc w:val="both"/>
+        <w:rPr>
+          <w:rFonts w:asciiTheme="minorHAnsi" w:hAnsiTheme="minorHAnsi" w:cs="Arial"/>
+          <w:b/>
+          <w:bCs/>
+          <w:szCs w:val="20"/>
+        </w:rPr>
+      </w:pPr>
+    </w:p>
+    <w:p>
+      <w:pPr>
+        <w:widowControl w:val="0"/>
+        <w:pBdr>
+          <w:bottom w:val="single" w:sz="4" w:space="0" w:color="auto"/>
+        </w:pBdr>
+        <w:autoSpaceDE w:val="0"/>
+        <w:autoSpaceDN w:val="0"/>
+        <w:adjustRightInd w:val="0"/>
+        <w:spacing w:before="180" w:after="120" w:line="240" w:lineRule="auto"/>
+        <w:jc w:val="both"/>
+        <w:rPr>
+          <w:rFonts w:asciiTheme="minorHAnsi" w:hAnsiTheme="minorHAnsi" w:cs="Arial"/>
+          <w:sz w:val="32"/>
+          <w:szCs w:val="32"/>
+        </w:rPr>
+      </w:pPr>
+      <w:r>
+        <w:rPr>
+          <w:rFonts w:asciiTheme="minorHAnsi" w:hAnsiTheme="minorHAnsi" w:cs="Arial"/>
+          <w:sz w:val="32"/>
+          <w:szCs w:val="32"/>
+        </w:rPr>
+        <w:t xml:space="preserve">Skills </w:t>
+      </w:r>
+    </w:p>
+    <w:p>
+      <w:pPr>
+        <w:pStyle w:val="ListeParagraf"/>
+        <w:numPr>
+          <w:ilvl w:val="0"/>
+          <w:numId w:val="4"/>
+        </w:numPr>
+        <w:spacing w:after="200" w:line="276" w:lineRule="auto"/>
+        <w:rPr>
+          <w:rFonts w:asciiTheme="minorHAnsi" w:hAnsiTheme="minorHAnsi" w:cs="Arial"/>
+          <w:szCs w:val="20"/>
+        </w:rPr>
+      </w:pPr>
+      <w:r>
+        <w:rPr>
+          <w:rFonts w:asciiTheme="minorHAnsi" w:hAnsiTheme="minorHAnsi" w:cs="Arial"/>
+          <w:szCs w:val="20"/>
+        </w:rPr>
+        <w:t>MATLAB Programming</w:t>
+      </w:r>
+    </w:p>
+    <w:p>
+      <w:pPr>
+        <w:pStyle w:val="ListeParagraf"/>
+        <w:numPr>
+          <w:ilvl w:val="0"/>
+          <w:numId w:val="4"/>
+        </w:numPr>
+        <w:spacing w:after="200" w:line="276" w:lineRule="auto"/>
+        <w:rPr>
+          <w:rFonts w:asciiTheme="minorHAnsi" w:hAnsiTheme="minorHAnsi" w:cs="Arial"/>
+          <w:szCs w:val="20"/>
+        </w:rPr>
+      </w:pPr>
+      <w:r>
+        <w:rPr>
+          <w:rFonts w:asciiTheme="minorHAnsi" w:hAnsiTheme="minorHAnsi" w:cs="Arial"/>
+          <w:szCs w:val="20"/>
+        </w:rPr>
+        <w:t>MS Office</w:t>
+      </w:r>
+    </w:p>
+    <w:p>
+      <w:pPr>
+        <w:pStyle w:val="ListeParagraf"/>
+        <w:numPr>
+          <w:ilvl w:val="0"/>
+          <w:numId w:val="4"/>
+        </w:numPr>
+        <w:spacing w:after="200" w:line="276" w:lineRule="auto"/>
+        <w:rPr>
+          <w:rFonts w:asciiTheme="minorHAnsi" w:hAnsiTheme="minorHAnsi" w:cs="Arial"/>
+          <w:szCs w:val="20"/>
+        </w:rPr>
+      </w:pPr>
+      <w:proofErr w:type="spellStart"/>
+      <w:r>
+        <w:rPr>
+          <w:rFonts w:asciiTheme="minorHAnsi" w:hAnsiTheme="minorHAnsi" w:cs="Arial"/>
+          <w:szCs w:val="20"/>
+        </w:rPr>
+        <w:t>Simulink</w:t>
+      </w:r>
+      <w:proofErr w:type="spellEnd"/>
+    </w:p>
+    <w:p>
+      <w:pPr>
+        <w:pStyle w:val="ListeParagraf"/>
+        <w:numPr>
+          <w:ilvl w:val="0"/>
+          <w:numId w:val="4"/>
+        </w:numPr>
+        <w:spacing w:after="200" w:line="276" w:lineRule="auto"/>
+        <w:rPr>
+          <w:rFonts w:asciiTheme="minorHAnsi" w:hAnsiTheme="minorHAnsi" w:cs="Arial"/>
+          <w:szCs w:val="20"/>
+        </w:rPr>
+      </w:pPr>
+      <w:proofErr w:type="spellStart"/>
+      <w:r>
+        <w:rPr>
+          <w:rFonts w:asciiTheme="minorHAnsi" w:hAnsiTheme="minorHAnsi" w:cs="Arial"/>
+          <w:szCs w:val="20"/>
+        </w:rPr>
+        <w:t>VerilogHDL</w:t>
+      </w:r>
+      <w:proofErr w:type="spellEnd"/>
+      <w:r>
+        <w:rPr>
+          <w:rFonts w:asciiTheme="minorHAnsi" w:hAnsiTheme="minorHAnsi" w:cs="Arial"/>
+          <w:szCs w:val="20"/>
+        </w:rPr>
+        <w:t xml:space="preserve"> Programming</w:t>
+      </w:r>
+    </w:p>
+    <w:p>
+      <w:pPr>
+        <w:pStyle w:val="ListeParagraf"/>
+        <w:numPr>
+          <w:ilvl w:val="0"/>
+          <w:numId w:val="4"/>
+        </w:numPr>
+        <w:spacing w:after="200" w:line="276" w:lineRule="auto"/>
+        <w:rPr>
+          <w:rFonts w:asciiTheme="minorHAnsi" w:hAnsiTheme="minorHAnsi" w:cs="Arial"/>
+          <w:szCs w:val="20"/>
+        </w:rPr>
+      </w:pPr>
+      <w:r>
+        <w:rPr>
+          <w:rFonts w:asciiTheme="minorHAnsi" w:hAnsiTheme="minorHAnsi" w:cs="Arial"/>
+          <w:szCs w:val="20"/>
+        </w:rPr>
+        <w:t>Teamwork</w:t>
+      </w:r>
+    </w:p>
+    <w:p>
+      <w:pPr>
+        <w:pStyle w:val="ListeParagraf"/>
+        <w:numPr>
+          <w:ilvl w:val="0"/>
+          <w:numId w:val="4"/>
+        </w:numPr>
+        <w:spacing w:after="200" w:line="276" w:lineRule="auto"/>
+        <w:rPr>
+          <w:rFonts w:asciiTheme="minorHAnsi" w:hAnsiTheme="minorHAnsi" w:cs="Arial"/>
+          <w:szCs w:val="20"/>
+        </w:rPr>
+      </w:pPr>
+      <w:r>
+        <w:rPr>
+          <w:rFonts w:asciiTheme="minorHAnsi" w:hAnsiTheme="minorHAnsi" w:cs="Arial"/>
+          <w:szCs w:val="20"/>
+        </w:rPr>
+        <w:t>Active Listening</w:t>
+      </w:r>
+    </w:p>
+    <w:p>
+      <w:pPr>
+        <w:widowControl w:val="0"/>
+        <w:pBdr>
+          <w:bottom w:val="single" w:sz="4" w:space="0" w:color="auto"/>
+        </w:pBdr>
+        <w:autoSpaceDE w:val="0"/>
+        <w:autoSpaceDN w:val="0"/>
+        <w:adjustRightInd w:val="0"/>
+        <w:spacing w:before="180" w:after="120" w:line="240" w:lineRule="auto"/>
+        <w:jc w:val="both"/>
+        <w:rPr>
+          <w:rFonts w:asciiTheme="minorHAnsi" w:hAnsiTheme="minorHAnsi" w:cs="Arial"/>
+          <w:sz w:val="32"/>
+          <w:szCs w:val="32"/>
+        </w:rPr>
+      </w:pPr>
+      <w:r>
+        <w:rPr>
+          <w:rFonts w:asciiTheme="minorHAnsi" w:hAnsiTheme="minorHAnsi" w:cs="Arial"/>
+          <w:sz w:val="32"/>
+          <w:szCs w:val="32"/>
+        </w:rPr>
+        <w:t>Languages</w:t>
+      </w:r>
+    </w:p>
+    <w:p>
+      <w:pPr>
+        <w:pStyle w:val="ListeParagraf"/>
+        <w:numPr>
+          <w:ilvl w:val="0"/>
+          <w:numId w:val="5"/>
+        </w:numPr>
+        <w:spacing w:after="200" w:line="276" w:lineRule="auto"/>
+        <w:rPr>
+          <w:rFonts w:asciiTheme="minorHAnsi" w:hAnsiTheme="minorHAnsi" w:cs="Arial"/>
+          <w:szCs w:val="20"/>
+        </w:rPr>
+      </w:pPr>
+      <w:r>
+        <w:rPr>
+          <w:rFonts w:asciiTheme="minorHAnsi" w:hAnsiTheme="minorHAnsi" w:cs="Arial"/>
+          <w:b/>
+          <w:bCs/>
+          <w:szCs w:val="20"/>
+        </w:rPr>
+        <w:t>Turkish</w:t>
+      </w:r>
+      <w:r>
+        <w:rPr>
+          <w:rFonts w:asciiTheme="minorHAnsi" w:hAnsiTheme="minorHAnsi" w:cs="Arial"/>
+          <w:szCs w:val="20"/>
+        </w:rPr>
+        <w:t xml:space="preserve"> - Native</w:t>
+      </w:r>
+    </w:p>
+    <w:p>
+      <w:pPr>
+        <w:pStyle w:val="ListeParagraf"/>
+        <w:numPr>
+          <w:ilvl w:val="0"/>
+          <w:numId w:val="5"/>
+        </w:numPr>
+        <w:spacing w:after="200" w:line="276" w:lineRule="auto"/>
+        <w:rPr>
+          <w:rFonts w:asciiTheme="minorHAnsi" w:hAnsiTheme="minorHAnsi" w:cs="Arial"/>
+          <w:b/>
+          <w:bCs/>
+          <w:szCs w:val="20"/>
+        </w:rPr>
+      </w:pPr>
+      <w:r>
+        <w:rPr>
+          <w:rFonts w:asciiTheme="minorHAnsi" w:hAnsiTheme="minorHAnsi" w:cs="Arial"/>
+          <w:b/>
+          <w:bCs/>
+          <w:szCs w:val="20"/>
+        </w:rPr>
+        <w:t>English</w:t>
+      </w:r>
+      <w:r>
+        <w:rPr>
+          <w:rFonts w:asciiTheme="minorHAnsi" w:hAnsiTheme="minorHAnsi" w:cs="Arial"/>
+          <w:b/>
+          <w:bCs/>
+          <w:szCs w:val="20"/>
+        </w:rPr>
+        <w:t xml:space="preserve"> - </w:t>
+      </w:r>
+      <w:r>
+        <w:rPr>
+          <w:rFonts w:asciiTheme="minorHAnsi" w:hAnsiTheme="minorHAnsi" w:cs="Arial"/>
+          <w:szCs w:val="20"/>
+        </w:rPr>
+        <w:t>Advanced</w:t>
+      </w:r>
+    </w:p>
+    <w:p>
+      <w:pPr>
+        <w:pStyle w:val="ListeParagraf"/>
+        <w:numPr>
+          <w:ilvl w:val="0"/>
+          <w:numId w:val="5"/>
+        </w:numPr>
+        <w:spacing w:after="200" w:line="276" w:lineRule="auto"/>
+        <w:rPr>
+          <w:rFonts w:asciiTheme="minorHAnsi" w:hAnsiTheme="minorHAnsi" w:cs="Arial"/>
+          <w:szCs w:val="20"/>
+        </w:rPr>
+      </w:pPr>
+      <w:r>
+        <w:rPr>
+          <w:rFonts w:asciiTheme="minorHAnsi" w:hAnsiTheme="minorHAnsi" w:cs="Arial"/>
+          <w:b/>
+          <w:bCs/>
+          <w:szCs w:val="20"/>
+        </w:rPr>
+        <w:t>German</w:t>
+      </w:r>
+      <w:r>
+        <w:rPr>
+          <w:rFonts w:asciiTheme="minorHAnsi" w:hAnsiTheme="minorHAnsi" w:cs="Arial"/>
+          <w:szCs w:val="20"/>
+        </w:rPr>
+        <w:t xml:space="preserve"> – Elementary</w:t>
+      </w:r>
+    </w:p>
+    <w:p>
+      <w:pPr>
+        <w:pStyle w:val="ListeParagraf"/>
+        <w:rPr>
+          <w:rFonts w:asciiTheme="minorHAnsi" w:hAnsiTheme="minorHAnsi" w:cs="Arial"/>
+          <w:szCs w:val="20"/>
+        </w:rPr>
+      </w:pPr>
+    </w:p>
+    <w:p>
+      <w:pPr>
+        <w:widowControl w:val="0"/>
+        <w:autoSpaceDE w:val="0"/>
+        <w:autoSpaceDN w:val="0"/>
+        <w:adjustRightInd w:val="0"/>
+        <w:spacing w:after="0" w:line="240" w:lineRule="auto"/>
+        <w:jc w:val="both"/>
+        <w:rPr>
+          <w:rFonts w:asciiTheme="minorHAnsi" w:hAnsiTheme="minorHAnsi" w:cs="Arial"/>
+          <w:b/>
+          <w:bCs/>
+          <w:sz w:val="20"/>
+          <w:szCs w:val="20"/>
+        </w:rPr>
+      </w:pPr>
+      <w:r>
+        <w:rPr>
+          <w:rFonts w:asciiTheme="minorHAnsi" w:hAnsiTheme="minorHAnsi" w:cs="Arial"/>
+          <w:i/>
+          <w:sz w:val="20"/>
+          <w:szCs w:val="20"/>
+        </w:rPr>
+        <w:tab/>
+      </w:r>
+      <w:r>
+        <w:rPr>
+          <w:rFonts w:asciiTheme="minorHAnsi" w:hAnsiTheme="minorHAnsi" w:cs="Arial"/>
+          <w:i/>
+          <w:sz w:val="20"/>
+          <w:szCs w:val="20"/>
+        </w:rPr>
+        <w:tab/>
+      </w:r>
+    </w:p>
+    <w:p>
+      <w:pPr>
+        <w:widowControl w:val="0"/>
+        <w:pBdr>
+          <w:bottom w:val="single" w:sz="4" w:space="0" w:color="auto"/>
+        </w:pBdr>
+        <w:autoSpaceDE w:val="0"/>
+        <w:autoSpaceDN w:val="0"/>
+        <w:adjustRightInd w:val="0"/>
+        <w:spacing w:before="180" w:after="120" w:line="240" w:lineRule="auto"/>
+        <w:jc w:val="both"/>
+        <w:rPr>
+          <w:rFonts w:asciiTheme="minorHAnsi" w:hAnsiTheme="minorHAnsi" w:cs="Arial"/>
+          <w:sz w:val="32"/>
+          <w:szCs w:val="32"/>
+        </w:rPr>
+      </w:pPr>
+      <w:r>
+        <w:rPr>
+          <w:rFonts w:asciiTheme="minorHAnsi" w:hAnsiTheme="minorHAnsi" w:cs="Arial"/>
+          <w:sz w:val="32"/>
+          <w:szCs w:val="32"/>
+        </w:rPr>
+        <w:lastRenderedPageBreak/>
+        <w:t>References available on request</w:t>
+      </w:r>
+      <w:r>
+        <w:rPr>
+          <w:rFonts w:asciiTheme="minorHAnsi" w:hAnsiTheme="minorHAnsi" w:cs="Arial"/>
+          <w:sz w:val="32"/>
+          <w:szCs w:val="32"/>
+        </w:rPr>
+        <w:t xml:space="preserve"> </w:t>
+      </w:r>
+    </w:p>
+    <w:p>
+      <w:pPr>
+        <w:pStyle w:val="ListeParagraf"/>
+        <w:numPr>
+          <w:ilvl w:val="0"/>
+          <w:numId w:val="6"/>
+        </w:numPr>
+        <w:spacing w:after="200" w:line="276" w:lineRule="auto"/>
+        <w:rPr>
+          <w:rFonts w:asciiTheme="minorHAnsi" w:hAnsiTheme="minorHAnsi" w:cs="Arial"/>
+          <w:szCs w:val="20"/>
+        </w:rPr>
+      </w:pPr>
+      <w:proofErr w:type="spellStart"/>
+      <w:r>
+        <w:rPr>
+          <w:rFonts w:asciiTheme="minorHAnsi" w:hAnsiTheme="minorHAnsi" w:cs="Arial"/>
+          <w:szCs w:val="20"/>
+        </w:rPr>
+        <w:t>Özgür</w:t>
+      </w:r>
+      <w:proofErr w:type="spellEnd"/>
+      <w:r>
+        <w:rPr>
+          <w:rFonts w:asciiTheme="minorHAnsi" w:hAnsiTheme="minorHAnsi" w:cs="Arial"/>
+          <w:szCs w:val="20"/>
+        </w:rPr>
+        <w:t xml:space="preserve"> ERGÜL, </w:t>
+      </w:r>
+      <w:proofErr w:type="spellStart"/>
+      <w:r>
+        <w:rPr>
+          <w:rFonts w:asciiTheme="minorHAnsi" w:hAnsiTheme="minorHAnsi" w:cs="Arial"/>
+          <w:szCs w:val="20"/>
+        </w:rPr>
+        <w:t>Assoc.Prof</w:t>
+      </w:r>
+      <w:proofErr w:type="spellEnd"/>
+      <w:r>
+        <w:rPr>
+          <w:rFonts w:asciiTheme="minorHAnsi" w:hAnsiTheme="minorHAnsi" w:cs="Arial"/>
+          <w:szCs w:val="20"/>
+        </w:rPr>
+        <w:t xml:space="preserve">. Middle East Technical </w:t>
+      </w:r>
+      <w:proofErr w:type="spellStart"/>
+      <w:r>
+        <w:rPr>
+          <w:rFonts w:asciiTheme="minorHAnsi" w:hAnsiTheme="minorHAnsi" w:cs="Arial"/>
+          <w:szCs w:val="20"/>
+        </w:rPr>
+        <w:t>University,Ankara</w:t>
+      </w:r>
+      <w:proofErr w:type="spellEnd"/>
+    </w:p>
+    <w:p>
+      <w:pPr>
+        <w:pStyle w:val="ListeParagraf"/>
+        <w:rPr>
+          <w:rFonts w:asciiTheme="minorHAnsi" w:hAnsiTheme="minorHAnsi" w:cs="Arial"/>
+          <w:szCs w:val="20"/>
+        </w:rPr>
+      </w:pPr>
+    </w:p>
+    <w:p>
+      <w:pPr>
+        <w:pStyle w:val="ListeParagraf"/>
+        <w:rPr>
+          <w:rFonts w:asciiTheme="minorHAnsi" w:hAnsiTheme="minorHAnsi" w:cs="Arial"/>
+          <w:szCs w:val="20"/>
+        </w:rPr>
+      </w:pPr>
     </w:p>
     <w:p>
       <w:pPr>
@@ -4985,7 +7269,7 @@
     <w:lsdException w:name="Medium Shading 2 Accent 1" w:semiHidden="0" w:uiPriority="64" w:unhideWhenUsed="0"/>
     <w:lsdException w:name="Medium List 1 Accent 1" w:semiHidden="0" w:uiPriority="65" w:unhideWhenUsed="0"/>
     <w:lsdException w:name="Revision" w:unhideWhenUsed="0"/>
-    <w:lsdException w:name="List Paragraph" w:semiHidden="0" w:uiPriority="34" w:unhideWhenUsed="0" w:qFormat="1"/>
+    <w:lsdException w:name="List Paragraph" w:semiHidden="0" w:uiPriority="72" w:unhideWhenUsed="0" w:qFormat="1"/>
     <w:lsdException w:name="Quote" w:semiHidden="0" w:uiPriority="29" w:unhideWhenUsed="0" w:qFormat="1"/>
     <w:lsdException w:name="Intense Quote" w:semiHidden="0" w:uiPriority="30" w:unhideWhenUsed="0" w:qFormat="1"/>
     <w:lsdException w:name="Medium List 2 Accent 1" w:semiHidden="0" w:uiPriority="66" w:unhideWhenUsed="0"/>
@@ -5303,7 +7587,7 @@
   <w:style w:type="paragraph" w:styleId="ListeParagraf">
     <w:name w:val="List Paragraph"/>
     <w:basedOn w:val="Normal"/>
-    <w:uiPriority w:val="34"/>
+    <w:uiPriority w:val="72"/>
     <w:qFormat/>
     <w:rsid w:val="006C6186"/>
     <w:pPr>
@@ -5633,7 +7917,7 @@
   <a:extraClrSchemeLst/>
   <a:extLst>
     <a:ext uri="{05A4C25C-085E-4340-85A3-A5531E510DB2}">
-      <thm15:themeFamily xmlns:thm15="http://schemas.microsoft.com/office/thememl/2012/main" xmlns="" name="Office Theme" id="{62F939B6-93AF-4DB8-9C6B-D6C7DFDC589F}" vid="{4A3C46E8-61CC-4603-A589-7422A47A8E4A}"/>
+      <thm15:themeFamily xmlns="" xmlns:thm15="http://schemas.microsoft.com/office/thememl/2012/main" name="Office Theme" id="{62F939B6-93AF-4DB8-9C6B-D6C7DFDC589F}" vid="{4A3C46E8-61CC-4603-A589-7422A47A8E4A}"/>
     </a:ext>
   </a:extLst>
 </a:theme>

</xml_diff>